<commit_message>
atualização 19/05/22 - Readme
</commit_message>
<xml_diff>
--- a/Readme.docx
+++ b/Readme.docx
@@ -41,7 +41,7 @@
         <w:pStyle w:val="Date"/>
       </w:pPr>
       <w:r>
-        <w:t xml:space="preserve">2022-03-15</w:t>
+        <w:t xml:space="preserve">2022-05-19</w:t>
       </w:r>
     </w:p>
     <w:bookmarkStart w:id="20" w:name="objetivo"/>
@@ -339,13 +339,48 @@
       </w:r>
     </w:p>
     <w:bookmarkEnd w:id="25"/>
-    <w:bookmarkStart w:id="26" w:name="Xc63977b0dd1158be756e58ae470bb92528f90c6"/>
+    <w:bookmarkStart w:id="31" w:name="Xc63977b0dd1158be756e58ae470bb92528f90c6"/>
     <w:p>
       <w:pPr>
         <w:pStyle w:val="Heading1"/>
       </w:pPr>
       <w:r>
         <w:t xml:space="preserve">Aula 03 - Conhecendo o R e o RStudio parte 1</w:t>
+      </w:r>
+    </w:p>
+    <w:bookmarkStart w:id="26" w:name="configuração-do-layout-do-rstudio"/>
+    <w:p>
+      <w:pPr>
+        <w:pStyle w:val="Heading2"/>
+      </w:pPr>
+      <w:r>
+        <w:t xml:space="preserve">Configuração do</w:t>
+      </w:r>
+      <w:r>
+        <w:t xml:space="preserve"> </w:t>
+      </w:r>
+      <w:r>
+        <w:rPr>
+          <w:bCs/>
+          <w:b/>
+        </w:rPr>
+        <w:t xml:space="preserve">layout</w:t>
+      </w:r>
+      <w:r>
+        <w:t xml:space="preserve"> </w:t>
+      </w:r>
+      <w:r>
+        <w:t xml:space="preserve">do</w:t>
+      </w:r>
+      <w:r>
+        <w:t xml:space="preserve"> </w:t>
+      </w:r>
+      <w:r>
+        <w:rPr>
+          <w:bCs/>
+          <w:b/>
+        </w:rPr>
+        <w:t xml:space="preserve">RStudio</w:t>
       </w:r>
     </w:p>
     <w:p>
@@ -354,6 +389,7 @@
           <w:ilvl w:val="0"/>
           <w:numId w:val="1003"/>
         </w:numPr>
+        <w:pStyle w:val="Compact"/>
       </w:pPr>
       <w:r>
         <w:t xml:space="preserve">Alterando o</w:t>
@@ -476,12 +512,11 @@
         <w:br/>
       </w:r>
     </w:p>
-    <w:p>
-      <w:pPr>
-        <w:numPr>
-          <w:ilvl w:val="0"/>
-          <w:numId w:val="1003"/>
-        </w:numPr>
+    <w:bookmarkEnd w:id="26"/>
+    <w:bookmarkStart w:id="27" w:name="inserir-comentarios"/>
+    <w:p>
+      <w:pPr>
+        <w:pStyle w:val="Heading2"/>
       </w:pPr>
       <w:r>
         <w:t xml:space="preserve">Inserir</w:t>
@@ -496,6 +531,28 @@
         </w:rPr>
         <w:t xml:space="preserve">comentarios</w:t>
       </w:r>
+    </w:p>
+    <w:p>
+      <w:pPr>
+        <w:numPr>
+          <w:ilvl w:val="0"/>
+          <w:numId w:val="1007"/>
+        </w:numPr>
+        <w:pStyle w:val="Compact"/>
+      </w:pPr>
+      <w:r>
+        <w:t xml:space="preserve">Inserir</w:t>
+      </w:r>
+      <w:r>
+        <w:t xml:space="preserve"> </w:t>
+      </w:r>
+      <w:r>
+        <w:rPr>
+          <w:bCs/>
+          <w:b/>
+        </w:rPr>
+        <w:t xml:space="preserve">comentarios</w:t>
+      </w:r>
       <w:r>
         <w:t xml:space="preserve">, utilizar</w:t>
       </w:r>
@@ -522,98 +579,109 @@
         <w:br/>
       </w:r>
     </w:p>
+    <w:bookmarkEnd w:id="27"/>
+    <w:bookmarkStart w:id="28" w:name="compilar-codigo"/>
+    <w:p>
+      <w:pPr>
+        <w:pStyle w:val="Heading2"/>
+      </w:pPr>
+      <w:r>
+        <w:t xml:space="preserve">Compilar codigo</w:t>
+      </w:r>
+    </w:p>
     <w:p>
       <w:pPr>
         <w:numPr>
           <w:ilvl w:val="0"/>
-          <w:numId w:val="1003"/>
-        </w:numPr>
-      </w:pPr>
-      <w:r>
-        <w:t xml:space="preserve">Para executar um script:</w:t>
-      </w:r>
-      <w:r>
-        <w:br/>
-      </w:r>
-    </w:p>
-    <w:p>
-      <w:pPr>
-        <w:numPr>
-          <w:ilvl w:val="1"/>
-          <w:numId w:val="1007"/>
-        </w:numPr>
-        <w:pStyle w:val="Compact"/>
-      </w:pPr>
-      <w:r>
-        <w:t xml:space="preserve">Deixar o cursor sobre a linha que deve ser executada.</w:t>
-      </w:r>
-      <w:r>
-        <w:br/>
-      </w:r>
-    </w:p>
-    <w:p>
-      <w:pPr>
-        <w:numPr>
-          <w:ilvl w:val="1"/>
-          <w:numId w:val="1007"/>
-        </w:numPr>
-        <w:pStyle w:val="Compact"/>
-      </w:pPr>
-      <w:r>
-        <w:t xml:space="preserve">Selecionar o codigo que deve ser executado.</w:t>
-      </w:r>
-      <w:r>
-        <w:br/>
-      </w:r>
-      <w:r>
-        <w:t xml:space="preserve">Obs.: Atalho para executar</w:t>
-      </w:r>
-      <w:r>
-        <w:t xml:space="preserve"> </w:t>
-      </w:r>
-      <w:r>
-        <w:t xml:space="preserve">‘</w:t>
-      </w:r>
-      <w:r>
-        <w:t xml:space="preserve">CRTL + Enter</w:t>
-      </w:r>
-      <w:r>
-        <w:t xml:space="preserve">’</w:t>
-      </w:r>
-      <w:r>
-        <w:t xml:space="preserve">.</w:t>
-      </w:r>
-      <w:r>
-        <w:br/>
-      </w:r>
-    </w:p>
-    <w:p>
-      <w:pPr>
-        <w:numPr>
-          <w:ilvl w:val="0"/>
-          <w:numId w:val="1003"/>
-        </w:numPr>
-      </w:pPr>
-      <w:r>
-        <w:t xml:space="preserve">Atribuições:</w:t>
-      </w:r>
-      <w:r>
-        <w:br/>
-      </w:r>
-      <w:r>
-        <w:t xml:space="preserve">(Tipagem automatica/dinâmica)</w:t>
-      </w:r>
-      <w:r>
-        <w:br/>
-      </w:r>
-    </w:p>
-    <w:p>
-      <w:pPr>
-        <w:numPr>
-          <w:ilvl w:val="1"/>
           <w:numId w:val="1008"/>
         </w:numPr>
         <w:pStyle w:val="Compact"/>
+      </w:pPr>
+      <w:r>
+        <w:t xml:space="preserve">Para executar um script:</w:t>
+      </w:r>
+      <w:r>
+        <w:br/>
+      </w:r>
+    </w:p>
+    <w:p>
+      <w:pPr>
+        <w:numPr>
+          <w:ilvl w:val="1"/>
+          <w:numId w:val="1009"/>
+        </w:numPr>
+        <w:pStyle w:val="Compact"/>
+      </w:pPr>
+      <w:r>
+        <w:t xml:space="preserve">Deixar o cursor sobre a linha que deve ser executada.</w:t>
+      </w:r>
+      <w:r>
+        <w:br/>
+      </w:r>
+    </w:p>
+    <w:p>
+      <w:pPr>
+        <w:numPr>
+          <w:ilvl w:val="1"/>
+          <w:numId w:val="1009"/>
+        </w:numPr>
+        <w:pStyle w:val="Compact"/>
+      </w:pPr>
+      <w:r>
+        <w:t xml:space="preserve">Selecionar o codigo que deve ser executado.</w:t>
+      </w:r>
+      <w:r>
+        <w:br/>
+      </w:r>
+      <w:r>
+        <w:t xml:space="preserve">Obs.: Atalho para executar</w:t>
+      </w:r>
+      <w:r>
+        <w:t xml:space="preserve"> </w:t>
+      </w:r>
+      <w:r>
+        <w:t xml:space="preserve">‘</w:t>
+      </w:r>
+      <w:r>
+        <w:t xml:space="preserve">CRTL + Enter</w:t>
+      </w:r>
+      <w:r>
+        <w:t xml:space="preserve">’</w:t>
+      </w:r>
+      <w:r>
+        <w:t xml:space="preserve">.</w:t>
+      </w:r>
+      <w:r>
+        <w:br/>
+      </w:r>
+    </w:p>
+    <w:bookmarkEnd w:id="28"/>
+    <w:bookmarkStart w:id="29" w:name="atribuições"/>
+    <w:p>
+      <w:pPr>
+        <w:pStyle w:val="Heading2"/>
+      </w:pPr>
+      <w:r>
+        <w:t xml:space="preserve">Atribuições</w:t>
+      </w:r>
+    </w:p>
+    <w:p>
+      <w:pPr>
+        <w:pStyle w:val="FirstParagraph"/>
+      </w:pPr>
+      <w:r>
+        <w:t xml:space="preserve">(Tipagem automatica/dinâmica)</w:t>
+      </w:r>
+      <w:r>
+        <w:br/>
+      </w:r>
+    </w:p>
+    <w:p>
+      <w:pPr>
+        <w:numPr>
+          <w:ilvl w:val="0"/>
+          <w:numId w:val="1010"/>
+        </w:numPr>
       </w:pPr>
       <w:r>
         <w:t xml:space="preserve">Atribuições de</w:t>
@@ -682,10 +750,9 @@
     <w:p>
       <w:pPr>
         <w:numPr>
-          <w:ilvl w:val="1"/>
-          <w:numId w:val="1008"/>
+          <w:ilvl w:val="0"/>
+          <w:numId w:val="1010"/>
         </w:numPr>
-        <w:pStyle w:val="Compact"/>
       </w:pPr>
       <w:r>
         <w:t xml:space="preserve">Atribuição de</w:t>
@@ -729,25 +796,21 @@
         <w:br/>
       </w:r>
     </w:p>
+    <w:bookmarkEnd w:id="29"/>
+    <w:bookmarkStart w:id="30" w:name="tipagem-de-variaveis"/>
+    <w:p>
+      <w:pPr>
+        <w:pStyle w:val="Heading2"/>
+      </w:pPr>
+      <w:r>
+        <w:t xml:space="preserve">Tipagem de variaveis</w:t>
+      </w:r>
+    </w:p>
     <w:p>
       <w:pPr>
         <w:numPr>
           <w:ilvl w:val="0"/>
-          <w:numId w:val="1003"/>
-        </w:numPr>
-      </w:pPr>
-      <w:r>
-        <w:t xml:space="preserve">Tipagem:</w:t>
-      </w:r>
-      <w:r>
-        <w:br/>
-      </w:r>
-    </w:p>
-    <w:p>
-      <w:pPr>
-        <w:numPr>
-          <w:ilvl w:val="1"/>
-          <w:numId w:val="1009"/>
+          <w:numId w:val="1011"/>
         </w:numPr>
         <w:pStyle w:val="Compact"/>
       </w:pPr>
@@ -761,8 +824,8 @@
     <w:p>
       <w:pPr>
         <w:numPr>
-          <w:ilvl w:val="1"/>
-          <w:numId w:val="1009"/>
+          <w:ilvl w:val="0"/>
+          <w:numId w:val="1011"/>
         </w:numPr>
         <w:pStyle w:val="Compact"/>
       </w:pPr>
@@ -778,21 +841,31 @@
         <w:br w:type="page"/>
       </w:r>
     </w:p>
-    <w:bookmarkEnd w:id="26"/>
-    <w:bookmarkStart w:id="27" w:name="X952c8f923aa73202f09c83ed86c2c17b10b30d9"/>
+    <w:bookmarkEnd w:id="30"/>
+    <w:bookmarkEnd w:id="31"/>
+    <w:bookmarkStart w:id="33" w:name="X952c8f923aa73202f09c83ed86c2c17b10b30d9"/>
     <w:p>
       <w:pPr>
         <w:pStyle w:val="Heading1"/>
       </w:pPr>
       <w:r>
         <w:t xml:space="preserve">Aula 04 - Conhecendo R e o RStudio parte 2</w:t>
+      </w:r>
+    </w:p>
+    <w:bookmarkStart w:id="32" w:name="pesquisa-de-função"/>
+    <w:p>
+      <w:pPr>
+        <w:pStyle w:val="Heading2"/>
+      </w:pPr>
+      <w:r>
+        <w:t xml:space="preserve">Pesquisa de função</w:t>
       </w:r>
     </w:p>
     <w:p>
       <w:pPr>
         <w:numPr>
           <w:ilvl w:val="0"/>
-          <w:numId w:val="1010"/>
+          <w:numId w:val="1012"/>
         </w:numPr>
         <w:pStyle w:val="Compact"/>
       </w:pPr>
@@ -827,8 +900,9 @@
         <w:br w:type="page"/>
       </w:r>
     </w:p>
-    <w:bookmarkEnd w:id="27"/>
-    <w:bookmarkStart w:id="28" w:name="aula-05--"/>
+    <w:bookmarkEnd w:id="32"/>
+    <w:bookmarkEnd w:id="33"/>
+    <w:bookmarkStart w:id="34" w:name="aula-05--"/>
     <w:p>
       <w:pPr>
         <w:pStyle w:val="Heading1"/>
@@ -842,8 +916,8 @@
         <w:br w:type="page"/>
       </w:r>
     </w:p>
-    <w:bookmarkEnd w:id="28"/>
-    <w:bookmarkStart w:id="29" w:name="aula-06--"/>
+    <w:bookmarkEnd w:id="34"/>
+    <w:bookmarkStart w:id="35" w:name="aula-06--"/>
     <w:p>
       <w:pPr>
         <w:pStyle w:val="Heading1"/>
@@ -857,8 +931,8 @@
         <w:br w:type="page"/>
       </w:r>
     </w:p>
-    <w:bookmarkEnd w:id="29"/>
-    <w:bookmarkStart w:id="30" w:name="aula-07--"/>
+    <w:bookmarkEnd w:id="35"/>
+    <w:bookmarkStart w:id="36" w:name="aula-07--"/>
     <w:p>
       <w:pPr>
         <w:pStyle w:val="Heading1"/>
@@ -872,8 +946,8 @@
         <w:br w:type="page"/>
       </w:r>
     </w:p>
-    <w:bookmarkEnd w:id="30"/>
-    <w:bookmarkStart w:id="31" w:name="aula-08--"/>
+    <w:bookmarkEnd w:id="36"/>
+    <w:bookmarkStart w:id="37" w:name="aula-08--"/>
     <w:p>
       <w:pPr>
         <w:pStyle w:val="Heading1"/>
@@ -887,8 +961,8 @@
         <w:br w:type="page"/>
       </w:r>
     </w:p>
-    <w:bookmarkEnd w:id="31"/>
-    <w:bookmarkStart w:id="32" w:name="aula-09--"/>
+    <w:bookmarkEnd w:id="37"/>
+    <w:bookmarkStart w:id="38" w:name="aula-09--"/>
     <w:p>
       <w:pPr>
         <w:pStyle w:val="Heading1"/>
@@ -902,8 +976,8 @@
         <w:br w:type="page"/>
       </w:r>
     </w:p>
-    <w:bookmarkEnd w:id="32"/>
-    <w:bookmarkStart w:id="33" w:name="aula-10--"/>
+    <w:bookmarkEnd w:id="38"/>
+    <w:bookmarkStart w:id="39" w:name="aula-10--"/>
     <w:p>
       <w:pPr>
         <w:pStyle w:val="Heading1"/>
@@ -917,8 +991,8 @@
         <w:br w:type="page"/>
       </w:r>
     </w:p>
-    <w:bookmarkEnd w:id="33"/>
-    <w:bookmarkStart w:id="34" w:name="aula-11--"/>
+    <w:bookmarkEnd w:id="39"/>
+    <w:bookmarkStart w:id="40" w:name="aula-11--"/>
     <w:p>
       <w:pPr>
         <w:pStyle w:val="Heading1"/>
@@ -932,8 +1006,8 @@
         <w:br w:type="page"/>
       </w:r>
     </w:p>
-    <w:bookmarkEnd w:id="34"/>
-    <w:bookmarkStart w:id="35" w:name="aula-12--"/>
+    <w:bookmarkEnd w:id="40"/>
+    <w:bookmarkStart w:id="41" w:name="aula-12--"/>
     <w:p>
       <w:pPr>
         <w:pStyle w:val="Heading1"/>
@@ -947,8 +1021,8 @@
         <w:br w:type="page"/>
       </w:r>
     </w:p>
-    <w:bookmarkEnd w:id="35"/>
-    <w:bookmarkStart w:id="36" w:name="aula-13--"/>
+    <w:bookmarkEnd w:id="41"/>
+    <w:bookmarkStart w:id="42" w:name="aula-13--"/>
     <w:p>
       <w:pPr>
         <w:pStyle w:val="Heading1"/>
@@ -962,8 +1036,8 @@
         <w:br w:type="page"/>
       </w:r>
     </w:p>
-    <w:bookmarkEnd w:id="36"/>
-    <w:bookmarkStart w:id="37" w:name="aula-14--"/>
+    <w:bookmarkEnd w:id="42"/>
+    <w:bookmarkStart w:id="43" w:name="aula-14--"/>
     <w:p>
       <w:pPr>
         <w:pStyle w:val="Heading1"/>
@@ -977,8 +1051,8 @@
         <w:br w:type="page"/>
       </w:r>
     </w:p>
-    <w:bookmarkEnd w:id="37"/>
-    <w:bookmarkStart w:id="38" w:name="aula-15--"/>
+    <w:bookmarkEnd w:id="43"/>
+    <w:bookmarkStart w:id="44" w:name="aula-15--"/>
     <w:p>
       <w:pPr>
         <w:pStyle w:val="Heading1"/>
@@ -992,8 +1066,8 @@
         <w:br w:type="page"/>
       </w:r>
     </w:p>
-    <w:bookmarkEnd w:id="38"/>
-    <w:bookmarkStart w:id="39" w:name="aula-16--"/>
+    <w:bookmarkEnd w:id="44"/>
+    <w:bookmarkStart w:id="45" w:name="aula-16--"/>
     <w:p>
       <w:pPr>
         <w:pStyle w:val="Heading1"/>
@@ -1007,8 +1081,8 @@
         <w:br w:type="page"/>
       </w:r>
     </w:p>
-    <w:bookmarkEnd w:id="39"/>
-    <w:bookmarkStart w:id="40" w:name="aula-17--"/>
+    <w:bookmarkEnd w:id="45"/>
+    <w:bookmarkStart w:id="46" w:name="aula-17--"/>
     <w:p>
       <w:pPr>
         <w:pStyle w:val="Heading1"/>
@@ -1017,7 +1091,7 @@
         <w:t xml:space="preserve">Aula 17 -</w:t>
       </w:r>
     </w:p>
-    <w:bookmarkEnd w:id="40"/>
+    <w:bookmarkEnd w:id="46"/>
     <w:sectPr/>
   </w:body>
 </w:document>
@@ -1231,6 +1305,12 @@
     <w:abstractNumId w:val="991"/>
   </w:num>
   <w:num w:numId="1010">
+    <w:abstractNumId w:val="991"/>
+  </w:num>
+  <w:num w:numId="1011">
+    <w:abstractNumId w:val="991"/>
+  </w:num>
+  <w:num w:numId="1012">
     <w:abstractNumId w:val="991"/>
   </w:num>
 </w:numbering>

</xml_diff>

<commit_message>
atualização 19/5/22 - sumario
</commit_message>
<xml_diff>
--- a/Readme.docx
+++ b/Readme.docx
@@ -44,11 +44,46 @@
         <w:t xml:space="preserve">2022-05-19</w:t>
       </w:r>
     </w:p>
+    <w:sdt>
+      <w:sdtPr>
+        <w:docPartObj>
+          <w:docPartGallery w:val="Table of Contents"/>
+          <w:docPartUnique/>
+        </w:docPartObj>
+      </w:sdtPr>
+      <w:sdtContent>
+        <w:p>
+          <w:pPr>
+            <w:pStyle w:val="TOCHeading"/>
+          </w:pPr>
+          <w:r>
+            <w:t xml:space="preserve">Table of Contents</w:t>
+          </w:r>
+        </w:p>
+        <w:p>
+          <w:r>
+            <w:fldChar w:fldCharType="begin" w:dirty="true"/>
+            <w:instrText xml:space="preserve">TOC \o "1-3" \h \z \u</w:instrText>
+            <w:fldChar w:fldCharType="separate"/>
+            <w:fldChar w:fldCharType="end"/>
+          </w:r>
+        </w:p>
+      </w:sdtContent>
+    </w:sdt>
     <w:bookmarkStart w:id="20" w:name="objetivo"/>
     <w:p>
       <w:pPr>
         <w:pStyle w:val="Heading1"/>
       </w:pPr>
+      <w:r>
+        <w:rPr>
+          <w:rStyle w:val="SectionNumber"/>
+        </w:rPr>
+        <w:t xml:space="preserve">1</w:t>
+      </w:r>
+      <w:r>
+        <w:tab/>
+      </w:r>
       <w:r>
         <w:t xml:space="preserve">Objetivo</w:t>
       </w:r>
@@ -71,6 +106,15 @@
         <w:pStyle w:val="Heading1"/>
       </w:pPr>
       <w:r>
+        <w:rPr>
+          <w:rStyle w:val="SectionNumber"/>
+        </w:rPr>
+        <w:t xml:space="preserve">2</w:t>
+      </w:r>
+      <w:r>
+        <w:tab/>
+      </w:r>
+      <w:r>
         <w:t xml:space="preserve">Referência</w:t>
       </w:r>
     </w:p>
@@ -111,6 +155,15 @@
       <w:pPr>
         <w:pStyle w:val="Heading1"/>
       </w:pPr>
+      <w:r>
+        <w:rPr>
+          <w:rStyle w:val="SectionNumber"/>
+        </w:rPr>
+        <w:t xml:space="preserve">3</w:t>
+      </w:r>
+      <w:r>
+        <w:tab/>
+      </w:r>
       <w:r>
         <w:t xml:space="preserve">Aula 01 - Introdução</w:t>
       </w:r>
@@ -268,6 +321,15 @@
       <w:pPr>
         <w:pStyle w:val="Heading1"/>
       </w:pPr>
+      <w:r>
+        <w:rPr>
+          <w:rStyle w:val="SectionNumber"/>
+        </w:rPr>
+        <w:t xml:space="preserve">4</w:t>
+      </w:r>
+      <w:r>
+        <w:tab/>
+      </w:r>
       <w:r>
         <w:t xml:space="preserve">Aula 02 - Instalação R e RStudio</w:t>
       </w:r>
@@ -345,6 +407,15 @@
         <w:pStyle w:val="Heading1"/>
       </w:pPr>
       <w:r>
+        <w:rPr>
+          <w:rStyle w:val="SectionNumber"/>
+        </w:rPr>
+        <w:t xml:space="preserve">5</w:t>
+      </w:r>
+      <w:r>
+        <w:tab/>
+      </w:r>
+      <w:r>
         <w:t xml:space="preserve">Aula 03 - Conhecendo o R e o RStudio parte 1</w:t>
       </w:r>
     </w:p>
@@ -353,6 +424,15 @@
       <w:pPr>
         <w:pStyle w:val="Heading2"/>
       </w:pPr>
+      <w:r>
+        <w:rPr>
+          <w:rStyle w:val="SectionNumber"/>
+        </w:rPr>
+        <w:t xml:space="preserve">5.1</w:t>
+      </w:r>
+      <w:r>
+        <w:tab/>
+      </w:r>
       <w:r>
         <w:t xml:space="preserve">Configuração do</w:t>
       </w:r>
@@ -519,6 +599,15 @@
         <w:pStyle w:val="Heading2"/>
       </w:pPr>
       <w:r>
+        <w:rPr>
+          <w:rStyle w:val="SectionNumber"/>
+        </w:rPr>
+        <w:t xml:space="preserve">5.2</w:t>
+      </w:r>
+      <w:r>
+        <w:tab/>
+      </w:r>
+      <w:r>
         <w:t xml:space="preserve">Inserir</w:t>
       </w:r>
       <w:r>
@@ -586,6 +675,15 @@
         <w:pStyle w:val="Heading2"/>
       </w:pPr>
       <w:r>
+        <w:rPr>
+          <w:rStyle w:val="SectionNumber"/>
+        </w:rPr>
+        <w:t xml:space="preserve">5.3</w:t>
+      </w:r>
+      <w:r>
+        <w:tab/>
+      </w:r>
+      <w:r>
         <w:t xml:space="preserve">Compilar codigo</w:t>
       </w:r>
     </w:p>
@@ -662,6 +760,15 @@
         <w:pStyle w:val="Heading2"/>
       </w:pPr>
       <w:r>
+        <w:rPr>
+          <w:rStyle w:val="SectionNumber"/>
+        </w:rPr>
+        <w:t xml:space="preserve">5.4</w:t>
+      </w:r>
+      <w:r>
+        <w:tab/>
+      </w:r>
+      <w:r>
         <w:t xml:space="preserve">Atribuições</w:t>
       </w:r>
     </w:p>
@@ -802,6 +909,15 @@
       <w:pPr>
         <w:pStyle w:val="Heading2"/>
       </w:pPr>
+      <w:r>
+        <w:rPr>
+          <w:rStyle w:val="SectionNumber"/>
+        </w:rPr>
+        <w:t xml:space="preserve">5.5</w:t>
+      </w:r>
+      <w:r>
+        <w:tab/>
+      </w:r>
       <w:r>
         <w:t xml:space="preserve">Tipagem de variaveis</w:t>
       </w:r>
@@ -849,6 +965,15 @@
         <w:pStyle w:val="Heading1"/>
       </w:pPr>
       <w:r>
+        <w:rPr>
+          <w:rStyle w:val="SectionNumber"/>
+        </w:rPr>
+        <w:t xml:space="preserve">6</w:t>
+      </w:r>
+      <w:r>
+        <w:tab/>
+      </w:r>
+      <w:r>
         <w:t xml:space="preserve">Aula 04 - Conhecendo R e o RStudio parte 2</w:t>
       </w:r>
     </w:p>
@@ -857,6 +982,15 @@
       <w:pPr>
         <w:pStyle w:val="Heading2"/>
       </w:pPr>
+      <w:r>
+        <w:rPr>
+          <w:rStyle w:val="SectionNumber"/>
+        </w:rPr>
+        <w:t xml:space="preserve">6.1</w:t>
+      </w:r>
+      <w:r>
+        <w:tab/>
+      </w:r>
       <w:r>
         <w:t xml:space="preserve">Pesquisa de função</w:t>
       </w:r>
@@ -908,6 +1042,15 @@
         <w:pStyle w:val="Heading1"/>
       </w:pPr>
       <w:r>
+        <w:rPr>
+          <w:rStyle w:val="SectionNumber"/>
+        </w:rPr>
+        <w:t xml:space="preserve">7</w:t>
+      </w:r>
+      <w:r>
+        <w:tab/>
+      </w:r>
+      <w:r>
         <w:t xml:space="preserve">Aula 05 -</w:t>
       </w:r>
     </w:p>
@@ -923,6 +1066,15 @@
         <w:pStyle w:val="Heading1"/>
       </w:pPr>
       <w:r>
+        <w:rPr>
+          <w:rStyle w:val="SectionNumber"/>
+        </w:rPr>
+        <w:t xml:space="preserve">8</w:t>
+      </w:r>
+      <w:r>
+        <w:tab/>
+      </w:r>
+      <w:r>
         <w:t xml:space="preserve">Aula 06 -</w:t>
       </w:r>
     </w:p>
@@ -938,6 +1090,15 @@
         <w:pStyle w:val="Heading1"/>
       </w:pPr>
       <w:r>
+        <w:rPr>
+          <w:rStyle w:val="SectionNumber"/>
+        </w:rPr>
+        <w:t xml:space="preserve">9</w:t>
+      </w:r>
+      <w:r>
+        <w:tab/>
+      </w:r>
+      <w:r>
         <w:t xml:space="preserve">Aula 07 -</w:t>
       </w:r>
     </w:p>
@@ -953,6 +1114,15 @@
         <w:pStyle w:val="Heading1"/>
       </w:pPr>
       <w:r>
+        <w:rPr>
+          <w:rStyle w:val="SectionNumber"/>
+        </w:rPr>
+        <w:t xml:space="preserve">10</w:t>
+      </w:r>
+      <w:r>
+        <w:tab/>
+      </w:r>
+      <w:r>
         <w:t xml:space="preserve">Aula 08 -</w:t>
       </w:r>
     </w:p>
@@ -968,6 +1138,15 @@
         <w:pStyle w:val="Heading1"/>
       </w:pPr>
       <w:r>
+        <w:rPr>
+          <w:rStyle w:val="SectionNumber"/>
+        </w:rPr>
+        <w:t xml:space="preserve">11</w:t>
+      </w:r>
+      <w:r>
+        <w:tab/>
+      </w:r>
+      <w:r>
         <w:t xml:space="preserve">Aula 09 -</w:t>
       </w:r>
     </w:p>
@@ -983,6 +1162,15 @@
         <w:pStyle w:val="Heading1"/>
       </w:pPr>
       <w:r>
+        <w:rPr>
+          <w:rStyle w:val="SectionNumber"/>
+        </w:rPr>
+        <w:t xml:space="preserve">12</w:t>
+      </w:r>
+      <w:r>
+        <w:tab/>
+      </w:r>
+      <w:r>
         <w:t xml:space="preserve">Aula 10 -</w:t>
       </w:r>
     </w:p>
@@ -998,6 +1186,15 @@
         <w:pStyle w:val="Heading1"/>
       </w:pPr>
       <w:r>
+        <w:rPr>
+          <w:rStyle w:val="SectionNumber"/>
+        </w:rPr>
+        <w:t xml:space="preserve">13</w:t>
+      </w:r>
+      <w:r>
+        <w:tab/>
+      </w:r>
+      <w:r>
         <w:t xml:space="preserve">Aula 11 -</w:t>
       </w:r>
     </w:p>
@@ -1013,6 +1210,15 @@
         <w:pStyle w:val="Heading1"/>
       </w:pPr>
       <w:r>
+        <w:rPr>
+          <w:rStyle w:val="SectionNumber"/>
+        </w:rPr>
+        <w:t xml:space="preserve">14</w:t>
+      </w:r>
+      <w:r>
+        <w:tab/>
+      </w:r>
+      <w:r>
         <w:t xml:space="preserve">Aula 12 -</w:t>
       </w:r>
     </w:p>
@@ -1028,6 +1234,15 @@
         <w:pStyle w:val="Heading1"/>
       </w:pPr>
       <w:r>
+        <w:rPr>
+          <w:rStyle w:val="SectionNumber"/>
+        </w:rPr>
+        <w:t xml:space="preserve">15</w:t>
+      </w:r>
+      <w:r>
+        <w:tab/>
+      </w:r>
+      <w:r>
         <w:t xml:space="preserve">Aula 13 -</w:t>
       </w:r>
     </w:p>
@@ -1043,6 +1258,15 @@
         <w:pStyle w:val="Heading1"/>
       </w:pPr>
       <w:r>
+        <w:rPr>
+          <w:rStyle w:val="SectionNumber"/>
+        </w:rPr>
+        <w:t xml:space="preserve">16</w:t>
+      </w:r>
+      <w:r>
+        <w:tab/>
+      </w:r>
+      <w:r>
         <w:t xml:space="preserve">Aula 14 -</w:t>
       </w:r>
     </w:p>
@@ -1058,6 +1282,15 @@
         <w:pStyle w:val="Heading1"/>
       </w:pPr>
       <w:r>
+        <w:rPr>
+          <w:rStyle w:val="SectionNumber"/>
+        </w:rPr>
+        <w:t xml:space="preserve">17</w:t>
+      </w:r>
+      <w:r>
+        <w:tab/>
+      </w:r>
+      <w:r>
         <w:t xml:space="preserve">Aula 15 -</w:t>
       </w:r>
     </w:p>
@@ -1073,6 +1306,15 @@
         <w:pStyle w:val="Heading1"/>
       </w:pPr>
       <w:r>
+        <w:rPr>
+          <w:rStyle w:val="SectionNumber"/>
+        </w:rPr>
+        <w:t xml:space="preserve">18</w:t>
+      </w:r>
+      <w:r>
+        <w:tab/>
+      </w:r>
+      <w:r>
         <w:t xml:space="preserve">Aula 16 -</w:t>
       </w:r>
     </w:p>
@@ -1088,10 +1330,73 @@
         <w:pStyle w:val="Heading1"/>
       </w:pPr>
       <w:r>
+        <w:rPr>
+          <w:rStyle w:val="SectionNumber"/>
+        </w:rPr>
+        <w:t xml:space="preserve">19</w:t>
+      </w:r>
+      <w:r>
+        <w:tab/>
+      </w:r>
+      <w:r>
         <w:t xml:space="preserve">Aula 17 -</w:t>
       </w:r>
     </w:p>
+    <w:p>
+      <w:r>
+        <w:br w:type="page"/>
+      </w:r>
+    </w:p>
     <w:bookmarkEnd w:id="46"/>
+    <w:bookmarkStart w:id="48" w:name="andamento-dos-estudos"/>
+    <w:p>
+      <w:pPr>
+        <w:pStyle w:val="Heading1"/>
+      </w:pPr>
+      <w:r>
+        <w:rPr>
+          <w:rStyle w:val="SectionNumber"/>
+        </w:rPr>
+        <w:t xml:space="preserve">20</w:t>
+      </w:r>
+      <w:r>
+        <w:tab/>
+      </w:r>
+      <w:r>
+        <w:t xml:space="preserve">Andamento dos Estudos</w:t>
+      </w:r>
+    </w:p>
+    <w:bookmarkStart w:id="47" w:name="assunto-em-andamento"/>
+    <w:p>
+      <w:pPr>
+        <w:pStyle w:val="Heading2"/>
+      </w:pPr>
+      <w:r>
+        <w:rPr>
+          <w:rStyle w:val="SectionNumber"/>
+        </w:rPr>
+        <w:t xml:space="preserve">20.1</w:t>
+      </w:r>
+      <w:r>
+        <w:tab/>
+      </w:r>
+      <w:r>
+        <w:t xml:space="preserve">Assunto em andamento</w:t>
+      </w:r>
+    </w:p>
+    <w:p>
+      <w:pPr>
+        <w:pStyle w:val="FirstParagraph"/>
+      </w:pPr>
+      <w:r>
+        <w:t xml:space="preserve">Atualmente estou escrevendo Aula 04.</w:t>
+      </w:r>
+      <w:r>
+        <w:br/>
+      </w:r>
+    </w:p>
+    <w:bookmarkEnd w:id="47"/>
+    <w:bookmarkEnd w:id="48"/>
     <w:sectPr/>
   </w:body>
 </w:document>

</xml_diff>

<commit_message>
atualização 20/5/22 - aula 04 - help, sumario, classe, estrutura, vetor e lista
</commit_message>
<xml_diff>
--- a/Readme.docx
+++ b/Readme.docx
@@ -7,7 +7,25 @@
         <w:pStyle w:val="Title"/>
       </w:pPr>
       <w:r>
-        <w:t xml:space="preserve">Readme.rmd</w:t>
+        <w:t xml:space="preserve">Curso</w:t>
+      </w:r>
+      <w:r>
+        <w:t xml:space="preserve"> </w:t>
+      </w:r>
+      <w:r>
+        <w:t xml:space="preserve">de</w:t>
+      </w:r>
+      <w:r>
+        <w:t xml:space="preserve"> </w:t>
+      </w:r>
+      <w:r>
+        <w:t xml:space="preserve">R</w:t>
+      </w:r>
+      <w:r>
+        <w:t xml:space="preserve"> </w:t>
+      </w:r>
+      <w:r>
+        <w:t xml:space="preserve">básico</w:t>
       </w:r>
     </w:p>
     <w:p>
@@ -41,7 +59,7 @@
         <w:pStyle w:val="Date"/>
       </w:pPr>
       <w:r>
-        <w:t xml:space="preserve">2022-05-19</w:t>
+        <w:t xml:space="preserve">2022-05-20</w:t>
       </w:r>
     </w:p>
     <w:sdt>
@@ -401,7 +419,7 @@
       </w:r>
     </w:p>
     <w:bookmarkEnd w:id="25"/>
-    <w:bookmarkStart w:id="31" w:name="Xc63977b0dd1158be756e58ae470bb92528f90c6"/>
+    <w:bookmarkStart w:id="32" w:name="Xc63977b0dd1158be756e58ae470bb92528f90c6"/>
     <w:p>
       <w:pPr>
         <w:pStyle w:val="Heading1"/>
@@ -535,8 +553,8 @@
     <w:p>
       <w:pPr>
         <w:numPr>
-          <w:ilvl w:val="2"/>
-          <w:numId w:val="1005"/>
+          <w:ilvl w:val="1"/>
+          <w:numId w:val="1004"/>
         </w:numPr>
         <w:pStyle w:val="Compact"/>
       </w:pPr>
@@ -554,8 +572,8 @@
     <w:p>
       <w:pPr>
         <w:numPr>
-          <w:ilvl w:val="3"/>
-          <w:numId w:val="1006"/>
+          <w:ilvl w:val="1"/>
+          <w:numId w:val="1004"/>
         </w:numPr>
         <w:pStyle w:val="Compact"/>
       </w:pPr>
@@ -625,7 +643,7 @@
       <w:pPr>
         <w:numPr>
           <w:ilvl w:val="0"/>
-          <w:numId w:val="1007"/>
+          <w:numId w:val="1005"/>
         </w:numPr>
         <w:pStyle w:val="Compact"/>
       </w:pPr>
@@ -691,12 +709,97 @@
       <w:pPr>
         <w:numPr>
           <w:ilvl w:val="0"/>
+          <w:numId w:val="1006"/>
+        </w:numPr>
+        <w:pStyle w:val="Compact"/>
+      </w:pPr>
+      <w:r>
+        <w:t xml:space="preserve">Para executar um script:</w:t>
+      </w:r>
+      <w:r>
+        <w:br/>
+      </w:r>
+    </w:p>
+    <w:p>
+      <w:pPr>
+        <w:numPr>
+          <w:ilvl w:val="1"/>
+          <w:numId w:val="1007"/>
+        </w:numPr>
+        <w:pStyle w:val="Compact"/>
+      </w:pPr>
+      <w:r>
+        <w:t xml:space="preserve">Deixar o cursor sobre a linha que deve ser executada.</w:t>
+      </w:r>
+      <w:r>
+        <w:br/>
+      </w:r>
+    </w:p>
+    <w:p>
+      <w:pPr>
+        <w:numPr>
+          <w:ilvl w:val="1"/>
+          <w:numId w:val="1007"/>
+        </w:numPr>
+        <w:pStyle w:val="Compact"/>
+      </w:pPr>
+      <w:r>
+        <w:t xml:space="preserve">Selecionar o codigo que deve ser executado.</w:t>
+      </w:r>
+      <w:r>
+        <w:br/>
+      </w:r>
+      <w:r>
+        <w:t xml:space="preserve">Obs.: Atalho para executar</w:t>
+      </w:r>
+      <w:r>
+        <w:t xml:space="preserve"> </w:t>
+      </w:r>
+      <w:r>
+        <w:t xml:space="preserve">‘</w:t>
+      </w:r>
+      <w:r>
+        <w:t xml:space="preserve">CRTL + Enter</w:t>
+      </w:r>
+      <w:r>
+        <w:t xml:space="preserve">’</w:t>
+      </w:r>
+      <w:r>
+        <w:t xml:space="preserve">.</w:t>
+      </w:r>
+      <w:r>
+        <w:br/>
+      </w:r>
+    </w:p>
+    <w:bookmarkEnd w:id="28"/>
+    <w:bookmarkStart w:id="29" w:name="limpar-a-tela-do-console"/>
+    <w:p>
+      <w:pPr>
+        <w:pStyle w:val="Heading2"/>
+      </w:pPr>
+      <w:r>
+        <w:rPr>
+          <w:rStyle w:val="SectionNumber"/>
+        </w:rPr>
+        <w:t xml:space="preserve">5.4</w:t>
+      </w:r>
+      <w:r>
+        <w:tab/>
+      </w:r>
+      <w:r>
+        <w:t xml:space="preserve">Limpar a tela do console</w:t>
+      </w:r>
+    </w:p>
+    <w:p>
+      <w:pPr>
+        <w:numPr>
+          <w:ilvl w:val="0"/>
           <w:numId w:val="1008"/>
         </w:numPr>
         <w:pStyle w:val="Compact"/>
       </w:pPr>
       <w:r>
-        <w:t xml:space="preserve">Para executar um script:</w:t>
+        <w:t xml:space="preserve">Comando que limpa a tela do console:</w:t>
       </w:r>
       <w:r>
         <w:br/>
@@ -711,7 +814,337 @@
         <w:pStyle w:val="Compact"/>
       </w:pPr>
       <w:r>
-        <w:t xml:space="preserve">Deixar o cursor sobre a linha que deve ser executada.</w:t>
+        <w:rPr>
+          <w:bCs/>
+          <w:b/>
+        </w:rPr>
+        <w:t xml:space="preserve">CTRL</w:t>
+      </w:r>
+      <w:r>
+        <w:t xml:space="preserve"> </w:t>
+      </w:r>
+      <w:r>
+        <w:t xml:space="preserve">+</w:t>
+      </w:r>
+      <w:r>
+        <w:t xml:space="preserve"> </w:t>
+      </w:r>
+      <w:r>
+        <w:rPr>
+          <w:bCs/>
+          <w:b/>
+        </w:rPr>
+        <w:t xml:space="preserve">L</w:t>
+      </w:r>
+      <w:r>
+        <w:br/>
+      </w:r>
+    </w:p>
+    <w:bookmarkEnd w:id="29"/>
+    <w:bookmarkStart w:id="30" w:name="atribuições"/>
+    <w:p>
+      <w:pPr>
+        <w:pStyle w:val="Heading2"/>
+      </w:pPr>
+      <w:r>
+        <w:rPr>
+          <w:rStyle w:val="SectionNumber"/>
+        </w:rPr>
+        <w:t xml:space="preserve">5.5</w:t>
+      </w:r>
+      <w:r>
+        <w:tab/>
+      </w:r>
+      <w:r>
+        <w:t xml:space="preserve">Atribuições</w:t>
+      </w:r>
+    </w:p>
+    <w:p>
+      <w:pPr>
+        <w:pStyle w:val="FirstParagraph"/>
+      </w:pPr>
+      <w:r>
+        <w:t xml:space="preserve">(Tipagem automatica/dinâmica)</w:t>
+      </w:r>
+      <w:r>
+        <w:br/>
+      </w:r>
+    </w:p>
+    <w:p>
+      <w:pPr>
+        <w:numPr>
+          <w:ilvl w:val="0"/>
+          <w:numId w:val="1010"/>
+        </w:numPr>
+      </w:pPr>
+      <w:r>
+        <w:t xml:space="preserve">Atribuições de</w:t>
+      </w:r>
+      <w:r>
+        <w:t xml:space="preserve"> </w:t>
+      </w:r>
+      <w:r>
+        <w:rPr>
+          <w:bCs/>
+          <w:b/>
+        </w:rPr>
+        <w:t xml:space="preserve">variaveis</w:t>
+      </w:r>
+      <w:r>
+        <w:t xml:space="preserve"> </w:t>
+      </w:r>
+      <w:r>
+        <w:t xml:space="preserve">usar o sinal</w:t>
+      </w:r>
+      <w:r>
+        <w:t xml:space="preserve"> </w:t>
+      </w:r>
+      <w:r>
+        <w:t xml:space="preserve">‘</w:t>
+      </w:r>
+      <w:r>
+        <w:rPr>
+          <w:bCs/>
+          <w:b/>
+        </w:rPr>
+        <w:t xml:space="preserve">-&gt;</w:t>
+      </w:r>
+      <w:r>
+        <w:t xml:space="preserve">’</w:t>
+      </w:r>
+      <w:r>
+        <w:t xml:space="preserve"> </w:t>
+      </w:r>
+      <w:r>
+        <w:t xml:space="preserve">ou</w:t>
+      </w:r>
+      <w:r>
+        <w:t xml:space="preserve"> </w:t>
+      </w:r>
+      <w:r>
+        <w:t xml:space="preserve">‘</w:t>
+      </w:r>
+      <w:r>
+        <w:rPr>
+          <w:bCs/>
+          <w:b/>
+        </w:rPr>
+        <w:t xml:space="preserve">&lt;-</w:t>
+      </w:r>
+      <w:r>
+        <w:t xml:space="preserve">’</w:t>
+      </w:r>
+      <w:r>
+        <w:t xml:space="preserve">.</w:t>
+      </w:r>
+      <w:r>
+        <w:br/>
+      </w:r>
+    </w:p>
+    <w:p>
+      <w:pPr>
+        <w:numPr>
+          <w:ilvl w:val="0"/>
+          <w:numId w:val="1010"/>
+        </w:numPr>
+      </w:pPr>
+      <w:r>
+        <w:t xml:space="preserve">Atribuição de</w:t>
+      </w:r>
+      <w:r>
+        <w:t xml:space="preserve"> </w:t>
+      </w:r>
+      <w:r>
+        <w:rPr>
+          <w:bCs/>
+          <w:b/>
+        </w:rPr>
+        <w:t xml:space="preserve">funções</w:t>
+      </w:r>
+      <w:r>
+        <w:t xml:space="preserve"> </w:t>
+      </w:r>
+      <w:r>
+        <w:t xml:space="preserve">utilizar o sinal</w:t>
+      </w:r>
+      <w:r>
+        <w:t xml:space="preserve"> </w:t>
+      </w:r>
+      <w:r>
+        <w:t xml:space="preserve">‘</w:t>
+      </w:r>
+      <w:r>
+        <w:rPr>
+          <w:bCs/>
+          <w:b/>
+        </w:rPr>
+        <w:t xml:space="preserve">=</w:t>
+      </w:r>
+      <w:r>
+        <w:t xml:space="preserve">’</w:t>
+      </w:r>
+      <w:r>
+        <w:t xml:space="preserve">.</w:t>
+      </w:r>
+      <w:r>
+        <w:br/>
+      </w:r>
+    </w:p>
+    <w:bookmarkEnd w:id="30"/>
+    <w:bookmarkStart w:id="31" w:name="tipagem-de-variaveis"/>
+    <w:p>
+      <w:pPr>
+        <w:pStyle w:val="Heading2"/>
+      </w:pPr>
+      <w:r>
+        <w:rPr>
+          <w:rStyle w:val="SectionNumber"/>
+        </w:rPr>
+        <w:t xml:space="preserve">5.6</w:t>
+      </w:r>
+      <w:r>
+        <w:tab/>
+      </w:r>
+      <w:r>
+        <w:t xml:space="preserve">Tipagem de variaveis</w:t>
+      </w:r>
+    </w:p>
+    <w:p>
+      <w:pPr>
+        <w:numPr>
+          <w:ilvl w:val="0"/>
+          <w:numId w:val="1011"/>
+        </w:numPr>
+        <w:pStyle w:val="Compact"/>
+      </w:pPr>
+      <w:r>
+        <w:t xml:space="preserve">Tipagem das variaveis automatica/dinâmica.</w:t>
+      </w:r>
+      <w:r>
+        <w:br/>
+      </w:r>
+    </w:p>
+    <w:p>
+      <w:pPr>
+        <w:numPr>
+          <w:ilvl w:val="0"/>
+          <w:numId w:val="1011"/>
+        </w:numPr>
+        <w:pStyle w:val="Compact"/>
+      </w:pPr>
+      <w:r>
+        <w:t xml:space="preserve">Erro ao fazer operações com variaveis de tipos distintos.</w:t>
+      </w:r>
+      <w:r>
+        <w:br/>
+      </w:r>
+    </w:p>
+    <w:p>
+      <w:r>
+        <w:br w:type="page"/>
+      </w:r>
+    </w:p>
+    <w:bookmarkEnd w:id="31"/>
+    <w:bookmarkEnd w:id="32"/>
+    <w:bookmarkStart w:id="41" w:name="X952c8f923aa73202f09c83ed86c2c17b10b30d9"/>
+    <w:p>
+      <w:pPr>
+        <w:pStyle w:val="Heading1"/>
+      </w:pPr>
+      <w:r>
+        <w:rPr>
+          <w:rStyle w:val="SectionNumber"/>
+        </w:rPr>
+        <w:t xml:space="preserve">6</w:t>
+      </w:r>
+      <w:r>
+        <w:tab/>
+      </w:r>
+      <w:r>
+        <w:t xml:space="preserve">Aula 04 - Conhecendo R e o RStudio parte 2</w:t>
+      </w:r>
+    </w:p>
+    <w:bookmarkStart w:id="33" w:name="packages---bibliotecaspacotes"/>
+    <w:p>
+      <w:pPr>
+        <w:pStyle w:val="Heading2"/>
+      </w:pPr>
+      <w:r>
+        <w:rPr>
+          <w:rStyle w:val="SectionNumber"/>
+        </w:rPr>
+        <w:t xml:space="preserve">6.1</w:t>
+      </w:r>
+      <w:r>
+        <w:tab/>
+      </w:r>
+      <w:r>
+        <w:rPr>
+          <w:bCs/>
+          <w:b/>
+        </w:rPr>
+        <w:t xml:space="preserve">Packages</w:t>
+      </w:r>
+      <w:r>
+        <w:t xml:space="preserve"> </w:t>
+      </w:r>
+      <w:r>
+        <w:t xml:space="preserve">- Bibliotecas/Pacotes</w:t>
+      </w:r>
+    </w:p>
+    <w:p>
+      <w:pPr>
+        <w:numPr>
+          <w:ilvl w:val="0"/>
+          <w:numId w:val="1012"/>
+        </w:numPr>
+        <w:pStyle w:val="Compact"/>
+      </w:pPr>
+      <w:r>
+        <w:t xml:space="preserve">São bibliotecas/pacotes com funções que podem ser baixados e instalados.</w:t>
+      </w:r>
+      <w:r>
+        <w:br/>
+      </w:r>
+    </w:p>
+    <w:p>
+      <w:pPr>
+        <w:numPr>
+          <w:ilvl w:val="0"/>
+          <w:numId w:val="1012"/>
+        </w:numPr>
+        <w:pStyle w:val="Compact"/>
+      </w:pPr>
+      <w:r>
+        <w:t xml:space="preserve">Os pacotes/bibliotecas são instalados no sistema.</w:t>
+      </w:r>
+      <w:r>
+        <w:br/>
+      </w:r>
+    </w:p>
+    <w:p>
+      <w:pPr>
+        <w:numPr>
+          <w:ilvl w:val="0"/>
+          <w:numId w:val="1012"/>
+        </w:numPr>
+        <w:pStyle w:val="Compact"/>
+      </w:pPr>
+      <w:r>
+        <w:t xml:space="preserve">As bibliotecas são baixadas com o comando no</w:t>
+      </w:r>
+      <w:r>
+        <w:t xml:space="preserve"> </w:t>
+      </w:r>
+      <w:r>
+        <w:rPr>
+          <w:bCs/>
+          <w:b/>
+        </w:rPr>
+        <w:t xml:space="preserve">R</w:t>
+      </w:r>
+      <w:r>
+        <w:t xml:space="preserve">:</w:t>
       </w:r>
       <w:r>
         <w:br/>
@@ -721,18 +1154,164 @@
       <w:pPr>
         <w:numPr>
           <w:ilvl w:val="1"/>
-          <w:numId w:val="1009"/>
-        </w:numPr>
-        <w:pStyle w:val="Compact"/>
-      </w:pPr>
-      <w:r>
-        <w:t xml:space="preserve">Selecionar o codigo que deve ser executado.</w:t>
-      </w:r>
-      <w:r>
-        <w:br/>
-      </w:r>
-      <w:r>
-        <w:t xml:space="preserve">Obs.: Atalho para executar</w:t>
+          <w:numId w:val="1013"/>
+        </w:numPr>
+        <w:pStyle w:val="Compact"/>
+      </w:pPr>
+      <w:r>
+        <w:t xml:space="preserve">Sintaxe:</w:t>
+      </w:r>
+      <w:r>
+        <w:br/>
+      </w:r>
+      <w:r>
+        <w:rPr>
+          <w:bCs/>
+          <w:b/>
+        </w:rPr>
+        <w:t xml:space="preserve">install</w:t>
+      </w:r>
+      <w:r>
+        <w:t xml:space="preserve">.</w:t>
+      </w:r>
+      <w:r>
+        <w:rPr>
+          <w:bCs/>
+          <w:b/>
+        </w:rPr>
+        <w:t xml:space="preserve">packages</w:t>
+      </w:r>
+      <w:r>
+        <w:t xml:space="preserve"> </w:t>
+      </w:r>
+      <w:r>
+        <w:t xml:space="preserve">(</w:t>
+      </w:r>
+      <w:r>
+        <w:t xml:space="preserve">“</w:t>
+      </w:r>
+      <w:r>
+        <w:rPr>
+          <w:iCs/>
+          <w:i/>
+        </w:rPr>
+        <w:t xml:space="preserve">nome_do_pacote</w:t>
+      </w:r>
+      <w:r>
+        <w:t xml:space="preserve">”</w:t>
+      </w:r>
+      <w:r>
+        <w:t xml:space="preserve">)</w:t>
+      </w:r>
+      <w:r>
+        <w:br/>
+      </w:r>
+    </w:p>
+    <w:p>
+      <w:pPr>
+        <w:numPr>
+          <w:ilvl w:val="0"/>
+          <w:numId w:val="1012"/>
+        </w:numPr>
+        <w:pStyle w:val="Compact"/>
+      </w:pPr>
+      <w:r>
+        <w:t xml:space="preserve">Para usar os pacotes é preciso declarar eles no script (chamar o pacote):</w:t>
+      </w:r>
+      <w:r>
+        <w:br/>
+      </w:r>
+    </w:p>
+    <w:p>
+      <w:pPr>
+        <w:numPr>
+          <w:ilvl w:val="1"/>
+          <w:numId w:val="1014"/>
+        </w:numPr>
+        <w:pStyle w:val="Compact"/>
+      </w:pPr>
+      <w:r>
+        <w:t xml:space="preserve">Sintaxe:</w:t>
+      </w:r>
+      <w:r>
+        <w:br/>
+      </w:r>
+      <w:r>
+        <w:rPr>
+          <w:bCs/>
+          <w:b/>
+        </w:rPr>
+        <w:t xml:space="preserve">library</w:t>
+      </w:r>
+      <w:r>
+        <w:t xml:space="preserve">(</w:t>
+      </w:r>
+      <w:r>
+        <w:t xml:space="preserve">“</w:t>
+      </w:r>
+      <w:r>
+        <w:rPr>
+          <w:iCs/>
+          <w:i/>
+        </w:rPr>
+        <w:t xml:space="preserve">nome_do_pacote</w:t>
+      </w:r>
+      <w:r>
+        <w:t xml:space="preserve">”</w:t>
+      </w:r>
+      <w:r>
+        <w:t xml:space="preserve">)</w:t>
+      </w:r>
+      <w:r>
+        <w:br/>
+      </w:r>
+    </w:p>
+    <w:p>
+      <w:pPr>
+        <w:numPr>
+          <w:ilvl w:val="0"/>
+          <w:numId w:val="1012"/>
+        </w:numPr>
+        <w:pStyle w:val="Compact"/>
+      </w:pPr>
+      <w:r>
+        <w:t xml:space="preserve">Baixado e declarado o pacote/biblioteca no script é possivel agora usar as funções desse pacote. </w:t>
+      </w:r>
+    </w:p>
+    <w:p>
+      <w:r>
+        <w:br w:type="page"/>
+      </w:r>
+    </w:p>
+    <w:bookmarkEnd w:id="33"/>
+    <w:bookmarkStart w:id="35" w:name="pesquisa-de-função---função-help"/>
+    <w:p>
+      <w:pPr>
+        <w:pStyle w:val="Heading2"/>
+      </w:pPr>
+      <w:r>
+        <w:rPr>
+          <w:rStyle w:val="SectionNumber"/>
+        </w:rPr>
+        <w:t xml:space="preserve">6.2</w:t>
+      </w:r>
+      <w:r>
+        <w:tab/>
+      </w:r>
+      <w:r>
+        <w:t xml:space="preserve">Pesquisa de função - função Help</w:t>
+      </w:r>
+    </w:p>
+    <w:p>
+      <w:pPr>
+        <w:numPr>
+          <w:ilvl w:val="0"/>
+          <w:numId w:val="1015"/>
+        </w:numPr>
+        <w:pStyle w:val="Compact"/>
+      </w:pPr>
+      <w:r>
+        <w:t xml:space="preserve">Help</w:t>
       </w:r>
       <w:r>
         <w:t xml:space="preserve"> </w:t>
@@ -741,20 +1320,182 @@
         <w:t xml:space="preserve">‘</w:t>
       </w:r>
       <w:r>
-        <w:t xml:space="preserve">CRTL + Enter</w:t>
+        <w:rPr>
+          <w:bCs/>
+          <w:b/>
+        </w:rPr>
+        <w:t xml:space="preserve">?</w:t>
       </w:r>
       <w:r>
         <w:t xml:space="preserve">’</w:t>
       </w:r>
       <w:r>
+        <w:t xml:space="preserve">, usado para pesquisar uma função na documentação do</w:t>
+      </w:r>
+      <w:r>
+        <w:t xml:space="preserve"> </w:t>
+      </w:r>
+      <w:r>
+        <w:rPr>
+          <w:bCs/>
+          <w:b/>
+        </w:rPr>
+        <w:t xml:space="preserve">R</w:t>
+      </w:r>
+      <w:r>
         <w:t xml:space="preserve">.</w:t>
       </w:r>
       <w:r>
         <w:br/>
       </w:r>
     </w:p>
-    <w:bookmarkEnd w:id="28"/>
-    <w:bookmarkStart w:id="29" w:name="atribuições"/>
+    <w:p>
+      <w:pPr>
+        <w:numPr>
+          <w:ilvl w:val="0"/>
+          <w:numId w:val="1015"/>
+        </w:numPr>
+        <w:pStyle w:val="Compact"/>
+      </w:pPr>
+      <w:r>
+        <w:t xml:space="preserve">O resultado da pesquisa aparece no</w:t>
+      </w:r>
+      <w:r>
+        <w:t xml:space="preserve"> </w:t>
+      </w:r>
+      <w:r>
+        <w:rPr>
+          <w:iCs/>
+          <w:i/>
+        </w:rPr>
+        <w:t xml:space="preserve">Help</w:t>
+      </w:r>
+      <w:r>
+        <w:t xml:space="preserve">.</w:t>
+      </w:r>
+      <w:r>
+        <w:br/>
+      </w:r>
+    </w:p>
+    <w:p>
+      <w:pPr>
+        <w:numPr>
+          <w:ilvl w:val="0"/>
+          <w:numId w:val="1015"/>
+        </w:numPr>
+        <w:pStyle w:val="Compact"/>
+      </w:pPr>
+      <w:r>
+        <w:t xml:space="preserve">Sintaxe:</w:t>
+      </w:r>
+      <w:r>
+        <w:br/>
+      </w:r>
+      <w:r>
+        <w:rPr>
+          <w:bCs/>
+          <w:b/>
+        </w:rPr>
+        <w:t xml:space="preserve">?</w:t>
+      </w:r>
+      <w:r>
+        <w:rPr>
+          <w:iCs/>
+          <w:i/>
+        </w:rPr>
+        <w:t xml:space="preserve">c</w:t>
+      </w:r>
+      <w:r>
+        <w:br/>
+      </w:r>
+    </w:p>
+    <w:p>
+      <w:pPr>
+        <w:numPr>
+          <w:ilvl w:val="0"/>
+          <w:numId w:val="1015"/>
+        </w:numPr>
+        <w:pStyle w:val="Compact"/>
+      </w:pPr>
+      <w:r>
+        <w:t xml:space="preserve">Caso o</w:t>
+      </w:r>
+      <w:r>
+        <w:t xml:space="preserve"> </w:t>
+      </w:r>
+      <w:r>
+        <w:rPr>
+          <w:iCs/>
+          <w:i/>
+        </w:rPr>
+        <w:t xml:space="preserve">Help</w:t>
+      </w:r>
+      <w:r>
+        <w:t xml:space="preserve"> </w:t>
+      </w:r>
+      <w:r>
+        <w:t xml:space="preserve">não ajude a descobrir a função, outro modo de pesquisar é recorrer ao site:</w:t>
+      </w:r>
+      <w:r>
+        <w:br/>
+      </w:r>
+      <w:hyperlink r:id="rId34">
+        <w:r>
+          <w:rPr>
+            <w:rStyle w:val="Hyperlink"/>
+          </w:rPr>
+          <w:t xml:space="preserve">https://www.rdocumentation.org/</w:t>
+        </w:r>
+      </w:hyperlink>
+      <w:r>
+        <w:br/>
+      </w:r>
+    </w:p>
+    <w:p>
+      <w:pPr>
+        <w:numPr>
+          <w:ilvl w:val="1"/>
+          <w:numId w:val="1016"/>
+        </w:numPr>
+        <w:pStyle w:val="Compact"/>
+      </w:pPr>
+      <w:r>
+        <w:t xml:space="preserve">Um site destinado a pesquisa e informações sobre a documentação do</w:t>
+      </w:r>
+      <w:r>
+        <w:t xml:space="preserve"> </w:t>
+      </w:r>
+      <w:r>
+        <w:rPr>
+          <w:bCs/>
+          <w:b/>
+        </w:rPr>
+        <w:t xml:space="preserve">R</w:t>
+      </w:r>
+      <w:r>
+        <w:t xml:space="preserve">.</w:t>
+      </w:r>
+      <w:r>
+        <w:br/>
+      </w:r>
+    </w:p>
+    <w:p>
+      <w:pPr>
+        <w:numPr>
+          <w:ilvl w:val="1"/>
+          <w:numId w:val="1016"/>
+        </w:numPr>
+        <w:pStyle w:val="Compact"/>
+      </w:pPr>
+      <w:r>
+        <w:t xml:space="preserve">Retorna informações sobre a função, estrutura, pacote a qual ela faz parte, etc.</w:t>
+      </w:r>
+      <w:r>
+        <w:br/>
+      </w:r>
+    </w:p>
+    <w:bookmarkEnd w:id="35"/>
+    <w:bookmarkStart w:id="36" w:name="summary---resumo-dos-dados"/>
     <w:p>
       <w:pPr>
         <w:pStyle w:val="Heading2"/>
@@ -763,13 +1504,1166 @@
         <w:rPr>
           <w:rStyle w:val="SectionNumber"/>
         </w:rPr>
-        <w:t xml:space="preserve">5.4</w:t>
+        <w:t xml:space="preserve">6.3</w:t>
       </w:r>
       <w:r>
         <w:tab/>
       </w:r>
       <w:r>
-        <w:t xml:space="preserve">Atribuições</w:t>
+        <w:rPr>
+          <w:bCs/>
+          <w:b/>
+        </w:rPr>
+        <w:t xml:space="preserve">summary</w:t>
+      </w:r>
+      <w:r>
+        <w:t xml:space="preserve"> </w:t>
+      </w:r>
+      <w:r>
+        <w:t xml:space="preserve">- Resumo dos dados</w:t>
+      </w:r>
+    </w:p>
+    <w:p>
+      <w:pPr>
+        <w:numPr>
+          <w:ilvl w:val="0"/>
+          <w:numId w:val="1017"/>
+        </w:numPr>
+        <w:pStyle w:val="Compact"/>
+      </w:pPr>
+      <w:r>
+        <w:t xml:space="preserve">A função</w:t>
+      </w:r>
+      <w:r>
+        <w:t xml:space="preserve"> </w:t>
+      </w:r>
+      <w:r>
+        <w:rPr>
+          <w:bCs/>
+          <w:b/>
+        </w:rPr>
+        <w:t xml:space="preserve">summary</w:t>
+      </w:r>
+      <w:r>
+        <w:t xml:space="preserve">() retorna o resumo de variaveis.</w:t>
+      </w:r>
+      <w:r>
+        <w:br/>
+      </w:r>
+    </w:p>
+    <w:p>
+      <w:pPr>
+        <w:numPr>
+          <w:ilvl w:val="0"/>
+          <w:numId w:val="1017"/>
+        </w:numPr>
+        <w:pStyle w:val="Compact"/>
+      </w:pPr>
+      <w:r>
+        <w:t xml:space="preserve">O retorno depende do argumento (se for um vetor, uma lista, um data.table).</w:t>
+      </w:r>
+      <w:r>
+        <w:br/>
+      </w:r>
+    </w:p>
+    <w:p>
+      <w:pPr>
+        <w:numPr>
+          <w:ilvl w:val="0"/>
+          <w:numId w:val="1017"/>
+        </w:numPr>
+        <w:pStyle w:val="Compact"/>
+      </w:pPr>
+      <w:r>
+        <w:t xml:space="preserve">O retorno da função, no geral, retorna diversos metodos aplicados aos dados, tais como:</w:t>
+      </w:r>
+      <w:r>
+        <w:br/>
+      </w:r>
+    </w:p>
+    <w:p>
+      <w:pPr>
+        <w:numPr>
+          <w:ilvl w:val="1"/>
+          <w:numId w:val="1018"/>
+        </w:numPr>
+        <w:pStyle w:val="Compact"/>
+      </w:pPr>
+      <w:r>
+        <w:t xml:space="preserve">valor mínimo</w:t>
+      </w:r>
+      <w:r>
+        <w:br/>
+      </w:r>
+    </w:p>
+    <w:p>
+      <w:pPr>
+        <w:numPr>
+          <w:ilvl w:val="1"/>
+          <w:numId w:val="1018"/>
+        </w:numPr>
+        <w:pStyle w:val="Compact"/>
+      </w:pPr>
+      <w:r>
+        <w:t xml:space="preserve">1º quantil</w:t>
+      </w:r>
+      <w:r>
+        <w:br/>
+      </w:r>
+    </w:p>
+    <w:p>
+      <w:pPr>
+        <w:numPr>
+          <w:ilvl w:val="1"/>
+          <w:numId w:val="1018"/>
+        </w:numPr>
+        <w:pStyle w:val="Compact"/>
+      </w:pPr>
+      <w:r>
+        <w:t xml:space="preserve">valor da mediana</w:t>
+      </w:r>
+      <w:r>
+        <w:br/>
+      </w:r>
+    </w:p>
+    <w:p>
+      <w:pPr>
+        <w:numPr>
+          <w:ilvl w:val="1"/>
+          <w:numId w:val="1018"/>
+        </w:numPr>
+        <w:pStyle w:val="Compact"/>
+      </w:pPr>
+      <w:r>
+        <w:t xml:space="preserve">valor da media</w:t>
+      </w:r>
+      <w:r>
+        <w:br/>
+      </w:r>
+    </w:p>
+    <w:p>
+      <w:pPr>
+        <w:numPr>
+          <w:ilvl w:val="1"/>
+          <w:numId w:val="1018"/>
+        </w:numPr>
+        <w:pStyle w:val="Compact"/>
+      </w:pPr>
+      <w:r>
+        <w:t xml:space="preserve">3º quantil</w:t>
+      </w:r>
+      <w:r>
+        <w:br/>
+      </w:r>
+    </w:p>
+    <w:p>
+      <w:pPr>
+        <w:numPr>
+          <w:ilvl w:val="1"/>
+          <w:numId w:val="1018"/>
+        </w:numPr>
+        <w:pStyle w:val="Compact"/>
+      </w:pPr>
+      <w:r>
+        <w:t xml:space="preserve">valor máximo</w:t>
+      </w:r>
+      <w:r>
+        <w:br/>
+      </w:r>
+    </w:p>
+    <w:p>
+      <w:pPr>
+        <w:numPr>
+          <w:ilvl w:val="0"/>
+          <w:numId w:val="1017"/>
+        </w:numPr>
+        <w:pStyle w:val="Compact"/>
+      </w:pPr>
+      <w:r>
+        <w:t xml:space="preserve">Sintaxe:</w:t>
+      </w:r>
+      <w:r>
+        <w:br/>
+      </w:r>
+      <w:r>
+        <w:rPr>
+          <w:bCs/>
+          <w:b/>
+        </w:rPr>
+        <w:t xml:space="preserve">summary</w:t>
+      </w:r>
+      <w:r>
+        <w:t xml:space="preserve">(</w:t>
+      </w:r>
+      <w:r>
+        <w:rPr>
+          <w:iCs/>
+          <w:i/>
+        </w:rPr>
+        <w:t xml:space="preserve">variavel</w:t>
+      </w:r>
+      <w:r>
+        <w:t xml:space="preserve">)</w:t>
+      </w:r>
+      <w:r>
+        <w:br/>
+      </w:r>
+    </w:p>
+    <w:bookmarkEnd w:id="36"/>
+    <w:bookmarkStart w:id="37" w:name="X2d812d53d40ef1f4bb92227374751e7a6e494c2"/>
+    <w:p>
+      <w:pPr>
+        <w:pStyle w:val="Heading2"/>
+      </w:pPr>
+      <w:r>
+        <w:rPr>
+          <w:rStyle w:val="SectionNumber"/>
+        </w:rPr>
+        <w:t xml:space="preserve">6.4</w:t>
+      </w:r>
+      <w:r>
+        <w:tab/>
+      </w:r>
+      <w:r>
+        <w:t xml:space="preserve">Descobrir a classe de uma variavel -</w:t>
+      </w:r>
+      <w:r>
+        <w:t xml:space="preserve"> </w:t>
+      </w:r>
+      <w:r>
+        <w:rPr>
+          <w:bCs/>
+          <w:b/>
+        </w:rPr>
+        <w:t xml:space="preserve">class</w:t>
+      </w:r>
+    </w:p>
+    <w:p>
+      <w:pPr>
+        <w:numPr>
+          <w:ilvl w:val="0"/>
+          <w:numId w:val="1019"/>
+        </w:numPr>
+        <w:pStyle w:val="Compact"/>
+      </w:pPr>
+      <w:r>
+        <w:t xml:space="preserve">A função</w:t>
+      </w:r>
+      <w:r>
+        <w:t xml:space="preserve"> </w:t>
+      </w:r>
+      <w:r>
+        <w:t xml:space="preserve">“</w:t>
+      </w:r>
+      <w:r>
+        <w:rPr>
+          <w:bCs/>
+          <w:b/>
+        </w:rPr>
+        <w:t xml:space="preserve">class</w:t>
+      </w:r>
+      <w:r>
+        <w:t xml:space="preserve">()</w:t>
+      </w:r>
+      <w:r>
+        <w:t xml:space="preserve">”</w:t>
+      </w:r>
+      <w:r>
+        <w:t xml:space="preserve"> </w:t>
+      </w:r>
+      <w:r>
+        <w:t xml:space="preserve">retorna a que classe do objeto do argemunto pertence.</w:t>
+      </w:r>
+      <w:r>
+        <w:br/>
+      </w:r>
+    </w:p>
+    <w:p>
+      <w:pPr>
+        <w:numPr>
+          <w:ilvl w:val="0"/>
+          <w:numId w:val="1019"/>
+        </w:numPr>
+        <w:pStyle w:val="Compact"/>
+      </w:pPr>
+      <w:r>
+        <w:t xml:space="preserve">Basicamente diz se o objeto é numerico, string, vetor, lista, data.frame, matriz, …</w:t>
+      </w:r>
+      <w:r>
+        <w:br/>
+      </w:r>
+    </w:p>
+    <w:p>
+      <w:pPr>
+        <w:numPr>
+          <w:ilvl w:val="0"/>
+          <w:numId w:val="1019"/>
+        </w:numPr>
+        <w:pStyle w:val="Compact"/>
+      </w:pPr>
+      <w:r>
+        <w:t xml:space="preserve">Sintaxe:</w:t>
+      </w:r>
+      <w:r>
+        <w:br/>
+      </w:r>
+      <w:r>
+        <w:rPr>
+          <w:bCs/>
+          <w:b/>
+        </w:rPr>
+        <w:t xml:space="preserve">class</w:t>
+      </w:r>
+      <w:r>
+        <w:t xml:space="preserve">(</w:t>
+      </w:r>
+      <w:r>
+        <w:rPr>
+          <w:iCs/>
+          <w:i/>
+        </w:rPr>
+        <w:t xml:space="preserve">argumento</w:t>
+      </w:r>
+      <w:r>
+        <w:t xml:space="preserve">)</w:t>
+      </w:r>
+      <w:r>
+        <w:br/>
+      </w:r>
+    </w:p>
+    <w:bookmarkEnd w:id="37"/>
+    <w:bookmarkStart w:id="38" w:name="X0339fa978ab95760e1766b13666b7bb356b8056"/>
+    <w:p>
+      <w:pPr>
+        <w:pStyle w:val="Heading2"/>
+      </w:pPr>
+      <w:r>
+        <w:rPr>
+          <w:rStyle w:val="SectionNumber"/>
+        </w:rPr>
+        <w:t xml:space="preserve">6.5</w:t>
+      </w:r>
+      <w:r>
+        <w:tab/>
+      </w:r>
+      <w:r>
+        <w:t xml:space="preserve">Descobrir a estrutura de uma variavel -</w:t>
+      </w:r>
+      <w:r>
+        <w:t xml:space="preserve"> </w:t>
+      </w:r>
+      <w:r>
+        <w:rPr>
+          <w:bCs/>
+          <w:b/>
+        </w:rPr>
+        <w:t xml:space="preserve">str</w:t>
+      </w:r>
+    </w:p>
+    <w:p>
+      <w:pPr>
+        <w:numPr>
+          <w:ilvl w:val="0"/>
+          <w:numId w:val="1020"/>
+        </w:numPr>
+        <w:pStyle w:val="Compact"/>
+      </w:pPr>
+      <w:r>
+        <w:t xml:space="preserve">A função</w:t>
+      </w:r>
+      <w:r>
+        <w:t xml:space="preserve"> </w:t>
+      </w:r>
+      <w:r>
+        <w:t xml:space="preserve">“</w:t>
+      </w:r>
+      <w:r>
+        <w:rPr>
+          <w:bCs/>
+          <w:b/>
+        </w:rPr>
+        <w:t xml:space="preserve">str</w:t>
+      </w:r>
+      <w:r>
+        <w:t xml:space="preserve">()</w:t>
+      </w:r>
+      <w:r>
+        <w:t xml:space="preserve">”</w:t>
+      </w:r>
+      <w:r>
+        <w:t xml:space="preserve"> </w:t>
+      </w:r>
+      <w:r>
+        <w:t xml:space="preserve">retorna a estrutura do objeto do argumento.</w:t>
+      </w:r>
+      <w:r>
+        <w:br/>
+      </w:r>
+    </w:p>
+    <w:p>
+      <w:pPr>
+        <w:numPr>
+          <w:ilvl w:val="0"/>
+          <w:numId w:val="1020"/>
+        </w:numPr>
+        <w:pStyle w:val="Compact"/>
+      </w:pPr>
+      <w:r>
+        <w:t xml:space="preserve">Retorna diversos dados, entre eles:</w:t>
+      </w:r>
+      <w:r>
+        <w:br/>
+      </w:r>
+    </w:p>
+    <w:p>
+      <w:pPr>
+        <w:numPr>
+          <w:ilvl w:val="1"/>
+          <w:numId w:val="1021"/>
+        </w:numPr>
+        <w:pStyle w:val="Compact"/>
+      </w:pPr>
+      <w:r>
+        <w:t xml:space="preserve">A classe do objeto.</w:t>
+      </w:r>
+      <w:r>
+        <w:br/>
+      </w:r>
+    </w:p>
+    <w:p>
+      <w:pPr>
+        <w:numPr>
+          <w:ilvl w:val="1"/>
+          <w:numId w:val="1021"/>
+        </w:numPr>
+        <w:pStyle w:val="Compact"/>
+      </w:pPr>
+      <w:r>
+        <w:t xml:space="preserve">Tamanho do objeto.</w:t>
+      </w:r>
+      <w:r>
+        <w:br/>
+      </w:r>
+    </w:p>
+    <w:p>
+      <w:pPr>
+        <w:numPr>
+          <w:ilvl w:val="1"/>
+          <w:numId w:val="1021"/>
+        </w:numPr>
+        <w:pStyle w:val="Compact"/>
+      </w:pPr>
+      <w:r>
+        <w:t xml:space="preserve">A lista, ou vertor, dos campos com o tipo e tamanho. </w:t>
+      </w:r>
+    </w:p>
+    <w:p>
+      <w:pPr>
+        <w:numPr>
+          <w:ilvl w:val="0"/>
+          <w:numId w:val="1020"/>
+        </w:numPr>
+        <w:pStyle w:val="Compact"/>
+      </w:pPr>
+      <w:r>
+        <w:t xml:space="preserve">Sintaxe:</w:t>
+      </w:r>
+      <w:r>
+        <w:br/>
+      </w:r>
+      <w:r>
+        <w:rPr>
+          <w:bCs/>
+          <w:b/>
+        </w:rPr>
+        <w:t xml:space="preserve">str</w:t>
+      </w:r>
+      <w:r>
+        <w:t xml:space="preserve">(</w:t>
+      </w:r>
+      <w:r>
+        <w:rPr>
+          <w:iCs/>
+          <w:i/>
+        </w:rPr>
+        <w:t xml:space="preserve">argumento</w:t>
+      </w:r>
+      <w:r>
+        <w:t xml:space="preserve">)</w:t>
+      </w:r>
+      <w:r>
+        <w:br/>
+      </w:r>
+    </w:p>
+    <w:p>
+      <w:r>
+        <w:br w:type="page"/>
+      </w:r>
+    </w:p>
+    <w:bookmarkEnd w:id="38"/>
+    <w:bookmarkStart w:id="39" w:name="vetor"/>
+    <w:p>
+      <w:pPr>
+        <w:pStyle w:val="Heading2"/>
+      </w:pPr>
+      <w:r>
+        <w:rPr>
+          <w:rStyle w:val="SectionNumber"/>
+        </w:rPr>
+        <w:t xml:space="preserve">6.6</w:t>
+      </w:r>
+      <w:r>
+        <w:tab/>
+      </w:r>
+      <w:r>
+        <w:t xml:space="preserve">Vetor</w:t>
+      </w:r>
+    </w:p>
+    <w:p>
+      <w:pPr>
+        <w:numPr>
+          <w:ilvl w:val="0"/>
+          <w:numId w:val="1022"/>
+        </w:numPr>
+        <w:pStyle w:val="Compact"/>
+      </w:pPr>
+      <w:r>
+        <w:t xml:space="preserve">Vetores são variaves que aguardam diversos valores de mesmo tipo.</w:t>
+      </w:r>
+      <w:r>
+        <w:br/>
+      </w:r>
+    </w:p>
+    <w:p>
+      <w:pPr>
+        <w:numPr>
+          <w:ilvl w:val="0"/>
+          <w:numId w:val="1022"/>
+        </w:numPr>
+        <w:pStyle w:val="Compact"/>
+      </w:pPr>
+      <w:r>
+        <w:t xml:space="preserve">No</w:t>
+      </w:r>
+      <w:r>
+        <w:t xml:space="preserve"> </w:t>
+      </w:r>
+      <w:r>
+        <w:rPr>
+          <w:bCs/>
+          <w:b/>
+        </w:rPr>
+        <w:t xml:space="preserve">R</w:t>
+      </w:r>
+      <w:r>
+        <w:t xml:space="preserve"> </w:t>
+      </w:r>
+      <w:r>
+        <w:t xml:space="preserve">o vetor é criado a partir da função</w:t>
+      </w:r>
+      <w:r>
+        <w:t xml:space="preserve"> </w:t>
+      </w:r>
+      <w:r>
+        <w:t xml:space="preserve">“</w:t>
+      </w:r>
+      <w:r>
+        <w:rPr>
+          <w:iCs/>
+          <w:i/>
+        </w:rPr>
+        <w:t xml:space="preserve">c</w:t>
+      </w:r>
+      <w:r>
+        <w:t xml:space="preserve">()</w:t>
+      </w:r>
+      <w:r>
+        <w:t xml:space="preserve">”</w:t>
+      </w:r>
+      <w:r>
+        <w:t xml:space="preserve">.</w:t>
+      </w:r>
+      <w:r>
+        <w:br/>
+      </w:r>
+    </w:p>
+    <w:p>
+      <w:pPr>
+        <w:numPr>
+          <w:ilvl w:val="0"/>
+          <w:numId w:val="1022"/>
+        </w:numPr>
+        <w:pStyle w:val="Compact"/>
+      </w:pPr>
+      <w:r>
+        <w:rPr>
+          <w:iCs/>
+          <w:i/>
+        </w:rPr>
+        <w:t xml:space="preserve">Strings</w:t>
+      </w:r>
+      <w:r>
+        <w:t xml:space="preserve"> </w:t>
+      </w:r>
+      <w:r>
+        <w:t xml:space="preserve">e</w:t>
+      </w:r>
+      <w:r>
+        <w:t xml:space="preserve"> </w:t>
+      </w:r>
+      <w:r>
+        <w:rPr>
+          <w:iCs/>
+          <w:i/>
+        </w:rPr>
+        <w:t xml:space="preserve">caracteres</w:t>
+      </w:r>
+      <w:r>
+        <w:t xml:space="preserve"> </w:t>
+      </w:r>
+      <w:r>
+        <w:t xml:space="preserve">dentro do vetor devem ter seus valores entre aspas (““).</w:t>
+      </w:r>
+      <w:r>
+        <w:br/>
+      </w:r>
+    </w:p>
+    <w:p>
+      <w:pPr>
+        <w:numPr>
+          <w:ilvl w:val="0"/>
+          <w:numId w:val="1022"/>
+        </w:numPr>
+        <w:pStyle w:val="Compact"/>
+      </w:pPr>
+      <w:r>
+        <w:t xml:space="preserve">Sintaxe (exemplo):</w:t>
+      </w:r>
+      <w:r>
+        <w:br/>
+      </w:r>
+      <w:r>
+        <w:rPr>
+          <w:bCs/>
+          <w:b/>
+        </w:rPr>
+        <w:t xml:space="preserve">c</w:t>
+      </w:r>
+      <w:r>
+        <w:t xml:space="preserve">(10,5,8,…)</w:t>
+      </w:r>
+      <w:r>
+        <w:br/>
+      </w:r>
+    </w:p>
+    <w:bookmarkEnd w:id="39"/>
+    <w:bookmarkStart w:id="40" w:name="lista"/>
+    <w:p>
+      <w:pPr>
+        <w:pStyle w:val="Heading2"/>
+      </w:pPr>
+      <w:r>
+        <w:rPr>
+          <w:rStyle w:val="SectionNumber"/>
+        </w:rPr>
+        <w:t xml:space="preserve">6.7</w:t>
+      </w:r>
+      <w:r>
+        <w:tab/>
+      </w:r>
+      <w:r>
+        <w:t xml:space="preserve">Lista</w:t>
+      </w:r>
+    </w:p>
+    <w:p>
+      <w:pPr>
+        <w:numPr>
+          <w:ilvl w:val="0"/>
+          <w:numId w:val="1023"/>
+        </w:numPr>
+        <w:pStyle w:val="Compact"/>
+      </w:pPr>
+      <w:r>
+        <w:t xml:space="preserve">Listas sao os objetos R que contem elementos de diferentes tipos (diferente do vetor), como _ numeros, strings, vetores e outra lista dentro dela.</w:t>
+      </w:r>
+      <w:r>
+        <w:br/>
+      </w:r>
+    </w:p>
+    <w:p>
+      <w:pPr>
+        <w:numPr>
+          <w:ilvl w:val="0"/>
+          <w:numId w:val="1023"/>
+        </w:numPr>
+        <w:pStyle w:val="Compact"/>
+      </w:pPr>
+      <w:r>
+        <w:t xml:space="preserve">Uma lista tambem pode conter uma matriz ou uma funcao como seus elementos.</w:t>
+      </w:r>
+      <w:r>
+        <w:br/>
+      </w:r>
+    </w:p>
+    <w:p>
+      <w:pPr>
+        <w:numPr>
+          <w:ilvl w:val="0"/>
+          <w:numId w:val="1023"/>
+        </w:numPr>
+        <w:pStyle w:val="Compact"/>
+      </w:pPr>
+      <w:r>
+        <w:rPr>
+          <w:iCs/>
+          <w:i/>
+        </w:rPr>
+        <w:t xml:space="preserve">Strings</w:t>
+      </w:r>
+      <w:r>
+        <w:t xml:space="preserve"> </w:t>
+      </w:r>
+      <w:r>
+        <w:t xml:space="preserve">e</w:t>
+      </w:r>
+      <w:r>
+        <w:t xml:space="preserve"> </w:t>
+      </w:r>
+      <w:r>
+        <w:rPr>
+          <w:iCs/>
+          <w:i/>
+        </w:rPr>
+        <w:t xml:space="preserve">caracteres</w:t>
+      </w:r>
+      <w:r>
+        <w:t xml:space="preserve"> </w:t>
+      </w:r>
+      <w:r>
+        <w:t xml:space="preserve">dentro da lista devem ter seus valores entre aspas (““).</w:t>
+      </w:r>
+      <w:r>
+        <w:br/>
+      </w:r>
+    </w:p>
+    <w:p>
+      <w:pPr>
+        <w:numPr>
+          <w:ilvl w:val="0"/>
+          <w:numId w:val="1023"/>
+        </w:numPr>
+        <w:pStyle w:val="Compact"/>
+      </w:pPr>
+      <w:r>
+        <w:t xml:space="preserve">A lista e criada usando a funcao</w:t>
+      </w:r>
+      <w:r>
+        <w:t xml:space="preserve"> </w:t>
+      </w:r>
+      <w:r>
+        <w:t xml:space="preserve">“</w:t>
+      </w:r>
+      <w:r>
+        <w:rPr>
+          <w:iCs/>
+          <w:i/>
+        </w:rPr>
+        <w:t xml:space="preserve">list</w:t>
+      </w:r>
+      <w:r>
+        <w:t xml:space="preserve">()</w:t>
+      </w:r>
+      <w:r>
+        <w:t xml:space="preserve">”</w:t>
+      </w:r>
+      <w:r>
+        <w:t xml:space="preserve">.</w:t>
+      </w:r>
+      <w:r>
+        <w:br/>
+      </w:r>
+    </w:p>
+    <w:p>
+      <w:pPr>
+        <w:numPr>
+          <w:ilvl w:val="0"/>
+          <w:numId w:val="1023"/>
+        </w:numPr>
+        <w:pStyle w:val="Compact"/>
+      </w:pPr>
+      <w:r>
+        <w:t xml:space="preserve">Sintaxe (exemplo):</w:t>
+      </w:r>
+      <w:r>
+        <w:br/>
+      </w:r>
+      <w:r>
+        <w:rPr>
+          <w:bCs/>
+          <w:b/>
+        </w:rPr>
+        <w:t xml:space="preserve">list</w:t>
+      </w:r>
+      <w:r>
+        <w:t xml:space="preserve">(azul, 10, c(5,8,9), …)</w:t>
+      </w:r>
+      <w:r>
+        <w:br/>
+      </w:r>
+    </w:p>
+    <w:p>
+      <w:r>
+        <w:br w:type="page"/>
+      </w:r>
+    </w:p>
+    <w:bookmarkEnd w:id="40"/>
+    <w:bookmarkEnd w:id="41"/>
+    <w:bookmarkStart w:id="42" w:name="aula-05---operadores"/>
+    <w:p>
+      <w:pPr>
+        <w:pStyle w:val="Heading1"/>
+      </w:pPr>
+      <w:r>
+        <w:rPr>
+          <w:rStyle w:val="SectionNumber"/>
+        </w:rPr>
+        <w:t xml:space="preserve">7</w:t>
+      </w:r>
+      <w:r>
+        <w:tab/>
+      </w:r>
+      <w:r>
+        <w:t xml:space="preserve">Aula 05 - Operadores</w:t>
+      </w:r>
+    </w:p>
+    <w:p>
+      <w:r>
+        <w:br w:type="page"/>
+      </w:r>
+    </w:p>
+    <w:bookmarkEnd w:id="42"/>
+    <w:bookmarkStart w:id="43" w:name="aula-06--"/>
+    <w:p>
+      <w:pPr>
+        <w:pStyle w:val="Heading1"/>
+      </w:pPr>
+      <w:r>
+        <w:rPr>
+          <w:rStyle w:val="SectionNumber"/>
+        </w:rPr>
+        <w:t xml:space="preserve">8</w:t>
+      </w:r>
+      <w:r>
+        <w:tab/>
+      </w:r>
+      <w:r>
+        <w:t xml:space="preserve">Aula 06 -</w:t>
+      </w:r>
+    </w:p>
+    <w:p>
+      <w:r>
+        <w:br w:type="page"/>
+      </w:r>
+    </w:p>
+    <w:bookmarkEnd w:id="43"/>
+    <w:bookmarkStart w:id="44" w:name="aula-07--"/>
+    <w:p>
+      <w:pPr>
+        <w:pStyle w:val="Heading1"/>
+      </w:pPr>
+      <w:r>
+        <w:rPr>
+          <w:rStyle w:val="SectionNumber"/>
+        </w:rPr>
+        <w:t xml:space="preserve">9</w:t>
+      </w:r>
+      <w:r>
+        <w:tab/>
+      </w:r>
+      <w:r>
+        <w:t xml:space="preserve">Aula 07 -</w:t>
+      </w:r>
+    </w:p>
+    <w:p>
+      <w:r>
+        <w:br w:type="page"/>
+      </w:r>
+    </w:p>
+    <w:bookmarkEnd w:id="44"/>
+    <w:bookmarkStart w:id="45" w:name="aula-08--"/>
+    <w:p>
+      <w:pPr>
+        <w:pStyle w:val="Heading1"/>
+      </w:pPr>
+      <w:r>
+        <w:rPr>
+          <w:rStyle w:val="SectionNumber"/>
+        </w:rPr>
+        <w:t xml:space="preserve">10</w:t>
+      </w:r>
+      <w:r>
+        <w:tab/>
+      </w:r>
+      <w:r>
+        <w:t xml:space="preserve">Aula 08 -</w:t>
+      </w:r>
+    </w:p>
+    <w:p>
+      <w:r>
+        <w:br w:type="page"/>
+      </w:r>
+    </w:p>
+    <w:bookmarkEnd w:id="45"/>
+    <w:bookmarkStart w:id="46" w:name="aula-09--"/>
+    <w:p>
+      <w:pPr>
+        <w:pStyle w:val="Heading1"/>
+      </w:pPr>
+      <w:r>
+        <w:rPr>
+          <w:rStyle w:val="SectionNumber"/>
+        </w:rPr>
+        <w:t xml:space="preserve">11</w:t>
+      </w:r>
+      <w:r>
+        <w:tab/>
+      </w:r>
+      <w:r>
+        <w:t xml:space="preserve">Aula 09 -</w:t>
+      </w:r>
+    </w:p>
+    <w:p>
+      <w:r>
+        <w:br w:type="page"/>
+      </w:r>
+    </w:p>
+    <w:bookmarkEnd w:id="46"/>
+    <w:bookmarkStart w:id="47" w:name="aula-10--"/>
+    <w:p>
+      <w:pPr>
+        <w:pStyle w:val="Heading1"/>
+      </w:pPr>
+      <w:r>
+        <w:rPr>
+          <w:rStyle w:val="SectionNumber"/>
+        </w:rPr>
+        <w:t xml:space="preserve">12</w:t>
+      </w:r>
+      <w:r>
+        <w:tab/>
+      </w:r>
+      <w:r>
+        <w:t xml:space="preserve">Aula 10 -</w:t>
+      </w:r>
+    </w:p>
+    <w:p>
+      <w:r>
+        <w:br w:type="page"/>
+      </w:r>
+    </w:p>
+    <w:bookmarkEnd w:id="47"/>
+    <w:bookmarkStart w:id="48" w:name="aula-11--"/>
+    <w:p>
+      <w:pPr>
+        <w:pStyle w:val="Heading1"/>
+      </w:pPr>
+      <w:r>
+        <w:rPr>
+          <w:rStyle w:val="SectionNumber"/>
+        </w:rPr>
+        <w:t xml:space="preserve">13</w:t>
+      </w:r>
+      <w:r>
+        <w:tab/>
+      </w:r>
+      <w:r>
+        <w:t xml:space="preserve">Aula 11 -</w:t>
+      </w:r>
+    </w:p>
+    <w:p>
+      <w:r>
+        <w:br w:type="page"/>
+      </w:r>
+    </w:p>
+    <w:bookmarkEnd w:id="48"/>
+    <w:bookmarkStart w:id="49" w:name="aula-12--"/>
+    <w:p>
+      <w:pPr>
+        <w:pStyle w:val="Heading1"/>
+      </w:pPr>
+      <w:r>
+        <w:rPr>
+          <w:rStyle w:val="SectionNumber"/>
+        </w:rPr>
+        <w:t xml:space="preserve">14</w:t>
+      </w:r>
+      <w:r>
+        <w:tab/>
+      </w:r>
+      <w:r>
+        <w:t xml:space="preserve">Aula 12 -</w:t>
+      </w:r>
+    </w:p>
+    <w:p>
+      <w:r>
+        <w:br w:type="page"/>
+      </w:r>
+    </w:p>
+    <w:bookmarkEnd w:id="49"/>
+    <w:bookmarkStart w:id="50" w:name="aula-13--"/>
+    <w:p>
+      <w:pPr>
+        <w:pStyle w:val="Heading1"/>
+      </w:pPr>
+      <w:r>
+        <w:rPr>
+          <w:rStyle w:val="SectionNumber"/>
+        </w:rPr>
+        <w:t xml:space="preserve">15</w:t>
+      </w:r>
+      <w:r>
+        <w:tab/>
+      </w:r>
+      <w:r>
+        <w:t xml:space="preserve">Aula 13 -</w:t>
+      </w:r>
+    </w:p>
+    <w:p>
+      <w:r>
+        <w:br w:type="page"/>
+      </w:r>
+    </w:p>
+    <w:bookmarkEnd w:id="50"/>
+    <w:bookmarkStart w:id="51" w:name="aula-14--"/>
+    <w:p>
+      <w:pPr>
+        <w:pStyle w:val="Heading1"/>
+      </w:pPr>
+      <w:r>
+        <w:rPr>
+          <w:rStyle w:val="SectionNumber"/>
+        </w:rPr>
+        <w:t xml:space="preserve">16</w:t>
+      </w:r>
+      <w:r>
+        <w:tab/>
+      </w:r>
+      <w:r>
+        <w:t xml:space="preserve">Aula 14 -</w:t>
+      </w:r>
+    </w:p>
+    <w:p>
+      <w:r>
+        <w:br w:type="page"/>
+      </w:r>
+    </w:p>
+    <w:bookmarkEnd w:id="51"/>
+    <w:bookmarkStart w:id="52" w:name="aula-15--"/>
+    <w:p>
+      <w:pPr>
+        <w:pStyle w:val="Heading1"/>
+      </w:pPr>
+      <w:r>
+        <w:rPr>
+          <w:rStyle w:val="SectionNumber"/>
+        </w:rPr>
+        <w:t xml:space="preserve">17</w:t>
+      </w:r>
+      <w:r>
+        <w:tab/>
+      </w:r>
+      <w:r>
+        <w:t xml:space="preserve">Aula 15 -</w:t>
+      </w:r>
+    </w:p>
+    <w:p>
+      <w:r>
+        <w:br w:type="page"/>
+      </w:r>
+    </w:p>
+    <w:bookmarkEnd w:id="52"/>
+    <w:bookmarkStart w:id="53" w:name="aula-16--"/>
+    <w:p>
+      <w:pPr>
+        <w:pStyle w:val="Heading1"/>
+      </w:pPr>
+      <w:r>
+        <w:rPr>
+          <w:rStyle w:val="SectionNumber"/>
+        </w:rPr>
+        <w:t xml:space="preserve">18</w:t>
+      </w:r>
+      <w:r>
+        <w:tab/>
+      </w:r>
+      <w:r>
+        <w:t xml:space="preserve">Aula 16 -</w:t>
+      </w:r>
+    </w:p>
+    <w:p>
+      <w:r>
+        <w:br w:type="page"/>
+      </w:r>
+    </w:p>
+    <w:bookmarkEnd w:id="53"/>
+    <w:bookmarkStart w:id="54" w:name="aula-17--"/>
+    <w:p>
+      <w:pPr>
+        <w:pStyle w:val="Heading1"/>
+      </w:pPr>
+      <w:r>
+        <w:rPr>
+          <w:rStyle w:val="SectionNumber"/>
+        </w:rPr>
+        <w:t xml:space="preserve">19</w:t>
+      </w:r>
+      <w:r>
+        <w:tab/>
+      </w:r>
+      <w:r>
+        <w:t xml:space="preserve">Aula 17 -</w:t>
+      </w:r>
+    </w:p>
+    <w:p>
+      <w:r>
+        <w:br w:type="page"/>
+      </w:r>
+    </w:p>
+    <w:bookmarkEnd w:id="54"/>
+    <w:bookmarkStart w:id="56" w:name="andamento-dos-estudos"/>
+    <w:p>
+      <w:pPr>
+        <w:pStyle w:val="Heading1"/>
+      </w:pPr>
+      <w:r>
+        <w:rPr>
+          <w:rStyle w:val="SectionNumber"/>
+        </w:rPr>
+        <w:t xml:space="preserve">20</w:t>
+      </w:r>
+      <w:r>
+        <w:tab/>
+      </w:r>
+      <w:r>
+        <w:t xml:space="preserve">Andamento dos Estudos</w:t>
+      </w:r>
+    </w:p>
+    <w:bookmarkStart w:id="55" w:name="assunto-em-andamento"/>
+    <w:p>
+      <w:pPr>
+        <w:pStyle w:val="Heading2"/>
+      </w:pPr>
+      <w:r>
+        <w:rPr>
+          <w:rStyle w:val="SectionNumber"/>
+        </w:rPr>
+        <w:t xml:space="preserve">20.1</w:t>
+      </w:r>
+      <w:r>
+        <w:tab/>
+      </w:r>
+      <w:r>
+        <w:t xml:space="preserve">Assunto em andamento</w:t>
       </w:r>
     </w:p>
     <w:p>
@@ -777,626 +2671,14 @@
         <w:pStyle w:val="FirstParagraph"/>
       </w:pPr>
       <w:r>
-        <w:t xml:space="preserve">(Tipagem automatica/dinâmica)</w:t>
-      </w:r>
-      <w:r>
-        <w:br/>
-      </w:r>
-    </w:p>
-    <w:p>
-      <w:pPr>
-        <w:numPr>
-          <w:ilvl w:val="0"/>
-          <w:numId w:val="1010"/>
-        </w:numPr>
-      </w:pPr>
-      <w:r>
-        <w:t xml:space="preserve">Atribuições de</w:t>
-      </w:r>
-      <w:r>
-        <w:t xml:space="preserve"> </w:t>
-      </w:r>
-      <w:r>
-        <w:rPr>
-          <w:bCs/>
-          <w:b/>
-        </w:rPr>
-        <w:t xml:space="preserve">variaveis</w:t>
-      </w:r>
-      <w:r>
-        <w:t xml:space="preserve"> </w:t>
-      </w:r>
-      <w:r>
-        <w:t xml:space="preserve">usar o sinal</w:t>
-      </w:r>
-      <w:r>
-        <w:t xml:space="preserve"> </w:t>
-      </w:r>
-      <w:r>
-        <w:t xml:space="preserve">‘</w:t>
-      </w:r>
-      <w:r>
-        <w:rPr>
-          <w:bCs/>
-          <w:b/>
-        </w:rPr>
-        <w:t xml:space="preserve">-&gt;</w:t>
-      </w:r>
-      <w:r>
-        <w:t xml:space="preserve">’</w:t>
-      </w:r>
-      <w:r>
-        <w:t xml:space="preserve"> </w:t>
-      </w:r>
-      <w:r>
-        <w:t xml:space="preserve">ou</w:t>
-      </w:r>
-      <w:r>
-        <w:t xml:space="preserve"> </w:t>
-      </w:r>
-      <w:r>
-        <w:t xml:space="preserve">‘</w:t>
-      </w:r>
-      <w:r>
-        <w:rPr>
-          <w:bCs/>
-          <w:b/>
-        </w:rPr>
-        <w:t xml:space="preserve">&lt;-</w:t>
-      </w:r>
-      <w:r>
-        <w:t xml:space="preserve">’</w:t>
-      </w:r>
-      <w:r>
-        <w:t xml:space="preserve">.</w:t>
-      </w:r>
-      <w:r>
-        <w:br/>
-      </w:r>
-    </w:p>
-    <w:p>
-      <w:pPr>
-        <w:numPr>
-          <w:ilvl w:val="0"/>
-          <w:numId w:val="1010"/>
-        </w:numPr>
-      </w:pPr>
-      <w:r>
-        <w:t xml:space="preserve">Atribuição de</w:t>
-      </w:r>
-      <w:r>
-        <w:t xml:space="preserve"> </w:t>
-      </w:r>
-      <w:r>
-        <w:rPr>
-          <w:bCs/>
-          <w:b/>
-        </w:rPr>
-        <w:t xml:space="preserve">funções</w:t>
-      </w:r>
-      <w:r>
-        <w:t xml:space="preserve"> </w:t>
-      </w:r>
-      <w:r>
-        <w:t xml:space="preserve">utilizar o sinal</w:t>
-      </w:r>
-      <w:r>
-        <w:t xml:space="preserve"> </w:t>
-      </w:r>
-      <w:r>
-        <w:t xml:space="preserve">‘</w:t>
-      </w:r>
-      <w:r>
-        <w:rPr>
-          <w:bCs/>
-          <w:b/>
-        </w:rPr>
-        <w:t xml:space="preserve">=</w:t>
-      </w:r>
-      <w:r>
-        <w:t xml:space="preserve">’</w:t>
-      </w:r>
-      <w:r>
-        <w:t xml:space="preserve">.</w:t>
-      </w:r>
-      <w:r>
-        <w:br/>
-      </w:r>
-    </w:p>
-    <w:bookmarkEnd w:id="29"/>
-    <w:bookmarkStart w:id="30" w:name="tipagem-de-variaveis"/>
-    <w:p>
-      <w:pPr>
-        <w:pStyle w:val="Heading2"/>
-      </w:pPr>
-      <w:r>
-        <w:rPr>
-          <w:rStyle w:val="SectionNumber"/>
-        </w:rPr>
-        <w:t xml:space="preserve">5.5</w:t>
-      </w:r>
-      <w:r>
-        <w:tab/>
-      </w:r>
-      <w:r>
-        <w:t xml:space="preserve">Tipagem de variaveis</w:t>
-      </w:r>
-    </w:p>
-    <w:p>
-      <w:pPr>
-        <w:numPr>
-          <w:ilvl w:val="0"/>
-          <w:numId w:val="1011"/>
-        </w:numPr>
-        <w:pStyle w:val="Compact"/>
-      </w:pPr>
-      <w:r>
-        <w:t xml:space="preserve">Tipagem das variaveis automatica/dinâmica.</w:t>
-      </w:r>
-      <w:r>
-        <w:br/>
-      </w:r>
-    </w:p>
-    <w:p>
-      <w:pPr>
-        <w:numPr>
-          <w:ilvl w:val="0"/>
-          <w:numId w:val="1011"/>
-        </w:numPr>
-        <w:pStyle w:val="Compact"/>
-      </w:pPr>
-      <w:r>
-        <w:t xml:space="preserve">Erro ao fazer operações com variaveis de tipos distintos.</w:t>
-      </w:r>
-      <w:r>
-        <w:br/>
-      </w:r>
-    </w:p>
-    <w:p>
-      <w:r>
-        <w:br w:type="page"/>
-      </w:r>
-    </w:p>
-    <w:bookmarkEnd w:id="30"/>
-    <w:bookmarkEnd w:id="31"/>
-    <w:bookmarkStart w:id="33" w:name="X952c8f923aa73202f09c83ed86c2c17b10b30d9"/>
-    <w:p>
-      <w:pPr>
-        <w:pStyle w:val="Heading1"/>
-      </w:pPr>
-      <w:r>
-        <w:rPr>
-          <w:rStyle w:val="SectionNumber"/>
-        </w:rPr>
-        <w:t xml:space="preserve">6</w:t>
-      </w:r>
-      <w:r>
-        <w:tab/>
-      </w:r>
-      <w:r>
-        <w:t xml:space="preserve">Aula 04 - Conhecendo R e o RStudio parte 2</w:t>
-      </w:r>
-    </w:p>
-    <w:bookmarkStart w:id="32" w:name="pesquisa-de-função"/>
-    <w:p>
-      <w:pPr>
-        <w:pStyle w:val="Heading2"/>
-      </w:pPr>
-      <w:r>
-        <w:rPr>
-          <w:rStyle w:val="SectionNumber"/>
-        </w:rPr>
-        <w:t xml:space="preserve">6.1</w:t>
-      </w:r>
-      <w:r>
-        <w:tab/>
-      </w:r>
-      <w:r>
-        <w:t xml:space="preserve">Pesquisa de função</w:t>
-      </w:r>
-    </w:p>
-    <w:p>
-      <w:pPr>
-        <w:numPr>
-          <w:ilvl w:val="0"/>
-          <w:numId w:val="1012"/>
-        </w:numPr>
-        <w:pStyle w:val="Compact"/>
-      </w:pPr>
-      <w:r>
-        <w:t xml:space="preserve">Help</w:t>
-      </w:r>
-      <w:r>
-        <w:t xml:space="preserve"> </w:t>
-      </w:r>
-      <w:r>
-        <w:t xml:space="preserve">‘</w:t>
-      </w:r>
-      <w:r>
-        <w:rPr>
-          <w:bCs/>
-          <w:b/>
-        </w:rPr>
-        <w:t xml:space="preserve">?</w:t>
-      </w:r>
-      <w:r>
-        <w:t xml:space="preserve">’</w:t>
-      </w:r>
-      <w:r>
-        <w:t xml:space="preserve">, usado para pesquisar uma função.</w:t>
-      </w:r>
-      <w:r>
-        <w:br/>
-      </w:r>
-    </w:p>
-    <w:p>
-      <w:r>
-        <w:br w:type="page"/>
-      </w:r>
-    </w:p>
-    <w:bookmarkEnd w:id="32"/>
-    <w:bookmarkEnd w:id="33"/>
-    <w:bookmarkStart w:id="34" w:name="aula-05--"/>
-    <w:p>
-      <w:pPr>
-        <w:pStyle w:val="Heading1"/>
-      </w:pPr>
-      <w:r>
-        <w:rPr>
-          <w:rStyle w:val="SectionNumber"/>
-        </w:rPr>
-        <w:t xml:space="preserve">7</w:t>
-      </w:r>
-      <w:r>
-        <w:tab/>
-      </w:r>
-      <w:r>
-        <w:t xml:space="preserve">Aula 05 -</w:t>
-      </w:r>
-    </w:p>
-    <w:p>
-      <w:r>
-        <w:br w:type="page"/>
-      </w:r>
-    </w:p>
-    <w:bookmarkEnd w:id="34"/>
-    <w:bookmarkStart w:id="35" w:name="aula-06--"/>
-    <w:p>
-      <w:pPr>
-        <w:pStyle w:val="Heading1"/>
-      </w:pPr>
-      <w:r>
-        <w:rPr>
-          <w:rStyle w:val="SectionNumber"/>
-        </w:rPr>
-        <w:t xml:space="preserve">8</w:t>
-      </w:r>
-      <w:r>
-        <w:tab/>
-      </w:r>
-      <w:r>
-        <w:t xml:space="preserve">Aula 06 -</w:t>
-      </w:r>
-    </w:p>
-    <w:p>
-      <w:r>
-        <w:br w:type="page"/>
-      </w:r>
-    </w:p>
-    <w:bookmarkEnd w:id="35"/>
-    <w:bookmarkStart w:id="36" w:name="aula-07--"/>
-    <w:p>
-      <w:pPr>
-        <w:pStyle w:val="Heading1"/>
-      </w:pPr>
-      <w:r>
-        <w:rPr>
-          <w:rStyle w:val="SectionNumber"/>
-        </w:rPr>
-        <w:t xml:space="preserve">9</w:t>
-      </w:r>
-      <w:r>
-        <w:tab/>
-      </w:r>
-      <w:r>
-        <w:t xml:space="preserve">Aula 07 -</w:t>
-      </w:r>
-    </w:p>
-    <w:p>
-      <w:r>
-        <w:br w:type="page"/>
-      </w:r>
-    </w:p>
-    <w:bookmarkEnd w:id="36"/>
-    <w:bookmarkStart w:id="37" w:name="aula-08--"/>
-    <w:p>
-      <w:pPr>
-        <w:pStyle w:val="Heading1"/>
-      </w:pPr>
-      <w:r>
-        <w:rPr>
-          <w:rStyle w:val="SectionNumber"/>
-        </w:rPr>
-        <w:t xml:space="preserve">10</w:t>
-      </w:r>
-      <w:r>
-        <w:tab/>
-      </w:r>
-      <w:r>
-        <w:t xml:space="preserve">Aula 08 -</w:t>
-      </w:r>
-    </w:p>
-    <w:p>
-      <w:r>
-        <w:br w:type="page"/>
-      </w:r>
-    </w:p>
-    <w:bookmarkEnd w:id="37"/>
-    <w:bookmarkStart w:id="38" w:name="aula-09--"/>
-    <w:p>
-      <w:pPr>
-        <w:pStyle w:val="Heading1"/>
-      </w:pPr>
-      <w:r>
-        <w:rPr>
-          <w:rStyle w:val="SectionNumber"/>
-        </w:rPr>
-        <w:t xml:space="preserve">11</w:t>
-      </w:r>
-      <w:r>
-        <w:tab/>
-      </w:r>
-      <w:r>
-        <w:t xml:space="preserve">Aula 09 -</w:t>
-      </w:r>
-    </w:p>
-    <w:p>
-      <w:r>
-        <w:br w:type="page"/>
-      </w:r>
-    </w:p>
-    <w:bookmarkEnd w:id="38"/>
-    <w:bookmarkStart w:id="39" w:name="aula-10--"/>
-    <w:p>
-      <w:pPr>
-        <w:pStyle w:val="Heading1"/>
-      </w:pPr>
-      <w:r>
-        <w:rPr>
-          <w:rStyle w:val="SectionNumber"/>
-        </w:rPr>
-        <w:t xml:space="preserve">12</w:t>
-      </w:r>
-      <w:r>
-        <w:tab/>
-      </w:r>
-      <w:r>
-        <w:t xml:space="preserve">Aula 10 -</w:t>
-      </w:r>
-    </w:p>
-    <w:p>
-      <w:r>
-        <w:br w:type="page"/>
-      </w:r>
-    </w:p>
-    <w:bookmarkEnd w:id="39"/>
-    <w:bookmarkStart w:id="40" w:name="aula-11--"/>
-    <w:p>
-      <w:pPr>
-        <w:pStyle w:val="Heading1"/>
-      </w:pPr>
-      <w:r>
-        <w:rPr>
-          <w:rStyle w:val="SectionNumber"/>
-        </w:rPr>
-        <w:t xml:space="preserve">13</w:t>
-      </w:r>
-      <w:r>
-        <w:tab/>
-      </w:r>
-      <w:r>
-        <w:t xml:space="preserve">Aula 11 -</w:t>
-      </w:r>
-    </w:p>
-    <w:p>
-      <w:r>
-        <w:br w:type="page"/>
-      </w:r>
-    </w:p>
-    <w:bookmarkEnd w:id="40"/>
-    <w:bookmarkStart w:id="41" w:name="aula-12--"/>
-    <w:p>
-      <w:pPr>
-        <w:pStyle w:val="Heading1"/>
-      </w:pPr>
-      <w:r>
-        <w:rPr>
-          <w:rStyle w:val="SectionNumber"/>
-        </w:rPr>
-        <w:t xml:space="preserve">14</w:t>
-      </w:r>
-      <w:r>
-        <w:tab/>
-      </w:r>
-      <w:r>
-        <w:t xml:space="preserve">Aula 12 -</w:t>
-      </w:r>
-    </w:p>
-    <w:p>
-      <w:r>
-        <w:br w:type="page"/>
-      </w:r>
-    </w:p>
-    <w:bookmarkEnd w:id="41"/>
-    <w:bookmarkStart w:id="42" w:name="aula-13--"/>
-    <w:p>
-      <w:pPr>
-        <w:pStyle w:val="Heading1"/>
-      </w:pPr>
-      <w:r>
-        <w:rPr>
-          <w:rStyle w:val="SectionNumber"/>
-        </w:rPr>
-        <w:t xml:space="preserve">15</w:t>
-      </w:r>
-      <w:r>
-        <w:tab/>
-      </w:r>
-      <w:r>
-        <w:t xml:space="preserve">Aula 13 -</w:t>
-      </w:r>
-    </w:p>
-    <w:p>
-      <w:r>
-        <w:br w:type="page"/>
-      </w:r>
-    </w:p>
-    <w:bookmarkEnd w:id="42"/>
-    <w:bookmarkStart w:id="43" w:name="aula-14--"/>
-    <w:p>
-      <w:pPr>
-        <w:pStyle w:val="Heading1"/>
-      </w:pPr>
-      <w:r>
-        <w:rPr>
-          <w:rStyle w:val="SectionNumber"/>
-        </w:rPr>
-        <w:t xml:space="preserve">16</w:t>
-      </w:r>
-      <w:r>
-        <w:tab/>
-      </w:r>
-      <w:r>
-        <w:t xml:space="preserve">Aula 14 -</w:t>
-      </w:r>
-    </w:p>
-    <w:p>
-      <w:r>
-        <w:br w:type="page"/>
-      </w:r>
-    </w:p>
-    <w:bookmarkEnd w:id="43"/>
-    <w:bookmarkStart w:id="44" w:name="aula-15--"/>
-    <w:p>
-      <w:pPr>
-        <w:pStyle w:val="Heading1"/>
-      </w:pPr>
-      <w:r>
-        <w:rPr>
-          <w:rStyle w:val="SectionNumber"/>
-        </w:rPr>
-        <w:t xml:space="preserve">17</w:t>
-      </w:r>
-      <w:r>
-        <w:tab/>
-      </w:r>
-      <w:r>
-        <w:t xml:space="preserve">Aula 15 -</w:t>
-      </w:r>
-    </w:p>
-    <w:p>
-      <w:r>
-        <w:br w:type="page"/>
-      </w:r>
-    </w:p>
-    <w:bookmarkEnd w:id="44"/>
-    <w:bookmarkStart w:id="45" w:name="aula-16--"/>
-    <w:p>
-      <w:pPr>
-        <w:pStyle w:val="Heading1"/>
-      </w:pPr>
-      <w:r>
-        <w:rPr>
-          <w:rStyle w:val="SectionNumber"/>
-        </w:rPr>
-        <w:t xml:space="preserve">18</w:t>
-      </w:r>
-      <w:r>
-        <w:tab/>
-      </w:r>
-      <w:r>
-        <w:t xml:space="preserve">Aula 16 -</w:t>
-      </w:r>
-    </w:p>
-    <w:p>
-      <w:r>
-        <w:br w:type="page"/>
-      </w:r>
-    </w:p>
-    <w:bookmarkEnd w:id="45"/>
-    <w:bookmarkStart w:id="46" w:name="aula-17--"/>
-    <w:p>
-      <w:pPr>
-        <w:pStyle w:val="Heading1"/>
-      </w:pPr>
-      <w:r>
-        <w:rPr>
-          <w:rStyle w:val="SectionNumber"/>
-        </w:rPr>
-        <w:t xml:space="preserve">19</w:t>
-      </w:r>
-      <w:r>
-        <w:tab/>
-      </w:r>
-      <w:r>
-        <w:t xml:space="preserve">Aula 17 -</w:t>
-      </w:r>
-    </w:p>
-    <w:p>
-      <w:r>
-        <w:br w:type="page"/>
-      </w:r>
-    </w:p>
-    <w:bookmarkEnd w:id="46"/>
-    <w:bookmarkStart w:id="48" w:name="andamento-dos-estudos"/>
-    <w:p>
-      <w:pPr>
-        <w:pStyle w:val="Heading1"/>
-      </w:pPr>
-      <w:r>
-        <w:rPr>
-          <w:rStyle w:val="SectionNumber"/>
-        </w:rPr>
-        <w:t xml:space="preserve">20</w:t>
-      </w:r>
-      <w:r>
-        <w:tab/>
-      </w:r>
-      <w:r>
-        <w:t xml:space="preserve">Andamento dos Estudos</w:t>
-      </w:r>
-    </w:p>
-    <w:bookmarkStart w:id="47" w:name="assunto-em-andamento"/>
-    <w:p>
-      <w:pPr>
-        <w:pStyle w:val="Heading2"/>
-      </w:pPr>
-      <w:r>
-        <w:rPr>
-          <w:rStyle w:val="SectionNumber"/>
-        </w:rPr>
-        <w:t xml:space="preserve">20.1</w:t>
-      </w:r>
-      <w:r>
-        <w:tab/>
-      </w:r>
-      <w:r>
-        <w:t xml:space="preserve">Assunto em andamento</w:t>
-      </w:r>
-    </w:p>
-    <w:p>
-      <w:pPr>
-        <w:pStyle w:val="FirstParagraph"/>
-      </w:pPr>
-      <w:r>
-        <w:t xml:space="preserve">Atualmente estou escrevendo Aula 04.</w:t>
-      </w:r>
-      <w:r>
-        <w:br/>
-      </w:r>
-    </w:p>
-    <w:bookmarkEnd w:id="47"/>
-    <w:bookmarkEnd w:id="48"/>
+        <w:t xml:space="preserve">Atualmente estou escrevendo Aula 05.</w:t>
+      </w:r>
+      <w:r>
+        <w:br/>
+      </w:r>
+    </w:p>
+    <w:bookmarkEnd w:id="55"/>
+    <w:bookmarkEnd w:id="56"/>
     <w:sectPr/>
   </w:body>
 </w:document>
@@ -1616,6 +2898,39 @@
     <w:abstractNumId w:val="991"/>
   </w:num>
   <w:num w:numId="1012">
+    <w:abstractNumId w:val="991"/>
+  </w:num>
+  <w:num w:numId="1013">
+    <w:abstractNumId w:val="991"/>
+  </w:num>
+  <w:num w:numId="1014">
+    <w:abstractNumId w:val="991"/>
+  </w:num>
+  <w:num w:numId="1015">
+    <w:abstractNumId w:val="991"/>
+  </w:num>
+  <w:num w:numId="1016">
+    <w:abstractNumId w:val="991"/>
+  </w:num>
+  <w:num w:numId="1017">
+    <w:abstractNumId w:val="991"/>
+  </w:num>
+  <w:num w:numId="1018">
+    <w:abstractNumId w:val="991"/>
+  </w:num>
+  <w:num w:numId="1019">
+    <w:abstractNumId w:val="991"/>
+  </w:num>
+  <w:num w:numId="1020">
+    <w:abstractNumId w:val="991"/>
+  </w:num>
+  <w:num w:numId="1021">
+    <w:abstractNumId w:val="991"/>
+  </w:num>
+  <w:num w:numId="1022">
+    <w:abstractNumId w:val="991"/>
+  </w:num>
+  <w:num w:numId="1023">
     <w:abstractNumId w:val="991"/>
   </w:num>
 </w:numbering>

</xml_diff>

<commit_message>
atualização 20/5/22 - operadores
</commit_message>
<xml_diff>
--- a/Readme.docx
+++ b/Readme.docx
@@ -2318,7 +2318,7 @@
     </w:p>
     <w:bookmarkEnd w:id="40"/>
     <w:bookmarkEnd w:id="41"/>
-    <w:bookmarkStart w:id="42" w:name="aula-05---operadores"/>
+    <w:bookmarkStart w:id="44" w:name="aula-05---operadores"/>
     <w:p>
       <w:pPr>
         <w:pStyle w:val="Heading1"/>
@@ -2336,13 +2336,326 @@
         <w:t xml:space="preserve">Aula 05 - Operadores</w:t>
       </w:r>
     </w:p>
+    <w:bookmarkStart w:id="42" w:name="operadores-básicos"/>
+    <w:p>
+      <w:pPr>
+        <w:pStyle w:val="Heading2"/>
+      </w:pPr>
+      <w:r>
+        <w:rPr>
+          <w:rStyle w:val="SectionNumber"/>
+        </w:rPr>
+        <w:t xml:space="preserve">7.1</w:t>
+      </w:r>
+      <w:r>
+        <w:tab/>
+      </w:r>
+      <w:r>
+        <w:t xml:space="preserve">Operadores básicos</w:t>
+      </w:r>
+    </w:p>
+    <w:p>
+      <w:pPr>
+        <w:pStyle w:val="SourceCode"/>
+      </w:pPr>
+      <w:r>
+        <w:rPr>
+          <w:rStyle w:val="VerbatimChar"/>
+        </w:rPr>
+        <w:t xml:space="preserve">##        Operador       Simbolo</w:t>
+      </w:r>
+      <w:r>
+        <w:br/>
+      </w:r>
+      <w:r>
+        <w:rPr>
+          <w:rStyle w:val="VerbatimChar"/>
+        </w:rPr>
+        <w:t xml:space="preserve">## 1          Soma             +</w:t>
+      </w:r>
+      <w:r>
+        <w:br/>
+      </w:r>
+      <w:r>
+        <w:rPr>
+          <w:rStyle w:val="VerbatimChar"/>
+        </w:rPr>
+        <w:t xml:space="preserve">## 2     Subtração             -</w:t>
+      </w:r>
+      <w:r>
+        <w:br/>
+      </w:r>
+      <w:r>
+        <w:rPr>
+          <w:rStyle w:val="VerbatimChar"/>
+        </w:rPr>
+        <w:t xml:space="preserve">## 3       Divisão             /</w:t>
+      </w:r>
+      <w:r>
+        <w:br/>
+      </w:r>
+      <w:r>
+        <w:rPr>
+          <w:rStyle w:val="VerbatimChar"/>
+        </w:rPr>
+        <w:t xml:space="preserve">## 4 Multiplicação             *</w:t>
+      </w:r>
+      <w:r>
+        <w:br/>
+      </w:r>
+      <w:r>
+        <w:rPr>
+          <w:rStyle w:val="VerbatimChar"/>
+        </w:rPr>
+        <w:t xml:space="preserve">## 5      Potencia       ** ou ^</w:t>
+      </w:r>
+      <w:r>
+        <w:br/>
+      </w:r>
+      <w:r>
+        <w:rPr>
+          <w:rStyle w:val="VerbatimChar"/>
+        </w:rPr>
+        <w:t xml:space="preserve">## 6          Raiz  sqrt(numero)</w:t>
+      </w:r>
+      <w:r>
+        <w:br/>
+      </w:r>
+      <w:r>
+        <w:rPr>
+          <w:rStyle w:val="VerbatimChar"/>
+        </w:rPr>
+        <w:t xml:space="preserve">## 7   Exponencial   exp(numero)</w:t>
+      </w:r>
+      <w:r>
+        <w:br/>
+      </w:r>
+      <w:r>
+        <w:rPr>
+          <w:rStyle w:val="VerbatimChar"/>
+        </w:rPr>
+        <w:t xml:space="preserve">## 8 Log na base n log(numero,n)</w:t>
+      </w:r>
+    </w:p>
+    <w:bookmarkEnd w:id="42"/>
+    <w:bookmarkStart w:id="43" w:name="operadores-logicos"/>
+    <w:p>
+      <w:pPr>
+        <w:pStyle w:val="Heading2"/>
+      </w:pPr>
+      <w:r>
+        <w:rPr>
+          <w:rStyle w:val="SectionNumber"/>
+        </w:rPr>
+        <w:t xml:space="preserve">7.2</w:t>
+      </w:r>
+      <w:r>
+        <w:tab/>
+      </w:r>
+      <w:r>
+        <w:t xml:space="preserve">Operadores logicos</w:t>
+      </w:r>
+    </w:p>
+    <w:p>
+      <w:pPr>
+        <w:pStyle w:val="SourceCode"/>
+      </w:pPr>
+      <w:r>
+        <w:rPr>
+          <w:rStyle w:val="VerbatimChar"/>
+        </w:rPr>
+        <w:t xml:space="preserve">##   Operador_logico Simbolos</w:t>
+      </w:r>
+      <w:r>
+        <w:br/>
+      </w:r>
+      <w:r>
+        <w:rPr>
+          <w:rStyle w:val="VerbatimChar"/>
+        </w:rPr>
+        <w:t xml:space="preserve">## 1           Igual       ==</w:t>
+      </w:r>
+      <w:r>
+        <w:br/>
+      </w:r>
+      <w:r>
+        <w:rPr>
+          <w:rStyle w:val="VerbatimChar"/>
+        </w:rPr>
+        <w:t xml:space="preserve">## 2       Diferente       !=</w:t>
+      </w:r>
+      <w:r>
+        <w:br/>
+      </w:r>
+      <w:r>
+        <w:rPr>
+          <w:rStyle w:val="VerbatimChar"/>
+        </w:rPr>
+        <w:t xml:space="preserve">## 3       Maior que        &gt;</w:t>
+      </w:r>
+      <w:r>
+        <w:br/>
+      </w:r>
+      <w:r>
+        <w:rPr>
+          <w:rStyle w:val="VerbatimChar"/>
+        </w:rPr>
+        <w:t xml:space="preserve">## 4  Maior ou igual       &gt;=</w:t>
+      </w:r>
+      <w:r>
+        <w:br/>
+      </w:r>
+      <w:r>
+        <w:rPr>
+          <w:rStyle w:val="VerbatimChar"/>
+        </w:rPr>
+        <w:t xml:space="preserve">## 5       Menor que        &lt;</w:t>
+      </w:r>
+      <w:r>
+        <w:br/>
+      </w:r>
+      <w:r>
+        <w:rPr>
+          <w:rStyle w:val="VerbatimChar"/>
+        </w:rPr>
+        <w:t xml:space="preserve">## 6  Menor ou igual       &lt;=</w:t>
+      </w:r>
+      <w:r>
+        <w:br/>
+      </w:r>
+      <w:r>
+        <w:rPr>
+          <w:rStyle w:val="VerbatimChar"/>
+        </w:rPr>
+        <w:t xml:space="preserve">## 7               E        &amp;</w:t>
+      </w:r>
+      <w:r>
+        <w:br/>
+      </w:r>
+      <w:r>
+        <w:rPr>
+          <w:rStyle w:val="VerbatimChar"/>
+        </w:rPr>
+        <w:t xml:space="preserve">## 8              OU        |</w:t>
+      </w:r>
+      <w:r>
+        <w:br/>
+      </w:r>
+      <w:r>
+        <w:rPr>
+          <w:rStyle w:val="VerbatimChar"/>
+        </w:rPr>
+        <w:t xml:space="preserve">## 9         Negação        !</w:t>
+      </w:r>
+    </w:p>
+    <w:p>
+      <w:pPr>
+        <w:numPr>
+          <w:ilvl w:val="0"/>
+          <w:numId w:val="1024"/>
+        </w:numPr>
+        <w:pStyle w:val="Compact"/>
+      </w:pPr>
+      <w:r>
+        <w:t xml:space="preserve">A resposta do sistema para uma operação logica é</w:t>
+      </w:r>
+      <w:r>
+        <w:t xml:space="preserve"> </w:t>
+      </w:r>
+      <w:r>
+        <w:rPr>
+          <w:iCs/>
+          <w:i/>
+        </w:rPr>
+        <w:t xml:space="preserve">TRUE</w:t>
+      </w:r>
+      <w:r>
+        <w:t xml:space="preserve"> </w:t>
+      </w:r>
+      <w:r>
+        <w:t xml:space="preserve">(verdadeiro) ou</w:t>
+      </w:r>
+      <w:r>
+        <w:t xml:space="preserve"> </w:t>
+      </w:r>
+      <w:r>
+        <w:rPr>
+          <w:iCs/>
+          <w:i/>
+        </w:rPr>
+        <w:t xml:space="preserve">FALSE</w:t>
+      </w:r>
+      <w:r>
+        <w:t xml:space="preserve"> </w:t>
+      </w:r>
+      <w:r>
+        <w:t xml:space="preserve">(falso). Ou em termos numericos 1 (verdadeiro), 0 (falso).</w:t>
+      </w:r>
+      <w:r>
+        <w:br/>
+      </w:r>
+    </w:p>
+    <w:p>
+      <w:pPr>
+        <w:numPr>
+          <w:ilvl w:val="0"/>
+          <w:numId w:val="1024"/>
+        </w:numPr>
+        <w:pStyle w:val="Compact"/>
+      </w:pPr>
+      <w:r>
+        <w:t xml:space="preserve">No caso da negação (NOT), ele vem antes da operação como um todo.</w:t>
+      </w:r>
+      <w:r>
+        <w:br/>
+      </w:r>
+    </w:p>
+    <w:p>
+      <w:pPr>
+        <w:numPr>
+          <w:ilvl w:val="1"/>
+          <w:numId w:val="1025"/>
+        </w:numPr>
+        <w:pStyle w:val="Compact"/>
+      </w:pPr>
+      <w:r>
+        <w:t xml:space="preserve">Exemplo:</w:t>
+      </w:r>
+      <w:r>
+        <w:br/>
+      </w:r>
+      <m:oMath>
+        <m:r>
+          <m:rPr>
+            <m:sty m:val="p"/>
+          </m:rPr>
+          <m:t>!</m:t>
+        </m:r>
+        <m:r>
+          <m:t>5</m:t>
+        </m:r>
+        <m:r>
+          <m:rPr>
+            <m:sty m:val="p"/>
+          </m:rPr>
+          <m:t>&gt;</m:t>
+        </m:r>
+        <m:r>
+          <m:t>4</m:t>
+        </m:r>
+      </m:oMath>
+      <w:r>
+        <w:br/>
+      </w:r>
+    </w:p>
     <w:p>
       <w:r>
         <w:br w:type="page"/>
       </w:r>
     </w:p>
-    <w:bookmarkEnd w:id="42"/>
-    <w:bookmarkStart w:id="43" w:name="aula-06--"/>
+    <w:bookmarkEnd w:id="43"/>
+    <w:bookmarkEnd w:id="44"/>
+    <w:bookmarkStart w:id="45" w:name="aula-06--"/>
     <w:p>
       <w:pPr>
         <w:pStyle w:val="Heading1"/>
@@ -2365,8 +2678,8 @@
         <w:br w:type="page"/>
       </w:r>
     </w:p>
-    <w:bookmarkEnd w:id="43"/>
-    <w:bookmarkStart w:id="44" w:name="aula-07--"/>
+    <w:bookmarkEnd w:id="45"/>
+    <w:bookmarkStart w:id="46" w:name="aula-07--"/>
     <w:p>
       <w:pPr>
         <w:pStyle w:val="Heading1"/>
@@ -2389,8 +2702,8 @@
         <w:br w:type="page"/>
       </w:r>
     </w:p>
-    <w:bookmarkEnd w:id="44"/>
-    <w:bookmarkStart w:id="45" w:name="aula-08--"/>
+    <w:bookmarkEnd w:id="46"/>
+    <w:bookmarkStart w:id="47" w:name="aula-08--"/>
     <w:p>
       <w:pPr>
         <w:pStyle w:val="Heading1"/>
@@ -2413,8 +2726,8 @@
         <w:br w:type="page"/>
       </w:r>
     </w:p>
-    <w:bookmarkEnd w:id="45"/>
-    <w:bookmarkStart w:id="46" w:name="aula-09--"/>
+    <w:bookmarkEnd w:id="47"/>
+    <w:bookmarkStart w:id="48" w:name="aula-09--"/>
     <w:p>
       <w:pPr>
         <w:pStyle w:val="Heading1"/>
@@ -2437,8 +2750,8 @@
         <w:br w:type="page"/>
       </w:r>
     </w:p>
-    <w:bookmarkEnd w:id="46"/>
-    <w:bookmarkStart w:id="47" w:name="aula-10--"/>
+    <w:bookmarkEnd w:id="48"/>
+    <w:bookmarkStart w:id="49" w:name="aula-10--"/>
     <w:p>
       <w:pPr>
         <w:pStyle w:val="Heading1"/>
@@ -2461,8 +2774,8 @@
         <w:br w:type="page"/>
       </w:r>
     </w:p>
-    <w:bookmarkEnd w:id="47"/>
-    <w:bookmarkStart w:id="48" w:name="aula-11--"/>
+    <w:bookmarkEnd w:id="49"/>
+    <w:bookmarkStart w:id="50" w:name="aula-11--"/>
     <w:p>
       <w:pPr>
         <w:pStyle w:val="Heading1"/>
@@ -2485,8 +2798,8 @@
         <w:br w:type="page"/>
       </w:r>
     </w:p>
-    <w:bookmarkEnd w:id="48"/>
-    <w:bookmarkStart w:id="49" w:name="aula-12--"/>
+    <w:bookmarkEnd w:id="50"/>
+    <w:bookmarkStart w:id="51" w:name="aula-12--"/>
     <w:p>
       <w:pPr>
         <w:pStyle w:val="Heading1"/>
@@ -2509,8 +2822,8 @@
         <w:br w:type="page"/>
       </w:r>
     </w:p>
-    <w:bookmarkEnd w:id="49"/>
-    <w:bookmarkStart w:id="50" w:name="aula-13--"/>
+    <w:bookmarkEnd w:id="51"/>
+    <w:bookmarkStart w:id="52" w:name="aula-13--"/>
     <w:p>
       <w:pPr>
         <w:pStyle w:val="Heading1"/>
@@ -2533,8 +2846,8 @@
         <w:br w:type="page"/>
       </w:r>
     </w:p>
-    <w:bookmarkEnd w:id="50"/>
-    <w:bookmarkStart w:id="51" w:name="aula-14--"/>
+    <w:bookmarkEnd w:id="52"/>
+    <w:bookmarkStart w:id="53" w:name="aula-14--"/>
     <w:p>
       <w:pPr>
         <w:pStyle w:val="Heading1"/>
@@ -2557,8 +2870,8 @@
         <w:br w:type="page"/>
       </w:r>
     </w:p>
-    <w:bookmarkEnd w:id="51"/>
-    <w:bookmarkStart w:id="52" w:name="aula-15--"/>
+    <w:bookmarkEnd w:id="53"/>
+    <w:bookmarkStart w:id="54" w:name="aula-15--"/>
     <w:p>
       <w:pPr>
         <w:pStyle w:val="Heading1"/>
@@ -2581,8 +2894,8 @@
         <w:br w:type="page"/>
       </w:r>
     </w:p>
-    <w:bookmarkEnd w:id="52"/>
-    <w:bookmarkStart w:id="53" w:name="aula-16--"/>
+    <w:bookmarkEnd w:id="54"/>
+    <w:bookmarkStart w:id="55" w:name="aula-16--"/>
     <w:p>
       <w:pPr>
         <w:pStyle w:val="Heading1"/>
@@ -2605,8 +2918,8 @@
         <w:br w:type="page"/>
       </w:r>
     </w:p>
-    <w:bookmarkEnd w:id="53"/>
-    <w:bookmarkStart w:id="54" w:name="aula-17--"/>
+    <w:bookmarkEnd w:id="55"/>
+    <w:bookmarkStart w:id="56" w:name="aula-17--"/>
     <w:p>
       <w:pPr>
         <w:pStyle w:val="Heading1"/>
@@ -2629,8 +2942,8 @@
         <w:br w:type="page"/>
       </w:r>
     </w:p>
-    <w:bookmarkEnd w:id="54"/>
-    <w:bookmarkStart w:id="56" w:name="andamento-dos-estudos"/>
+    <w:bookmarkEnd w:id="56"/>
+    <w:bookmarkStart w:id="58" w:name="andamento-dos-estudos"/>
     <w:p>
       <w:pPr>
         <w:pStyle w:val="Heading1"/>
@@ -2648,7 +2961,7 @@
         <w:t xml:space="preserve">Andamento dos Estudos</w:t>
       </w:r>
     </w:p>
-    <w:bookmarkStart w:id="55" w:name="assunto-em-andamento"/>
+    <w:bookmarkStart w:id="57" w:name="assunto-em-andamento"/>
     <w:p>
       <w:pPr>
         <w:pStyle w:val="Heading2"/>
@@ -2671,14 +2984,14 @@
         <w:pStyle w:val="FirstParagraph"/>
       </w:pPr>
       <w:r>
-        <w:t xml:space="preserve">Atualmente estou escrevendo Aula 05.</w:t>
-      </w:r>
-      <w:r>
-        <w:br/>
-      </w:r>
-    </w:p>
-    <w:bookmarkEnd w:id="55"/>
-    <w:bookmarkEnd w:id="56"/>
+        <w:t xml:space="preserve">Atualmente estou escrevendo Aula 06.</w:t>
+      </w:r>
+      <w:r>
+        <w:br/>
+      </w:r>
+    </w:p>
+    <w:bookmarkEnd w:id="57"/>
+    <w:bookmarkEnd w:id="58"/>
     <w:sectPr/>
   </w:body>
 </w:document>
@@ -2931,6 +3244,12 @@
     <w:abstractNumId w:val="991"/>
   </w:num>
   <w:num w:numId="1023">
+    <w:abstractNumId w:val="991"/>
+  </w:num>
+  <w:num w:numId="1024">
+    <w:abstractNumId w:val="991"/>
+  </w:num>
+  <w:num w:numId="1025">
     <w:abstractNumId w:val="991"/>
   </w:num>
 </w:numbering>

</xml_diff>

<commit_message>
atualização - tipagem de dados, conversão de dados e verificação de dados
</commit_message>
<xml_diff>
--- a/Readme.docx
+++ b/Readme.docx
@@ -59,7 +59,7 @@
         <w:pStyle w:val="Date"/>
       </w:pPr>
       <w:r>
-        <w:t xml:space="preserve">2022-05-21</w:t>
+        <w:t xml:space="preserve">2022-05-22</w:t>
       </w:r>
     </w:p>
     <w:sdt>
@@ -2655,7 +2655,7 @@
     </w:p>
     <w:bookmarkEnd w:id="43"/>
     <w:bookmarkEnd w:id="44"/>
-    <w:bookmarkStart w:id="48" w:name="aula-06---tipo-de-dados"/>
+    <w:bookmarkStart w:id="53" w:name="aula-06-á-09---tipo-de-dados"/>
     <w:p>
       <w:pPr>
         <w:pStyle w:val="Heading1"/>
@@ -2670,19 +2670,37 @@
         <w:tab/>
       </w:r>
       <w:r>
-        <w:t xml:space="preserve">Aula 06 - Tipo de dados</w:t>
+        <w:t xml:space="preserve">Aula 06 á 09 - Tipo de dados</w:t>
+      </w:r>
+    </w:p>
+    <w:bookmarkStart w:id="49" w:name="tipos-de-dados"/>
+    <w:p>
+      <w:pPr>
+        <w:pStyle w:val="Heading2"/>
+      </w:pPr>
+      <w:r>
+        <w:rPr>
+          <w:rStyle w:val="SectionNumber"/>
+        </w:rPr>
+        <w:t xml:space="preserve">8.1</w:t>
+      </w:r>
+      <w:r>
+        <w:tab/>
+      </w:r>
+      <w:r>
+        <w:t xml:space="preserve">Tipos de dados</w:t>
       </w:r>
     </w:p>
     <w:bookmarkStart w:id="45" w:name="numerico---numeric"/>
     <w:p>
       <w:pPr>
-        <w:pStyle w:val="Heading2"/>
+        <w:pStyle w:val="Heading3"/>
       </w:pPr>
       <w:r>
         <w:rPr>
           <w:rStyle w:val="SectionNumber"/>
         </w:rPr>
-        <w:t xml:space="preserve">8.1</w:t>
+        <w:t xml:space="preserve">8.1.1</w:t>
       </w:r>
       <w:r>
         <w:tab/>
@@ -2993,13 +3011,13 @@
     <w:bookmarkStart w:id="46" w:name="caractere-e-string---character"/>
     <w:p>
       <w:pPr>
-        <w:pStyle w:val="Heading2"/>
+        <w:pStyle w:val="Heading3"/>
       </w:pPr>
       <w:r>
         <w:rPr>
           <w:rStyle w:val="SectionNumber"/>
         </w:rPr>
-        <w:t xml:space="preserve">8.2</w:t>
+        <w:t xml:space="preserve">8.1.2</w:t>
       </w:r>
       <w:r>
         <w:tab/>
@@ -3174,22 +3192,690 @@
     <w:bookmarkStart w:id="47" w:name="fatores---factor"/>
     <w:p>
       <w:pPr>
+        <w:pStyle w:val="Heading3"/>
+      </w:pPr>
+      <w:r>
+        <w:rPr>
+          <w:rStyle w:val="SectionNumber"/>
+        </w:rPr>
+        <w:t xml:space="preserve">8.1.3</w:t>
+      </w:r>
+      <w:r>
+        <w:tab/>
+      </w:r>
+      <w:r>
+        <w:t xml:space="preserve">Fatores -</w:t>
+      </w:r>
+      <w:r>
+        <w:t xml:space="preserve"> </w:t>
+      </w:r>
+      <w:r>
+        <w:rPr>
+          <w:bCs/>
+          <w:b/>
+        </w:rPr>
+        <w:t xml:space="preserve">factor</w:t>
+      </w:r>
+    </w:p>
+    <w:p>
+      <w:pPr>
+        <w:numPr>
+          <w:ilvl w:val="0"/>
+          <w:numId w:val="1031"/>
+        </w:numPr>
+        <w:pStyle w:val="Compact"/>
+      </w:pPr>
+      <w:r>
+        <w:t xml:space="preserve">Factor é o tipo categoria/enumerado.</w:t>
+      </w:r>
+      <w:r>
+        <w:br/>
+      </w:r>
+    </w:p>
+    <w:p>
+      <w:pPr>
+        <w:numPr>
+          <w:ilvl w:val="0"/>
+          <w:numId w:val="1031"/>
+        </w:numPr>
+        <w:pStyle w:val="Compact"/>
+      </w:pPr>
+      <w:r>
+        <w:t xml:space="preserve">O tipo</w:t>
+      </w:r>
+      <w:r>
+        <w:t xml:space="preserve"> </w:t>
+      </w:r>
+      <w:r>
+        <w:rPr>
+          <w:bCs/>
+          <w:b/>
+        </w:rPr>
+        <w:t xml:space="preserve">factor</w:t>
+      </w:r>
+      <w:r>
+        <w:t xml:space="preserve"> </w:t>
+      </w:r>
+      <w:r>
+        <w:t xml:space="preserve">não se trata de numeros, mas sim de categorias classificar determinado registro.</w:t>
+      </w:r>
+      <w:r>
+        <w:br/>
+      </w:r>
+    </w:p>
+    <w:p>
+      <w:pPr>
+        <w:numPr>
+          <w:ilvl w:val="0"/>
+          <w:numId w:val="1031"/>
+        </w:numPr>
+        <w:pStyle w:val="Compact"/>
+      </w:pPr>
+      <w:r>
+        <w:t xml:space="preserve">O tipo</w:t>
+      </w:r>
+      <w:r>
+        <w:t xml:space="preserve"> </w:t>
+      </w:r>
+      <w:r>
+        <w:rPr>
+          <w:bCs/>
+          <w:b/>
+        </w:rPr>
+        <w:t xml:space="preserve">factor</w:t>
+      </w:r>
+      <w:r>
+        <w:t xml:space="preserve"> </w:t>
+      </w:r>
+      <w:r>
+        <w:t xml:space="preserve">não se comporta como numeros, logo não é possivel fazer operações matematicas nele. Porem aceita operações lógicas.</w:t>
+      </w:r>
+      <w:r>
+        <w:br/>
+      </w:r>
+    </w:p>
+    <w:p>
+      <w:pPr>
+        <w:numPr>
+          <w:ilvl w:val="0"/>
+          <w:numId w:val="1031"/>
+        </w:numPr>
+        <w:pStyle w:val="Compact"/>
+      </w:pPr>
+      <w:r>
+        <w:t xml:space="preserve">Pacara tipar uma variavel (ou determinado vetor) como</w:t>
+      </w:r>
+      <w:r>
+        <w:t xml:space="preserve"> </w:t>
+      </w:r>
+      <w:r>
+        <w:rPr>
+          <w:bCs/>
+          <w:b/>
+        </w:rPr>
+        <w:t xml:space="preserve">factor</w:t>
+      </w:r>
+      <w:r>
+        <w:t xml:space="preserve"> </w:t>
+      </w:r>
+      <w:r>
+        <w:t xml:space="preserve">basta usar a função</w:t>
+      </w:r>
+      <w:r>
+        <w:t xml:space="preserve"> </w:t>
+      </w:r>
+      <w:r>
+        <w:rPr>
+          <w:bCs/>
+          <w:b/>
+        </w:rPr>
+        <w:t xml:space="preserve">as</w:t>
+      </w:r>
+      <w:r>
+        <w:t xml:space="preserve">.</w:t>
+      </w:r>
+      <w:r>
+        <w:rPr>
+          <w:bCs/>
+          <w:b/>
+        </w:rPr>
+        <w:t xml:space="preserve">factor</w:t>
+      </w:r>
+      <w:r>
+        <w:t xml:space="preserve">(</w:t>
+      </w:r>
+      <w:r>
+        <w:rPr>
+          <w:iCs/>
+          <w:i/>
+        </w:rPr>
+        <w:t xml:space="preserve">argumento</w:t>
+      </w:r>
+      <w:r>
+        <w:t xml:space="preserve">).</w:t>
+      </w:r>
+      <w:r>
+        <w:br/>
+      </w:r>
+    </w:p>
+    <w:p>
+      <w:pPr>
+        <w:numPr>
+          <w:ilvl w:val="0"/>
+          <w:numId w:val="1031"/>
+        </w:numPr>
+        <w:pStyle w:val="Compact"/>
+      </w:pPr>
+      <w:r>
+        <w:t xml:space="preserve">No caso da conversão de vetores para tipo factor dos elementos:</w:t>
+      </w:r>
+    </w:p>
+    <w:p>
+      <w:pPr>
+        <w:numPr>
+          <w:ilvl w:val="1"/>
+          <w:numId w:val="1032"/>
+        </w:numPr>
+        <w:pStyle w:val="Compact"/>
+      </w:pPr>
+      <w:r>
+        <w:t xml:space="preserve">Elementos iguais serão considerados</w:t>
+      </w:r>
+      <w:r>
+        <w:t xml:space="preserve"> </w:t>
+      </w:r>
+      <w:r>
+        <w:t xml:space="preserve">“</w:t>
+      </w:r>
+      <w:r>
+        <w:t xml:space="preserve">niveis</w:t>
+      </w:r>
+      <w:r>
+        <w:t xml:space="preserve">”</w:t>
+      </w:r>
+      <w:r>
+        <w:t xml:space="preserve">.</w:t>
+      </w:r>
+      <w:r>
+        <w:br/>
+      </w:r>
+    </w:p>
+    <w:p>
+      <w:pPr>
+        <w:numPr>
+          <w:ilvl w:val="1"/>
+          <w:numId w:val="1032"/>
+        </w:numPr>
+        <w:pStyle w:val="Compact"/>
+      </w:pPr>
+      <w:r>
+        <w:t xml:space="preserve">A função</w:t>
+      </w:r>
+      <w:r>
+        <w:t xml:space="preserve"> </w:t>
+      </w:r>
+      <w:r>
+        <w:rPr>
+          <w:bCs/>
+          <w:b/>
+        </w:rPr>
+        <w:t xml:space="preserve">summary</w:t>
+      </w:r>
+      <w:r>
+        <w:t xml:space="preserve">(</w:t>
+      </w:r>
+      <w:r>
+        <w:rPr>
+          <w:iCs/>
+          <w:i/>
+        </w:rPr>
+        <w:t xml:space="preserve">vetor</w:t>
+      </w:r>
+      <w:r>
+        <w:t xml:space="preserve">), numera o numero de elementos no mesmo</w:t>
+      </w:r>
+      <w:r>
+        <w:t xml:space="preserve"> </w:t>
+      </w:r>
+      <w:r>
+        <w:t xml:space="preserve">“</w:t>
+      </w:r>
+      <w:r>
+        <w:t xml:space="preserve">nivel</w:t>
+      </w:r>
+      <w:r>
+        <w:t xml:space="preserve">”</w:t>
+      </w:r>
+      <w:r>
+        <w:t xml:space="preserve">.</w:t>
+      </w:r>
+      <w:r>
+        <w:br/>
+      </w:r>
+    </w:p>
+    <w:bookmarkEnd w:id="47"/>
+    <w:bookmarkStart w:id="48" w:name="lógico"/>
+    <w:p>
+      <w:pPr>
+        <w:pStyle w:val="Heading3"/>
+      </w:pPr>
+      <w:r>
+        <w:rPr>
+          <w:rStyle w:val="SectionNumber"/>
+        </w:rPr>
+        <w:t xml:space="preserve">8.1.4</w:t>
+      </w:r>
+      <w:r>
+        <w:tab/>
+      </w:r>
+      <w:r>
+        <w:t xml:space="preserve">Lógico</w:t>
+      </w:r>
+    </w:p>
+    <w:p>
+      <w:pPr>
+        <w:numPr>
+          <w:ilvl w:val="0"/>
+          <w:numId w:val="1033"/>
+        </w:numPr>
+        <w:pStyle w:val="Compact"/>
+      </w:pPr>
+      <w:r>
+        <w:t xml:space="preserve">É possivel salvar dentro de uma variavel uma operação do tipo lógica.</w:t>
+      </w:r>
+      <w:r>
+        <w:br/>
+      </w:r>
+    </w:p>
+    <w:p>
+      <w:pPr>
+        <w:numPr>
+          <w:ilvl w:val="0"/>
+          <w:numId w:val="1033"/>
+        </w:numPr>
+        <w:pStyle w:val="Compact"/>
+      </w:pPr>
+      <w:r>
+        <w:t xml:space="preserve">O que é salvo é o resultado da operação, os valores</w:t>
+      </w:r>
+      <w:r>
+        <w:t xml:space="preserve"> </w:t>
+      </w:r>
+      <w:r>
+        <w:t xml:space="preserve">“</w:t>
+      </w:r>
+      <w:r>
+        <w:rPr>
+          <w:iCs/>
+          <w:i/>
+        </w:rPr>
+        <w:t xml:space="preserve">TRUE</w:t>
+      </w:r>
+      <w:r>
+        <w:t xml:space="preserve">”</w:t>
+      </w:r>
+      <w:r>
+        <w:t xml:space="preserve"> </w:t>
+      </w:r>
+      <w:r>
+        <w:t xml:space="preserve">ou</w:t>
+      </w:r>
+      <w:r>
+        <w:t xml:space="preserve"> </w:t>
+      </w:r>
+      <w:r>
+        <w:t xml:space="preserve">“</w:t>
+      </w:r>
+      <w:r>
+        <w:rPr>
+          <w:iCs/>
+          <w:i/>
+        </w:rPr>
+        <w:t xml:space="preserve">FALSE</w:t>
+      </w:r>
+      <w:r>
+        <w:t xml:space="preserve">”</w:t>
+      </w:r>
+      <w:r>
+        <w:t xml:space="preserve">.</w:t>
+      </w:r>
+      <w:r>
+        <w:br/>
+      </w:r>
+    </w:p>
+    <w:p>
+      <w:pPr>
+        <w:numPr>
+          <w:ilvl w:val="0"/>
+          <w:numId w:val="1033"/>
+        </w:numPr>
+        <w:pStyle w:val="Compact"/>
+      </w:pPr>
+      <w:r>
+        <w:t xml:space="preserve">O tipo lógico são palavras reservadas</w:t>
+      </w:r>
+      <w:r>
+        <w:t xml:space="preserve"> </w:t>
+      </w:r>
+      <w:r>
+        <w:rPr>
+          <w:iCs/>
+          <w:i/>
+        </w:rPr>
+        <w:t xml:space="preserve">TRUE</w:t>
+      </w:r>
+      <w:r>
+        <w:t xml:space="preserve"> </w:t>
+      </w:r>
+      <w:r>
+        <w:t xml:space="preserve">e</w:t>
+      </w:r>
+      <w:r>
+        <w:t xml:space="preserve"> </w:t>
+      </w:r>
+      <w:r>
+        <w:rPr>
+          <w:iCs/>
+          <w:i/>
+        </w:rPr>
+        <w:t xml:space="preserve">FALSE</w:t>
+      </w:r>
+      <w:r>
+        <w:t xml:space="preserve">. Se utiliza-las dentro de aspas elas se convertem em tipo character (</w:t>
+      </w:r>
+      <w:r>
+        <w:t xml:space="preserve">“</w:t>
+      </w:r>
+      <w:r>
+        <w:rPr>
+          <w:iCs/>
+          <w:i/>
+        </w:rPr>
+        <w:t xml:space="preserve">TRUE</w:t>
+      </w:r>
+      <w:r>
+        <w:t xml:space="preserve">”</w:t>
+      </w:r>
+      <w:r>
+        <w:t xml:space="preserve"> </w:t>
+      </w:r>
+      <w:r>
+        <w:t xml:space="preserve">e</w:t>
+      </w:r>
+      <w:r>
+        <w:t xml:space="preserve"> </w:t>
+      </w:r>
+      <w:r>
+        <w:t xml:space="preserve">“</w:t>
+      </w:r>
+      <w:r>
+        <w:rPr>
+          <w:iCs/>
+          <w:i/>
+        </w:rPr>
+        <w:t xml:space="preserve">FALSE</w:t>
+      </w:r>
+      <w:r>
+        <w:t xml:space="preserve">”</w:t>
+      </w:r>
+      <w:r>
+        <w:t xml:space="preserve">).</w:t>
+      </w:r>
+      <w:r>
+        <w:br/>
+      </w:r>
+    </w:p>
+    <w:p>
+      <w:pPr>
+        <w:numPr>
+          <w:ilvl w:val="0"/>
+          <w:numId w:val="1033"/>
+        </w:numPr>
+        <w:pStyle w:val="Compact"/>
+      </w:pPr>
+      <w:r>
+        <w:t xml:space="preserve">Se converter um tipo lógico para numerico</w:t>
+      </w:r>
+      <w:r>
+        <w:t xml:space="preserve"> </w:t>
+      </w:r>
+      <w:r>
+        <w:rPr>
+          <w:iCs/>
+          <w:i/>
+        </w:rPr>
+        <w:t xml:space="preserve">TRUE</w:t>
+      </w:r>
+      <w:r>
+        <w:t xml:space="preserve"> </w:t>
+      </w:r>
+      <w:r>
+        <w:t xml:space="preserve">assume o valor 1 e</w:t>
+      </w:r>
+      <w:r>
+        <w:t xml:space="preserve"> </w:t>
+      </w:r>
+      <w:r>
+        <w:rPr>
+          <w:iCs/>
+          <w:i/>
+        </w:rPr>
+        <w:t xml:space="preserve">FALSE</w:t>
+      </w:r>
+      <w:r>
+        <w:t xml:space="preserve"> </w:t>
+      </w:r>
+      <w:r>
+        <w:t xml:space="preserve">o valor 0.</w:t>
+      </w:r>
+      <w:r>
+        <w:br/>
+      </w:r>
+    </w:p>
+    <w:p>
+      <w:pPr>
+        <w:numPr>
+          <w:ilvl w:val="0"/>
+          <w:numId w:val="1033"/>
+        </w:numPr>
+        <w:pStyle w:val="Compact"/>
+      </w:pPr>
+      <w:r>
+        <w:t xml:space="preserve">Sintaxe (exemplo):</w:t>
+      </w:r>
+      <w:r>
+        <w:br/>
+      </w:r>
+      <w:r>
+        <w:rPr>
+          <w:iCs/>
+          <w:i/>
+        </w:rPr>
+        <w:t xml:space="preserve">L</w:t>
+      </w:r>
+      <w:r>
+        <w:t xml:space="preserve"> </w:t>
+      </w:r>
+      <w:r>
+        <w:t xml:space="preserve">&lt;-</w:t>
+      </w:r>
+      <w:r>
+        <w:t xml:space="preserve"> </w:t>
+      </w:r>
+      <w:r>
+        <w:rPr>
+          <w:iCs/>
+          <w:i/>
+        </w:rPr>
+        <w:t xml:space="preserve">variavel_1</w:t>
+      </w:r>
+      <w:r>
+        <w:t xml:space="preserve"> </w:t>
+      </w:r>
+      <w:r>
+        <w:t xml:space="preserve">&lt;</w:t>
+      </w:r>
+      <w:r>
+        <w:t xml:space="preserve"> </w:t>
+      </w:r>
+      <w:r>
+        <w:rPr>
+          <w:iCs/>
+          <w:i/>
+        </w:rPr>
+        <w:t xml:space="preserve">variavel_2</w:t>
+      </w:r>
+      <w:r>
+        <w:br/>
+      </w:r>
+    </w:p>
+    <w:p>
+      <w:r>
+        <w:br w:type="page"/>
+      </w:r>
+    </w:p>
+    <w:bookmarkEnd w:id="48"/>
+    <w:bookmarkEnd w:id="49"/>
+    <w:bookmarkStart w:id="52" w:name="descobrir-e-converter-tipos"/>
+    <w:p>
+      <w:pPr>
         <w:pStyle w:val="Heading2"/>
       </w:pPr>
       <w:r>
         <w:rPr>
           <w:rStyle w:val="SectionNumber"/>
         </w:rPr>
-        <w:t xml:space="preserve">8.3</w:t>
+        <w:t xml:space="preserve">8.2</w:t>
       </w:r>
       <w:r>
         <w:tab/>
       </w:r>
       <w:r>
-        <w:t xml:space="preserve">Fatores -</w:t>
-      </w:r>
-      <w:r>
-        <w:t xml:space="preserve"> </w:t>
+        <w:t xml:space="preserve">Descobrir e converter tipos</w:t>
+      </w:r>
+    </w:p>
+    <w:bookmarkStart w:id="50" w:name="as.tipo"/>
+    <w:p>
+      <w:pPr>
+        <w:pStyle w:val="Heading3"/>
+      </w:pPr>
+      <w:r>
+        <w:rPr>
+          <w:rStyle w:val="SectionNumber"/>
+        </w:rPr>
+        <w:t xml:space="preserve">8.2.1</w:t>
+      </w:r>
+      <w:r>
+        <w:tab/>
+      </w:r>
+      <w:r>
+        <w:t xml:space="preserve">as.tipo</w:t>
+      </w:r>
+    </w:p>
+    <w:p>
+      <w:pPr>
+        <w:numPr>
+          <w:ilvl w:val="0"/>
+          <w:numId w:val="1034"/>
+        </w:numPr>
+        <w:pStyle w:val="Compact"/>
+      </w:pPr>
+      <w:r>
+        <w:t xml:space="preserve">As funções começadas por</w:t>
+      </w:r>
+      <w:r>
+        <w:t xml:space="preserve"> </w:t>
+      </w:r>
+      <w:r>
+        <w:t xml:space="preserve">“</w:t>
+      </w:r>
+      <w:r>
+        <w:rPr>
+          <w:bCs/>
+          <w:b/>
+        </w:rPr>
+        <w:t xml:space="preserve">as</w:t>
+      </w:r>
+      <w:r>
+        <w:t xml:space="preserve">.</w:t>
+      </w:r>
+      <w:r>
+        <w:t xml:space="preserve">”</w:t>
+      </w:r>
+      <w:r>
+        <w:t xml:space="preserve">, seguidas do</w:t>
+      </w:r>
+      <w:r>
+        <w:t xml:space="preserve"> </w:t>
+      </w:r>
+      <w:r>
+        <w:t xml:space="preserve">“</w:t>
+      </w:r>
+      <w:r>
+        <w:rPr>
+          <w:iCs/>
+          <w:i/>
+        </w:rPr>
+        <w:t xml:space="preserve">tipo</w:t>
+      </w:r>
+      <w:r>
+        <w:t xml:space="preserve">”</w:t>
+      </w:r>
+      <w:r>
+        <w:t xml:space="preserve"> </w:t>
+      </w:r>
+      <w:r>
+        <w:t xml:space="preserve">e a</w:t>
+      </w:r>
+      <w:r>
+        <w:t xml:space="preserve"> </w:t>
+      </w:r>
+      <w:r>
+        <w:t xml:space="preserve">“</w:t>
+      </w:r>
+      <w:r>
+        <w:rPr>
+          <w:iCs/>
+          <w:i/>
+        </w:rPr>
+        <w:t xml:space="preserve">variavel</w:t>
+      </w:r>
+      <w:r>
+        <w:t xml:space="preserve">”</w:t>
+      </w:r>
+      <w:r>
+        <w:t xml:space="preserve"> </w:t>
+      </w:r>
+      <w:r>
+        <w:t xml:space="preserve">como argumento, servem para converter variaveis para outros tipos.</w:t>
+      </w:r>
+      <w:r>
+        <w:br/>
+      </w:r>
+    </w:p>
+    <w:p>
+      <w:pPr>
+        <w:numPr>
+          <w:ilvl w:val="0"/>
+          <w:numId w:val="1034"/>
+        </w:numPr>
+        <w:pStyle w:val="Compact"/>
+      </w:pPr>
+      <w:r>
+        <w:t xml:space="preserve">Sintaxe (exemplo):</w:t>
+      </w:r>
+      <w:r>
+        <w:br/>
+      </w:r>
+      <w:r>
+        <w:rPr>
+          <w:bCs/>
+          <w:b/>
+        </w:rPr>
+        <w:t xml:space="preserve">as</w:t>
+      </w:r>
+      <w:r>
+        <w:t xml:space="preserve">.</w:t>
       </w:r>
       <w:r>
         <w:rPr>
@@ -3198,15 +3884,322 @@
         </w:rPr>
         <w:t xml:space="preserve">factor</w:t>
       </w:r>
+      <w:r>
+        <w:t xml:space="preserve">(</w:t>
+      </w:r>
+      <w:r>
+        <w:rPr>
+          <w:iCs/>
+          <w:i/>
+        </w:rPr>
+        <w:t xml:space="preserve">variavel</w:t>
+      </w:r>
+      <w:r>
+        <w:t xml:space="preserve">)</w:t>
+      </w:r>
+      <w:r>
+        <w:br/>
+      </w:r>
+    </w:p>
+    <w:p>
+      <w:pPr>
+        <w:numPr>
+          <w:ilvl w:val="1"/>
+          <w:numId w:val="1035"/>
+        </w:numPr>
+        <w:pStyle w:val="Compact"/>
+      </w:pPr>
+      <w:r>
+        <w:t xml:space="preserve">converte a variavel de um tipo qualquer para uma variavel do tipo factor.</w:t>
+      </w:r>
+      <w:r>
+        <w:br/>
+      </w:r>
+    </w:p>
+    <w:bookmarkEnd w:id="50"/>
+    <w:bookmarkStart w:id="51" w:name="is.tipo"/>
+    <w:p>
+      <w:pPr>
+        <w:pStyle w:val="Heading3"/>
+      </w:pPr>
+      <w:r>
+        <w:rPr>
+          <w:rStyle w:val="SectionNumber"/>
+        </w:rPr>
+        <w:t xml:space="preserve">8.2.2</w:t>
+      </w:r>
+      <w:r>
+        <w:tab/>
+      </w:r>
+      <w:r>
+        <w:t xml:space="preserve">is.tipo</w:t>
+      </w:r>
+    </w:p>
+    <w:p>
+      <w:pPr>
+        <w:numPr>
+          <w:ilvl w:val="0"/>
+          <w:numId w:val="1036"/>
+        </w:numPr>
+        <w:pStyle w:val="Compact"/>
+      </w:pPr>
+      <w:r>
+        <w:t xml:space="preserve">As funções começadas por</w:t>
+      </w:r>
+      <w:r>
+        <w:t xml:space="preserve"> </w:t>
+      </w:r>
+      <w:r>
+        <w:t xml:space="preserve">“</w:t>
+      </w:r>
+      <w:r>
+        <w:rPr>
+          <w:bCs/>
+          <w:b/>
+        </w:rPr>
+        <w:t xml:space="preserve">is</w:t>
+      </w:r>
+      <w:r>
+        <w:t xml:space="preserve">.</w:t>
+      </w:r>
+      <w:r>
+        <w:t xml:space="preserve">”</w:t>
+      </w:r>
+      <w:r>
+        <w:t xml:space="preserve">, seguidas por</w:t>
+      </w:r>
+      <w:r>
+        <w:t xml:space="preserve"> </w:t>
+      </w:r>
+      <w:r>
+        <w:t xml:space="preserve">“</w:t>
+      </w:r>
+      <w:r>
+        <w:rPr>
+          <w:iCs/>
+          <w:i/>
+        </w:rPr>
+        <w:t xml:space="preserve">tipo</w:t>
+      </w:r>
+      <w:r>
+        <w:t xml:space="preserve">”</w:t>
+      </w:r>
+      <w:r>
+        <w:t xml:space="preserve"> </w:t>
+      </w:r>
+      <w:r>
+        <w:t xml:space="preserve">e a</w:t>
+      </w:r>
+      <w:r>
+        <w:t xml:space="preserve"> </w:t>
+      </w:r>
+      <w:r>
+        <w:t xml:space="preserve">“</w:t>
+      </w:r>
+      <w:r>
+        <w:rPr>
+          <w:iCs/>
+          <w:i/>
+        </w:rPr>
+        <w:t xml:space="preserve">variavel</w:t>
+      </w:r>
+      <w:r>
+        <w:t xml:space="preserve">”</w:t>
+      </w:r>
+      <w:r>
+        <w:t xml:space="preserve"> </w:t>
+      </w:r>
+      <w:r>
+        <w:t xml:space="preserve">como argumento, servem para descobrir/confirmar o tipo da variavel.</w:t>
+      </w:r>
+      <w:r>
+        <w:br/>
+      </w:r>
+    </w:p>
+    <w:p>
+      <w:pPr>
+        <w:numPr>
+          <w:ilvl w:val="0"/>
+          <w:numId w:val="1036"/>
+        </w:numPr>
+        <w:pStyle w:val="Compact"/>
+      </w:pPr>
+      <w:r>
+        <w:t xml:space="preserve">O retorno é</w:t>
+      </w:r>
+      <w:r>
+        <w:t xml:space="preserve"> </w:t>
+      </w:r>
+      <w:r>
+        <w:t xml:space="preserve">“</w:t>
+      </w:r>
+      <w:r>
+        <w:rPr>
+          <w:iCs/>
+          <w:i/>
+        </w:rPr>
+        <w:t xml:space="preserve">TRUE</w:t>
+      </w:r>
+      <w:r>
+        <w:t xml:space="preserve">”</w:t>
+      </w:r>
+      <w:r>
+        <w:t xml:space="preserve"> </w:t>
+      </w:r>
+      <w:r>
+        <w:t xml:space="preserve">ou</w:t>
+      </w:r>
+      <w:r>
+        <w:t xml:space="preserve"> </w:t>
+      </w:r>
+      <w:r>
+        <w:t xml:space="preserve">“</w:t>
+      </w:r>
+      <w:r>
+        <w:rPr>
+          <w:iCs/>
+          <w:i/>
+        </w:rPr>
+        <w:t xml:space="preserve">FALSE</w:t>
+      </w:r>
+      <w:r>
+        <w:t xml:space="preserve">”</w:t>
+      </w:r>
+      <w:r>
+        <w:t xml:space="preserve">.</w:t>
+      </w:r>
+    </w:p>
+    <w:p>
+      <w:pPr>
+        <w:numPr>
+          <w:ilvl w:val="0"/>
+          <w:numId w:val="1036"/>
+        </w:numPr>
+        <w:pStyle w:val="Compact"/>
+      </w:pPr>
+      <w:r>
+        <w:t xml:space="preserve">Sintaxe (exemplo):</w:t>
+      </w:r>
+      <w:r>
+        <w:br/>
+      </w:r>
+      <w:r>
+        <w:rPr>
+          <w:bCs/>
+          <w:b/>
+        </w:rPr>
+        <w:t xml:space="preserve">is</w:t>
+      </w:r>
+      <w:r>
+        <w:t xml:space="preserve">.</w:t>
+      </w:r>
+      <w:r>
+        <w:rPr>
+          <w:bCs/>
+          <w:b/>
+        </w:rPr>
+        <w:t xml:space="preserve">factor</w:t>
+      </w:r>
+      <w:r>
+        <w:t xml:space="preserve">(</w:t>
+      </w:r>
+      <w:r>
+        <w:rPr>
+          <w:iCs/>
+          <w:i/>
+        </w:rPr>
+        <w:t xml:space="preserve">variavel</w:t>
+      </w:r>
+      <w:r>
+        <w:t xml:space="preserve">)</w:t>
+      </w:r>
+      <w:r>
+        <w:br/>
+      </w:r>
+    </w:p>
+    <w:p>
+      <w:pPr>
+        <w:numPr>
+          <w:ilvl w:val="1"/>
+          <w:numId w:val="1037"/>
+        </w:numPr>
+        <w:pStyle w:val="Compact"/>
+      </w:pPr>
+      <w:r>
+        <w:t xml:space="preserve">Retorna</w:t>
+      </w:r>
+      <w:r>
+        <w:t xml:space="preserve"> </w:t>
+      </w:r>
+      <w:r>
+        <w:t xml:space="preserve">“</w:t>
+      </w:r>
+      <w:r>
+        <w:rPr>
+          <w:iCs/>
+          <w:i/>
+        </w:rPr>
+        <w:t xml:space="preserve">TRUE</w:t>
+      </w:r>
+      <w:r>
+        <w:t xml:space="preserve">”</w:t>
+      </w:r>
+      <w:r>
+        <w:t xml:space="preserve"> </w:t>
+      </w:r>
+      <w:r>
+        <w:t xml:space="preserve">se verdadeiro, o tipo da variavel for factor.</w:t>
+      </w:r>
+      <w:r>
+        <w:br/>
+      </w:r>
+    </w:p>
+    <w:p>
+      <w:pPr>
+        <w:numPr>
+          <w:ilvl w:val="1"/>
+          <w:numId w:val="1037"/>
+        </w:numPr>
+        <w:pStyle w:val="Compact"/>
+      </w:pPr>
+      <w:r>
+        <w:t xml:space="preserve">Ou retorna</w:t>
+      </w:r>
+      <w:r>
+        <w:t xml:space="preserve"> </w:t>
+      </w:r>
+      <w:r>
+        <w:t xml:space="preserve">“</w:t>
+      </w:r>
+      <w:r>
+        <w:rPr>
+          <w:iCs/>
+          <w:i/>
+        </w:rPr>
+        <w:t xml:space="preserve">FALSE</w:t>
+      </w:r>
+      <w:r>
+        <w:t xml:space="preserve">”</w:t>
+      </w:r>
+      <w:r>
+        <w:t xml:space="preserve"> </w:t>
+      </w:r>
+      <w:r>
+        <w:t xml:space="preserve">se falso, o tipo da variavel não for factor.</w:t>
+      </w:r>
+      <w:r>
+        <w:br/>
+      </w:r>
     </w:p>
     <w:p>
       <w:r>
         <w:br w:type="page"/>
       </w:r>
     </w:p>
-    <w:bookmarkEnd w:id="47"/>
-    <w:bookmarkEnd w:id="48"/>
-    <w:bookmarkStart w:id="49" w:name="aula-09--"/>
+    <w:bookmarkEnd w:id="51"/>
+    <w:bookmarkEnd w:id="52"/>
+    <w:bookmarkEnd w:id="53"/>
+    <w:bookmarkStart w:id="54" w:name="aula-10--"/>
     <w:p>
       <w:pPr>
         <w:pStyle w:val="Heading1"/>
@@ -3221,7 +4214,7 @@
         <w:tab/>
       </w:r>
       <w:r>
-        <w:t xml:space="preserve">Aula 09 -</w:t>
+        <w:t xml:space="preserve">Aula 10 -</w:t>
       </w:r>
     </w:p>
     <w:p>
@@ -3229,8 +4222,8 @@
         <w:br w:type="page"/>
       </w:r>
     </w:p>
-    <w:bookmarkEnd w:id="49"/>
-    <w:bookmarkStart w:id="50" w:name="aula-10--"/>
+    <w:bookmarkEnd w:id="54"/>
+    <w:bookmarkStart w:id="55" w:name="aula-11--"/>
     <w:p>
       <w:pPr>
         <w:pStyle w:val="Heading1"/>
@@ -3245,7 +4238,7 @@
         <w:tab/>
       </w:r>
       <w:r>
-        <w:t xml:space="preserve">Aula 10 -</w:t>
+        <w:t xml:space="preserve">Aula 11 -</w:t>
       </w:r>
     </w:p>
     <w:p>
@@ -3253,8 +4246,8 @@
         <w:br w:type="page"/>
       </w:r>
     </w:p>
-    <w:bookmarkEnd w:id="50"/>
-    <w:bookmarkStart w:id="51" w:name="aula-11--"/>
+    <w:bookmarkEnd w:id="55"/>
+    <w:bookmarkStart w:id="56" w:name="aula-12--"/>
     <w:p>
       <w:pPr>
         <w:pStyle w:val="Heading1"/>
@@ -3269,7 +4262,7 @@
         <w:tab/>
       </w:r>
       <w:r>
-        <w:t xml:space="preserve">Aula 11 -</w:t>
+        <w:t xml:space="preserve">Aula 12 -</w:t>
       </w:r>
     </w:p>
     <w:p>
@@ -3277,8 +4270,8 @@
         <w:br w:type="page"/>
       </w:r>
     </w:p>
-    <w:bookmarkEnd w:id="51"/>
-    <w:bookmarkStart w:id="52" w:name="aula-12--"/>
+    <w:bookmarkEnd w:id="56"/>
+    <w:bookmarkStart w:id="57" w:name="aula-13--"/>
     <w:p>
       <w:pPr>
         <w:pStyle w:val="Heading1"/>
@@ -3293,7 +4286,7 @@
         <w:tab/>
       </w:r>
       <w:r>
-        <w:t xml:space="preserve">Aula 12 -</w:t>
+        <w:t xml:space="preserve">Aula 13 -</w:t>
       </w:r>
     </w:p>
     <w:p>
@@ -3301,8 +4294,8 @@
         <w:br w:type="page"/>
       </w:r>
     </w:p>
-    <w:bookmarkEnd w:id="52"/>
-    <w:bookmarkStart w:id="53" w:name="aula-13--"/>
+    <w:bookmarkEnd w:id="57"/>
+    <w:bookmarkStart w:id="58" w:name="aula-14--"/>
     <w:p>
       <w:pPr>
         <w:pStyle w:val="Heading1"/>
@@ -3317,7 +4310,7 @@
         <w:tab/>
       </w:r>
       <w:r>
-        <w:t xml:space="preserve">Aula 13 -</w:t>
+        <w:t xml:space="preserve">Aula 14 -</w:t>
       </w:r>
     </w:p>
     <w:p>
@@ -3325,8 +4318,8 @@
         <w:br w:type="page"/>
       </w:r>
     </w:p>
-    <w:bookmarkEnd w:id="53"/>
-    <w:bookmarkStart w:id="54" w:name="aula-14--"/>
+    <w:bookmarkEnd w:id="58"/>
+    <w:bookmarkStart w:id="59" w:name="aula-15--"/>
     <w:p>
       <w:pPr>
         <w:pStyle w:val="Heading1"/>
@@ -3341,7 +4334,7 @@
         <w:tab/>
       </w:r>
       <w:r>
-        <w:t xml:space="preserve">Aula 14 -</w:t>
+        <w:t xml:space="preserve">Aula 15 -</w:t>
       </w:r>
     </w:p>
     <w:p>
@@ -3349,8 +4342,8 @@
         <w:br w:type="page"/>
       </w:r>
     </w:p>
-    <w:bookmarkEnd w:id="54"/>
-    <w:bookmarkStart w:id="55" w:name="aula-15--"/>
+    <w:bookmarkEnd w:id="59"/>
+    <w:bookmarkStart w:id="60" w:name="aula-16--"/>
     <w:p>
       <w:pPr>
         <w:pStyle w:val="Heading1"/>
@@ -3365,7 +4358,7 @@
         <w:tab/>
       </w:r>
       <w:r>
-        <w:t xml:space="preserve">Aula 15 -</w:t>
+        <w:t xml:space="preserve">Aula 16 -</w:t>
       </w:r>
     </w:p>
     <w:p>
@@ -3373,8 +4366,8 @@
         <w:br w:type="page"/>
       </w:r>
     </w:p>
-    <w:bookmarkEnd w:id="55"/>
-    <w:bookmarkStart w:id="56" w:name="aula-16--"/>
+    <w:bookmarkEnd w:id="60"/>
+    <w:bookmarkStart w:id="61" w:name="aula-17--"/>
     <w:p>
       <w:pPr>
         <w:pStyle w:val="Heading1"/>
@@ -3389,7 +4382,7 @@
         <w:tab/>
       </w:r>
       <w:r>
-        <w:t xml:space="preserve">Aula 16 -</w:t>
+        <w:t xml:space="preserve">Aula 17 -</w:t>
       </w:r>
     </w:p>
     <w:p>
@@ -3397,8 +4390,8 @@
         <w:br w:type="page"/>
       </w:r>
     </w:p>
-    <w:bookmarkEnd w:id="56"/>
-    <w:bookmarkStart w:id="57" w:name="aula-17--"/>
+    <w:bookmarkEnd w:id="61"/>
+    <w:bookmarkStart w:id="63" w:name="andamento-dos-estudos"/>
     <w:p>
       <w:pPr>
         <w:pStyle w:val="Heading1"/>
@@ -3413,48 +4406,24 @@
         <w:tab/>
       </w:r>
       <w:r>
-        <w:t xml:space="preserve">Aula 17 -</w:t>
-      </w:r>
-    </w:p>
-    <w:p>
-      <w:r>
-        <w:br w:type="page"/>
-      </w:r>
-    </w:p>
-    <w:bookmarkEnd w:id="57"/>
-    <w:bookmarkStart w:id="59" w:name="andamento-dos-estudos"/>
-    <w:p>
-      <w:pPr>
-        <w:pStyle w:val="Heading1"/>
+        <w:t xml:space="preserve">Andamento dos Estudos</w:t>
+      </w:r>
+    </w:p>
+    <w:bookmarkStart w:id="62" w:name="assunto-em-andamento"/>
+    <w:p>
+      <w:pPr>
+        <w:pStyle w:val="Heading2"/>
       </w:pPr>
       <w:r>
         <w:rPr>
           <w:rStyle w:val="SectionNumber"/>
         </w:rPr>
-        <w:t xml:space="preserve">18</w:t>
+        <w:t xml:space="preserve">17.1</w:t>
       </w:r>
       <w:r>
         <w:tab/>
       </w:r>
       <w:r>
-        <w:t xml:space="preserve">Andamento dos Estudos</w:t>
-      </w:r>
-    </w:p>
-    <w:bookmarkStart w:id="58" w:name="assunto-em-andamento"/>
-    <w:p>
-      <w:pPr>
-        <w:pStyle w:val="Heading2"/>
-      </w:pPr>
-      <w:r>
-        <w:rPr>
-          <w:rStyle w:val="SectionNumber"/>
-        </w:rPr>
-        <w:t xml:space="preserve">18.1</w:t>
-      </w:r>
-      <w:r>
-        <w:tab/>
-      </w:r>
-      <w:r>
         <w:t xml:space="preserve">Assunto em andamento</w:t>
       </w:r>
     </w:p>
@@ -3463,14 +4432,14 @@
         <w:pStyle w:val="FirstParagraph"/>
       </w:pPr>
       <w:r>
-        <w:t xml:space="preserve">Atualmente estou escrevendo Aula 08.</w:t>
-      </w:r>
-      <w:r>
-        <w:br/>
-      </w:r>
-    </w:p>
-    <w:bookmarkEnd w:id="58"/>
-    <w:bookmarkEnd w:id="59"/>
+        <w:t xml:space="preserve">Atualmente estou escrevendo Aula 10.</w:t>
+      </w:r>
+      <w:r>
+        <w:br/>
+      </w:r>
+    </w:p>
+    <w:bookmarkEnd w:id="62"/>
+    <w:bookmarkEnd w:id="63"/>
     <w:sectPr/>
   </w:body>
 </w:document>
@@ -3744,6 +4713,27 @@
     <w:abstractNumId w:val="991"/>
   </w:num>
   <w:num w:numId="1030">
+    <w:abstractNumId w:val="991"/>
+  </w:num>
+  <w:num w:numId="1031">
+    <w:abstractNumId w:val="991"/>
+  </w:num>
+  <w:num w:numId="1032">
+    <w:abstractNumId w:val="991"/>
+  </w:num>
+  <w:num w:numId="1033">
+    <w:abstractNumId w:val="991"/>
+  </w:num>
+  <w:num w:numId="1034">
+    <w:abstractNumId w:val="991"/>
+  </w:num>
+  <w:num w:numId="1035">
+    <w:abstractNumId w:val="991"/>
+  </w:num>
+  <w:num w:numId="1036">
+    <w:abstractNumId w:val="991"/>
+  </w:num>
+  <w:num w:numId="1037">
     <w:abstractNumId w:val="991"/>
   </w:num>
 </w:numbering>

</xml_diff>

<commit_message>
atualização 23/5/22 - vetor e lista
</commit_message>
<xml_diff>
--- a/Readme.docx
+++ b/Readme.docx
@@ -59,7 +59,7 @@
         <w:pStyle w:val="Date"/>
       </w:pPr>
       <w:r>
-        <w:t xml:space="preserve">2022-05-22</w:t>
+        <w:t xml:space="preserve">2022-05-23</w:t>
       </w:r>
     </w:p>
     <w:sdt>
@@ -1046,7 +1046,7 @@
     </w:p>
     <w:bookmarkEnd w:id="31"/>
     <w:bookmarkEnd w:id="32"/>
-    <w:bookmarkStart w:id="41" w:name="X952c8f923aa73202f09c83ed86c2c17b10b30d9"/>
+    <w:bookmarkStart w:id="39" w:name="X952c8f923aa73202f09c83ed86c2c17b10b30d9"/>
     <w:p>
       <w:pPr>
         <w:pStyle w:val="Heading1"/>
@@ -2001,7 +2001,26 @@
       </w:r>
     </w:p>
     <w:bookmarkEnd w:id="38"/>
-    <w:bookmarkStart w:id="39" w:name="vetor"/>
+    <w:bookmarkEnd w:id="39"/>
+    <w:bookmarkStart w:id="42" w:name="aula-05---operadores"/>
+    <w:p>
+      <w:pPr>
+        <w:pStyle w:val="Heading1"/>
+      </w:pPr>
+      <w:r>
+        <w:rPr>
+          <w:rStyle w:val="SectionNumber"/>
+        </w:rPr>
+        <w:t xml:space="preserve">7</w:t>
+      </w:r>
+      <w:r>
+        <w:tab/>
+      </w:r>
+      <w:r>
+        <w:t xml:space="preserve">Aula 05 - Operadores</w:t>
+      </w:r>
+    </w:p>
+    <w:bookmarkStart w:id="40" w:name="operadores-básicos"/>
     <w:p>
       <w:pPr>
         <w:pStyle w:val="Heading2"/>
@@ -2010,13 +2029,207 @@
         <w:rPr>
           <w:rStyle w:val="SectionNumber"/>
         </w:rPr>
-        <w:t xml:space="preserve">6.6</w:t>
+        <w:t xml:space="preserve">7.1</w:t>
       </w:r>
       <w:r>
         <w:tab/>
       </w:r>
       <w:r>
-        <w:t xml:space="preserve">Vetor</w:t>
+        <w:t xml:space="preserve">Operadores básicos</w:t>
+      </w:r>
+    </w:p>
+    <w:p>
+      <w:pPr>
+        <w:pStyle w:val="SourceCode"/>
+      </w:pPr>
+      <w:r>
+        <w:rPr>
+          <w:rStyle w:val="VerbatimChar"/>
+        </w:rPr>
+        <w:t xml:space="preserve">##        Operador       Simbolo</w:t>
+      </w:r>
+      <w:r>
+        <w:br/>
+      </w:r>
+      <w:r>
+        <w:rPr>
+          <w:rStyle w:val="VerbatimChar"/>
+        </w:rPr>
+        <w:t xml:space="preserve">## 1          Soma             +</w:t>
+      </w:r>
+      <w:r>
+        <w:br/>
+      </w:r>
+      <w:r>
+        <w:rPr>
+          <w:rStyle w:val="VerbatimChar"/>
+        </w:rPr>
+        <w:t xml:space="preserve">## 2     Subtração             -</w:t>
+      </w:r>
+      <w:r>
+        <w:br/>
+      </w:r>
+      <w:r>
+        <w:rPr>
+          <w:rStyle w:val="VerbatimChar"/>
+        </w:rPr>
+        <w:t xml:space="preserve">## 3       Divisão             /</w:t>
+      </w:r>
+      <w:r>
+        <w:br/>
+      </w:r>
+      <w:r>
+        <w:rPr>
+          <w:rStyle w:val="VerbatimChar"/>
+        </w:rPr>
+        <w:t xml:space="preserve">## 4 Multiplicação             *</w:t>
+      </w:r>
+      <w:r>
+        <w:br/>
+      </w:r>
+      <w:r>
+        <w:rPr>
+          <w:rStyle w:val="VerbatimChar"/>
+        </w:rPr>
+        <w:t xml:space="preserve">## 5      Potencia       ** ou ^</w:t>
+      </w:r>
+      <w:r>
+        <w:br/>
+      </w:r>
+      <w:r>
+        <w:rPr>
+          <w:rStyle w:val="VerbatimChar"/>
+        </w:rPr>
+        <w:t xml:space="preserve">## 6          Raiz  sqrt(numero)</w:t>
+      </w:r>
+      <w:r>
+        <w:br/>
+      </w:r>
+      <w:r>
+        <w:rPr>
+          <w:rStyle w:val="VerbatimChar"/>
+        </w:rPr>
+        <w:t xml:space="preserve">## 7   Exponencial   exp(numero)</w:t>
+      </w:r>
+      <w:r>
+        <w:br/>
+      </w:r>
+      <w:r>
+        <w:rPr>
+          <w:rStyle w:val="VerbatimChar"/>
+        </w:rPr>
+        <w:t xml:space="preserve">## 8 Log na base n log(numero,n)</w:t>
+      </w:r>
+    </w:p>
+    <w:bookmarkEnd w:id="40"/>
+    <w:bookmarkStart w:id="41" w:name="operadores-lógicos"/>
+    <w:p>
+      <w:pPr>
+        <w:pStyle w:val="Heading2"/>
+      </w:pPr>
+      <w:r>
+        <w:rPr>
+          <w:rStyle w:val="SectionNumber"/>
+        </w:rPr>
+        <w:t xml:space="preserve">7.2</w:t>
+      </w:r>
+      <w:r>
+        <w:tab/>
+      </w:r>
+      <w:r>
+        <w:t xml:space="preserve">Operadores lógicos</w:t>
+      </w:r>
+    </w:p>
+    <w:p>
+      <w:pPr>
+        <w:pStyle w:val="SourceCode"/>
+      </w:pPr>
+      <w:r>
+        <w:rPr>
+          <w:rStyle w:val="VerbatimChar"/>
+        </w:rPr>
+        <w:t xml:space="preserve">##   Operador_logico Simbolos</w:t>
+      </w:r>
+      <w:r>
+        <w:br/>
+      </w:r>
+      <w:r>
+        <w:rPr>
+          <w:rStyle w:val="VerbatimChar"/>
+        </w:rPr>
+        <w:t xml:space="preserve">## 1           Igual       ==</w:t>
+      </w:r>
+      <w:r>
+        <w:br/>
+      </w:r>
+      <w:r>
+        <w:rPr>
+          <w:rStyle w:val="VerbatimChar"/>
+        </w:rPr>
+        <w:t xml:space="preserve">## 2       Diferente       !=</w:t>
+      </w:r>
+      <w:r>
+        <w:br/>
+      </w:r>
+      <w:r>
+        <w:rPr>
+          <w:rStyle w:val="VerbatimChar"/>
+        </w:rPr>
+        <w:t xml:space="preserve">## 3       Maior que        &gt;</w:t>
+      </w:r>
+      <w:r>
+        <w:br/>
+      </w:r>
+      <w:r>
+        <w:rPr>
+          <w:rStyle w:val="VerbatimChar"/>
+        </w:rPr>
+        <w:t xml:space="preserve">## 4  Maior ou igual       &gt;=</w:t>
+      </w:r>
+      <w:r>
+        <w:br/>
+      </w:r>
+      <w:r>
+        <w:rPr>
+          <w:rStyle w:val="VerbatimChar"/>
+        </w:rPr>
+        <w:t xml:space="preserve">## 5       Menor que        &lt;</w:t>
+      </w:r>
+      <w:r>
+        <w:br/>
+      </w:r>
+      <w:r>
+        <w:rPr>
+          <w:rStyle w:val="VerbatimChar"/>
+        </w:rPr>
+        <w:t xml:space="preserve">## 6  Menor ou igual       &lt;=</w:t>
+      </w:r>
+      <w:r>
+        <w:br/>
+      </w:r>
+      <w:r>
+        <w:rPr>
+          <w:rStyle w:val="VerbatimChar"/>
+        </w:rPr>
+        <w:t xml:space="preserve">## 7               E        &amp;</w:t>
+      </w:r>
+      <w:r>
+        <w:br/>
+      </w:r>
+      <w:r>
+        <w:rPr>
+          <w:rStyle w:val="VerbatimChar"/>
+        </w:rPr>
+        <w:t xml:space="preserve">## 8              OU        |</w:t>
+      </w:r>
+      <w:r>
+        <w:br/>
+      </w:r>
+      <w:r>
+        <w:rPr>
+          <w:rStyle w:val="VerbatimChar"/>
+        </w:rPr>
+        <w:t xml:space="preserve">## 9         Negação        !</w:t>
       </w:r>
     </w:p>
     <w:p>
@@ -2028,7 +2241,39 @@
         <w:pStyle w:val="Compact"/>
       </w:pPr>
       <w:r>
-        <w:t xml:space="preserve">Vetores são variaves que aguardam diversos valores de mesmo tipo.</w:t>
+        <w:t xml:space="preserve">A resposta do sistema para uma operação logica é</w:t>
+      </w:r>
+      <w:r>
+        <w:t xml:space="preserve"> </w:t>
+      </w:r>
+      <w:r>
+        <w:rPr>
+          <w:iCs/>
+          <w:i/>
+        </w:rPr>
+        <w:t xml:space="preserve">TRUE</w:t>
+      </w:r>
+      <w:r>
+        <w:t xml:space="preserve"> </w:t>
+      </w:r>
+      <w:r>
+        <w:t xml:space="preserve">(verdadeiro) ou</w:t>
+      </w:r>
+      <w:r>
+        <w:t xml:space="preserve"> </w:t>
+      </w:r>
+      <w:r>
+        <w:rPr>
+          <w:iCs/>
+          <w:i/>
+        </w:rPr>
+        <w:t xml:space="preserve">FALSE</w:t>
+      </w:r>
+      <w:r>
+        <w:t xml:space="preserve"> </w:t>
+      </w:r>
+      <w:r>
+        <w:t xml:space="preserve">(falso). Ou em termos numericos 1 (verdadeiro), 0 (falso).</w:t>
       </w:r>
       <w:r>
         <w:br/>
@@ -2043,578 +2288,17 @@
         <w:pStyle w:val="Compact"/>
       </w:pPr>
       <w:r>
-        <w:t xml:space="preserve">No</w:t>
-      </w:r>
-      <w:r>
-        <w:t xml:space="preserve"> </w:t>
-      </w:r>
-      <w:r>
-        <w:rPr>
-          <w:bCs/>
-          <w:b/>
-        </w:rPr>
-        <w:t xml:space="preserve">R</w:t>
-      </w:r>
-      <w:r>
-        <w:t xml:space="preserve"> </w:t>
-      </w:r>
-      <w:r>
-        <w:t xml:space="preserve">o vetor é criado a partir da função</w:t>
-      </w:r>
-      <w:r>
-        <w:t xml:space="preserve"> </w:t>
-      </w:r>
-      <w:r>
-        <w:t xml:space="preserve">“</w:t>
-      </w:r>
-      <w:r>
-        <w:rPr>
-          <w:iCs/>
-          <w:i/>
-        </w:rPr>
-        <w:t xml:space="preserve">c</w:t>
-      </w:r>
-      <w:r>
-        <w:t xml:space="preserve">()</w:t>
-      </w:r>
-      <w:r>
-        <w:t xml:space="preserve">”</w:t>
-      </w:r>
-      <w:r>
-        <w:t xml:space="preserve">.</w:t>
-      </w:r>
-      <w:r>
-        <w:br/>
-      </w:r>
-    </w:p>
-    <w:p>
-      <w:pPr>
-        <w:numPr>
-          <w:ilvl w:val="0"/>
-          <w:numId w:val="1022"/>
-        </w:numPr>
-        <w:pStyle w:val="Compact"/>
-      </w:pPr>
-      <w:r>
-        <w:rPr>
-          <w:iCs/>
-          <w:i/>
-        </w:rPr>
-        <w:t xml:space="preserve">Strings</w:t>
-      </w:r>
-      <w:r>
-        <w:t xml:space="preserve"> </w:t>
-      </w:r>
-      <w:r>
-        <w:t xml:space="preserve">e</w:t>
-      </w:r>
-      <w:r>
-        <w:t xml:space="preserve"> </w:t>
-      </w:r>
-      <w:r>
-        <w:rPr>
-          <w:iCs/>
-          <w:i/>
-        </w:rPr>
-        <w:t xml:space="preserve">caracteres</w:t>
-      </w:r>
-      <w:r>
-        <w:t xml:space="preserve"> </w:t>
-      </w:r>
-      <w:r>
-        <w:t xml:space="preserve">dentro do vetor devem ter seus valores entre aspas (““).</w:t>
-      </w:r>
-      <w:r>
-        <w:br/>
-      </w:r>
-    </w:p>
-    <w:p>
-      <w:pPr>
-        <w:numPr>
-          <w:ilvl w:val="0"/>
-          <w:numId w:val="1022"/>
-        </w:numPr>
-        <w:pStyle w:val="Compact"/>
-      </w:pPr>
-      <w:r>
-        <w:t xml:space="preserve">Sintaxe (exemplo):</w:t>
-      </w:r>
-      <w:r>
-        <w:br/>
-      </w:r>
-      <w:r>
-        <w:rPr>
-          <w:bCs/>
-          <w:b/>
-        </w:rPr>
-        <w:t xml:space="preserve">c</w:t>
-      </w:r>
-      <w:r>
-        <w:t xml:space="preserve">(10,5,8,…)</w:t>
-      </w:r>
-      <w:r>
-        <w:br/>
-      </w:r>
-    </w:p>
-    <w:bookmarkEnd w:id="39"/>
-    <w:bookmarkStart w:id="40" w:name="lista"/>
-    <w:p>
-      <w:pPr>
-        <w:pStyle w:val="Heading2"/>
-      </w:pPr>
-      <w:r>
-        <w:rPr>
-          <w:rStyle w:val="SectionNumber"/>
-        </w:rPr>
-        <w:t xml:space="preserve">6.7</w:t>
-      </w:r>
-      <w:r>
-        <w:tab/>
-      </w:r>
-      <w:r>
-        <w:t xml:space="preserve">Lista</w:t>
-      </w:r>
-    </w:p>
-    <w:p>
-      <w:pPr>
-        <w:numPr>
-          <w:ilvl w:val="0"/>
+        <w:t xml:space="preserve">No caso da negação (NOT), ele vem antes da operação como um todo.</w:t>
+      </w:r>
+      <w:r>
+        <w:br/>
+      </w:r>
+    </w:p>
+    <w:p>
+      <w:pPr>
+        <w:numPr>
+          <w:ilvl w:val="1"/>
           <w:numId w:val="1023"/>
-        </w:numPr>
-        <w:pStyle w:val="Compact"/>
-      </w:pPr>
-      <w:r>
-        <w:t xml:space="preserve">Listas sao os objetos R que contem elementos de diferentes tipos (diferente do vetor), como _ numeros, strings, vetores e outra lista dentro dela.</w:t>
-      </w:r>
-      <w:r>
-        <w:br/>
-      </w:r>
-    </w:p>
-    <w:p>
-      <w:pPr>
-        <w:numPr>
-          <w:ilvl w:val="0"/>
-          <w:numId w:val="1023"/>
-        </w:numPr>
-        <w:pStyle w:val="Compact"/>
-      </w:pPr>
-      <w:r>
-        <w:t xml:space="preserve">Uma lista tambem pode conter uma matriz ou uma funcao como seus elementos.</w:t>
-      </w:r>
-      <w:r>
-        <w:br/>
-      </w:r>
-    </w:p>
-    <w:p>
-      <w:pPr>
-        <w:numPr>
-          <w:ilvl w:val="0"/>
-          <w:numId w:val="1023"/>
-        </w:numPr>
-        <w:pStyle w:val="Compact"/>
-      </w:pPr>
-      <w:r>
-        <w:rPr>
-          <w:iCs/>
-          <w:i/>
-        </w:rPr>
-        <w:t xml:space="preserve">Strings</w:t>
-      </w:r>
-      <w:r>
-        <w:t xml:space="preserve"> </w:t>
-      </w:r>
-      <w:r>
-        <w:t xml:space="preserve">e</w:t>
-      </w:r>
-      <w:r>
-        <w:t xml:space="preserve"> </w:t>
-      </w:r>
-      <w:r>
-        <w:rPr>
-          <w:iCs/>
-          <w:i/>
-        </w:rPr>
-        <w:t xml:space="preserve">caracteres</w:t>
-      </w:r>
-      <w:r>
-        <w:t xml:space="preserve"> </w:t>
-      </w:r>
-      <w:r>
-        <w:t xml:space="preserve">dentro da lista devem ter seus valores entre aspas (““).</w:t>
-      </w:r>
-      <w:r>
-        <w:br/>
-      </w:r>
-    </w:p>
-    <w:p>
-      <w:pPr>
-        <w:numPr>
-          <w:ilvl w:val="0"/>
-          <w:numId w:val="1023"/>
-        </w:numPr>
-        <w:pStyle w:val="Compact"/>
-      </w:pPr>
-      <w:r>
-        <w:t xml:space="preserve">A lista e criada usando a funcao</w:t>
-      </w:r>
-      <w:r>
-        <w:t xml:space="preserve"> </w:t>
-      </w:r>
-      <w:r>
-        <w:t xml:space="preserve">“</w:t>
-      </w:r>
-      <w:r>
-        <w:rPr>
-          <w:iCs/>
-          <w:i/>
-        </w:rPr>
-        <w:t xml:space="preserve">list</w:t>
-      </w:r>
-      <w:r>
-        <w:t xml:space="preserve">()</w:t>
-      </w:r>
-      <w:r>
-        <w:t xml:space="preserve">”</w:t>
-      </w:r>
-      <w:r>
-        <w:t xml:space="preserve">.</w:t>
-      </w:r>
-      <w:r>
-        <w:br/>
-      </w:r>
-    </w:p>
-    <w:p>
-      <w:pPr>
-        <w:numPr>
-          <w:ilvl w:val="0"/>
-          <w:numId w:val="1023"/>
-        </w:numPr>
-        <w:pStyle w:val="Compact"/>
-      </w:pPr>
-      <w:r>
-        <w:t xml:space="preserve">Sintaxe (exemplo):</w:t>
-      </w:r>
-      <w:r>
-        <w:br/>
-      </w:r>
-      <w:r>
-        <w:rPr>
-          <w:bCs/>
-          <w:b/>
-        </w:rPr>
-        <w:t xml:space="preserve">list</w:t>
-      </w:r>
-      <w:r>
-        <w:t xml:space="preserve">(azul, 10, c(5,8,9), …)</w:t>
-      </w:r>
-      <w:r>
-        <w:br/>
-      </w:r>
-    </w:p>
-    <w:p>
-      <w:r>
-        <w:br w:type="page"/>
-      </w:r>
-    </w:p>
-    <w:bookmarkEnd w:id="40"/>
-    <w:bookmarkEnd w:id="41"/>
-    <w:bookmarkStart w:id="44" w:name="aula-05---operadores"/>
-    <w:p>
-      <w:pPr>
-        <w:pStyle w:val="Heading1"/>
-      </w:pPr>
-      <w:r>
-        <w:rPr>
-          <w:rStyle w:val="SectionNumber"/>
-        </w:rPr>
-        <w:t xml:space="preserve">7</w:t>
-      </w:r>
-      <w:r>
-        <w:tab/>
-      </w:r>
-      <w:r>
-        <w:t xml:space="preserve">Aula 05 - Operadores</w:t>
-      </w:r>
-    </w:p>
-    <w:bookmarkStart w:id="42" w:name="operadores-básicos"/>
-    <w:p>
-      <w:pPr>
-        <w:pStyle w:val="Heading2"/>
-      </w:pPr>
-      <w:r>
-        <w:rPr>
-          <w:rStyle w:val="SectionNumber"/>
-        </w:rPr>
-        <w:t xml:space="preserve">7.1</w:t>
-      </w:r>
-      <w:r>
-        <w:tab/>
-      </w:r>
-      <w:r>
-        <w:t xml:space="preserve">Operadores básicos</w:t>
-      </w:r>
-    </w:p>
-    <w:p>
-      <w:pPr>
-        <w:pStyle w:val="SourceCode"/>
-      </w:pPr>
-      <w:r>
-        <w:rPr>
-          <w:rStyle w:val="VerbatimChar"/>
-        </w:rPr>
-        <w:t xml:space="preserve">##        Operador       Simbolo</w:t>
-      </w:r>
-      <w:r>
-        <w:br/>
-      </w:r>
-      <w:r>
-        <w:rPr>
-          <w:rStyle w:val="VerbatimChar"/>
-        </w:rPr>
-        <w:t xml:space="preserve">## 1          Soma             +</w:t>
-      </w:r>
-      <w:r>
-        <w:br/>
-      </w:r>
-      <w:r>
-        <w:rPr>
-          <w:rStyle w:val="VerbatimChar"/>
-        </w:rPr>
-        <w:t xml:space="preserve">## 2     Subtração             -</w:t>
-      </w:r>
-      <w:r>
-        <w:br/>
-      </w:r>
-      <w:r>
-        <w:rPr>
-          <w:rStyle w:val="VerbatimChar"/>
-        </w:rPr>
-        <w:t xml:space="preserve">## 3       Divisão             /</w:t>
-      </w:r>
-      <w:r>
-        <w:br/>
-      </w:r>
-      <w:r>
-        <w:rPr>
-          <w:rStyle w:val="VerbatimChar"/>
-        </w:rPr>
-        <w:t xml:space="preserve">## 4 Multiplicação             *</w:t>
-      </w:r>
-      <w:r>
-        <w:br/>
-      </w:r>
-      <w:r>
-        <w:rPr>
-          <w:rStyle w:val="VerbatimChar"/>
-        </w:rPr>
-        <w:t xml:space="preserve">## 5      Potencia       ** ou ^</w:t>
-      </w:r>
-      <w:r>
-        <w:br/>
-      </w:r>
-      <w:r>
-        <w:rPr>
-          <w:rStyle w:val="VerbatimChar"/>
-        </w:rPr>
-        <w:t xml:space="preserve">## 6          Raiz  sqrt(numero)</w:t>
-      </w:r>
-      <w:r>
-        <w:br/>
-      </w:r>
-      <w:r>
-        <w:rPr>
-          <w:rStyle w:val="VerbatimChar"/>
-        </w:rPr>
-        <w:t xml:space="preserve">## 7   Exponencial   exp(numero)</w:t>
-      </w:r>
-      <w:r>
-        <w:br/>
-      </w:r>
-      <w:r>
-        <w:rPr>
-          <w:rStyle w:val="VerbatimChar"/>
-        </w:rPr>
-        <w:t xml:space="preserve">## 8 Log na base n log(numero,n)</w:t>
-      </w:r>
-    </w:p>
-    <w:bookmarkEnd w:id="42"/>
-    <w:bookmarkStart w:id="43" w:name="operadores-lógicos"/>
-    <w:p>
-      <w:pPr>
-        <w:pStyle w:val="Heading2"/>
-      </w:pPr>
-      <w:r>
-        <w:rPr>
-          <w:rStyle w:val="SectionNumber"/>
-        </w:rPr>
-        <w:t xml:space="preserve">7.2</w:t>
-      </w:r>
-      <w:r>
-        <w:tab/>
-      </w:r>
-      <w:r>
-        <w:t xml:space="preserve">Operadores lógicos</w:t>
-      </w:r>
-    </w:p>
-    <w:p>
-      <w:pPr>
-        <w:pStyle w:val="SourceCode"/>
-      </w:pPr>
-      <w:r>
-        <w:rPr>
-          <w:rStyle w:val="VerbatimChar"/>
-        </w:rPr>
-        <w:t xml:space="preserve">##   Operador_logico Simbolos</w:t>
-      </w:r>
-      <w:r>
-        <w:br/>
-      </w:r>
-      <w:r>
-        <w:rPr>
-          <w:rStyle w:val="VerbatimChar"/>
-        </w:rPr>
-        <w:t xml:space="preserve">## 1           Igual       ==</w:t>
-      </w:r>
-      <w:r>
-        <w:br/>
-      </w:r>
-      <w:r>
-        <w:rPr>
-          <w:rStyle w:val="VerbatimChar"/>
-        </w:rPr>
-        <w:t xml:space="preserve">## 2       Diferente       !=</w:t>
-      </w:r>
-      <w:r>
-        <w:br/>
-      </w:r>
-      <w:r>
-        <w:rPr>
-          <w:rStyle w:val="VerbatimChar"/>
-        </w:rPr>
-        <w:t xml:space="preserve">## 3       Maior que        &gt;</w:t>
-      </w:r>
-      <w:r>
-        <w:br/>
-      </w:r>
-      <w:r>
-        <w:rPr>
-          <w:rStyle w:val="VerbatimChar"/>
-        </w:rPr>
-        <w:t xml:space="preserve">## 4  Maior ou igual       &gt;=</w:t>
-      </w:r>
-      <w:r>
-        <w:br/>
-      </w:r>
-      <w:r>
-        <w:rPr>
-          <w:rStyle w:val="VerbatimChar"/>
-        </w:rPr>
-        <w:t xml:space="preserve">## 5       Menor que        &lt;</w:t>
-      </w:r>
-      <w:r>
-        <w:br/>
-      </w:r>
-      <w:r>
-        <w:rPr>
-          <w:rStyle w:val="VerbatimChar"/>
-        </w:rPr>
-        <w:t xml:space="preserve">## 6  Menor ou igual       &lt;=</w:t>
-      </w:r>
-      <w:r>
-        <w:br/>
-      </w:r>
-      <w:r>
-        <w:rPr>
-          <w:rStyle w:val="VerbatimChar"/>
-        </w:rPr>
-        <w:t xml:space="preserve">## 7               E        &amp;</w:t>
-      </w:r>
-      <w:r>
-        <w:br/>
-      </w:r>
-      <w:r>
-        <w:rPr>
-          <w:rStyle w:val="VerbatimChar"/>
-        </w:rPr>
-        <w:t xml:space="preserve">## 8              OU        |</w:t>
-      </w:r>
-      <w:r>
-        <w:br/>
-      </w:r>
-      <w:r>
-        <w:rPr>
-          <w:rStyle w:val="VerbatimChar"/>
-        </w:rPr>
-        <w:t xml:space="preserve">## 9         Negação        !</w:t>
-      </w:r>
-    </w:p>
-    <w:p>
-      <w:pPr>
-        <w:numPr>
-          <w:ilvl w:val="0"/>
-          <w:numId w:val="1024"/>
-        </w:numPr>
-        <w:pStyle w:val="Compact"/>
-      </w:pPr>
-      <w:r>
-        <w:t xml:space="preserve">A resposta do sistema para uma operação logica é</w:t>
-      </w:r>
-      <w:r>
-        <w:t xml:space="preserve"> </w:t>
-      </w:r>
-      <w:r>
-        <w:rPr>
-          <w:iCs/>
-          <w:i/>
-        </w:rPr>
-        <w:t xml:space="preserve">TRUE</w:t>
-      </w:r>
-      <w:r>
-        <w:t xml:space="preserve"> </w:t>
-      </w:r>
-      <w:r>
-        <w:t xml:space="preserve">(verdadeiro) ou</w:t>
-      </w:r>
-      <w:r>
-        <w:t xml:space="preserve"> </w:t>
-      </w:r>
-      <w:r>
-        <w:rPr>
-          <w:iCs/>
-          <w:i/>
-        </w:rPr>
-        <w:t xml:space="preserve">FALSE</w:t>
-      </w:r>
-      <w:r>
-        <w:t xml:space="preserve"> </w:t>
-      </w:r>
-      <w:r>
-        <w:t xml:space="preserve">(falso). Ou em termos numericos 1 (verdadeiro), 0 (falso).</w:t>
-      </w:r>
-      <w:r>
-        <w:br/>
-      </w:r>
-    </w:p>
-    <w:p>
-      <w:pPr>
-        <w:numPr>
-          <w:ilvl w:val="0"/>
-          <w:numId w:val="1024"/>
-        </w:numPr>
-        <w:pStyle w:val="Compact"/>
-      </w:pPr>
-      <w:r>
-        <w:t xml:space="preserve">No caso da negação (NOT), ele vem antes da operação como um todo.</w:t>
-      </w:r>
-      <w:r>
-        <w:br/>
-      </w:r>
-    </w:p>
-    <w:p>
-      <w:pPr>
-        <w:numPr>
-          <w:ilvl w:val="1"/>
-          <w:numId w:val="1025"/>
         </w:numPr>
         <w:pStyle w:val="Compact"/>
       </w:pPr>
@@ -2653,78 +2337,396 @@
         <w:br w:type="page"/>
       </w:r>
     </w:p>
+    <w:bookmarkEnd w:id="41"/>
+    <w:bookmarkEnd w:id="42"/>
+    <w:bookmarkStart w:id="51" w:name="aula-06-á-09---tipo-de-dados"/>
+    <w:p>
+      <w:pPr>
+        <w:pStyle w:val="Heading1"/>
+      </w:pPr>
+      <w:r>
+        <w:rPr>
+          <w:rStyle w:val="SectionNumber"/>
+        </w:rPr>
+        <w:t xml:space="preserve">8</w:t>
+      </w:r>
+      <w:r>
+        <w:tab/>
+      </w:r>
+      <w:r>
+        <w:t xml:space="preserve">Aula 06 á 09 - Tipo de dados</w:t>
+      </w:r>
+    </w:p>
+    <w:bookmarkStart w:id="47" w:name="tipos-de-dados"/>
+    <w:p>
+      <w:pPr>
+        <w:pStyle w:val="Heading2"/>
+      </w:pPr>
+      <w:r>
+        <w:rPr>
+          <w:rStyle w:val="SectionNumber"/>
+        </w:rPr>
+        <w:t xml:space="preserve">8.1</w:t>
+      </w:r>
+      <w:r>
+        <w:tab/>
+      </w:r>
+      <w:r>
+        <w:t xml:space="preserve">Tipos de dados</w:t>
+      </w:r>
+    </w:p>
+    <w:bookmarkStart w:id="43" w:name="numerico---numeric"/>
+    <w:p>
+      <w:pPr>
+        <w:pStyle w:val="Heading3"/>
+      </w:pPr>
+      <w:r>
+        <w:rPr>
+          <w:rStyle w:val="SectionNumber"/>
+        </w:rPr>
+        <w:t xml:space="preserve">8.1.1</w:t>
+      </w:r>
+      <w:r>
+        <w:tab/>
+      </w:r>
+      <w:r>
+        <w:t xml:space="preserve">Numerico -</w:t>
+      </w:r>
+      <w:r>
+        <w:t xml:space="preserve"> </w:t>
+      </w:r>
+      <w:r>
+        <w:rPr>
+          <w:bCs/>
+          <w:b/>
+        </w:rPr>
+        <w:t xml:space="preserve">numeric</w:t>
+      </w:r>
+    </w:p>
+    <w:p>
+      <w:pPr>
+        <w:numPr>
+          <w:ilvl w:val="0"/>
+          <w:numId w:val="1024"/>
+        </w:numPr>
+      </w:pPr>
+      <w:r>
+        <w:t xml:space="preserve">O</w:t>
+      </w:r>
+      <w:r>
+        <w:t xml:space="preserve"> </w:t>
+      </w:r>
+      <w:r>
+        <w:rPr>
+          <w:bCs/>
+          <w:b/>
+        </w:rPr>
+        <w:t xml:space="preserve">R</w:t>
+      </w:r>
+      <w:r>
+        <w:t xml:space="preserve"> </w:t>
+      </w:r>
+      <w:r>
+        <w:t xml:space="preserve">converte automaticamente variaveis númericas para tipo numeric.</w:t>
+      </w:r>
+      <w:r>
+        <w:br/>
+      </w:r>
+    </w:p>
+    <w:p>
+      <w:pPr>
+        <w:numPr>
+          <w:ilvl w:val="0"/>
+          <w:numId w:val="1024"/>
+        </w:numPr>
+      </w:pPr>
+      <w:r>
+        <w:t xml:space="preserve">São variaveis contando números tanto inteiros (</w:t>
+      </w:r>
+      <w:r>
+        <w:rPr>
+          <w:iCs/>
+          <w:i/>
+        </w:rPr>
+        <w:t xml:space="preserve">int</w:t>
+      </w:r>
+      <w:r>
+        <w:t xml:space="preserve">), quanto</w:t>
+      </w:r>
+      <w:r>
+        <w:t xml:space="preserve"> </w:t>
+      </w:r>
+      <w:r>
+        <w:rPr>
+          <w:iCs/>
+          <w:i/>
+        </w:rPr>
+        <w:t xml:space="preserve">float</w:t>
+      </w:r>
+      <w:r>
+        <w:t xml:space="preserve">.</w:t>
+      </w:r>
+      <w:r>
+        <w:br/>
+      </w:r>
+    </w:p>
+    <w:p>
+      <w:pPr>
+        <w:numPr>
+          <w:ilvl w:val="0"/>
+          <w:numId w:val="1024"/>
+        </w:numPr>
+      </w:pPr>
+      <w:r>
+        <w:t xml:space="preserve">Variaveis do tipo numeric podem realizar operações matemáticas.</w:t>
+      </w:r>
+      <w:r>
+        <w:br/>
+      </w:r>
+    </w:p>
+    <w:p>
+      <w:pPr>
+        <w:numPr>
+          <w:ilvl w:val="0"/>
+          <w:numId w:val="1024"/>
+        </w:numPr>
+      </w:pPr>
+      <w:r>
+        <w:t xml:space="preserve">É possivel converter um número qualquer (</w:t>
+      </w:r>
+      <w:r>
+        <w:rPr>
+          <w:iCs/>
+          <w:i/>
+        </w:rPr>
+        <w:t xml:space="preserve">numeric</w:t>
+      </w:r>
+      <w:r>
+        <w:t xml:space="preserve">) para um número inteiro (</w:t>
+      </w:r>
+      <w:r>
+        <w:rPr>
+          <w:iCs/>
+          <w:i/>
+        </w:rPr>
+        <w:t xml:space="preserve">int</w:t>
+      </w:r>
+      <w:r>
+        <w:t xml:space="preserve">) utilizando a função uma função:</w:t>
+      </w:r>
+      <w:r>
+        <w:br/>
+      </w:r>
+    </w:p>
+    <w:p>
+      <w:pPr>
+        <w:numPr>
+          <w:ilvl w:val="1"/>
+          <w:numId w:val="1025"/>
+        </w:numPr>
+        <w:pStyle w:val="Compact"/>
+      </w:pPr>
+      <w:r>
+        <w:rPr>
+          <w:bCs/>
+          <w:b/>
+        </w:rPr>
+        <w:t xml:space="preserve">as</w:t>
+      </w:r>
+      <w:r>
+        <w:t xml:space="preserve">.</w:t>
+      </w:r>
+      <w:r>
+        <w:rPr>
+          <w:bCs/>
+          <w:b/>
+        </w:rPr>
+        <w:t xml:space="preserve">integer</w:t>
+      </w:r>
+      <w:r>
+        <w:t xml:space="preserve">(</w:t>
+      </w:r>
+      <w:r>
+        <w:rPr>
+          <w:iCs/>
+          <w:i/>
+        </w:rPr>
+        <w:t xml:space="preserve">variavel</w:t>
+      </w:r>
+      <w:r>
+        <w:t xml:space="preserve">)</w:t>
+      </w:r>
+      <w:r>
+        <w:br/>
+      </w:r>
+    </w:p>
+    <w:p>
+      <w:pPr>
+        <w:numPr>
+          <w:ilvl w:val="0"/>
+          <w:numId w:val="1024"/>
+        </w:numPr>
+      </w:pPr>
+      <w:r>
+        <w:t xml:space="preserve">Observações: </w:t>
+      </w:r>
+    </w:p>
+    <w:p>
+      <w:pPr>
+        <w:numPr>
+          <w:ilvl w:val="1"/>
+          <w:numId w:val="1026"/>
+        </w:numPr>
+        <w:pStyle w:val="Compact"/>
+      </w:pPr>
+      <w:r>
+        <w:t xml:space="preserve">A função</w:t>
+      </w:r>
+      <w:r>
+        <w:t xml:space="preserve"> </w:t>
+      </w:r>
+      <w:r>
+        <w:t xml:space="preserve">“</w:t>
+      </w:r>
+      <w:r>
+        <w:rPr>
+          <w:bCs/>
+          <w:b/>
+        </w:rPr>
+        <w:t xml:space="preserve">as</w:t>
+      </w:r>
+      <w:r>
+        <w:t xml:space="preserve">.</w:t>
+      </w:r>
+      <w:r>
+        <w:rPr>
+          <w:bCs/>
+          <w:b/>
+        </w:rPr>
+        <w:t xml:space="preserve">interger</w:t>
+      </w:r>
+      <w:r>
+        <w:t xml:space="preserve">(</w:t>
+      </w:r>
+      <w:r>
+        <w:rPr>
+          <w:iCs/>
+          <w:i/>
+        </w:rPr>
+        <w:t xml:space="preserve">variavel</w:t>
+      </w:r>
+      <w:r>
+        <w:t xml:space="preserve">)</w:t>
+      </w:r>
+      <w:r>
+        <w:t xml:space="preserve">”</w:t>
+      </w:r>
+      <w:r>
+        <w:t xml:space="preserve"> </w:t>
+      </w:r>
+      <w:r>
+        <w:t xml:space="preserve">faz truncamente. CUIDADO!!!</w:t>
+      </w:r>
+      <w:r>
+        <w:br/>
+      </w:r>
+    </w:p>
+    <w:p>
+      <w:pPr>
+        <w:numPr>
+          <w:ilvl w:val="1"/>
+          <w:numId w:val="1026"/>
+        </w:numPr>
+        <w:pStyle w:val="Compact"/>
+      </w:pPr>
+      <w:r>
+        <w:t xml:space="preserve">Para fazer arredondamento, usar a função</w:t>
+      </w:r>
+      <w:r>
+        <w:t xml:space="preserve"> </w:t>
+      </w:r>
+      <w:r>
+        <w:t xml:space="preserve">“</w:t>
+      </w:r>
+      <w:r>
+        <w:rPr>
+          <w:bCs/>
+          <w:b/>
+        </w:rPr>
+        <w:t xml:space="preserve">round</w:t>
+      </w:r>
+      <w:r>
+        <w:t xml:space="preserve">(</w:t>
+      </w:r>
+      <w:r>
+        <w:rPr>
+          <w:iCs/>
+          <w:i/>
+        </w:rPr>
+        <w:t xml:space="preserve">variavel</w:t>
+      </w:r>
+      <w:r>
+        <w:t xml:space="preserve">,</w:t>
+      </w:r>
+      <w:r>
+        <w:t xml:space="preserve"> </w:t>
+      </w:r>
+      <w:r>
+        <w:rPr>
+          <w:iCs/>
+          <w:i/>
+        </w:rPr>
+        <w:t xml:space="preserve">qtd_decimal</w:t>
+      </w:r>
+      <w:r>
+        <w:t xml:space="preserve">)</w:t>
+      </w:r>
+      <w:r>
+        <w:t xml:space="preserve">”</w:t>
+      </w:r>
+      <w:r>
+        <w:t xml:space="preserve">.</w:t>
+      </w:r>
+      <w:r>
+        <w:br/>
+      </w:r>
+    </w:p>
     <w:bookmarkEnd w:id="43"/>
-    <w:bookmarkEnd w:id="44"/>
-    <w:bookmarkStart w:id="53" w:name="aula-06-á-09---tipo-de-dados"/>
-    <w:p>
-      <w:pPr>
-        <w:pStyle w:val="Heading1"/>
+    <w:bookmarkStart w:id="44" w:name="caractere-e-string---character"/>
+    <w:p>
+      <w:pPr>
+        <w:pStyle w:val="Heading3"/>
       </w:pPr>
       <w:r>
         <w:rPr>
           <w:rStyle w:val="SectionNumber"/>
         </w:rPr>
-        <w:t xml:space="preserve">8</w:t>
+        <w:t xml:space="preserve">8.1.2</w:t>
       </w:r>
       <w:r>
         <w:tab/>
       </w:r>
       <w:r>
-        <w:t xml:space="preserve">Aula 06 á 09 - Tipo de dados</w:t>
-      </w:r>
-    </w:p>
-    <w:bookmarkStart w:id="49" w:name="tipos-de-dados"/>
-    <w:p>
-      <w:pPr>
-        <w:pStyle w:val="Heading2"/>
-      </w:pPr>
-      <w:r>
-        <w:rPr>
-          <w:rStyle w:val="SectionNumber"/>
-        </w:rPr>
-        <w:t xml:space="preserve">8.1</w:t>
-      </w:r>
-      <w:r>
-        <w:tab/>
-      </w:r>
-      <w:r>
-        <w:t xml:space="preserve">Tipos de dados</w:t>
-      </w:r>
-    </w:p>
-    <w:bookmarkStart w:id="45" w:name="numerico---numeric"/>
-    <w:p>
-      <w:pPr>
-        <w:pStyle w:val="Heading3"/>
-      </w:pPr>
-      <w:r>
-        <w:rPr>
-          <w:rStyle w:val="SectionNumber"/>
-        </w:rPr>
-        <w:t xml:space="preserve">8.1.1</w:t>
-      </w:r>
-      <w:r>
-        <w:tab/>
-      </w:r>
-      <w:r>
-        <w:t xml:space="preserve">Numerico -</w:t>
-      </w:r>
-      <w:r>
-        <w:t xml:space="preserve"> </w:t>
-      </w:r>
-      <w:r>
-        <w:rPr>
-          <w:bCs/>
-          <w:b/>
-        </w:rPr>
-        <w:t xml:space="preserve">numeric</w:t>
-      </w:r>
-    </w:p>
-    <w:p>
-      <w:pPr>
-        <w:numPr>
-          <w:ilvl w:val="0"/>
-          <w:numId w:val="1026"/>
-        </w:numPr>
+        <w:t xml:space="preserve">Caractere e String -</w:t>
+      </w:r>
+      <w:r>
+        <w:t xml:space="preserve"> </w:t>
+      </w:r>
+      <w:r>
+        <w:rPr>
+          <w:bCs/>
+          <w:b/>
+        </w:rPr>
+        <w:t xml:space="preserve">character</w:t>
+      </w:r>
+    </w:p>
+    <w:p>
+      <w:pPr>
+        <w:numPr>
+          <w:ilvl w:val="0"/>
+          <w:numId w:val="1027"/>
+        </w:numPr>
+        <w:pStyle w:val="Compact"/>
       </w:pPr>
       <w:r>
         <w:t xml:space="preserve">O</w:t>
@@ -2743,41 +2745,48 @@
         <w:t xml:space="preserve"> </w:t>
       </w:r>
       <w:r>
-        <w:t xml:space="preserve">converte automaticamente variaveis númericas para tipo numeric.</w:t>
-      </w:r>
-      <w:r>
-        <w:br/>
-      </w:r>
-    </w:p>
-    <w:p>
-      <w:pPr>
-        <w:numPr>
-          <w:ilvl w:val="0"/>
-          <w:numId w:val="1026"/>
-        </w:numPr>
-      </w:pPr>
-      <w:r>
-        <w:t xml:space="preserve">São variaveis contando números tanto inteiros (</w:t>
-      </w:r>
-      <w:r>
-        <w:rPr>
-          <w:iCs/>
-          <w:i/>
-        </w:rPr>
-        <w:t xml:space="preserve">int</w:t>
-      </w:r>
-      <w:r>
-        <w:t xml:space="preserve">), quanto</w:t>
-      </w:r>
-      <w:r>
-        <w:t xml:space="preserve"> </w:t>
-      </w:r>
-      <w:r>
-        <w:rPr>
-          <w:iCs/>
-          <w:i/>
-        </w:rPr>
-        <w:t xml:space="preserve">float</w:t>
+        <w:t xml:space="preserve">entende como variaveis do tipo</w:t>
+      </w:r>
+      <w:r>
+        <w:t xml:space="preserve"> </w:t>
+      </w:r>
+      <w:r>
+        <w:rPr>
+          <w:iCs/>
+          <w:i/>
+        </w:rPr>
+        <w:t xml:space="preserve">character</w:t>
+      </w:r>
+      <w:r>
+        <w:t xml:space="preserve"> </w:t>
+      </w:r>
+      <w:r>
+        <w:t xml:space="preserve">(caracter/string) todo dado que tiver entre aspas (““).</w:t>
+      </w:r>
+      <w:r>
+        <w:br/>
+      </w:r>
+    </w:p>
+    <w:p>
+      <w:pPr>
+        <w:numPr>
+          <w:ilvl w:val="0"/>
+          <w:numId w:val="1027"/>
+        </w:numPr>
+        <w:pStyle w:val="Compact"/>
+      </w:pPr>
+      <w:r>
+        <w:t xml:space="preserve">Mesmo números se tiverem entre aspas, serão lidos como</w:t>
+      </w:r>
+      <w:r>
+        <w:t xml:space="preserve"> </w:t>
+      </w:r>
+      <w:r>
+        <w:rPr>
+          <w:iCs/>
+          <w:i/>
+        </w:rPr>
+        <w:t xml:space="preserve">character</w:t>
       </w:r>
       <w:r>
         <w:t xml:space="preserve">.</w:t>
@@ -2790,101 +2799,62 @@
       <w:pPr>
         <w:numPr>
           <w:ilvl w:val="0"/>
-          <w:numId w:val="1026"/>
-        </w:numPr>
-      </w:pPr>
-      <w:r>
-        <w:t xml:space="preserve">Variaveis do tipo numeric podem realizar operações matemáticas.</w:t>
-      </w:r>
-      <w:r>
-        <w:br/>
-      </w:r>
-    </w:p>
-    <w:p>
-      <w:pPr>
-        <w:numPr>
-          <w:ilvl w:val="0"/>
-          <w:numId w:val="1026"/>
-        </w:numPr>
-      </w:pPr>
-      <w:r>
-        <w:t xml:space="preserve">É possivel converter um número qualquer (</w:t>
-      </w:r>
-      <w:r>
-        <w:rPr>
-          <w:iCs/>
-          <w:i/>
-        </w:rPr>
-        <w:t xml:space="preserve">numeric</w:t>
-      </w:r>
-      <w:r>
-        <w:t xml:space="preserve">) para um número inteiro (</w:t>
-      </w:r>
-      <w:r>
-        <w:rPr>
-          <w:iCs/>
-          <w:i/>
-        </w:rPr>
-        <w:t xml:space="preserve">int</w:t>
-      </w:r>
-      <w:r>
-        <w:t xml:space="preserve">) utilizando a função uma função:</w:t>
-      </w:r>
-      <w:r>
-        <w:br/>
-      </w:r>
-    </w:p>
-    <w:p>
-      <w:pPr>
-        <w:numPr>
-          <w:ilvl w:val="1"/>
           <w:numId w:val="1027"/>
         </w:numPr>
         <w:pStyle w:val="Compact"/>
       </w:pPr>
       <w:r>
-        <w:rPr>
-          <w:bCs/>
-          <w:b/>
-        </w:rPr>
-        <w:t xml:space="preserve">as</w:t>
-      </w:r>
-      <w:r>
-        <w:t xml:space="preserve">.</w:t>
-      </w:r>
-      <w:r>
-        <w:rPr>
-          <w:bCs/>
-          <w:b/>
-        </w:rPr>
-        <w:t xml:space="preserve">integer</w:t>
-      </w:r>
-      <w:r>
-        <w:t xml:space="preserve">(</w:t>
-      </w:r>
-      <w:r>
-        <w:rPr>
-          <w:iCs/>
-          <w:i/>
-        </w:rPr>
-        <w:t xml:space="preserve">variavel</w:t>
-      </w:r>
-      <w:r>
-        <w:t xml:space="preserve">)</w:t>
-      </w:r>
-      <w:r>
-        <w:br/>
-      </w:r>
-    </w:p>
-    <w:p>
-      <w:pPr>
-        <w:numPr>
-          <w:ilvl w:val="0"/>
-          <w:numId w:val="1026"/>
-        </w:numPr>
-      </w:pPr>
-      <w:r>
-        <w:t xml:space="preserve">Observações: </w:t>
+        <w:t xml:space="preserve">Tipo</w:t>
+      </w:r>
+      <w:r>
+        <w:t xml:space="preserve"> </w:t>
+      </w:r>
+      <w:r>
+        <w:rPr>
+          <w:iCs/>
+          <w:i/>
+        </w:rPr>
+        <w:t xml:space="preserve">character</w:t>
+      </w:r>
+      <w:r>
+        <w:t xml:space="preserve"> </w:t>
+      </w:r>
+      <w:r>
+        <w:t xml:space="preserve">não faz operações matemáticas.</w:t>
+      </w:r>
+      <w:r>
+        <w:br/>
+      </w:r>
+    </w:p>
+    <w:p>
+      <w:pPr>
+        <w:numPr>
+          <w:ilvl w:val="0"/>
+          <w:numId w:val="1027"/>
+        </w:numPr>
+        <w:pStyle w:val="Compact"/>
+      </w:pPr>
+      <w:r>
+        <w:t xml:space="preserve">Tipo</w:t>
+      </w:r>
+      <w:r>
+        <w:t xml:space="preserve"> </w:t>
+      </w:r>
+      <w:r>
+        <w:rPr>
+          <w:iCs/>
+          <w:i/>
+        </w:rPr>
+        <w:t xml:space="preserve">character</w:t>
+      </w:r>
+      <w:r>
+        <w:t xml:space="preserve"> </w:t>
+      </w:r>
+      <w:r>
+        <w:t xml:space="preserve">faz operações lógicas (igual á, diferente de, …)</w:t>
+      </w:r>
+      <w:r>
+        <w:br/>
       </w:r>
     </w:p>
     <w:p>
@@ -2896,13 +2866,147 @@
         <w:pStyle w:val="Compact"/>
       </w:pPr>
       <w:r>
-        <w:t xml:space="preserve">A função</w:t>
-      </w:r>
-      <w:r>
-        <w:t xml:space="preserve"> </w:t>
-      </w:r>
-      <w:r>
-        <w:t xml:space="preserve">“</w:t>
+        <w:t xml:space="preserve">Espaços em branco fazem diferença para operações lógicas.</w:t>
+      </w:r>
+      <w:r>
+        <w:br/>
+      </w:r>
+    </w:p>
+    <w:bookmarkEnd w:id="44"/>
+    <w:bookmarkStart w:id="45" w:name="fatores---factor"/>
+    <w:p>
+      <w:pPr>
+        <w:pStyle w:val="Heading3"/>
+      </w:pPr>
+      <w:r>
+        <w:rPr>
+          <w:rStyle w:val="SectionNumber"/>
+        </w:rPr>
+        <w:t xml:space="preserve">8.1.3</w:t>
+      </w:r>
+      <w:r>
+        <w:tab/>
+      </w:r>
+      <w:r>
+        <w:t xml:space="preserve">Fatores -</w:t>
+      </w:r>
+      <w:r>
+        <w:t xml:space="preserve"> </w:t>
+      </w:r>
+      <w:r>
+        <w:rPr>
+          <w:bCs/>
+          <w:b/>
+        </w:rPr>
+        <w:t xml:space="preserve">factor</w:t>
+      </w:r>
+    </w:p>
+    <w:p>
+      <w:pPr>
+        <w:numPr>
+          <w:ilvl w:val="0"/>
+          <w:numId w:val="1029"/>
+        </w:numPr>
+        <w:pStyle w:val="Compact"/>
+      </w:pPr>
+      <w:r>
+        <w:t xml:space="preserve">Factor é o tipo categoria/enumerado.</w:t>
+      </w:r>
+      <w:r>
+        <w:br/>
+      </w:r>
+    </w:p>
+    <w:p>
+      <w:pPr>
+        <w:numPr>
+          <w:ilvl w:val="0"/>
+          <w:numId w:val="1029"/>
+        </w:numPr>
+        <w:pStyle w:val="Compact"/>
+      </w:pPr>
+      <w:r>
+        <w:t xml:space="preserve">O tipo</w:t>
+      </w:r>
+      <w:r>
+        <w:t xml:space="preserve"> </w:t>
+      </w:r>
+      <w:r>
+        <w:rPr>
+          <w:bCs/>
+          <w:b/>
+        </w:rPr>
+        <w:t xml:space="preserve">factor</w:t>
+      </w:r>
+      <w:r>
+        <w:t xml:space="preserve"> </w:t>
+      </w:r>
+      <w:r>
+        <w:t xml:space="preserve">não se trata de numeros, mas sim de categorias classificar determinado registro.</w:t>
+      </w:r>
+      <w:r>
+        <w:br/>
+      </w:r>
+    </w:p>
+    <w:p>
+      <w:pPr>
+        <w:numPr>
+          <w:ilvl w:val="0"/>
+          <w:numId w:val="1029"/>
+        </w:numPr>
+        <w:pStyle w:val="Compact"/>
+      </w:pPr>
+      <w:r>
+        <w:t xml:space="preserve">O tipo</w:t>
+      </w:r>
+      <w:r>
+        <w:t xml:space="preserve"> </w:t>
+      </w:r>
+      <w:r>
+        <w:rPr>
+          <w:bCs/>
+          <w:b/>
+        </w:rPr>
+        <w:t xml:space="preserve">factor</w:t>
+      </w:r>
+      <w:r>
+        <w:t xml:space="preserve"> </w:t>
+      </w:r>
+      <w:r>
+        <w:t xml:space="preserve">não se comporta como numeros, logo não é possivel fazer operações matematicas nele. Porem aceita operações lógicas.</w:t>
+      </w:r>
+      <w:r>
+        <w:br/>
+      </w:r>
+    </w:p>
+    <w:p>
+      <w:pPr>
+        <w:numPr>
+          <w:ilvl w:val="0"/>
+          <w:numId w:val="1029"/>
+        </w:numPr>
+        <w:pStyle w:val="Compact"/>
+      </w:pPr>
+      <w:r>
+        <w:t xml:space="preserve">Pacara tipar uma variavel (ou determinado vetor) como</w:t>
+      </w:r>
+      <w:r>
+        <w:t xml:space="preserve"> </w:t>
+      </w:r>
+      <w:r>
+        <w:rPr>
+          <w:bCs/>
+          <w:b/>
+        </w:rPr>
+        <w:t xml:space="preserve">factor</w:t>
+      </w:r>
+      <w:r>
+        <w:t xml:space="preserve"> </w:t>
+      </w:r>
+      <w:r>
+        <w:t xml:space="preserve">basta usar a função</w:t>
+      </w:r>
+      <w:r>
+        <w:t xml:space="preserve"> </w:t>
       </w:r>
       <w:r>
         <w:rPr>
@@ -2919,7 +3023,7 @@
           <w:bCs/>
           <w:b/>
         </w:rPr>
-        <w:t xml:space="preserve">interger</w:t>
+        <w:t xml:space="preserve">factor</w:t>
       </w:r>
       <w:r>
         <w:t xml:space="preserve">(</w:t>
@@ -2929,111 +3033,13 @@
           <w:iCs/>
           <w:i/>
         </w:rPr>
-        <w:t xml:space="preserve">variavel</w:t>
-      </w:r>
-      <w:r>
-        <w:t xml:space="preserve">)</w:t>
-      </w:r>
-      <w:r>
-        <w:t xml:space="preserve">”</w:t>
-      </w:r>
-      <w:r>
-        <w:t xml:space="preserve"> </w:t>
-      </w:r>
-      <w:r>
-        <w:t xml:space="preserve">faz truncamente. CUIDADO!!!</w:t>
-      </w:r>
-      <w:r>
-        <w:br/>
-      </w:r>
-    </w:p>
-    <w:p>
-      <w:pPr>
-        <w:numPr>
-          <w:ilvl w:val="1"/>
-          <w:numId w:val="1028"/>
-        </w:numPr>
-        <w:pStyle w:val="Compact"/>
-      </w:pPr>
-      <w:r>
-        <w:t xml:space="preserve">Para fazer arredondamento, usar a função</w:t>
-      </w:r>
-      <w:r>
-        <w:t xml:space="preserve"> </w:t>
-      </w:r>
-      <w:r>
-        <w:t xml:space="preserve">“</w:t>
-      </w:r>
-      <w:r>
-        <w:rPr>
-          <w:bCs/>
-          <w:b/>
-        </w:rPr>
-        <w:t xml:space="preserve">round</w:t>
-      </w:r>
-      <w:r>
-        <w:t xml:space="preserve">(</w:t>
-      </w:r>
-      <w:r>
-        <w:rPr>
-          <w:iCs/>
-          <w:i/>
-        </w:rPr>
-        <w:t xml:space="preserve">variavel</w:t>
-      </w:r>
-      <w:r>
-        <w:t xml:space="preserve">,</w:t>
-      </w:r>
-      <w:r>
-        <w:t xml:space="preserve"> </w:t>
-      </w:r>
-      <w:r>
-        <w:rPr>
-          <w:iCs/>
-          <w:i/>
-        </w:rPr>
-        <w:t xml:space="preserve">qtd_decimal</w:t>
-      </w:r>
-      <w:r>
-        <w:t xml:space="preserve">)</w:t>
-      </w:r>
-      <w:r>
-        <w:t xml:space="preserve">”</w:t>
-      </w:r>
-      <w:r>
-        <w:t xml:space="preserve">.</w:t>
-      </w:r>
-      <w:r>
-        <w:br/>
-      </w:r>
-    </w:p>
-    <w:bookmarkEnd w:id="45"/>
-    <w:bookmarkStart w:id="46" w:name="caractere-e-string---character"/>
-    <w:p>
-      <w:pPr>
-        <w:pStyle w:val="Heading3"/>
-      </w:pPr>
-      <w:r>
-        <w:rPr>
-          <w:rStyle w:val="SectionNumber"/>
-        </w:rPr>
-        <w:t xml:space="preserve">8.1.2</w:t>
-      </w:r>
-      <w:r>
-        <w:tab/>
-      </w:r>
-      <w:r>
-        <w:t xml:space="preserve">Caractere e String -</w:t>
-      </w:r>
-      <w:r>
-        <w:t xml:space="preserve"> </w:t>
-      </w:r>
-      <w:r>
-        <w:rPr>
-          <w:bCs/>
-          <w:b/>
-        </w:rPr>
-        <w:t xml:space="preserve">character</w:t>
+        <w:t xml:space="preserve">argumento</w:t>
+      </w:r>
+      <w:r>
+        <w:t xml:space="preserve">).</w:t>
+      </w:r>
+      <w:r>
+        <w:br/>
       </w:r>
     </w:p>
     <w:p>
@@ -3045,132 +3051,7 @@
         <w:pStyle w:val="Compact"/>
       </w:pPr>
       <w:r>
-        <w:t xml:space="preserve">O</w:t>
-      </w:r>
-      <w:r>
-        <w:t xml:space="preserve"> </w:t>
-      </w:r>
-      <w:r>
-        <w:rPr>
-          <w:bCs/>
-          <w:b/>
-        </w:rPr>
-        <w:t xml:space="preserve">R</w:t>
-      </w:r>
-      <w:r>
-        <w:t xml:space="preserve"> </w:t>
-      </w:r>
-      <w:r>
-        <w:t xml:space="preserve">entende como variaveis do tipo</w:t>
-      </w:r>
-      <w:r>
-        <w:t xml:space="preserve"> </w:t>
-      </w:r>
-      <w:r>
-        <w:rPr>
-          <w:iCs/>
-          <w:i/>
-        </w:rPr>
-        <w:t xml:space="preserve">character</w:t>
-      </w:r>
-      <w:r>
-        <w:t xml:space="preserve"> </w:t>
-      </w:r>
-      <w:r>
-        <w:t xml:space="preserve">(caracter/string) todo dado que tiver entre aspas (““).</w:t>
-      </w:r>
-      <w:r>
-        <w:br/>
-      </w:r>
-    </w:p>
-    <w:p>
-      <w:pPr>
-        <w:numPr>
-          <w:ilvl w:val="0"/>
-          <w:numId w:val="1029"/>
-        </w:numPr>
-        <w:pStyle w:val="Compact"/>
-      </w:pPr>
-      <w:r>
-        <w:t xml:space="preserve">Mesmo números se tiverem entre aspas, serão lidos como</w:t>
-      </w:r>
-      <w:r>
-        <w:t xml:space="preserve"> </w:t>
-      </w:r>
-      <w:r>
-        <w:rPr>
-          <w:iCs/>
-          <w:i/>
-        </w:rPr>
-        <w:t xml:space="preserve">character</w:t>
-      </w:r>
-      <w:r>
-        <w:t xml:space="preserve">.</w:t>
-      </w:r>
-      <w:r>
-        <w:br/>
-      </w:r>
-    </w:p>
-    <w:p>
-      <w:pPr>
-        <w:numPr>
-          <w:ilvl w:val="0"/>
-          <w:numId w:val="1029"/>
-        </w:numPr>
-        <w:pStyle w:val="Compact"/>
-      </w:pPr>
-      <w:r>
-        <w:t xml:space="preserve">Tipo</w:t>
-      </w:r>
-      <w:r>
-        <w:t xml:space="preserve"> </w:t>
-      </w:r>
-      <w:r>
-        <w:rPr>
-          <w:iCs/>
-          <w:i/>
-        </w:rPr>
-        <w:t xml:space="preserve">character</w:t>
-      </w:r>
-      <w:r>
-        <w:t xml:space="preserve"> </w:t>
-      </w:r>
-      <w:r>
-        <w:t xml:space="preserve">não faz operações matemáticas.</w:t>
-      </w:r>
-      <w:r>
-        <w:br/>
-      </w:r>
-    </w:p>
-    <w:p>
-      <w:pPr>
-        <w:numPr>
-          <w:ilvl w:val="0"/>
-          <w:numId w:val="1029"/>
-        </w:numPr>
-        <w:pStyle w:val="Compact"/>
-      </w:pPr>
-      <w:r>
-        <w:t xml:space="preserve">Tipo</w:t>
-      </w:r>
-      <w:r>
-        <w:t xml:space="preserve"> </w:t>
-      </w:r>
-      <w:r>
-        <w:rPr>
-          <w:iCs/>
-          <w:i/>
-        </w:rPr>
-        <w:t xml:space="preserve">character</w:t>
-      </w:r>
-      <w:r>
-        <w:t xml:space="preserve"> </w:t>
-      </w:r>
-      <w:r>
-        <w:t xml:space="preserve">faz operações lógicas (igual á, diferente de, …)</w:t>
-      </w:r>
-      <w:r>
-        <w:br/>
+        <w:t xml:space="preserve">No caso da conversão de vetores para tipo factor dos elementos:</w:t>
       </w:r>
     </w:p>
     <w:p>
@@ -3182,14 +3063,382 @@
         <w:pStyle w:val="Compact"/>
       </w:pPr>
       <w:r>
-        <w:t xml:space="preserve">Espaços em branco fazem diferença para operações lógicas.</w:t>
-      </w:r>
-      <w:r>
-        <w:br/>
+        <w:t xml:space="preserve">Elementos iguais serão considerados</w:t>
+      </w:r>
+      <w:r>
+        <w:t xml:space="preserve"> </w:t>
+      </w:r>
+      <w:r>
+        <w:t xml:space="preserve">“</w:t>
+      </w:r>
+      <w:r>
+        <w:t xml:space="preserve">niveis</w:t>
+      </w:r>
+      <w:r>
+        <w:t xml:space="preserve">”</w:t>
+      </w:r>
+      <w:r>
+        <w:t xml:space="preserve">.</w:t>
+      </w:r>
+      <w:r>
+        <w:br/>
+      </w:r>
+    </w:p>
+    <w:p>
+      <w:pPr>
+        <w:numPr>
+          <w:ilvl w:val="1"/>
+          <w:numId w:val="1030"/>
+        </w:numPr>
+        <w:pStyle w:val="Compact"/>
+      </w:pPr>
+      <w:r>
+        <w:t xml:space="preserve">A função</w:t>
+      </w:r>
+      <w:r>
+        <w:t xml:space="preserve"> </w:t>
+      </w:r>
+      <w:r>
+        <w:rPr>
+          <w:bCs/>
+          <w:b/>
+        </w:rPr>
+        <w:t xml:space="preserve">summary</w:t>
+      </w:r>
+      <w:r>
+        <w:t xml:space="preserve">(</w:t>
+      </w:r>
+      <w:r>
+        <w:rPr>
+          <w:iCs/>
+          <w:i/>
+        </w:rPr>
+        <w:t xml:space="preserve">vetor</w:t>
+      </w:r>
+      <w:r>
+        <w:t xml:space="preserve">), numera o numero de elementos no mesmo</w:t>
+      </w:r>
+      <w:r>
+        <w:t xml:space="preserve"> </w:t>
+      </w:r>
+      <w:r>
+        <w:t xml:space="preserve">“</w:t>
+      </w:r>
+      <w:r>
+        <w:t xml:space="preserve">nivel</w:t>
+      </w:r>
+      <w:r>
+        <w:t xml:space="preserve">”</w:t>
+      </w:r>
+      <w:r>
+        <w:t xml:space="preserve">.</w:t>
+      </w:r>
+      <w:r>
+        <w:br/>
+      </w:r>
+    </w:p>
+    <w:bookmarkEnd w:id="45"/>
+    <w:bookmarkStart w:id="46" w:name="lógico"/>
+    <w:p>
+      <w:pPr>
+        <w:pStyle w:val="Heading3"/>
+      </w:pPr>
+      <w:r>
+        <w:rPr>
+          <w:rStyle w:val="SectionNumber"/>
+        </w:rPr>
+        <w:t xml:space="preserve">8.1.4</w:t>
+      </w:r>
+      <w:r>
+        <w:tab/>
+      </w:r>
+      <w:r>
+        <w:t xml:space="preserve">Lógico</w:t>
+      </w:r>
+    </w:p>
+    <w:p>
+      <w:pPr>
+        <w:numPr>
+          <w:ilvl w:val="0"/>
+          <w:numId w:val="1031"/>
+        </w:numPr>
+        <w:pStyle w:val="Compact"/>
+      </w:pPr>
+      <w:r>
+        <w:t xml:space="preserve">É possivel salvar dentro de uma variavel uma operação do tipo lógica.</w:t>
+      </w:r>
+      <w:r>
+        <w:br/>
+      </w:r>
+    </w:p>
+    <w:p>
+      <w:pPr>
+        <w:numPr>
+          <w:ilvl w:val="0"/>
+          <w:numId w:val="1031"/>
+        </w:numPr>
+        <w:pStyle w:val="Compact"/>
+      </w:pPr>
+      <w:r>
+        <w:t xml:space="preserve">O que é salvo é o resultado da operação, os valores</w:t>
+      </w:r>
+      <w:r>
+        <w:t xml:space="preserve"> </w:t>
+      </w:r>
+      <w:r>
+        <w:t xml:space="preserve">“</w:t>
+      </w:r>
+      <w:r>
+        <w:rPr>
+          <w:iCs/>
+          <w:i/>
+        </w:rPr>
+        <w:t xml:space="preserve">TRUE</w:t>
+      </w:r>
+      <w:r>
+        <w:t xml:space="preserve">”</w:t>
+      </w:r>
+      <w:r>
+        <w:t xml:space="preserve"> </w:t>
+      </w:r>
+      <w:r>
+        <w:t xml:space="preserve">ou</w:t>
+      </w:r>
+      <w:r>
+        <w:t xml:space="preserve"> </w:t>
+      </w:r>
+      <w:r>
+        <w:t xml:space="preserve">“</w:t>
+      </w:r>
+      <w:r>
+        <w:rPr>
+          <w:iCs/>
+          <w:i/>
+        </w:rPr>
+        <w:t xml:space="preserve">FALSE</w:t>
+      </w:r>
+      <w:r>
+        <w:t xml:space="preserve">”</w:t>
+      </w:r>
+      <w:r>
+        <w:t xml:space="preserve">.</w:t>
+      </w:r>
+      <w:r>
+        <w:br/>
+      </w:r>
+    </w:p>
+    <w:p>
+      <w:pPr>
+        <w:numPr>
+          <w:ilvl w:val="0"/>
+          <w:numId w:val="1031"/>
+        </w:numPr>
+        <w:pStyle w:val="Compact"/>
+      </w:pPr>
+      <w:r>
+        <w:t xml:space="preserve">O tipo lógico são palavras reservadas</w:t>
+      </w:r>
+      <w:r>
+        <w:t xml:space="preserve"> </w:t>
+      </w:r>
+      <w:r>
+        <w:rPr>
+          <w:iCs/>
+          <w:i/>
+        </w:rPr>
+        <w:t xml:space="preserve">TRUE</w:t>
+      </w:r>
+      <w:r>
+        <w:t xml:space="preserve"> </w:t>
+      </w:r>
+      <w:r>
+        <w:t xml:space="preserve">e</w:t>
+      </w:r>
+      <w:r>
+        <w:t xml:space="preserve"> </w:t>
+      </w:r>
+      <w:r>
+        <w:rPr>
+          <w:iCs/>
+          <w:i/>
+        </w:rPr>
+        <w:t xml:space="preserve">FALSE</w:t>
+      </w:r>
+      <w:r>
+        <w:t xml:space="preserve">. Se utiliza-las dentro de aspas elas se convertem em tipo character (</w:t>
+      </w:r>
+      <w:r>
+        <w:t xml:space="preserve">“</w:t>
+      </w:r>
+      <w:r>
+        <w:rPr>
+          <w:iCs/>
+          <w:i/>
+        </w:rPr>
+        <w:t xml:space="preserve">TRUE</w:t>
+      </w:r>
+      <w:r>
+        <w:t xml:space="preserve">”</w:t>
+      </w:r>
+      <w:r>
+        <w:t xml:space="preserve"> </w:t>
+      </w:r>
+      <w:r>
+        <w:t xml:space="preserve">e</w:t>
+      </w:r>
+      <w:r>
+        <w:t xml:space="preserve"> </w:t>
+      </w:r>
+      <w:r>
+        <w:t xml:space="preserve">“</w:t>
+      </w:r>
+      <w:r>
+        <w:rPr>
+          <w:iCs/>
+          <w:i/>
+        </w:rPr>
+        <w:t xml:space="preserve">FALSE</w:t>
+      </w:r>
+      <w:r>
+        <w:t xml:space="preserve">”</w:t>
+      </w:r>
+      <w:r>
+        <w:t xml:space="preserve">).</w:t>
+      </w:r>
+      <w:r>
+        <w:br/>
+      </w:r>
+    </w:p>
+    <w:p>
+      <w:pPr>
+        <w:numPr>
+          <w:ilvl w:val="0"/>
+          <w:numId w:val="1031"/>
+        </w:numPr>
+        <w:pStyle w:val="Compact"/>
+      </w:pPr>
+      <w:r>
+        <w:t xml:space="preserve">Se converter um tipo lógico para numerico</w:t>
+      </w:r>
+      <w:r>
+        <w:t xml:space="preserve"> </w:t>
+      </w:r>
+      <w:r>
+        <w:rPr>
+          <w:iCs/>
+          <w:i/>
+        </w:rPr>
+        <w:t xml:space="preserve">TRUE</w:t>
+      </w:r>
+      <w:r>
+        <w:t xml:space="preserve"> </w:t>
+      </w:r>
+      <w:r>
+        <w:t xml:space="preserve">assume o valor 1 e</w:t>
+      </w:r>
+      <w:r>
+        <w:t xml:space="preserve"> </w:t>
+      </w:r>
+      <w:r>
+        <w:rPr>
+          <w:iCs/>
+          <w:i/>
+        </w:rPr>
+        <w:t xml:space="preserve">FALSE</w:t>
+      </w:r>
+      <w:r>
+        <w:t xml:space="preserve"> </w:t>
+      </w:r>
+      <w:r>
+        <w:t xml:space="preserve">o valor 0.</w:t>
+      </w:r>
+      <w:r>
+        <w:br/>
+      </w:r>
+    </w:p>
+    <w:p>
+      <w:pPr>
+        <w:numPr>
+          <w:ilvl w:val="0"/>
+          <w:numId w:val="1031"/>
+        </w:numPr>
+        <w:pStyle w:val="Compact"/>
+      </w:pPr>
+      <w:r>
+        <w:t xml:space="preserve">Sintaxe (exemplo):</w:t>
+      </w:r>
+      <w:r>
+        <w:br/>
+      </w:r>
+      <w:r>
+        <w:rPr>
+          <w:iCs/>
+          <w:i/>
+        </w:rPr>
+        <w:t xml:space="preserve">L</w:t>
+      </w:r>
+      <w:r>
+        <w:t xml:space="preserve"> </w:t>
+      </w:r>
+      <w:r>
+        <w:t xml:space="preserve">&lt;-</w:t>
+      </w:r>
+      <w:r>
+        <w:t xml:space="preserve"> </w:t>
+      </w:r>
+      <w:r>
+        <w:rPr>
+          <w:iCs/>
+          <w:i/>
+        </w:rPr>
+        <w:t xml:space="preserve">variavel_1</w:t>
+      </w:r>
+      <w:r>
+        <w:t xml:space="preserve"> </w:t>
+      </w:r>
+      <w:r>
+        <w:t xml:space="preserve">&lt;</w:t>
+      </w:r>
+      <w:r>
+        <w:t xml:space="preserve"> </w:t>
+      </w:r>
+      <w:r>
+        <w:rPr>
+          <w:iCs/>
+          <w:i/>
+        </w:rPr>
+        <w:t xml:space="preserve">variavel_2</w:t>
+      </w:r>
+      <w:r>
+        <w:br/>
+      </w:r>
+    </w:p>
+    <w:p>
+      <w:r>
+        <w:br w:type="page"/>
       </w:r>
     </w:p>
     <w:bookmarkEnd w:id="46"/>
-    <w:bookmarkStart w:id="47" w:name="fatores---factor"/>
+    <w:bookmarkEnd w:id="47"/>
+    <w:bookmarkStart w:id="50" w:name="descobrir-e-converter-tipos"/>
+    <w:p>
+      <w:pPr>
+        <w:pStyle w:val="Heading2"/>
+      </w:pPr>
+      <w:r>
+        <w:rPr>
+          <w:rStyle w:val="SectionNumber"/>
+        </w:rPr>
+        <w:t xml:space="preserve">8.2</w:t>
+      </w:r>
+      <w:r>
+        <w:tab/>
+      </w:r>
+      <w:r>
+        <w:t xml:space="preserve">Descobrir e converter tipos</w:t>
+      </w:r>
+    </w:p>
+    <w:bookmarkStart w:id="48" w:name="as.tipo"/>
     <w:p>
       <w:pPr>
         <w:pStyle w:val="Heading3"/>
@@ -3198,16 +3447,119 @@
         <w:rPr>
           <w:rStyle w:val="SectionNumber"/>
         </w:rPr>
-        <w:t xml:space="preserve">8.1.3</w:t>
+        <w:t xml:space="preserve">8.2.1</w:t>
       </w:r>
       <w:r>
         <w:tab/>
       </w:r>
       <w:r>
-        <w:t xml:space="preserve">Fatores -</w:t>
-      </w:r>
-      <w:r>
-        <w:t xml:space="preserve"> </w:t>
+        <w:t xml:space="preserve">as.tipo</w:t>
+      </w:r>
+    </w:p>
+    <w:p>
+      <w:pPr>
+        <w:numPr>
+          <w:ilvl w:val="0"/>
+          <w:numId w:val="1032"/>
+        </w:numPr>
+        <w:pStyle w:val="Compact"/>
+      </w:pPr>
+      <w:r>
+        <w:t xml:space="preserve">As funções começadas por</w:t>
+      </w:r>
+      <w:r>
+        <w:t xml:space="preserve"> </w:t>
+      </w:r>
+      <w:r>
+        <w:t xml:space="preserve">“</w:t>
+      </w:r>
+      <w:r>
+        <w:rPr>
+          <w:bCs/>
+          <w:b/>
+        </w:rPr>
+        <w:t xml:space="preserve">as</w:t>
+      </w:r>
+      <w:r>
+        <w:t xml:space="preserve">.</w:t>
+      </w:r>
+      <w:r>
+        <w:t xml:space="preserve">”</w:t>
+      </w:r>
+      <w:r>
+        <w:t xml:space="preserve">, seguidas do</w:t>
+      </w:r>
+      <w:r>
+        <w:t xml:space="preserve"> </w:t>
+      </w:r>
+      <w:r>
+        <w:t xml:space="preserve">“</w:t>
+      </w:r>
+      <w:r>
+        <w:rPr>
+          <w:iCs/>
+          <w:i/>
+        </w:rPr>
+        <w:t xml:space="preserve">tipo</w:t>
+      </w:r>
+      <w:r>
+        <w:t xml:space="preserve">”</w:t>
+      </w:r>
+      <w:r>
+        <w:t xml:space="preserve"> </w:t>
+      </w:r>
+      <w:r>
+        <w:t xml:space="preserve">e a</w:t>
+      </w:r>
+      <w:r>
+        <w:t xml:space="preserve"> </w:t>
+      </w:r>
+      <w:r>
+        <w:t xml:space="preserve">“</w:t>
+      </w:r>
+      <w:r>
+        <w:rPr>
+          <w:iCs/>
+          <w:i/>
+        </w:rPr>
+        <w:t xml:space="preserve">variavel</w:t>
+      </w:r>
+      <w:r>
+        <w:t xml:space="preserve">”</w:t>
+      </w:r>
+      <w:r>
+        <w:t xml:space="preserve"> </w:t>
+      </w:r>
+      <w:r>
+        <w:t xml:space="preserve">como argumento, servem para converter variaveis para outros tipos.</w:t>
+      </w:r>
+      <w:r>
+        <w:br/>
+      </w:r>
+    </w:p>
+    <w:p>
+      <w:pPr>
+        <w:numPr>
+          <w:ilvl w:val="0"/>
+          <w:numId w:val="1032"/>
+        </w:numPr>
+        <w:pStyle w:val="Compact"/>
+      </w:pPr>
+      <w:r>
+        <w:t xml:space="preserve">Sintaxe (exemplo):</w:t>
+      </w:r>
+      <w:r>
+        <w:br/>
+      </w:r>
+      <w:r>
+        <w:rPr>
+          <w:bCs/>
+          <w:b/>
+        </w:rPr>
+        <w:t xml:space="preserve">as</w:t>
+      </w:r>
+      <w:r>
+        <w:t xml:space="preserve">.</w:t>
       </w:r>
       <w:r>
         <w:rPr>
@@ -3216,170 +3568,89 @@
         </w:rPr>
         <w:t xml:space="preserve">factor</w:t>
       </w:r>
-    </w:p>
-    <w:p>
-      <w:pPr>
-        <w:numPr>
-          <w:ilvl w:val="0"/>
-          <w:numId w:val="1031"/>
-        </w:numPr>
-        <w:pStyle w:val="Compact"/>
-      </w:pPr>
-      <w:r>
-        <w:t xml:space="preserve">Factor é o tipo categoria/enumerado.</w:t>
-      </w:r>
-      <w:r>
-        <w:br/>
-      </w:r>
-    </w:p>
-    <w:p>
-      <w:pPr>
-        <w:numPr>
-          <w:ilvl w:val="0"/>
-          <w:numId w:val="1031"/>
-        </w:numPr>
-        <w:pStyle w:val="Compact"/>
-      </w:pPr>
-      <w:r>
-        <w:t xml:space="preserve">O tipo</w:t>
-      </w:r>
-      <w:r>
-        <w:t xml:space="preserve"> </w:t>
-      </w:r>
-      <w:r>
-        <w:rPr>
-          <w:bCs/>
-          <w:b/>
-        </w:rPr>
-        <w:t xml:space="preserve">factor</w:t>
-      </w:r>
-      <w:r>
-        <w:t xml:space="preserve"> </w:t>
-      </w:r>
-      <w:r>
-        <w:t xml:space="preserve">não se trata de numeros, mas sim de categorias classificar determinado registro.</w:t>
-      </w:r>
-      <w:r>
-        <w:br/>
-      </w:r>
-    </w:p>
-    <w:p>
-      <w:pPr>
-        <w:numPr>
-          <w:ilvl w:val="0"/>
-          <w:numId w:val="1031"/>
-        </w:numPr>
-        <w:pStyle w:val="Compact"/>
-      </w:pPr>
-      <w:r>
-        <w:t xml:space="preserve">O tipo</w:t>
-      </w:r>
-      <w:r>
-        <w:t xml:space="preserve"> </w:t>
-      </w:r>
-      <w:r>
-        <w:rPr>
-          <w:bCs/>
-          <w:b/>
-        </w:rPr>
-        <w:t xml:space="preserve">factor</w:t>
-      </w:r>
-      <w:r>
-        <w:t xml:space="preserve"> </w:t>
-      </w:r>
-      <w:r>
-        <w:t xml:space="preserve">não se comporta como numeros, logo não é possivel fazer operações matematicas nele. Porem aceita operações lógicas.</w:t>
-      </w:r>
-      <w:r>
-        <w:br/>
-      </w:r>
-    </w:p>
-    <w:p>
-      <w:pPr>
-        <w:numPr>
-          <w:ilvl w:val="0"/>
-          <w:numId w:val="1031"/>
-        </w:numPr>
-        <w:pStyle w:val="Compact"/>
-      </w:pPr>
-      <w:r>
-        <w:t xml:space="preserve">Pacara tipar uma variavel (ou determinado vetor) como</w:t>
-      </w:r>
-      <w:r>
-        <w:t xml:space="preserve"> </w:t>
-      </w:r>
-      <w:r>
-        <w:rPr>
-          <w:bCs/>
-          <w:b/>
-        </w:rPr>
-        <w:t xml:space="preserve">factor</w:t>
-      </w:r>
-      <w:r>
-        <w:t xml:space="preserve"> </w:t>
-      </w:r>
-      <w:r>
-        <w:t xml:space="preserve">basta usar a função</w:t>
-      </w:r>
-      <w:r>
-        <w:t xml:space="preserve"> </w:t>
-      </w:r>
-      <w:r>
-        <w:rPr>
-          <w:bCs/>
-          <w:b/>
-        </w:rPr>
-        <w:t xml:space="preserve">as</w:t>
+      <w:r>
+        <w:t xml:space="preserve">(</w:t>
+      </w:r>
+      <w:r>
+        <w:rPr>
+          <w:iCs/>
+          <w:i/>
+        </w:rPr>
+        <w:t xml:space="preserve">variavel</w:t>
+      </w:r>
+      <w:r>
+        <w:t xml:space="preserve">)</w:t>
+      </w:r>
+      <w:r>
+        <w:br/>
+      </w:r>
+    </w:p>
+    <w:p>
+      <w:pPr>
+        <w:numPr>
+          <w:ilvl w:val="1"/>
+          <w:numId w:val="1033"/>
+        </w:numPr>
+        <w:pStyle w:val="Compact"/>
+      </w:pPr>
+      <w:r>
+        <w:t xml:space="preserve">converte a variavel de um tipo qualquer para uma variavel do tipo factor.</w:t>
+      </w:r>
+      <w:r>
+        <w:br/>
+      </w:r>
+    </w:p>
+    <w:bookmarkEnd w:id="48"/>
+    <w:bookmarkStart w:id="49" w:name="is.tipo"/>
+    <w:p>
+      <w:pPr>
+        <w:pStyle w:val="Heading3"/>
+      </w:pPr>
+      <w:r>
+        <w:rPr>
+          <w:rStyle w:val="SectionNumber"/>
+        </w:rPr>
+        <w:t xml:space="preserve">8.2.2</w:t>
+      </w:r>
+      <w:r>
+        <w:tab/>
+      </w:r>
+      <w:r>
+        <w:t xml:space="preserve">is.tipo</w:t>
+      </w:r>
+    </w:p>
+    <w:p>
+      <w:pPr>
+        <w:numPr>
+          <w:ilvl w:val="0"/>
+          <w:numId w:val="1034"/>
+        </w:numPr>
+        <w:pStyle w:val="Compact"/>
+      </w:pPr>
+      <w:r>
+        <w:t xml:space="preserve">As funções começadas por</w:t>
+      </w:r>
+      <w:r>
+        <w:t xml:space="preserve"> </w:t>
+      </w:r>
+      <w:r>
+        <w:t xml:space="preserve">“</w:t>
+      </w:r>
+      <w:r>
+        <w:rPr>
+          <w:bCs/>
+          <w:b/>
+        </w:rPr>
+        <w:t xml:space="preserve">is</w:t>
       </w:r>
       <w:r>
         <w:t xml:space="preserve">.</w:t>
       </w:r>
       <w:r>
-        <w:rPr>
-          <w:bCs/>
-          <w:b/>
-        </w:rPr>
-        <w:t xml:space="preserve">factor</w:t>
-      </w:r>
-      <w:r>
-        <w:t xml:space="preserve">(</w:t>
-      </w:r>
-      <w:r>
-        <w:rPr>
-          <w:iCs/>
-          <w:i/>
-        </w:rPr>
-        <w:t xml:space="preserve">argumento</w:t>
-      </w:r>
-      <w:r>
-        <w:t xml:space="preserve">).</w:t>
-      </w:r>
-      <w:r>
-        <w:br/>
-      </w:r>
-    </w:p>
-    <w:p>
-      <w:pPr>
-        <w:numPr>
-          <w:ilvl w:val="0"/>
-          <w:numId w:val="1031"/>
-        </w:numPr>
-        <w:pStyle w:val="Compact"/>
-      </w:pPr>
-      <w:r>
-        <w:t xml:space="preserve">No caso da conversão de vetores para tipo factor dos elementos:</w:t>
-      </w:r>
-    </w:p>
-    <w:p>
-      <w:pPr>
-        <w:numPr>
-          <w:ilvl w:val="1"/>
-          <w:numId w:val="1032"/>
-        </w:numPr>
-        <w:pStyle w:val="Compact"/>
-      </w:pPr>
-      <w:r>
-        <w:t xml:space="preserve">Elementos iguais serão considerados</w:t>
+        <w:t xml:space="preserve">”</w:t>
+      </w:r>
+      <w:r>
+        <w:t xml:space="preserve">, seguidas por</w:t>
       </w:r>
       <w:r>
         <w:t xml:space="preserve"> </w:t>
@@ -3388,295 +3659,105 @@
         <w:t xml:space="preserve">“</w:t>
       </w:r>
       <w:r>
-        <w:t xml:space="preserve">niveis</w:t>
+        <w:rPr>
+          <w:iCs/>
+          <w:i/>
+        </w:rPr>
+        <w:t xml:space="preserve">tipo</w:t>
       </w:r>
       <w:r>
         <w:t xml:space="preserve">”</w:t>
       </w:r>
       <w:r>
+        <w:t xml:space="preserve"> </w:t>
+      </w:r>
+      <w:r>
+        <w:t xml:space="preserve">e a</w:t>
+      </w:r>
+      <w:r>
+        <w:t xml:space="preserve"> </w:t>
+      </w:r>
+      <w:r>
+        <w:t xml:space="preserve">“</w:t>
+      </w:r>
+      <w:r>
+        <w:rPr>
+          <w:iCs/>
+          <w:i/>
+        </w:rPr>
+        <w:t xml:space="preserve">variavel</w:t>
+      </w:r>
+      <w:r>
+        <w:t xml:space="preserve">”</w:t>
+      </w:r>
+      <w:r>
+        <w:t xml:space="preserve"> </w:t>
+      </w:r>
+      <w:r>
+        <w:t xml:space="preserve">como argumento, servem para descobrir/confirmar o tipo da variavel.</w:t>
+      </w:r>
+      <w:r>
+        <w:br/>
+      </w:r>
+    </w:p>
+    <w:p>
+      <w:pPr>
+        <w:numPr>
+          <w:ilvl w:val="0"/>
+          <w:numId w:val="1034"/>
+        </w:numPr>
+        <w:pStyle w:val="Compact"/>
+      </w:pPr>
+      <w:r>
+        <w:t xml:space="preserve">O retorno é</w:t>
+      </w:r>
+      <w:r>
+        <w:t xml:space="preserve"> </w:t>
+      </w:r>
+      <w:r>
+        <w:t xml:space="preserve">“</w:t>
+      </w:r>
+      <w:r>
+        <w:rPr>
+          <w:iCs/>
+          <w:i/>
+        </w:rPr>
+        <w:t xml:space="preserve">TRUE</w:t>
+      </w:r>
+      <w:r>
+        <w:t xml:space="preserve">”</w:t>
+      </w:r>
+      <w:r>
+        <w:t xml:space="preserve"> </w:t>
+      </w:r>
+      <w:r>
+        <w:t xml:space="preserve">ou</w:t>
+      </w:r>
+      <w:r>
+        <w:t xml:space="preserve"> </w:t>
+      </w:r>
+      <w:r>
+        <w:t xml:space="preserve">“</w:t>
+      </w:r>
+      <w:r>
+        <w:rPr>
+          <w:iCs/>
+          <w:i/>
+        </w:rPr>
+        <w:t xml:space="preserve">FALSE</w:t>
+      </w:r>
+      <w:r>
+        <w:t xml:space="preserve">”</w:t>
+      </w:r>
+      <w:r>
         <w:t xml:space="preserve">.</w:t>
       </w:r>
-      <w:r>
-        <w:br/>
-      </w:r>
-    </w:p>
-    <w:p>
-      <w:pPr>
-        <w:numPr>
-          <w:ilvl w:val="1"/>
-          <w:numId w:val="1032"/>
-        </w:numPr>
-        <w:pStyle w:val="Compact"/>
-      </w:pPr>
-      <w:r>
-        <w:t xml:space="preserve">A função</w:t>
-      </w:r>
-      <w:r>
-        <w:t xml:space="preserve"> </w:t>
-      </w:r>
-      <w:r>
-        <w:rPr>
-          <w:bCs/>
-          <w:b/>
-        </w:rPr>
-        <w:t xml:space="preserve">summary</w:t>
-      </w:r>
-      <w:r>
-        <w:t xml:space="preserve">(</w:t>
-      </w:r>
-      <w:r>
-        <w:rPr>
-          <w:iCs/>
-          <w:i/>
-        </w:rPr>
-        <w:t xml:space="preserve">vetor</w:t>
-      </w:r>
-      <w:r>
-        <w:t xml:space="preserve">), numera o numero de elementos no mesmo</w:t>
-      </w:r>
-      <w:r>
-        <w:t xml:space="preserve"> </w:t>
-      </w:r>
-      <w:r>
-        <w:t xml:space="preserve">“</w:t>
-      </w:r>
-      <w:r>
-        <w:t xml:space="preserve">nivel</w:t>
-      </w:r>
-      <w:r>
-        <w:t xml:space="preserve">”</w:t>
-      </w:r>
-      <w:r>
-        <w:t xml:space="preserve">.</w:t>
-      </w:r>
-      <w:r>
-        <w:br/>
-      </w:r>
-    </w:p>
-    <w:bookmarkEnd w:id="47"/>
-    <w:bookmarkStart w:id="48" w:name="lógico"/>
-    <w:p>
-      <w:pPr>
-        <w:pStyle w:val="Heading3"/>
-      </w:pPr>
-      <w:r>
-        <w:rPr>
-          <w:rStyle w:val="SectionNumber"/>
-        </w:rPr>
-        <w:t xml:space="preserve">8.1.4</w:t>
-      </w:r>
-      <w:r>
-        <w:tab/>
-      </w:r>
-      <w:r>
-        <w:t xml:space="preserve">Lógico</w:t>
-      </w:r>
-    </w:p>
-    <w:p>
-      <w:pPr>
-        <w:numPr>
-          <w:ilvl w:val="0"/>
-          <w:numId w:val="1033"/>
-        </w:numPr>
-        <w:pStyle w:val="Compact"/>
-      </w:pPr>
-      <w:r>
-        <w:t xml:space="preserve">É possivel salvar dentro de uma variavel uma operação do tipo lógica.</w:t>
-      </w:r>
-      <w:r>
-        <w:br/>
-      </w:r>
-    </w:p>
-    <w:p>
-      <w:pPr>
-        <w:numPr>
-          <w:ilvl w:val="0"/>
-          <w:numId w:val="1033"/>
-        </w:numPr>
-        <w:pStyle w:val="Compact"/>
-      </w:pPr>
-      <w:r>
-        <w:t xml:space="preserve">O que é salvo é o resultado da operação, os valores</w:t>
-      </w:r>
-      <w:r>
-        <w:t xml:space="preserve"> </w:t>
-      </w:r>
-      <w:r>
-        <w:t xml:space="preserve">“</w:t>
-      </w:r>
-      <w:r>
-        <w:rPr>
-          <w:iCs/>
-          <w:i/>
-        </w:rPr>
-        <w:t xml:space="preserve">TRUE</w:t>
-      </w:r>
-      <w:r>
-        <w:t xml:space="preserve">”</w:t>
-      </w:r>
-      <w:r>
-        <w:t xml:space="preserve"> </w:t>
-      </w:r>
-      <w:r>
-        <w:t xml:space="preserve">ou</w:t>
-      </w:r>
-      <w:r>
-        <w:t xml:space="preserve"> </w:t>
-      </w:r>
-      <w:r>
-        <w:t xml:space="preserve">“</w:t>
-      </w:r>
-      <w:r>
-        <w:rPr>
-          <w:iCs/>
-          <w:i/>
-        </w:rPr>
-        <w:t xml:space="preserve">FALSE</w:t>
-      </w:r>
-      <w:r>
-        <w:t xml:space="preserve">”</w:t>
-      </w:r>
-      <w:r>
-        <w:t xml:space="preserve">.</w:t>
-      </w:r>
-      <w:r>
-        <w:br/>
-      </w:r>
-    </w:p>
-    <w:p>
-      <w:pPr>
-        <w:numPr>
-          <w:ilvl w:val="0"/>
-          <w:numId w:val="1033"/>
-        </w:numPr>
-        <w:pStyle w:val="Compact"/>
-      </w:pPr>
-      <w:r>
-        <w:t xml:space="preserve">O tipo lógico são palavras reservadas</w:t>
-      </w:r>
-      <w:r>
-        <w:t xml:space="preserve"> </w:t>
-      </w:r>
-      <w:r>
-        <w:rPr>
-          <w:iCs/>
-          <w:i/>
-        </w:rPr>
-        <w:t xml:space="preserve">TRUE</w:t>
-      </w:r>
-      <w:r>
-        <w:t xml:space="preserve"> </w:t>
-      </w:r>
-      <w:r>
-        <w:t xml:space="preserve">e</w:t>
-      </w:r>
-      <w:r>
-        <w:t xml:space="preserve"> </w:t>
-      </w:r>
-      <w:r>
-        <w:rPr>
-          <w:iCs/>
-          <w:i/>
-        </w:rPr>
-        <w:t xml:space="preserve">FALSE</w:t>
-      </w:r>
-      <w:r>
-        <w:t xml:space="preserve">. Se utiliza-las dentro de aspas elas se convertem em tipo character (</w:t>
-      </w:r>
-      <w:r>
-        <w:t xml:space="preserve">“</w:t>
-      </w:r>
-      <w:r>
-        <w:rPr>
-          <w:iCs/>
-          <w:i/>
-        </w:rPr>
-        <w:t xml:space="preserve">TRUE</w:t>
-      </w:r>
-      <w:r>
-        <w:t xml:space="preserve">”</w:t>
-      </w:r>
-      <w:r>
-        <w:t xml:space="preserve"> </w:t>
-      </w:r>
-      <w:r>
-        <w:t xml:space="preserve">e</w:t>
-      </w:r>
-      <w:r>
-        <w:t xml:space="preserve"> </w:t>
-      </w:r>
-      <w:r>
-        <w:t xml:space="preserve">“</w:t>
-      </w:r>
-      <w:r>
-        <w:rPr>
-          <w:iCs/>
-          <w:i/>
-        </w:rPr>
-        <w:t xml:space="preserve">FALSE</w:t>
-      </w:r>
-      <w:r>
-        <w:t xml:space="preserve">”</w:t>
-      </w:r>
-      <w:r>
-        <w:t xml:space="preserve">).</w:t>
-      </w:r>
-      <w:r>
-        <w:br/>
-      </w:r>
-    </w:p>
-    <w:p>
-      <w:pPr>
-        <w:numPr>
-          <w:ilvl w:val="0"/>
-          <w:numId w:val="1033"/>
-        </w:numPr>
-        <w:pStyle w:val="Compact"/>
-      </w:pPr>
-      <w:r>
-        <w:t xml:space="preserve">Se converter um tipo lógico para numerico</w:t>
-      </w:r>
-      <w:r>
-        <w:t xml:space="preserve"> </w:t>
-      </w:r>
-      <w:r>
-        <w:rPr>
-          <w:iCs/>
-          <w:i/>
-        </w:rPr>
-        <w:t xml:space="preserve">TRUE</w:t>
-      </w:r>
-      <w:r>
-        <w:t xml:space="preserve"> </w:t>
-      </w:r>
-      <w:r>
-        <w:t xml:space="preserve">assume o valor 1 e</w:t>
-      </w:r>
-      <w:r>
-        <w:t xml:space="preserve"> </w:t>
-      </w:r>
-      <w:r>
-        <w:rPr>
-          <w:iCs/>
-          <w:i/>
-        </w:rPr>
-        <w:t xml:space="preserve">FALSE</w:t>
-      </w:r>
-      <w:r>
-        <w:t xml:space="preserve"> </w:t>
-      </w:r>
-      <w:r>
-        <w:t xml:space="preserve">o valor 0.</w:t>
-      </w:r>
-      <w:r>
-        <w:br/>
-      </w:r>
-    </w:p>
-    <w:p>
-      <w:pPr>
-        <w:numPr>
-          <w:ilvl w:val="0"/>
-          <w:numId w:val="1033"/>
+    </w:p>
+    <w:p>
+      <w:pPr>
+        <w:numPr>
+          <w:ilvl w:val="0"/>
+          <w:numId w:val="1034"/>
         </w:numPr>
         <w:pStyle w:val="Compact"/>
       </w:pPr>
@@ -3688,191 +3769,10 @@
       </w:r>
       <w:r>
         <w:rPr>
-          <w:iCs/>
-          <w:i/>
-        </w:rPr>
-        <w:t xml:space="preserve">L</w:t>
-      </w:r>
-      <w:r>
-        <w:t xml:space="preserve"> </w:t>
-      </w:r>
-      <w:r>
-        <w:t xml:space="preserve">&lt;-</w:t>
-      </w:r>
-      <w:r>
-        <w:t xml:space="preserve"> </w:t>
-      </w:r>
-      <w:r>
-        <w:rPr>
-          <w:iCs/>
-          <w:i/>
-        </w:rPr>
-        <w:t xml:space="preserve">variavel_1</w:t>
-      </w:r>
-      <w:r>
-        <w:t xml:space="preserve"> </w:t>
-      </w:r>
-      <w:r>
-        <w:t xml:space="preserve">&lt;</w:t>
-      </w:r>
-      <w:r>
-        <w:t xml:space="preserve"> </w:t>
-      </w:r>
-      <w:r>
-        <w:rPr>
-          <w:iCs/>
-          <w:i/>
-        </w:rPr>
-        <w:t xml:space="preserve">variavel_2</w:t>
-      </w:r>
-      <w:r>
-        <w:br/>
-      </w:r>
-    </w:p>
-    <w:p>
-      <w:r>
-        <w:br w:type="page"/>
-      </w:r>
-    </w:p>
-    <w:bookmarkEnd w:id="48"/>
-    <w:bookmarkEnd w:id="49"/>
-    <w:bookmarkStart w:id="52" w:name="descobrir-e-converter-tipos"/>
-    <w:p>
-      <w:pPr>
-        <w:pStyle w:val="Heading2"/>
-      </w:pPr>
-      <w:r>
-        <w:rPr>
-          <w:rStyle w:val="SectionNumber"/>
-        </w:rPr>
-        <w:t xml:space="preserve">8.2</w:t>
-      </w:r>
-      <w:r>
-        <w:tab/>
-      </w:r>
-      <w:r>
-        <w:t xml:space="preserve">Descobrir e converter tipos</w:t>
-      </w:r>
-    </w:p>
-    <w:bookmarkStart w:id="50" w:name="as.tipo"/>
-    <w:p>
-      <w:pPr>
-        <w:pStyle w:val="Heading3"/>
-      </w:pPr>
-      <w:r>
-        <w:rPr>
-          <w:rStyle w:val="SectionNumber"/>
-        </w:rPr>
-        <w:t xml:space="preserve">8.2.1</w:t>
-      </w:r>
-      <w:r>
-        <w:tab/>
-      </w:r>
-      <w:r>
-        <w:t xml:space="preserve">as.tipo</w:t>
-      </w:r>
-    </w:p>
-    <w:p>
-      <w:pPr>
-        <w:numPr>
-          <w:ilvl w:val="0"/>
-          <w:numId w:val="1034"/>
-        </w:numPr>
-        <w:pStyle w:val="Compact"/>
-      </w:pPr>
-      <w:r>
-        <w:t xml:space="preserve">As funções começadas por</w:t>
-      </w:r>
-      <w:r>
-        <w:t xml:space="preserve"> </w:t>
-      </w:r>
-      <w:r>
-        <w:t xml:space="preserve">“</w:t>
-      </w:r>
-      <w:r>
-        <w:rPr>
-          <w:bCs/>
-          <w:b/>
-        </w:rPr>
-        <w:t xml:space="preserve">as</w:t>
-      </w:r>
-      <w:r>
-        <w:t xml:space="preserve">.</w:t>
-      </w:r>
-      <w:r>
-        <w:t xml:space="preserve">”</w:t>
-      </w:r>
-      <w:r>
-        <w:t xml:space="preserve">, seguidas do</w:t>
-      </w:r>
-      <w:r>
-        <w:t xml:space="preserve"> </w:t>
-      </w:r>
-      <w:r>
-        <w:t xml:space="preserve">“</w:t>
-      </w:r>
-      <w:r>
-        <w:rPr>
-          <w:iCs/>
-          <w:i/>
-        </w:rPr>
-        <w:t xml:space="preserve">tipo</w:t>
-      </w:r>
-      <w:r>
-        <w:t xml:space="preserve">”</w:t>
-      </w:r>
-      <w:r>
-        <w:t xml:space="preserve"> </w:t>
-      </w:r>
-      <w:r>
-        <w:t xml:space="preserve">e a</w:t>
-      </w:r>
-      <w:r>
-        <w:t xml:space="preserve"> </w:t>
-      </w:r>
-      <w:r>
-        <w:t xml:space="preserve">“</w:t>
-      </w:r>
-      <w:r>
-        <w:rPr>
-          <w:iCs/>
-          <w:i/>
-        </w:rPr>
-        <w:t xml:space="preserve">variavel</w:t>
-      </w:r>
-      <w:r>
-        <w:t xml:space="preserve">”</w:t>
-      </w:r>
-      <w:r>
-        <w:t xml:space="preserve"> </w:t>
-      </w:r>
-      <w:r>
-        <w:t xml:space="preserve">como argumento, servem para converter variaveis para outros tipos.</w:t>
-      </w:r>
-      <w:r>
-        <w:br/>
-      </w:r>
-    </w:p>
-    <w:p>
-      <w:pPr>
-        <w:numPr>
-          <w:ilvl w:val="0"/>
-          <w:numId w:val="1034"/>
-        </w:numPr>
-        <w:pStyle w:val="Compact"/>
-      </w:pPr>
-      <w:r>
-        <w:t xml:space="preserve">Sintaxe (exemplo):</w:t>
-      </w:r>
-      <w:r>
-        <w:br/>
-      </w:r>
-      <w:r>
-        <w:rPr>
-          <w:bCs/>
-          <w:b/>
-        </w:rPr>
-        <w:t xml:space="preserve">as</w:t>
+          <w:bCs/>
+          <w:b/>
+        </w:rPr>
+        <w:t xml:space="preserve">is</w:t>
       </w:r>
       <w:r>
         <w:t xml:space="preserve">.</w:t>
@@ -3910,29 +3810,113 @@
         <w:pStyle w:val="Compact"/>
       </w:pPr>
       <w:r>
-        <w:t xml:space="preserve">converte a variavel de um tipo qualquer para uma variavel do tipo factor.</w:t>
-      </w:r>
-      <w:r>
-        <w:br/>
-      </w:r>
-    </w:p>
+        <w:t xml:space="preserve">Retorna</w:t>
+      </w:r>
+      <w:r>
+        <w:t xml:space="preserve"> </w:t>
+      </w:r>
+      <w:r>
+        <w:t xml:space="preserve">“</w:t>
+      </w:r>
+      <w:r>
+        <w:rPr>
+          <w:iCs/>
+          <w:i/>
+        </w:rPr>
+        <w:t xml:space="preserve">TRUE</w:t>
+      </w:r>
+      <w:r>
+        <w:t xml:space="preserve">”</w:t>
+      </w:r>
+      <w:r>
+        <w:t xml:space="preserve"> </w:t>
+      </w:r>
+      <w:r>
+        <w:t xml:space="preserve">se verdadeiro, o tipo da variavel for factor.</w:t>
+      </w:r>
+      <w:r>
+        <w:br/>
+      </w:r>
+    </w:p>
+    <w:p>
+      <w:pPr>
+        <w:numPr>
+          <w:ilvl w:val="1"/>
+          <w:numId w:val="1035"/>
+        </w:numPr>
+        <w:pStyle w:val="Compact"/>
+      </w:pPr>
+      <w:r>
+        <w:t xml:space="preserve">Ou retorna</w:t>
+      </w:r>
+      <w:r>
+        <w:t xml:space="preserve"> </w:t>
+      </w:r>
+      <w:r>
+        <w:t xml:space="preserve">“</w:t>
+      </w:r>
+      <w:r>
+        <w:rPr>
+          <w:iCs/>
+          <w:i/>
+        </w:rPr>
+        <w:t xml:space="preserve">FALSE</w:t>
+      </w:r>
+      <w:r>
+        <w:t xml:space="preserve">”</w:t>
+      </w:r>
+      <w:r>
+        <w:t xml:space="preserve"> </w:t>
+      </w:r>
+      <w:r>
+        <w:t xml:space="preserve">se falso, o tipo da variavel não for factor.</w:t>
+      </w:r>
+      <w:r>
+        <w:br/>
+      </w:r>
+    </w:p>
+    <w:p>
+      <w:r>
+        <w:br w:type="page"/>
+      </w:r>
+    </w:p>
+    <w:bookmarkEnd w:id="49"/>
     <w:bookmarkEnd w:id="50"/>
-    <w:bookmarkStart w:id="51" w:name="is.tipo"/>
-    <w:p>
-      <w:pPr>
-        <w:pStyle w:val="Heading3"/>
+    <w:bookmarkEnd w:id="51"/>
+    <w:bookmarkStart w:id="54" w:name="aula-10-e-11---vetores-e-listas"/>
+    <w:p>
+      <w:pPr>
+        <w:pStyle w:val="Heading1"/>
       </w:pPr>
       <w:r>
         <w:rPr>
           <w:rStyle w:val="SectionNumber"/>
         </w:rPr>
-        <w:t xml:space="preserve">8.2.2</w:t>
+        <w:t xml:space="preserve">9</w:t>
       </w:r>
       <w:r>
         <w:tab/>
       </w:r>
       <w:r>
-        <w:t xml:space="preserve">is.tipo</w:t>
+        <w:t xml:space="preserve">Aula 10 e 11 - Vetores e Listas</w:t>
+      </w:r>
+    </w:p>
+    <w:bookmarkStart w:id="52" w:name="vetor"/>
+    <w:p>
+      <w:pPr>
+        <w:pStyle w:val="Heading2"/>
+      </w:pPr>
+      <w:r>
+        <w:rPr>
+          <w:rStyle w:val="SectionNumber"/>
+        </w:rPr>
+        <w:t xml:space="preserve">9.1</w:t>
+      </w:r>
+      <w:r>
+        <w:tab/>
+      </w:r>
+      <w:r>
+        <w:t xml:space="preserve">Vetor</w:t>
       </w:r>
     </w:p>
     <w:p>
@@ -3944,7 +3928,38 @@
         <w:pStyle w:val="Compact"/>
       </w:pPr>
       <w:r>
-        <w:t xml:space="preserve">As funções começadas por</w:t>
+        <w:t xml:space="preserve">Vetores são variaves que aguardam diversos valores de mesmo tipo.</w:t>
+      </w:r>
+      <w:r>
+        <w:br/>
+      </w:r>
+    </w:p>
+    <w:p>
+      <w:pPr>
+        <w:numPr>
+          <w:ilvl w:val="0"/>
+          <w:numId w:val="1036"/>
+        </w:numPr>
+        <w:pStyle w:val="Compact"/>
+      </w:pPr>
+      <w:r>
+        <w:t xml:space="preserve">No</w:t>
+      </w:r>
+      <w:r>
+        <w:t xml:space="preserve"> </w:t>
+      </w:r>
+      <w:r>
+        <w:rPr>
+          <w:bCs/>
+          <w:b/>
+        </w:rPr>
+        <w:t xml:space="preserve">R</w:t>
+      </w:r>
+      <w:r>
+        <w:t xml:space="preserve"> </w:t>
+      </w:r>
+      <w:r>
+        <w:t xml:space="preserve">o vetor é criado a partir da função</w:t>
       </w:r>
       <w:r>
         <w:t xml:space="preserve"> </w:t>
@@ -3954,126 +3969,364 @@
       </w:r>
       <w:r>
         <w:rPr>
-          <w:bCs/>
-          <w:b/>
-        </w:rPr>
-        <w:t xml:space="preserve">is</w:t>
+          <w:iCs/>
+          <w:i/>
+        </w:rPr>
+        <w:t xml:space="preserve">c</w:t>
+      </w:r>
+      <w:r>
+        <w:t xml:space="preserve">()</w:t>
+      </w:r>
+      <w:r>
+        <w:t xml:space="preserve">”</w:t>
       </w:r>
       <w:r>
         <w:t xml:space="preserve">.</w:t>
       </w:r>
       <w:r>
+        <w:br/>
+      </w:r>
+    </w:p>
+    <w:p>
+      <w:pPr>
+        <w:numPr>
+          <w:ilvl w:val="0"/>
+          <w:numId w:val="1036"/>
+        </w:numPr>
+        <w:pStyle w:val="Compact"/>
+      </w:pPr>
+      <w:r>
+        <w:rPr>
+          <w:iCs/>
+          <w:i/>
+        </w:rPr>
+        <w:t xml:space="preserve">Strings</w:t>
+      </w:r>
+      <w:r>
+        <w:t xml:space="preserve"> </w:t>
+      </w:r>
+      <w:r>
+        <w:t xml:space="preserve">e</w:t>
+      </w:r>
+      <w:r>
+        <w:t xml:space="preserve"> </w:t>
+      </w:r>
+      <w:r>
+        <w:rPr>
+          <w:iCs/>
+          <w:i/>
+        </w:rPr>
+        <w:t xml:space="preserve">caracteres</w:t>
+      </w:r>
+      <w:r>
+        <w:t xml:space="preserve"> </w:t>
+      </w:r>
+      <w:r>
+        <w:t xml:space="preserve">dentro do vetor devem ter seus valores entre aspas (““).</w:t>
+      </w:r>
+      <w:r>
+        <w:br/>
+      </w:r>
+    </w:p>
+    <w:p>
+      <w:pPr>
+        <w:numPr>
+          <w:ilvl w:val="0"/>
+          <w:numId w:val="1036"/>
+        </w:numPr>
+        <w:pStyle w:val="Compact"/>
+      </w:pPr>
+      <w:r>
+        <w:rPr>
+          <w:iCs/>
+          <w:i/>
+        </w:rPr>
+        <w:t xml:space="preserve">length</w:t>
+      </w:r>
+      <w:r>
+        <w:t xml:space="preserve"> </w:t>
+      </w:r>
+      <w:r>
+        <w:t xml:space="preserve">indica o tamanho do vetor, o numero de elementos dentro do vetor.</w:t>
+      </w:r>
+      <w:r>
+        <w:br/>
+      </w:r>
+    </w:p>
+    <w:p>
+      <w:pPr>
+        <w:numPr>
+          <w:ilvl w:val="0"/>
+          <w:numId w:val="1036"/>
+        </w:numPr>
+        <w:pStyle w:val="Compact"/>
+      </w:pPr>
+      <w:r>
+        <w:t xml:space="preserve">Caso seja inserido um dado do tipo</w:t>
+      </w:r>
+      <w:r>
+        <w:t xml:space="preserve"> </w:t>
+      </w:r>
+      <w:r>
+        <w:rPr>
+          <w:iCs/>
+          <w:i/>
+        </w:rPr>
+        <w:t xml:space="preserve">character</w:t>
+      </w:r>
+      <w:r>
+        <w:t xml:space="preserve"> </w:t>
+      </w:r>
+      <w:r>
+        <w:t xml:space="preserve">para um vetor do tipo</w:t>
+      </w:r>
+      <w:r>
+        <w:t xml:space="preserve"> </w:t>
+      </w:r>
+      <w:r>
+        <w:rPr>
+          <w:iCs/>
+          <w:i/>
+        </w:rPr>
+        <w:t xml:space="preserve">numerico</w:t>
+      </w:r>
+      <w:r>
+        <w:t xml:space="preserve">, ele converte todo o vetor em tipo</w:t>
+      </w:r>
+      <w:r>
+        <w:t xml:space="preserve"> </w:t>
+      </w:r>
+      <w:r>
+        <w:rPr>
+          <w:iCs/>
+          <w:i/>
+        </w:rPr>
+        <w:t xml:space="preserve">character</w:t>
+      </w:r>
+      <w:r>
+        <w:t xml:space="preserve"> </w:t>
+      </w:r>
+      <w:r>
+        <w:t xml:space="preserve">(todos os elementos em</w:t>
+      </w:r>
+      <w:r>
+        <w:t xml:space="preserve"> </w:t>
+      </w:r>
+      <w:r>
+        <w:rPr>
+          <w:iCs/>
+          <w:i/>
+        </w:rPr>
+        <w:t xml:space="preserve">character</w:t>
+      </w:r>
+      <w:r>
+        <w:t xml:space="preserve">).</w:t>
+      </w:r>
+      <w:r>
+        <w:br/>
+      </w:r>
+    </w:p>
+    <w:p>
+      <w:pPr>
+        <w:numPr>
+          <w:ilvl w:val="0"/>
+          <w:numId w:val="1036"/>
+        </w:numPr>
+        <w:pStyle w:val="Compact"/>
+      </w:pPr>
+      <w:r>
+        <w:t xml:space="preserve">Sintaxe (exemplo):</w:t>
+      </w:r>
+      <w:r>
+        <w:br/>
+      </w:r>
+      <w:r>
+        <w:rPr>
+          <w:bCs/>
+          <w:b/>
+        </w:rPr>
+        <w:t xml:space="preserve">c</w:t>
+      </w:r>
+      <w:r>
+        <w:t xml:space="preserve">(10,5,8,…)</w:t>
+      </w:r>
+      <w:r>
+        <w:br/>
+      </w:r>
+    </w:p>
+    <w:p>
+      <w:pPr>
+        <w:numPr>
+          <w:ilvl w:val="0"/>
+          <w:numId w:val="1036"/>
+        </w:numPr>
+        <w:pStyle w:val="Compact"/>
+      </w:pPr>
+      <w:r>
+        <w:t xml:space="preserve">Acessando um valor dentro de uma vetor, uso a notaçao:</w:t>
+      </w:r>
+      <w:r>
+        <w:br/>
+      </w:r>
+      <w:r>
+        <w:rPr>
+          <w:iCs/>
+          <w:i/>
+        </w:rPr>
+        <w:t xml:space="preserve">nome_do_vetor</w:t>
+      </w:r>
+      <w:r>
+        <w:t xml:space="preserve"> </w:t>
+      </w:r>
+      <w:r>
+        <w:t xml:space="preserve">[</w:t>
+      </w:r>
+      <w:r>
+        <w:rPr>
+          <w:iCs/>
+          <w:i/>
+        </w:rPr>
+        <w:t xml:space="preserve">posição</w:t>
+      </w:r>
+      <w:r>
+        <w:t xml:space="preserve">]</w:t>
+      </w:r>
+      <w:r>
+        <w:br/>
+      </w:r>
+    </w:p>
+    <w:bookmarkEnd w:id="52"/>
+    <w:bookmarkStart w:id="53" w:name="lista"/>
+    <w:p>
+      <w:pPr>
+        <w:pStyle w:val="Heading2"/>
+      </w:pPr>
+      <w:r>
+        <w:rPr>
+          <w:rStyle w:val="SectionNumber"/>
+        </w:rPr>
+        <w:t xml:space="preserve">9.2</w:t>
+      </w:r>
+      <w:r>
+        <w:tab/>
+      </w:r>
+      <w:r>
+        <w:t xml:space="preserve">Lista</w:t>
+      </w:r>
+    </w:p>
+    <w:p>
+      <w:pPr>
+        <w:numPr>
+          <w:ilvl w:val="0"/>
+          <w:numId w:val="1037"/>
+        </w:numPr>
+        <w:pStyle w:val="Compact"/>
+      </w:pPr>
+      <w:r>
+        <w:t xml:space="preserve">Listas sao os objetos R que contem elementos de diferentes tipos (diferente do vetor), como _ numeros, strings, vetores e outra lista dentro dela.</w:t>
+      </w:r>
+      <w:r>
+        <w:br/>
+      </w:r>
+    </w:p>
+    <w:p>
+      <w:pPr>
+        <w:numPr>
+          <w:ilvl w:val="0"/>
+          <w:numId w:val="1037"/>
+        </w:numPr>
+        <w:pStyle w:val="Compact"/>
+      </w:pPr>
+      <w:r>
+        <w:t xml:space="preserve">Uma lista tambem pode conter uma matriz ou uma funcao como seus elementos.</w:t>
+      </w:r>
+      <w:r>
+        <w:br/>
+      </w:r>
+    </w:p>
+    <w:p>
+      <w:pPr>
+        <w:numPr>
+          <w:ilvl w:val="0"/>
+          <w:numId w:val="1037"/>
+        </w:numPr>
+        <w:pStyle w:val="Compact"/>
+      </w:pPr>
+      <w:r>
+        <w:rPr>
+          <w:iCs/>
+          <w:i/>
+        </w:rPr>
+        <w:t xml:space="preserve">Strings</w:t>
+      </w:r>
+      <w:r>
+        <w:t xml:space="preserve"> </w:t>
+      </w:r>
+      <w:r>
+        <w:t xml:space="preserve">e</w:t>
+      </w:r>
+      <w:r>
+        <w:t xml:space="preserve"> </w:t>
+      </w:r>
+      <w:r>
+        <w:rPr>
+          <w:iCs/>
+          <w:i/>
+        </w:rPr>
+        <w:t xml:space="preserve">caracteres</w:t>
+      </w:r>
+      <w:r>
+        <w:t xml:space="preserve"> </w:t>
+      </w:r>
+      <w:r>
+        <w:t xml:space="preserve">dentro da lista devem ter seus valores entre aspas (““).</w:t>
+      </w:r>
+      <w:r>
+        <w:br/>
+      </w:r>
+    </w:p>
+    <w:p>
+      <w:pPr>
+        <w:numPr>
+          <w:ilvl w:val="0"/>
+          <w:numId w:val="1037"/>
+        </w:numPr>
+        <w:pStyle w:val="Compact"/>
+      </w:pPr>
+      <w:r>
+        <w:t xml:space="preserve">A lista e criada usando a funcao</w:t>
+      </w:r>
+      <w:r>
+        <w:t xml:space="preserve"> </w:t>
+      </w:r>
+      <w:r>
+        <w:t xml:space="preserve">“</w:t>
+      </w:r>
+      <w:r>
+        <w:rPr>
+          <w:iCs/>
+          <w:i/>
+        </w:rPr>
+        <w:t xml:space="preserve">list</w:t>
+      </w:r>
+      <w:r>
+        <w:t xml:space="preserve">()</w:t>
+      </w:r>
+      <w:r>
         <w:t xml:space="preserve">”</w:t>
       </w:r>
       <w:r>
-        <w:t xml:space="preserve">, seguidas por</w:t>
-      </w:r>
-      <w:r>
-        <w:t xml:space="preserve"> </w:t>
-      </w:r>
-      <w:r>
-        <w:t xml:space="preserve">“</w:t>
-      </w:r>
-      <w:r>
-        <w:rPr>
-          <w:iCs/>
-          <w:i/>
-        </w:rPr>
-        <w:t xml:space="preserve">tipo</w:t>
-      </w:r>
-      <w:r>
-        <w:t xml:space="preserve">”</w:t>
-      </w:r>
-      <w:r>
-        <w:t xml:space="preserve"> </w:t>
-      </w:r>
-      <w:r>
-        <w:t xml:space="preserve">e a</w:t>
-      </w:r>
-      <w:r>
-        <w:t xml:space="preserve"> </w:t>
-      </w:r>
-      <w:r>
-        <w:t xml:space="preserve">“</w:t>
-      </w:r>
-      <w:r>
-        <w:rPr>
-          <w:iCs/>
-          <w:i/>
-        </w:rPr>
-        <w:t xml:space="preserve">variavel</w:t>
-      </w:r>
-      <w:r>
-        <w:t xml:space="preserve">”</w:t>
-      </w:r>
-      <w:r>
-        <w:t xml:space="preserve"> </w:t>
-      </w:r>
-      <w:r>
-        <w:t xml:space="preserve">como argumento, servem para descobrir/confirmar o tipo da variavel.</w:t>
-      </w:r>
-      <w:r>
-        <w:br/>
-      </w:r>
-    </w:p>
-    <w:p>
-      <w:pPr>
-        <w:numPr>
-          <w:ilvl w:val="0"/>
-          <w:numId w:val="1036"/>
-        </w:numPr>
-        <w:pStyle w:val="Compact"/>
-      </w:pPr>
-      <w:r>
-        <w:t xml:space="preserve">O retorno é</w:t>
-      </w:r>
-      <w:r>
-        <w:t xml:space="preserve"> </w:t>
-      </w:r>
-      <w:r>
-        <w:t xml:space="preserve">“</w:t>
-      </w:r>
-      <w:r>
-        <w:rPr>
-          <w:iCs/>
-          <w:i/>
-        </w:rPr>
-        <w:t xml:space="preserve">TRUE</w:t>
-      </w:r>
-      <w:r>
-        <w:t xml:space="preserve">”</w:t>
-      </w:r>
-      <w:r>
-        <w:t xml:space="preserve"> </w:t>
-      </w:r>
-      <w:r>
-        <w:t xml:space="preserve">ou</w:t>
-      </w:r>
-      <w:r>
-        <w:t xml:space="preserve"> </w:t>
-      </w:r>
-      <w:r>
-        <w:t xml:space="preserve">“</w:t>
-      </w:r>
-      <w:r>
-        <w:rPr>
-          <w:iCs/>
-          <w:i/>
-        </w:rPr>
-        <w:t xml:space="preserve">FALSE</w:t>
-      </w:r>
-      <w:r>
-        <w:t xml:space="preserve">”</w:t>
-      </w:r>
-      <w:r>
         <w:t xml:space="preserve">.</w:t>
       </w:r>
-    </w:p>
-    <w:p>
-      <w:pPr>
-        <w:numPr>
-          <w:ilvl w:val="0"/>
-          <w:numId w:val="1036"/>
+      <w:r>
+        <w:br/>
+      </w:r>
+    </w:p>
+    <w:p>
+      <w:pPr>
+        <w:numPr>
+          <w:ilvl w:val="0"/>
+          <w:numId w:val="1037"/>
         </w:numPr>
         <w:pStyle w:val="Compact"/>
       </w:pPr>
@@ -4088,30 +4341,25 @@
           <w:bCs/>
           <w:b/>
         </w:rPr>
-        <w:t xml:space="preserve">is</w:t>
-      </w:r>
-      <w:r>
-        <w:t xml:space="preserve">.</w:t>
-      </w:r>
-      <w:r>
-        <w:rPr>
-          <w:bCs/>
-          <w:b/>
-        </w:rPr>
-        <w:t xml:space="preserve">factor</w:t>
-      </w:r>
-      <w:r>
-        <w:t xml:space="preserve">(</w:t>
-      </w:r>
-      <w:r>
-        <w:rPr>
-          <w:iCs/>
-          <w:i/>
-        </w:rPr>
-        <w:t xml:space="preserve">variavel</w:t>
-      </w:r>
-      <w:r>
-        <w:t xml:space="preserve">)</w:t>
+        <w:t xml:space="preserve">list</w:t>
+      </w:r>
+      <w:r>
+        <w:t xml:space="preserve">(azul, 10, c(5,8,9), …)</w:t>
+      </w:r>
+      <w:r>
+        <w:br/>
+      </w:r>
+    </w:p>
+    <w:p>
+      <w:pPr>
+        <w:numPr>
+          <w:ilvl w:val="0"/>
+          <w:numId w:val="1037"/>
+        </w:numPr>
+        <w:pStyle w:val="Compact"/>
+      </w:pPr>
+      <w:r>
+        <w:t xml:space="preserve">Acessando um valor dentro de uma lista.</w:t>
       </w:r>
       <w:r>
         <w:br/>
@@ -4121,34 +4369,38 @@
       <w:pPr>
         <w:numPr>
           <w:ilvl w:val="1"/>
-          <w:numId w:val="1037"/>
-        </w:numPr>
-        <w:pStyle w:val="Compact"/>
-      </w:pPr>
-      <w:r>
-        <w:t xml:space="preserve">Retorna</w:t>
-      </w:r>
-      <w:r>
-        <w:t xml:space="preserve"> </w:t>
-      </w:r>
-      <w:r>
-        <w:t xml:space="preserve">“</w:t>
-      </w:r>
-      <w:r>
-        <w:rPr>
-          <w:iCs/>
-          <w:i/>
-        </w:rPr>
-        <w:t xml:space="preserve">TRUE</w:t>
-      </w:r>
-      <w:r>
-        <w:t xml:space="preserve">”</w:t>
-      </w:r>
-      <w:r>
-        <w:t xml:space="preserve"> </w:t>
-      </w:r>
-      <w:r>
-        <w:t xml:space="preserve">se verdadeiro, o tipo da variavel for factor.</w:t>
+          <w:numId w:val="1038"/>
+        </w:numPr>
+        <w:pStyle w:val="Compact"/>
+      </w:pPr>
+      <w:r>
+        <w:t xml:space="preserve">Notaçao:</w:t>
+      </w:r>
+      <w:r>
+        <w:br/>
+      </w:r>
+      <w:r>
+        <w:rPr>
+          <w:iCs/>
+          <w:i/>
+        </w:rPr>
+        <w:t xml:space="preserve">nome_da_lista</w:t>
+      </w:r>
+      <w:r>
+        <w:t xml:space="preserve"> </w:t>
+      </w:r>
+      <w:r>
+        <w:t xml:space="preserve">[[</w:t>
+      </w:r>
+      <w:r>
+        <w:rPr>
+          <w:iCs/>
+          <w:i/>
+        </w:rPr>
+        <w:t xml:space="preserve">posição</w:t>
+      </w:r>
+      <w:r>
+        <w:t xml:space="preserve">]]</w:t>
       </w:r>
       <w:r>
         <w:br/>
@@ -4158,34 +4410,48 @@
       <w:pPr>
         <w:numPr>
           <w:ilvl w:val="1"/>
-          <w:numId w:val="1037"/>
-        </w:numPr>
-        <w:pStyle w:val="Compact"/>
-      </w:pPr>
-      <w:r>
-        <w:t xml:space="preserve">Ou retorna</w:t>
-      </w:r>
-      <w:r>
-        <w:t xml:space="preserve"> </w:t>
-      </w:r>
-      <w:r>
-        <w:t xml:space="preserve">“</w:t>
-      </w:r>
-      <w:r>
-        <w:rPr>
-          <w:iCs/>
-          <w:i/>
-        </w:rPr>
-        <w:t xml:space="preserve">FALSE</w:t>
-      </w:r>
-      <w:r>
-        <w:t xml:space="preserve">”</w:t>
-      </w:r>
-      <w:r>
-        <w:t xml:space="preserve"> </w:t>
-      </w:r>
-      <w:r>
-        <w:t xml:space="preserve">se falso, o tipo da variavel não for factor.</w:t>
+          <w:numId w:val="1038"/>
+        </w:numPr>
+        <w:pStyle w:val="Compact"/>
+      </w:pPr>
+      <w:r>
+        <w:t xml:space="preserve">Caso tenha uma lista ou vetor dentro de algum elemento:</w:t>
+      </w:r>
+      <w:r>
+        <w:br/>
+      </w:r>
+      <w:r>
+        <w:rPr>
+          <w:iCs/>
+          <w:i/>
+        </w:rPr>
+        <w:t xml:space="preserve">nome_da_lista</w:t>
+      </w:r>
+      <w:r>
+        <w:t xml:space="preserve"> </w:t>
+      </w:r>
+      <w:r>
+        <w:t xml:space="preserve">[[</w:t>
+      </w:r>
+      <w:r>
+        <w:rPr>
+          <w:iCs/>
+          <w:i/>
+        </w:rPr>
+        <w:t xml:space="preserve">posição</w:t>
+      </w:r>
+      <w:r>
+        <w:t xml:space="preserve">]][</w:t>
+      </w:r>
+      <w:r>
+        <w:rPr>
+          <w:iCs/>
+          <w:i/>
+        </w:rPr>
+        <w:t xml:space="preserve">posição_dento_da_lista_ou_vetor_do_elemento</w:t>
+      </w:r>
+      <w:r>
+        <w:t xml:space="preserve">]</w:t>
       </w:r>
       <w:r>
         <w:br/>
@@ -4196,10 +4462,9 @@
         <w:br w:type="page"/>
       </w:r>
     </w:p>
-    <w:bookmarkEnd w:id="51"/>
-    <w:bookmarkEnd w:id="52"/>
     <w:bookmarkEnd w:id="53"/>
-    <w:bookmarkStart w:id="54" w:name="aula-10--"/>
+    <w:bookmarkEnd w:id="54"/>
+    <w:bookmarkStart w:id="55" w:name="aula-12---matrizes-e-data.frames"/>
     <w:p>
       <w:pPr>
         <w:pStyle w:val="Heading1"/>
@@ -4208,13 +4473,13 @@
         <w:rPr>
           <w:rStyle w:val="SectionNumber"/>
         </w:rPr>
-        <w:t xml:space="preserve">9</w:t>
+        <w:t xml:space="preserve">10</w:t>
       </w:r>
       <w:r>
         <w:tab/>
       </w:r>
       <w:r>
-        <w:t xml:space="preserve">Aula 10 -</w:t>
+        <w:t xml:space="preserve">Aula 12 - Matrizes e Data.frames</w:t>
       </w:r>
     </w:p>
     <w:p>
@@ -4222,8 +4487,8 @@
         <w:br w:type="page"/>
       </w:r>
     </w:p>
-    <w:bookmarkEnd w:id="54"/>
-    <w:bookmarkStart w:id="55" w:name="aula-11--"/>
+    <w:bookmarkEnd w:id="55"/>
+    <w:bookmarkStart w:id="56" w:name="aula-13--"/>
     <w:p>
       <w:pPr>
         <w:pStyle w:val="Heading1"/>
@@ -4232,13 +4497,13 @@
         <w:rPr>
           <w:rStyle w:val="SectionNumber"/>
         </w:rPr>
-        <w:t xml:space="preserve">10</w:t>
+        <w:t xml:space="preserve">11</w:t>
       </w:r>
       <w:r>
         <w:tab/>
       </w:r>
       <w:r>
-        <w:t xml:space="preserve">Aula 11 -</w:t>
+        <w:t xml:space="preserve">Aula 13 -</w:t>
       </w:r>
     </w:p>
     <w:p>
@@ -4246,8 +4511,8 @@
         <w:br w:type="page"/>
       </w:r>
     </w:p>
-    <w:bookmarkEnd w:id="55"/>
-    <w:bookmarkStart w:id="56" w:name="aula-12--"/>
+    <w:bookmarkEnd w:id="56"/>
+    <w:bookmarkStart w:id="57" w:name="aula-14--"/>
     <w:p>
       <w:pPr>
         <w:pStyle w:val="Heading1"/>
@@ -4256,13 +4521,13 @@
         <w:rPr>
           <w:rStyle w:val="SectionNumber"/>
         </w:rPr>
-        <w:t xml:space="preserve">11</w:t>
+        <w:t xml:space="preserve">12</w:t>
       </w:r>
       <w:r>
         <w:tab/>
       </w:r>
       <w:r>
-        <w:t xml:space="preserve">Aula 12 -</w:t>
+        <w:t xml:space="preserve">Aula 14 -</w:t>
       </w:r>
     </w:p>
     <w:p>
@@ -4270,8 +4535,8 @@
         <w:br w:type="page"/>
       </w:r>
     </w:p>
-    <w:bookmarkEnd w:id="56"/>
-    <w:bookmarkStart w:id="57" w:name="aula-13--"/>
+    <w:bookmarkEnd w:id="57"/>
+    <w:bookmarkStart w:id="58" w:name="aula-15--"/>
     <w:p>
       <w:pPr>
         <w:pStyle w:val="Heading1"/>
@@ -4280,13 +4545,13 @@
         <w:rPr>
           <w:rStyle w:val="SectionNumber"/>
         </w:rPr>
-        <w:t xml:space="preserve">12</w:t>
+        <w:t xml:space="preserve">13</w:t>
       </w:r>
       <w:r>
         <w:tab/>
       </w:r>
       <w:r>
-        <w:t xml:space="preserve">Aula 13 -</w:t>
+        <w:t xml:space="preserve">Aula 15 -</w:t>
       </w:r>
     </w:p>
     <w:p>
@@ -4294,8 +4559,8 @@
         <w:br w:type="page"/>
       </w:r>
     </w:p>
-    <w:bookmarkEnd w:id="57"/>
-    <w:bookmarkStart w:id="58" w:name="aula-14--"/>
+    <w:bookmarkEnd w:id="58"/>
+    <w:bookmarkStart w:id="59" w:name="aula-16--"/>
     <w:p>
       <w:pPr>
         <w:pStyle w:val="Heading1"/>
@@ -4304,13 +4569,13 @@
         <w:rPr>
           <w:rStyle w:val="SectionNumber"/>
         </w:rPr>
-        <w:t xml:space="preserve">13</w:t>
+        <w:t xml:space="preserve">14</w:t>
       </w:r>
       <w:r>
         <w:tab/>
       </w:r>
       <w:r>
-        <w:t xml:space="preserve">Aula 14 -</w:t>
+        <w:t xml:space="preserve">Aula 16 -</w:t>
       </w:r>
     </w:p>
     <w:p>
@@ -4318,8 +4583,8 @@
         <w:br w:type="page"/>
       </w:r>
     </w:p>
-    <w:bookmarkEnd w:id="58"/>
-    <w:bookmarkStart w:id="59" w:name="aula-15--"/>
+    <w:bookmarkEnd w:id="59"/>
+    <w:bookmarkStart w:id="60" w:name="aula-17--"/>
     <w:p>
       <w:pPr>
         <w:pStyle w:val="Heading1"/>
@@ -4328,13 +4593,13 @@
         <w:rPr>
           <w:rStyle w:val="SectionNumber"/>
         </w:rPr>
-        <w:t xml:space="preserve">14</w:t>
+        <w:t xml:space="preserve">15</w:t>
       </w:r>
       <w:r>
         <w:tab/>
       </w:r>
       <w:r>
-        <w:t xml:space="preserve">Aula 15 -</w:t>
+        <w:t xml:space="preserve">Aula 17 -</w:t>
       </w:r>
     </w:p>
     <w:p>
@@ -4342,8 +4607,8 @@
         <w:br w:type="page"/>
       </w:r>
     </w:p>
-    <w:bookmarkEnd w:id="59"/>
-    <w:bookmarkStart w:id="60" w:name="aula-16--"/>
+    <w:bookmarkEnd w:id="60"/>
+    <w:bookmarkStart w:id="62" w:name="andamento-dos-estudos"/>
     <w:p>
       <w:pPr>
         <w:pStyle w:val="Heading1"/>
@@ -4352,94 +4617,46 @@
         <w:rPr>
           <w:rStyle w:val="SectionNumber"/>
         </w:rPr>
-        <w:t xml:space="preserve">15</w:t>
+        <w:t xml:space="preserve">16</w:t>
       </w:r>
       <w:r>
         <w:tab/>
       </w:r>
       <w:r>
-        <w:t xml:space="preserve">Aula 16 -</w:t>
-      </w:r>
-    </w:p>
-    <w:p>
-      <w:r>
-        <w:br w:type="page"/>
-      </w:r>
-    </w:p>
-    <w:bookmarkEnd w:id="60"/>
-    <w:bookmarkStart w:id="61" w:name="aula-17--"/>
-    <w:p>
-      <w:pPr>
-        <w:pStyle w:val="Heading1"/>
+        <w:t xml:space="preserve">Andamento dos Estudos</w:t>
+      </w:r>
+    </w:p>
+    <w:bookmarkStart w:id="61" w:name="assunto-em-andamento"/>
+    <w:p>
+      <w:pPr>
+        <w:pStyle w:val="Heading2"/>
       </w:pPr>
       <w:r>
         <w:rPr>
           <w:rStyle w:val="SectionNumber"/>
         </w:rPr>
-        <w:t xml:space="preserve">16</w:t>
+        <w:t xml:space="preserve">16.1</w:t>
       </w:r>
       <w:r>
         <w:tab/>
       </w:r>
       <w:r>
-        <w:t xml:space="preserve">Aula 17 -</w:t>
-      </w:r>
-    </w:p>
-    <w:p>
-      <w:r>
-        <w:br w:type="page"/>
+        <w:t xml:space="preserve">Assunto em andamento</w:t>
+      </w:r>
+    </w:p>
+    <w:p>
+      <w:pPr>
+        <w:pStyle w:val="FirstParagraph"/>
+      </w:pPr>
+      <w:r>
+        <w:t xml:space="preserve">Atualmente estou escrevendo Aula 11.</w:t>
+      </w:r>
+      <w:r>
+        <w:br/>
       </w:r>
     </w:p>
     <w:bookmarkEnd w:id="61"/>
-    <w:bookmarkStart w:id="63" w:name="andamento-dos-estudos"/>
-    <w:p>
-      <w:pPr>
-        <w:pStyle w:val="Heading1"/>
-      </w:pPr>
-      <w:r>
-        <w:rPr>
-          <w:rStyle w:val="SectionNumber"/>
-        </w:rPr>
-        <w:t xml:space="preserve">17</w:t>
-      </w:r>
-      <w:r>
-        <w:tab/>
-      </w:r>
-      <w:r>
-        <w:t xml:space="preserve">Andamento dos Estudos</w:t>
-      </w:r>
-    </w:p>
-    <w:bookmarkStart w:id="62" w:name="assunto-em-andamento"/>
-    <w:p>
-      <w:pPr>
-        <w:pStyle w:val="Heading2"/>
-      </w:pPr>
-      <w:r>
-        <w:rPr>
-          <w:rStyle w:val="SectionNumber"/>
-        </w:rPr>
-        <w:t xml:space="preserve">17.1</w:t>
-      </w:r>
-      <w:r>
-        <w:tab/>
-      </w:r>
-      <w:r>
-        <w:t xml:space="preserve">Assunto em andamento</w:t>
-      </w:r>
-    </w:p>
-    <w:p>
-      <w:pPr>
-        <w:pStyle w:val="FirstParagraph"/>
-      </w:pPr>
-      <w:r>
-        <w:t xml:space="preserve">Atualmente estou escrevendo Aula 10.</w:t>
-      </w:r>
-      <w:r>
-        <w:br/>
-      </w:r>
-    </w:p>
     <w:bookmarkEnd w:id="62"/>
-    <w:bookmarkEnd w:id="63"/>
     <w:sectPr/>
   </w:body>
 </w:document>
@@ -4734,6 +4951,9 @@
     <w:abstractNumId w:val="991"/>
   </w:num>
   <w:num w:numId="1037">
+    <w:abstractNumId w:val="991"/>
+  </w:num>
+  <w:num w:numId="1038">
     <w:abstractNumId w:val="991"/>
   </w:num>
 </w:numbering>

</xml_diff>

<commit_message>
atualização 24/5/22 - matrizes e data.frame
</commit_message>
<xml_diff>
--- a/Readme.docx
+++ b/Readme.docx
@@ -59,7 +59,7 @@
         <w:pStyle w:val="Date"/>
       </w:pPr>
       <w:r>
-        <w:t xml:space="preserve">2022-05-23</w:t>
+        <w:t xml:space="preserve">2022-05-24</w:t>
       </w:r>
     </w:p>
     <w:sdt>
@@ -1560,7 +1560,45 @@
         <w:pStyle w:val="Compact"/>
       </w:pPr>
       <w:r>
-        <w:t xml:space="preserve">O retorno depende do argumento (se for um vetor, uma lista, um data.table).</w:t>
+        <w:t xml:space="preserve">O retorno depende do argumento (se for um vetor, uma lista, um data.frame).</w:t>
+      </w:r>
+      <w:r>
+        <w:br/>
+      </w:r>
+    </w:p>
+    <w:p>
+      <w:pPr>
+        <w:numPr>
+          <w:ilvl w:val="0"/>
+          <w:numId w:val="1017"/>
+        </w:numPr>
+        <w:pStyle w:val="Compact"/>
+      </w:pPr>
+      <w:r>
+        <w:t xml:space="preserve">O retorno para uma matriz ou</w:t>
+      </w:r>
+      <w:r>
+        <w:t xml:space="preserve"> </w:t>
+      </w:r>
+      <w:r>
+        <w:rPr>
+          <w:bCs/>
+          <w:b/>
+        </w:rPr>
+        <w:t xml:space="preserve">data</w:t>
+      </w:r>
+      <w:r>
+        <w:t xml:space="preserve">.</w:t>
+      </w:r>
+      <w:r>
+        <w:rPr>
+          <w:bCs/>
+          <w:b/>
+        </w:rPr>
+        <w:t xml:space="preserve">frame</w:t>
+      </w:r>
+      <w:r>
+        <w:t xml:space="preserve">, vai ser os metodos aplicados a cada campo/coluna.</w:t>
       </w:r>
       <w:r>
         <w:br/>
@@ -1700,7 +1738,7 @@
           <w:iCs/>
           <w:i/>
         </w:rPr>
-        <w:t xml:space="preserve">variavel</w:t>
+        <w:t xml:space="preserve">nome_variavel</w:t>
       </w:r>
       <w:r>
         <w:t xml:space="preserve">)</w:t>
@@ -4464,7 +4502,7 @@
     </w:p>
     <w:bookmarkEnd w:id="53"/>
     <w:bookmarkEnd w:id="54"/>
-    <w:bookmarkStart w:id="55" w:name="aula-12---matrizes-e-data.frames"/>
+    <w:bookmarkStart w:id="58" w:name="aula-12-e-13---matrizes-e-data.frames"/>
     <w:p>
       <w:pPr>
         <w:pStyle w:val="Heading1"/>
@@ -4479,7 +4517,1431 @@
         <w:tab/>
       </w:r>
       <w:r>
-        <w:t xml:space="preserve">Aula 12 - Matrizes e Data.frames</w:t>
+        <w:t xml:space="preserve">Aula 12 e 13 - Matrizes e Data.frames</w:t>
+      </w:r>
+    </w:p>
+    <w:bookmarkStart w:id="55" w:name="matrizes"/>
+    <w:p>
+      <w:pPr>
+        <w:pStyle w:val="Heading2"/>
+      </w:pPr>
+      <w:r>
+        <w:rPr>
+          <w:rStyle w:val="SectionNumber"/>
+        </w:rPr>
+        <w:t xml:space="preserve">10.1</w:t>
+      </w:r>
+      <w:r>
+        <w:tab/>
+      </w:r>
+      <w:r>
+        <w:t xml:space="preserve">Matrizes</w:t>
+      </w:r>
+    </w:p>
+    <w:p>
+      <w:pPr>
+        <w:numPr>
+          <w:ilvl w:val="0"/>
+          <w:numId w:val="1039"/>
+        </w:numPr>
+        <w:pStyle w:val="Compact"/>
+      </w:pPr>
+      <w:r>
+        <w:t xml:space="preserve">Vetor com duas dimensões.</w:t>
+      </w:r>
+      <w:r>
+        <w:br/>
+      </w:r>
+    </w:p>
+    <w:p>
+      <w:pPr>
+        <w:numPr>
+          <w:ilvl w:val="0"/>
+          <w:numId w:val="1039"/>
+        </w:numPr>
+        <w:pStyle w:val="Compact"/>
+      </w:pPr>
+      <w:r>
+        <w:t xml:space="preserve">A matriz aceita só um tipo de dado, assim como vetores.</w:t>
+      </w:r>
+      <w:r>
+        <w:br/>
+      </w:r>
+    </w:p>
+    <w:p>
+      <w:pPr>
+        <w:numPr>
+          <w:ilvl w:val="0"/>
+          <w:numId w:val="1039"/>
+        </w:numPr>
+        <w:pStyle w:val="Compact"/>
+      </w:pPr>
+      <w:r>
+        <w:t xml:space="preserve">Caso entrar com dados de diversos</w:t>
+      </w:r>
+      <w:r>
+        <w:t xml:space="preserve"> </w:t>
+      </w:r>
+      <w:r>
+        <w:rPr>
+          <w:iCs/>
+          <w:i/>
+        </w:rPr>
+        <w:t xml:space="preserve">tipos</w:t>
+      </w:r>
+      <w:r>
+        <w:t xml:space="preserve">, ela se transforma numa matriz não numerica para comportar.</w:t>
+      </w:r>
+      <w:r>
+        <w:br/>
+      </w:r>
+    </w:p>
+    <w:p>
+      <w:pPr>
+        <w:numPr>
+          <w:ilvl w:val="0"/>
+          <w:numId w:val="1039"/>
+        </w:numPr>
+        <w:pStyle w:val="Compact"/>
+      </w:pPr>
+      <w:r>
+        <w:t xml:space="preserve">Criar uma matriz:</w:t>
+      </w:r>
+      <w:r>
+        <w:br/>
+      </w:r>
+      <w:r>
+        <w:rPr>
+          <w:iCs/>
+          <w:i/>
+        </w:rPr>
+        <w:t xml:space="preserve">variavel</w:t>
+      </w:r>
+      <w:r>
+        <w:t xml:space="preserve"> </w:t>
+      </w:r>
+      <w:r>
+        <w:t xml:space="preserve">&lt;-</w:t>
+      </w:r>
+      <w:r>
+        <w:t xml:space="preserve"> </w:t>
+      </w:r>
+      <w:r>
+        <w:rPr>
+          <w:bCs/>
+          <w:b/>
+        </w:rPr>
+        <w:t xml:space="preserve">matrix</w:t>
+      </w:r>
+      <w:r>
+        <w:t xml:space="preserve">(</w:t>
+      </w:r>
+      <w:r>
+        <w:rPr>
+          <w:bCs/>
+          <w:b/>
+        </w:rPr>
+        <w:t xml:space="preserve">data</w:t>
+      </w:r>
+      <w:r>
+        <w:t xml:space="preserve"> </w:t>
+      </w:r>
+      <w:r>
+        <w:t xml:space="preserve">= NA,</w:t>
+      </w:r>
+      <w:r>
+        <w:t xml:space="preserve"> </w:t>
+      </w:r>
+      <w:r>
+        <w:rPr>
+          <w:bCs/>
+          <w:b/>
+        </w:rPr>
+        <w:t xml:space="preserve">nrow</w:t>
+      </w:r>
+      <w:r>
+        <w:t xml:space="preserve"> </w:t>
+      </w:r>
+      <w:r>
+        <w:t xml:space="preserve">= 1,</w:t>
+      </w:r>
+      <w:r>
+        <w:t xml:space="preserve"> </w:t>
+      </w:r>
+      <w:r>
+        <w:rPr>
+          <w:bCs/>
+          <w:b/>
+        </w:rPr>
+        <w:t xml:space="preserve">ncol</w:t>
+      </w:r>
+      <w:r>
+        <w:t xml:space="preserve"> </w:t>
+      </w:r>
+      <w:r>
+        <w:t xml:space="preserve">= 1,</w:t>
+      </w:r>
+      <w:r>
+        <w:t xml:space="preserve"> </w:t>
+      </w:r>
+      <w:r>
+        <w:rPr>
+          <w:bCs/>
+          <w:b/>
+        </w:rPr>
+        <w:t xml:space="preserve">byrow</w:t>
+      </w:r>
+      <w:r>
+        <w:t xml:space="preserve"> </w:t>
+      </w:r>
+      <w:r>
+        <w:t xml:space="preserve">= FALSE,</w:t>
+      </w:r>
+      <w:r>
+        <w:t xml:space="preserve"> </w:t>
+      </w:r>
+      <w:r>
+        <w:rPr>
+          <w:bCs/>
+          <w:b/>
+        </w:rPr>
+        <w:t xml:space="preserve">dimnames</w:t>
+      </w:r>
+      <w:r>
+        <w:t xml:space="preserve"> </w:t>
+      </w:r>
+      <w:r>
+        <w:t xml:space="preserve">= NULL)</w:t>
+      </w:r>
+      <w:r>
+        <w:br/>
+      </w:r>
+    </w:p>
+    <w:p>
+      <w:pPr>
+        <w:numPr>
+          <w:ilvl w:val="1"/>
+          <w:numId w:val="1040"/>
+        </w:numPr>
+        <w:pStyle w:val="Compact"/>
+      </w:pPr>
+      <w:r>
+        <w:rPr>
+          <w:bCs/>
+          <w:b/>
+        </w:rPr>
+        <w:t xml:space="preserve">data</w:t>
+      </w:r>
+      <w:r>
+        <w:t xml:space="preserve"> </w:t>
+      </w:r>
+      <w:r>
+        <w:t xml:space="preserve">= inserir dados, incluir listas ou vetores.</w:t>
+      </w:r>
+      <w:r>
+        <w:br/>
+      </w:r>
+      <w:r>
+        <w:rPr>
+          <w:bCs/>
+          <w:b/>
+        </w:rPr>
+        <w:t xml:space="preserve">data</w:t>
+      </w:r>
+      <w:r>
+        <w:t xml:space="preserve"> </w:t>
+      </w:r>
+      <w:r>
+        <w:t xml:space="preserve">=</w:t>
+      </w:r>
+      <w:r>
+        <w:t xml:space="preserve"> </w:t>
+      </w:r>
+      <w:r>
+        <w:rPr>
+          <w:bCs/>
+          <w:b/>
+        </w:rPr>
+        <w:t xml:space="preserve">c</w:t>
+      </w:r>
+      <w:r>
+        <w:t xml:space="preserve">(</w:t>
+      </w:r>
+      <w:r>
+        <w:rPr>
+          <w:iCs/>
+          <w:i/>
+        </w:rPr>
+        <w:t xml:space="preserve">vetor1</w:t>
+      </w:r>
+      <w:r>
+        <w:t xml:space="preserve">,</w:t>
+      </w:r>
+      <w:r>
+        <w:rPr>
+          <w:iCs/>
+          <w:i/>
+        </w:rPr>
+        <w:t xml:space="preserve">vetor2</w:t>
+      </w:r>
+      <w:r>
+        <w:t xml:space="preserve">,</w:t>
+      </w:r>
+      <w:r>
+        <w:rPr>
+          <w:iCs/>
+          <w:i/>
+        </w:rPr>
+        <w:t xml:space="preserve">vetor3</w:t>
+      </w:r>
+      <w:r>
+        <w:t xml:space="preserve">)</w:t>
+      </w:r>
+      <w:r>
+        <w:br/>
+      </w:r>
+    </w:p>
+    <w:p>
+      <w:pPr>
+        <w:numPr>
+          <w:ilvl w:val="1"/>
+          <w:numId w:val="1040"/>
+        </w:numPr>
+        <w:pStyle w:val="Compact"/>
+      </w:pPr>
+      <w:r>
+        <w:rPr>
+          <w:bCs/>
+          <w:b/>
+        </w:rPr>
+        <w:t xml:space="preserve">nrow</w:t>
+      </w:r>
+      <w:r>
+        <w:t xml:space="preserve"> </w:t>
+      </w:r>
+      <w:r>
+        <w:t xml:space="preserve">= numero de linhas.</w:t>
+      </w:r>
+      <w:r>
+        <w:br/>
+      </w:r>
+    </w:p>
+    <w:p>
+      <w:pPr>
+        <w:numPr>
+          <w:ilvl w:val="1"/>
+          <w:numId w:val="1040"/>
+        </w:numPr>
+        <w:pStyle w:val="Compact"/>
+      </w:pPr>
+      <w:r>
+        <w:rPr>
+          <w:bCs/>
+          <w:b/>
+        </w:rPr>
+        <w:t xml:space="preserve">ncol</w:t>
+      </w:r>
+      <w:r>
+        <w:t xml:space="preserve"> </w:t>
+      </w:r>
+      <w:r>
+        <w:t xml:space="preserve">= numero de colunas.</w:t>
+      </w:r>
+      <w:r>
+        <w:br/>
+      </w:r>
+    </w:p>
+    <w:p>
+      <w:pPr>
+        <w:numPr>
+          <w:ilvl w:val="1"/>
+          <w:numId w:val="1040"/>
+        </w:numPr>
+        <w:pStyle w:val="Compact"/>
+      </w:pPr>
+      <w:r>
+        <w:rPr>
+          <w:bCs/>
+          <w:b/>
+        </w:rPr>
+        <w:t xml:space="preserve">byrow</w:t>
+      </w:r>
+      <w:r>
+        <w:t xml:space="preserve"> </w:t>
+      </w:r>
+      <w:r>
+        <w:t xml:space="preserve">= lógica. Se FALSE (o padrão) a matriz é preenchida por colunas, caso contrário a matriz é preenchida por linhas.</w:t>
+      </w:r>
+      <w:r>
+        <w:br/>
+      </w:r>
+    </w:p>
+    <w:p>
+      <w:pPr>
+        <w:numPr>
+          <w:ilvl w:val="1"/>
+          <w:numId w:val="1040"/>
+        </w:numPr>
+        <w:pStyle w:val="Compact"/>
+      </w:pPr>
+      <w:r>
+        <w:rPr>
+          <w:bCs/>
+          <w:b/>
+        </w:rPr>
+        <w:t xml:space="preserve">dimnames</w:t>
+      </w:r>
+      <w:r>
+        <w:t xml:space="preserve"> </w:t>
+      </w:r>
+      <w:r>
+        <w:t xml:space="preserve">= NULL ou uma lista de comprimento 2 fornecendo os nomes das linhas e colunas, respectivamente. Uma lista vazia é tratada como NULL e uma lista de comprimento um como nomes de linha.</w:t>
+      </w:r>
+      <w:r>
+        <w:br/>
+      </w:r>
+      <w:r>
+        <w:rPr>
+          <w:bCs/>
+          <w:b/>
+        </w:rPr>
+        <w:t xml:space="preserve">dimnames</w:t>
+      </w:r>
+      <w:r>
+        <w:t xml:space="preserve"> </w:t>
+      </w:r>
+      <w:r>
+        <w:t xml:space="preserve">=</w:t>
+      </w:r>
+      <w:r>
+        <w:t xml:space="preserve"> </w:t>
+      </w:r>
+      <w:r>
+        <w:rPr>
+          <w:bCs/>
+          <w:b/>
+        </w:rPr>
+        <w:t xml:space="preserve">list</w:t>
+      </w:r>
+      <w:r>
+        <w:t xml:space="preserve">(</w:t>
+      </w:r>
+      <w:r>
+        <w:rPr>
+          <w:bCs/>
+          <w:b/>
+        </w:rPr>
+        <w:t xml:space="preserve">c</w:t>
+      </w:r>
+      <w:r>
+        <w:t xml:space="preserve">(</w:t>
+      </w:r>
+      <w:r>
+        <w:t xml:space="preserve">“</w:t>
+      </w:r>
+      <w:r>
+        <w:rPr>
+          <w:iCs/>
+          <w:i/>
+        </w:rPr>
+        <w:t xml:space="preserve">lx</w:t>
+      </w:r>
+      <w:r>
+        <w:t xml:space="preserve">”</w:t>
+      </w:r>
+      <w:r>
+        <w:t xml:space="preserve">,</w:t>
+      </w:r>
+      <w:r>
+        <w:t xml:space="preserve">“</w:t>
+      </w:r>
+      <w:r>
+        <w:rPr>
+          <w:iCs/>
+          <w:i/>
+        </w:rPr>
+        <w:t xml:space="preserve">ly</w:t>
+      </w:r>
+      <w:r>
+        <w:t xml:space="preserve">”</w:t>
+      </w:r>
+      <w:r>
+        <w:t xml:space="preserve">,</w:t>
+      </w:r>
+      <w:r>
+        <w:t xml:space="preserve">“</w:t>
+      </w:r>
+      <w:r>
+        <w:rPr>
+          <w:iCs/>
+          <w:i/>
+        </w:rPr>
+        <w:t xml:space="preserve">lz</w:t>
+      </w:r>
+      <w:r>
+        <w:t xml:space="preserve">”</w:t>
+      </w:r>
+      <w:r>
+        <w:t xml:space="preserve">),</w:t>
+      </w:r>
+      <w:r>
+        <w:rPr>
+          <w:bCs/>
+          <w:b/>
+        </w:rPr>
+        <w:t xml:space="preserve">c</w:t>
+      </w:r>
+      <w:r>
+        <w:t xml:space="preserve">(</w:t>
+      </w:r>
+      <w:r>
+        <w:t xml:space="preserve">“</w:t>
+      </w:r>
+      <w:r>
+        <w:rPr>
+          <w:iCs/>
+          <w:i/>
+        </w:rPr>
+        <w:t xml:space="preserve">c1</w:t>
+      </w:r>
+      <w:r>
+        <w:t xml:space="preserve">”</w:t>
+      </w:r>
+      <w:r>
+        <w:t xml:space="preserve">,</w:t>
+      </w:r>
+      <w:r>
+        <w:t xml:space="preserve">“</w:t>
+      </w:r>
+      <w:r>
+        <w:rPr>
+          <w:iCs/>
+          <w:i/>
+        </w:rPr>
+        <w:t xml:space="preserve">c2</w:t>
+      </w:r>
+      <w:r>
+        <w:t xml:space="preserve">”</w:t>
+      </w:r>
+      <w:r>
+        <w:t xml:space="preserve">,</w:t>
+      </w:r>
+      <w:r>
+        <w:t xml:space="preserve">“</w:t>
+      </w:r>
+      <w:r>
+        <w:rPr>
+          <w:iCs/>
+          <w:i/>
+        </w:rPr>
+        <w:t xml:space="preserve">c3</w:t>
+      </w:r>
+      <w:r>
+        <w:t xml:space="preserve">”</w:t>
+      </w:r>
+      <w:r>
+        <w:t xml:space="preserve">))</w:t>
+      </w:r>
+      <w:r>
+        <w:br/>
+      </w:r>
+    </w:p>
+    <w:p>
+      <w:pPr>
+        <w:numPr>
+          <w:ilvl w:val="0"/>
+          <w:numId w:val="1039"/>
+        </w:numPr>
+        <w:pStyle w:val="Compact"/>
+      </w:pPr>
+      <w:r>
+        <w:t xml:space="preserve">Adicionando registros/linhas, usar a função</w:t>
+      </w:r>
+      <w:r>
+        <w:t xml:space="preserve"> </w:t>
+      </w:r>
+      <w:r>
+        <w:rPr>
+          <w:bCs/>
+          <w:b/>
+        </w:rPr>
+        <w:t xml:space="preserve">rbind</w:t>
+      </w:r>
+      <w:r>
+        <w:t xml:space="preserve">().</w:t>
+      </w:r>
+      <w:r>
+        <w:br/>
+      </w:r>
+      <w:r>
+        <w:rPr>
+          <w:bCs/>
+          <w:b/>
+        </w:rPr>
+        <w:t xml:space="preserve">rbind</w:t>
+      </w:r>
+      <w:r>
+        <w:t xml:space="preserve">(</w:t>
+      </w:r>
+      <w:r>
+        <w:rPr>
+          <w:iCs/>
+          <w:i/>
+        </w:rPr>
+        <w:t xml:space="preserve">vetor1</w:t>
+      </w:r>
+      <w:r>
+        <w:t xml:space="preserve">,</w:t>
+      </w:r>
+      <w:r>
+        <w:rPr>
+          <w:iCs/>
+          <w:i/>
+        </w:rPr>
+        <w:t xml:space="preserve">vetor2</w:t>
+      </w:r>
+      <w:r>
+        <w:t xml:space="preserve">,…)</w:t>
+      </w:r>
+      <w:r>
+        <w:br/>
+      </w:r>
+    </w:p>
+    <w:p>
+      <w:pPr>
+        <w:numPr>
+          <w:ilvl w:val="0"/>
+          <w:numId w:val="1039"/>
+        </w:numPr>
+        <w:pStyle w:val="Compact"/>
+      </w:pPr>
+      <w:r>
+        <w:t xml:space="preserve">Adicionando campos/colunas, usar a função</w:t>
+      </w:r>
+      <w:r>
+        <w:t xml:space="preserve"> </w:t>
+      </w:r>
+      <w:r>
+        <w:rPr>
+          <w:bCs/>
+          <w:b/>
+        </w:rPr>
+        <w:t xml:space="preserve">cbind</w:t>
+      </w:r>
+      <w:r>
+        <w:t xml:space="preserve">().</w:t>
+      </w:r>
+      <w:r>
+        <w:br/>
+      </w:r>
+      <w:r>
+        <w:rPr>
+          <w:bCs/>
+          <w:b/>
+        </w:rPr>
+        <w:t xml:space="preserve">cbind</w:t>
+      </w:r>
+      <w:r>
+        <w:t xml:space="preserve">(</w:t>
+      </w:r>
+      <w:r>
+        <w:rPr>
+          <w:iCs/>
+          <w:i/>
+        </w:rPr>
+        <w:t xml:space="preserve">vetor1</w:t>
+      </w:r>
+      <w:r>
+        <w:t xml:space="preserve">,</w:t>
+      </w:r>
+      <w:r>
+        <w:rPr>
+          <w:iCs/>
+          <w:i/>
+        </w:rPr>
+        <w:t xml:space="preserve">vetor2</w:t>
+      </w:r>
+      <w:r>
+        <w:t xml:space="preserve">,…)</w:t>
+      </w:r>
+      <w:r>
+        <w:br/>
+      </w:r>
+    </w:p>
+    <w:p>
+      <w:pPr>
+        <w:numPr>
+          <w:ilvl w:val="0"/>
+          <w:numId w:val="1039"/>
+        </w:numPr>
+        <w:pStyle w:val="Compact"/>
+      </w:pPr>
+      <w:r>
+        <w:t xml:space="preserve">Acessando dados dentro da matriz:</w:t>
+      </w:r>
+      <w:r>
+        <w:br/>
+      </w:r>
+    </w:p>
+    <w:p>
+      <w:pPr>
+        <w:numPr>
+          <w:ilvl w:val="1"/>
+          <w:numId w:val="1041"/>
+        </w:numPr>
+        <w:pStyle w:val="Compact"/>
+      </w:pPr>
+      <w:r>
+        <w:t xml:space="preserve">Acessando um elemento:</w:t>
+      </w:r>
+      <w:r>
+        <w:br/>
+      </w:r>
+      <w:r>
+        <w:rPr>
+          <w:iCs/>
+          <w:i/>
+        </w:rPr>
+        <w:t xml:space="preserve">variavel_da_matrix</w:t>
+      </w:r>
+      <w:r>
+        <w:t xml:space="preserve"> </w:t>
+      </w:r>
+      <w:r>
+        <w:t xml:space="preserve">[</w:t>
+      </w:r>
+      <w:r>
+        <w:rPr>
+          <w:iCs/>
+          <w:i/>
+        </w:rPr>
+        <w:t xml:space="preserve">linha</w:t>
+      </w:r>
+      <w:r>
+        <w:t xml:space="preserve">,</w:t>
+      </w:r>
+      <w:r>
+        <w:t xml:space="preserve"> </w:t>
+      </w:r>
+      <w:r>
+        <w:rPr>
+          <w:iCs/>
+          <w:i/>
+        </w:rPr>
+        <w:t xml:space="preserve">coluna</w:t>
+      </w:r>
+      <w:r>
+        <w:t xml:space="preserve">]</w:t>
+      </w:r>
+      <w:r>
+        <w:br/>
+      </w:r>
+    </w:p>
+    <w:p>
+      <w:pPr>
+        <w:numPr>
+          <w:ilvl w:val="1"/>
+          <w:numId w:val="1041"/>
+        </w:numPr>
+        <w:pStyle w:val="Compact"/>
+      </w:pPr>
+      <w:r>
+        <w:t xml:space="preserve">Acessando uma linha:</w:t>
+      </w:r>
+      <w:r>
+        <w:br/>
+      </w:r>
+      <w:r>
+        <w:rPr>
+          <w:iCs/>
+          <w:i/>
+        </w:rPr>
+        <w:t xml:space="preserve">variavel_da_matrix</w:t>
+      </w:r>
+      <w:r>
+        <w:t xml:space="preserve"> </w:t>
+      </w:r>
+      <w:r>
+        <w:t xml:space="preserve">[</w:t>
+      </w:r>
+      <w:r>
+        <w:rPr>
+          <w:iCs/>
+          <w:i/>
+        </w:rPr>
+        <w:t xml:space="preserve">linha</w:t>
+      </w:r>
+      <w:r>
+        <w:t xml:space="preserve">,]</w:t>
+      </w:r>
+      <w:r>
+        <w:br/>
+      </w:r>
+    </w:p>
+    <w:p>
+      <w:pPr>
+        <w:numPr>
+          <w:ilvl w:val="1"/>
+          <w:numId w:val="1041"/>
+        </w:numPr>
+        <w:pStyle w:val="Compact"/>
+      </w:pPr>
+      <w:r>
+        <w:t xml:space="preserve">Acessando uma coluna:</w:t>
+      </w:r>
+      <w:r>
+        <w:br/>
+      </w:r>
+      <w:r>
+        <w:rPr>
+          <w:iCs/>
+          <w:i/>
+        </w:rPr>
+        <w:t xml:space="preserve">variavel_da_matrix</w:t>
+      </w:r>
+      <w:r>
+        <w:t xml:space="preserve"> </w:t>
+      </w:r>
+      <w:r>
+        <w:t xml:space="preserve">[,</w:t>
+      </w:r>
+      <w:r>
+        <w:t xml:space="preserve"> </w:t>
+      </w:r>
+      <w:r>
+        <w:rPr>
+          <w:iCs/>
+          <w:i/>
+        </w:rPr>
+        <w:t xml:space="preserve">coluna</w:t>
+      </w:r>
+      <w:r>
+        <w:t xml:space="preserve">]</w:t>
+      </w:r>
+      <w:r>
+        <w:br/>
+      </w:r>
+    </w:p>
+    <w:bookmarkEnd w:id="55"/>
+    <w:bookmarkStart w:id="56" w:name="tabela-de-dados---data.frames"/>
+    <w:p>
+      <w:pPr>
+        <w:pStyle w:val="Heading2"/>
+      </w:pPr>
+      <w:r>
+        <w:rPr>
+          <w:rStyle w:val="SectionNumber"/>
+        </w:rPr>
+        <w:t xml:space="preserve">10.2</w:t>
+      </w:r>
+      <w:r>
+        <w:tab/>
+      </w:r>
+      <w:r>
+        <w:t xml:space="preserve">Tabela de dados - Data.frames</w:t>
+      </w:r>
+    </w:p>
+    <w:p>
+      <w:pPr>
+        <w:numPr>
+          <w:ilvl w:val="0"/>
+          <w:numId w:val="1042"/>
+        </w:numPr>
+        <w:pStyle w:val="Compact"/>
+      </w:pPr>
+      <w:r>
+        <w:t xml:space="preserve">Na tabela de dados podemos ter dois ou mais</w:t>
+      </w:r>
+      <w:r>
+        <w:t xml:space="preserve"> </w:t>
+      </w:r>
+      <w:r>
+        <w:rPr>
+          <w:iCs/>
+          <w:i/>
+        </w:rPr>
+        <w:t xml:space="preserve">tipos</w:t>
+      </w:r>
+      <w:r>
+        <w:t xml:space="preserve"> </w:t>
+      </w:r>
+      <w:r>
+        <w:t xml:space="preserve">de dados misturados, sendo uma coluna/campo para cada tipo.</w:t>
+      </w:r>
+      <w:r>
+        <w:br/>
+      </w:r>
+    </w:p>
+    <w:p>
+      <w:pPr>
+        <w:numPr>
+          <w:ilvl w:val="0"/>
+          <w:numId w:val="1042"/>
+        </w:numPr>
+        <w:pStyle w:val="Compact"/>
+      </w:pPr>
+      <w:r>
+        <w:t xml:space="preserve">Criando um data.frame a partir de vetores:</w:t>
+      </w:r>
+      <w:r>
+        <w:br/>
+      </w:r>
+      <w:r>
+        <w:rPr>
+          <w:iCs/>
+          <w:i/>
+        </w:rPr>
+        <w:t xml:space="preserve">variavel_df</w:t>
+      </w:r>
+      <w:r>
+        <w:t xml:space="preserve"> </w:t>
+      </w:r>
+      <w:r>
+        <w:t xml:space="preserve">&lt;-</w:t>
+      </w:r>
+      <w:r>
+        <w:t xml:space="preserve"> </w:t>
+      </w:r>
+      <w:r>
+        <w:rPr>
+          <w:bCs/>
+          <w:b/>
+        </w:rPr>
+        <w:t xml:space="preserve">data</w:t>
+      </w:r>
+      <w:r>
+        <w:t xml:space="preserve">.</w:t>
+      </w:r>
+      <w:r>
+        <w:rPr>
+          <w:bCs/>
+          <w:b/>
+        </w:rPr>
+        <w:t xml:space="preserve">frame</w:t>
+      </w:r>
+      <w:r>
+        <w:t xml:space="preserve">(</w:t>
+      </w:r>
+      <w:r>
+        <w:rPr>
+          <w:iCs/>
+          <w:i/>
+        </w:rPr>
+        <w:t xml:space="preserve">nome_vetor1</w:t>
+      </w:r>
+      <w:r>
+        <w:t xml:space="preserve">,</w:t>
+      </w:r>
+      <w:r>
+        <w:rPr>
+          <w:iCs/>
+          <w:i/>
+        </w:rPr>
+        <w:t xml:space="preserve">nome_vetor2</w:t>
+      </w:r>
+      <w:r>
+        <w:t xml:space="preserve">,…)</w:t>
+      </w:r>
+      <w:r>
+        <w:br/>
+      </w:r>
+    </w:p>
+    <w:p>
+      <w:pPr>
+        <w:numPr>
+          <w:ilvl w:val="1"/>
+          <w:numId w:val="1043"/>
+        </w:numPr>
+        <w:pStyle w:val="Compact"/>
+      </w:pPr>
+      <w:r>
+        <w:t xml:space="preserve">O nome das veriaveis dos vetores serão o nome dos campos/colunas.</w:t>
+      </w:r>
+      <w:r>
+        <w:br/>
+      </w:r>
+    </w:p>
+    <w:p>
+      <w:pPr>
+        <w:numPr>
+          <w:ilvl w:val="0"/>
+          <w:numId w:val="1042"/>
+        </w:numPr>
+        <w:pStyle w:val="Compact"/>
+      </w:pPr>
+      <w:r>
+        <w:t xml:space="preserve">Acessando dados dentro do</w:t>
+      </w:r>
+      <w:r>
+        <w:t xml:space="preserve"> </w:t>
+      </w:r>
+      <w:r>
+        <w:rPr>
+          <w:bCs/>
+          <w:b/>
+        </w:rPr>
+        <w:t xml:space="preserve">data</w:t>
+      </w:r>
+      <w:r>
+        <w:t xml:space="preserve">.</w:t>
+      </w:r>
+      <w:r>
+        <w:rPr>
+          <w:bCs/>
+          <w:b/>
+        </w:rPr>
+        <w:t xml:space="preserve">frame</w:t>
+      </w:r>
+      <w:r>
+        <w:t xml:space="preserve">:</w:t>
+      </w:r>
+      <w:r>
+        <w:br/>
+      </w:r>
+    </w:p>
+    <w:p>
+      <w:pPr>
+        <w:numPr>
+          <w:ilvl w:val="1"/>
+          <w:numId w:val="1044"/>
+        </w:numPr>
+        <w:pStyle w:val="Compact"/>
+      </w:pPr>
+      <w:r>
+        <w:t xml:space="preserve">Acessando um campo inteiro, pode usar o nome do campo:</w:t>
+      </w:r>
+      <w:r>
+        <w:br/>
+      </w:r>
+    </w:p>
+    <w:p>
+      <w:pPr>
+        <w:numPr>
+          <w:ilvl w:val="2"/>
+          <w:numId w:val="1045"/>
+        </w:numPr>
+        <w:pStyle w:val="Compact"/>
+      </w:pPr>
+      <w:r>
+        <w:t xml:space="preserve">retorna o vetor dos dados, com o</w:t>
+      </w:r>
+      <w:r>
+        <w:t xml:space="preserve"> </w:t>
+      </w:r>
+      <w:r>
+        <w:rPr>
+          <w:iCs/>
+          <w:i/>
+        </w:rPr>
+        <w:t xml:space="preserve">tipo</w:t>
+      </w:r>
+      <w:r>
+        <w:t xml:space="preserve"> </w:t>
+      </w:r>
+      <w:r>
+        <w:rPr>
+          <w:bCs/>
+          <w:b/>
+        </w:rPr>
+        <w:t xml:space="preserve">data</w:t>
+      </w:r>
+      <w:r>
+        <w:t xml:space="preserve">.</w:t>
+      </w:r>
+      <w:r>
+        <w:rPr>
+          <w:bCs/>
+          <w:b/>
+        </w:rPr>
+        <w:t xml:space="preserve">frame</w:t>
+      </w:r>
+      <w:r>
+        <w:t xml:space="preserve">.</w:t>
+      </w:r>
+      <w:r>
+        <w:br/>
+      </w:r>
+      <w:r>
+        <w:rPr>
+          <w:iCs/>
+          <w:i/>
+        </w:rPr>
+        <w:t xml:space="preserve">nome_do_df</w:t>
+      </w:r>
+      <w:r>
+        <w:t xml:space="preserve"> </w:t>
+      </w:r>
+      <w:r>
+        <w:t xml:space="preserve">[</w:t>
+      </w:r>
+      <w:r>
+        <w:rPr>
+          <w:iCs/>
+          <w:i/>
+        </w:rPr>
+        <w:t xml:space="preserve">numero_da_coluna</w:t>
+      </w:r>
+      <w:r>
+        <w:t xml:space="preserve">]</w:t>
+      </w:r>
+      <w:r>
+        <w:br/>
+      </w:r>
+    </w:p>
+    <w:p>
+      <w:pPr>
+        <w:numPr>
+          <w:ilvl w:val="2"/>
+          <w:numId w:val="1045"/>
+        </w:numPr>
+        <w:pStyle w:val="Compact"/>
+      </w:pPr>
+      <w:r>
+        <w:t xml:space="preserve">retorna o vetor com os dados, com o</w:t>
+      </w:r>
+      <w:r>
+        <w:t xml:space="preserve"> </w:t>
+      </w:r>
+      <w:r>
+        <w:rPr>
+          <w:iCs/>
+          <w:i/>
+        </w:rPr>
+        <w:t xml:space="preserve">tipo</w:t>
+      </w:r>
+      <w:r>
+        <w:t xml:space="preserve"> </w:t>
+      </w:r>
+      <w:r>
+        <w:t xml:space="preserve">original da coluna.</w:t>
+      </w:r>
+      <w:r>
+        <w:br/>
+      </w:r>
+      <w:r>
+        <w:rPr>
+          <w:iCs/>
+          <w:i/>
+        </w:rPr>
+        <w:t xml:space="preserve">nome_do_df</w:t>
+      </w:r>
+      <w:r>
+        <w:rPr>
+          <w:bCs/>
+          <w:b/>
+        </w:rPr>
+        <w:t xml:space="preserve">$</w:t>
+      </w:r>
+      <w:r>
+        <w:rPr>
+          <w:iCs/>
+          <w:i/>
+        </w:rPr>
+        <w:t xml:space="preserve">nome_do_campo</w:t>
+      </w:r>
+      <w:r>
+        <w:br/>
+      </w:r>
+    </w:p>
+    <w:p>
+      <w:pPr>
+        <w:numPr>
+          <w:ilvl w:val="1"/>
+          <w:numId w:val="1044"/>
+        </w:numPr>
+        <w:pStyle w:val="Compact"/>
+      </w:pPr>
+      <w:r>
+        <w:t xml:space="preserve">Acessando um elemento:</w:t>
+      </w:r>
+      <w:r>
+        <w:br/>
+      </w:r>
+      <w:r>
+        <w:rPr>
+          <w:iCs/>
+          <w:i/>
+        </w:rPr>
+        <w:t xml:space="preserve">nome_do_df</w:t>
+      </w:r>
+      <w:r>
+        <w:t xml:space="preserve"> </w:t>
+      </w:r>
+      <w:r>
+        <w:t xml:space="preserve">[</w:t>
+      </w:r>
+      <w:r>
+        <w:rPr>
+          <w:iCs/>
+          <w:i/>
+        </w:rPr>
+        <w:t xml:space="preserve">linha</w:t>
+      </w:r>
+      <w:r>
+        <w:t xml:space="preserve">,</w:t>
+      </w:r>
+      <w:r>
+        <w:t xml:space="preserve"> </w:t>
+      </w:r>
+      <w:r>
+        <w:rPr>
+          <w:iCs/>
+          <w:i/>
+        </w:rPr>
+        <w:t xml:space="preserve">coluna</w:t>
+      </w:r>
+      <w:r>
+        <w:t xml:space="preserve">]</w:t>
+      </w:r>
+      <w:r>
+        <w:br/>
+      </w:r>
+    </w:p>
+    <w:p>
+      <w:pPr>
+        <w:numPr>
+          <w:ilvl w:val="1"/>
+          <w:numId w:val="1044"/>
+        </w:numPr>
+        <w:pStyle w:val="Compact"/>
+      </w:pPr>
+      <w:r>
+        <w:t xml:space="preserve">Acessando uma linha:</w:t>
+      </w:r>
+      <w:r>
+        <w:br/>
+      </w:r>
+      <w:r>
+        <w:rPr>
+          <w:iCs/>
+          <w:i/>
+        </w:rPr>
+        <w:t xml:space="preserve">nome_do_df</w:t>
+      </w:r>
+      <w:r>
+        <w:t xml:space="preserve"> </w:t>
+      </w:r>
+      <w:r>
+        <w:t xml:space="preserve">[</w:t>
+      </w:r>
+      <w:r>
+        <w:rPr>
+          <w:iCs/>
+          <w:i/>
+        </w:rPr>
+        <w:t xml:space="preserve">linha</w:t>
+      </w:r>
+      <w:r>
+        <w:t xml:space="preserve">,]</w:t>
+      </w:r>
+      <w:r>
+        <w:br/>
+      </w:r>
+    </w:p>
+    <w:p>
+      <w:pPr>
+        <w:numPr>
+          <w:ilvl w:val="0"/>
+          <w:numId w:val="1042"/>
+        </w:numPr>
+        <w:pStyle w:val="Compact"/>
+      </w:pPr>
+      <w:r>
+        <w:t xml:space="preserve">Excluindo uma coluna:</w:t>
+      </w:r>
+      <w:r>
+        <w:br/>
+      </w:r>
+      <w:r>
+        <w:rPr>
+          <w:iCs/>
+          <w:i/>
+        </w:rPr>
+        <w:t xml:space="preserve">nome_do_df</w:t>
+      </w:r>
+      <w:r>
+        <w:rPr>
+          <w:bCs/>
+          <w:b/>
+        </w:rPr>
+        <w:t xml:space="preserve">$</w:t>
+      </w:r>
+      <w:r>
+        <w:rPr>
+          <w:iCs/>
+          <w:i/>
+        </w:rPr>
+        <w:t xml:space="preserve">nome_coluna</w:t>
+      </w:r>
+      <w:r>
+        <w:t xml:space="preserve"> </w:t>
+      </w:r>
+      <w:r>
+        <w:t xml:space="preserve">&lt;-</w:t>
+      </w:r>
+      <w:r>
+        <w:t xml:space="preserve"> </w:t>
+      </w:r>
+      <w:r>
+        <w:rPr>
+          <w:bCs/>
+          <w:b/>
+        </w:rPr>
+        <w:t xml:space="preserve">NULL</w:t>
+      </w:r>
+      <w:r>
+        <w:br/>
+      </w:r>
+    </w:p>
+    <w:p>
+      <w:pPr>
+        <w:numPr>
+          <w:ilvl w:val="0"/>
+          <w:numId w:val="1042"/>
+        </w:numPr>
+        <w:pStyle w:val="Compact"/>
+      </w:pPr>
+      <w:r>
+        <w:t xml:space="preserve">Inserindo uma nova coluna:</w:t>
+      </w:r>
+      <w:r>
+        <w:br/>
+      </w:r>
+      <w:r>
+        <w:rPr>
+          <w:iCs/>
+          <w:i/>
+        </w:rPr>
+        <w:t xml:space="preserve">nome_do_df</w:t>
+      </w:r>
+      <w:r>
+        <w:rPr>
+          <w:bCs/>
+          <w:b/>
+        </w:rPr>
+        <w:t xml:space="preserve">$</w:t>
+      </w:r>
+      <w:r>
+        <w:rPr>
+          <w:iCs/>
+          <w:i/>
+        </w:rPr>
+        <w:t xml:space="preserve">nome_nova_coluna</w:t>
+      </w:r>
+      <w:r>
+        <w:t xml:space="preserve"> </w:t>
+      </w:r>
+      <w:r>
+        <w:t xml:space="preserve">&lt;-</w:t>
+      </w:r>
+      <w:r>
+        <w:t xml:space="preserve"> </w:t>
+      </w:r>
+      <w:r>
+        <w:rPr>
+          <w:iCs/>
+          <w:i/>
+        </w:rPr>
+        <w:t xml:space="preserve">valor</w:t>
+      </w:r>
+      <w:r>
+        <w:br/>
+      </w:r>
+    </w:p>
+    <w:bookmarkEnd w:id="56"/>
+    <w:bookmarkStart w:id="57" w:name="Xcad9f0c005e6c694e2140451e747cda0619b79a"/>
+    <w:p>
+      <w:pPr>
+        <w:pStyle w:val="Heading2"/>
+      </w:pPr>
+      <w:r>
+        <w:rPr>
+          <w:rStyle w:val="SectionNumber"/>
+        </w:rPr>
+        <w:t xml:space="preserve">10.3</w:t>
+      </w:r>
+      <w:r>
+        <w:tab/>
+      </w:r>
+      <w:r>
+        <w:t xml:space="preserve">Visualizar dados matriz e data.frame - VIEW</w:t>
+      </w:r>
+    </w:p>
+    <w:p>
+      <w:pPr>
+        <w:numPr>
+          <w:ilvl w:val="0"/>
+          <w:numId w:val="1046"/>
+        </w:numPr>
+      </w:pPr>
+      <w:r>
+        <w:t xml:space="preserve">Para apresentar os dados no console, basta penas chamar o nome da variavel com o dado armazenado.</w:t>
+      </w:r>
+      <w:r>
+        <w:br/>
+      </w:r>
+      <w:r>
+        <w:rPr>
+          <w:iCs/>
+          <w:i/>
+        </w:rPr>
+        <w:t xml:space="preserve">nome_da_variavel</w:t>
+      </w:r>
+      <w:r>
+        <w:br/>
+      </w:r>
+    </w:p>
+    <w:p>
+      <w:pPr>
+        <w:numPr>
+          <w:ilvl w:val="0"/>
+          <w:numId w:val="1046"/>
+        </w:numPr>
+      </w:pPr>
+      <w:r>
+        <w:t xml:space="preserve">A função</w:t>
+      </w:r>
+      <w:r>
+        <w:t xml:space="preserve"> </w:t>
+      </w:r>
+      <w:r>
+        <w:rPr>
+          <w:bCs/>
+          <w:b/>
+        </w:rPr>
+        <w:t xml:space="preserve">VIEW</w:t>
+      </w:r>
+      <w:r>
+        <w:t xml:space="preserve"> </w:t>
+      </w:r>
+      <w:r>
+        <w:t xml:space="preserve">é usada para visualização de dados em formato planilha.</w:t>
+      </w:r>
+      <w:r>
+        <w:br/>
+      </w:r>
+      <w:r>
+        <w:rPr>
+          <w:bCs/>
+          <w:b/>
+        </w:rPr>
+        <w:t xml:space="preserve">VIEW</w:t>
+      </w:r>
+      <w:r>
+        <w:t xml:space="preserve">(</w:t>
+      </w:r>
+      <w:r>
+        <w:rPr>
+          <w:iCs/>
+          <w:i/>
+        </w:rPr>
+        <w:t xml:space="preserve">variavel_matriz/data.frame</w:t>
+      </w:r>
+      <w:r>
+        <w:t xml:space="preserve">)</w:t>
+      </w:r>
+      <w:r>
+        <w:br/>
       </w:r>
     </w:p>
     <w:p>
@@ -4487,8 +5949,9 @@
         <w:br w:type="page"/>
       </w:r>
     </w:p>
-    <w:bookmarkEnd w:id="55"/>
-    <w:bookmarkStart w:id="56" w:name="aula-13--"/>
+    <w:bookmarkEnd w:id="57"/>
+    <w:bookmarkEnd w:id="58"/>
+    <w:bookmarkStart w:id="59" w:name="aula-14--"/>
     <w:p>
       <w:pPr>
         <w:pStyle w:val="Heading1"/>
@@ -4503,7 +5966,7 @@
         <w:tab/>
       </w:r>
       <w:r>
-        <w:t xml:space="preserve">Aula 13 -</w:t>
+        <w:t xml:space="preserve">Aula 14 -</w:t>
       </w:r>
     </w:p>
     <w:p>
@@ -4511,8 +5974,8 @@
         <w:br w:type="page"/>
       </w:r>
     </w:p>
-    <w:bookmarkEnd w:id="56"/>
-    <w:bookmarkStart w:id="57" w:name="aula-14--"/>
+    <w:bookmarkEnd w:id="59"/>
+    <w:bookmarkStart w:id="60" w:name="aula-15--"/>
     <w:p>
       <w:pPr>
         <w:pStyle w:val="Heading1"/>
@@ -4527,7 +5990,7 @@
         <w:tab/>
       </w:r>
       <w:r>
-        <w:t xml:space="preserve">Aula 14 -</w:t>
+        <w:t xml:space="preserve">Aula 15 -</w:t>
       </w:r>
     </w:p>
     <w:p>
@@ -4535,8 +5998,8 @@
         <w:br w:type="page"/>
       </w:r>
     </w:p>
-    <w:bookmarkEnd w:id="57"/>
-    <w:bookmarkStart w:id="58" w:name="aula-15--"/>
+    <w:bookmarkEnd w:id="60"/>
+    <w:bookmarkStart w:id="61" w:name="aula-16--"/>
     <w:p>
       <w:pPr>
         <w:pStyle w:val="Heading1"/>
@@ -4551,7 +6014,7 @@
         <w:tab/>
       </w:r>
       <w:r>
-        <w:t xml:space="preserve">Aula 15 -</w:t>
+        <w:t xml:space="preserve">Aula 16 -</w:t>
       </w:r>
     </w:p>
     <w:p>
@@ -4559,8 +6022,8 @@
         <w:br w:type="page"/>
       </w:r>
     </w:p>
-    <w:bookmarkEnd w:id="58"/>
-    <w:bookmarkStart w:id="59" w:name="aula-16--"/>
+    <w:bookmarkEnd w:id="61"/>
+    <w:bookmarkStart w:id="62" w:name="aula-17--"/>
     <w:p>
       <w:pPr>
         <w:pStyle w:val="Heading1"/>
@@ -4575,7 +6038,7 @@
         <w:tab/>
       </w:r>
       <w:r>
-        <w:t xml:space="preserve">Aula 16 -</w:t>
+        <w:t xml:space="preserve">Aula 17 -</w:t>
       </w:r>
     </w:p>
     <w:p>
@@ -4583,8 +6046,8 @@
         <w:br w:type="page"/>
       </w:r>
     </w:p>
-    <w:bookmarkEnd w:id="59"/>
-    <w:bookmarkStart w:id="60" w:name="aula-17--"/>
+    <w:bookmarkEnd w:id="62"/>
+    <w:bookmarkStart w:id="64" w:name="andamento-dos-estudos"/>
     <w:p>
       <w:pPr>
         <w:pStyle w:val="Heading1"/>
@@ -4599,48 +6062,24 @@
         <w:tab/>
       </w:r>
       <w:r>
-        <w:t xml:space="preserve">Aula 17 -</w:t>
-      </w:r>
-    </w:p>
-    <w:p>
-      <w:r>
-        <w:br w:type="page"/>
-      </w:r>
-    </w:p>
-    <w:bookmarkEnd w:id="60"/>
-    <w:bookmarkStart w:id="62" w:name="andamento-dos-estudos"/>
-    <w:p>
-      <w:pPr>
-        <w:pStyle w:val="Heading1"/>
+        <w:t xml:space="preserve">Andamento dos Estudos</w:t>
+      </w:r>
+    </w:p>
+    <w:bookmarkStart w:id="63" w:name="assunto-em-andamento"/>
+    <w:p>
+      <w:pPr>
+        <w:pStyle w:val="Heading2"/>
       </w:pPr>
       <w:r>
         <w:rPr>
           <w:rStyle w:val="SectionNumber"/>
         </w:rPr>
-        <w:t xml:space="preserve">16</w:t>
+        <w:t xml:space="preserve">15.1</w:t>
       </w:r>
       <w:r>
         <w:tab/>
       </w:r>
       <w:r>
-        <w:t xml:space="preserve">Andamento dos Estudos</w:t>
-      </w:r>
-    </w:p>
-    <w:bookmarkStart w:id="61" w:name="assunto-em-andamento"/>
-    <w:p>
-      <w:pPr>
-        <w:pStyle w:val="Heading2"/>
-      </w:pPr>
-      <w:r>
-        <w:rPr>
-          <w:rStyle w:val="SectionNumber"/>
-        </w:rPr>
-        <w:t xml:space="preserve">16.1</w:t>
-      </w:r>
-      <w:r>
-        <w:tab/>
-      </w:r>
-      <w:r>
         <w:t xml:space="preserve">Assunto em andamento</w:t>
       </w:r>
     </w:p>
@@ -4649,14 +6088,14 @@
         <w:pStyle w:val="FirstParagraph"/>
       </w:pPr>
       <w:r>
-        <w:t xml:space="preserve">Atualmente estou escrevendo Aula 11.</w:t>
-      </w:r>
-      <w:r>
-        <w:br/>
-      </w:r>
-    </w:p>
-    <w:bookmarkEnd w:id="61"/>
-    <w:bookmarkEnd w:id="62"/>
+        <w:t xml:space="preserve">Atualmente estou escrevendo Aula 14.</w:t>
+      </w:r>
+      <w:r>
+        <w:br/>
+      </w:r>
+    </w:p>
+    <w:bookmarkEnd w:id="63"/>
+    <w:bookmarkEnd w:id="64"/>
     <w:sectPr/>
   </w:body>
 </w:document>
@@ -4954,6 +6393,30 @@
     <w:abstractNumId w:val="991"/>
   </w:num>
   <w:num w:numId="1038">
+    <w:abstractNumId w:val="991"/>
+  </w:num>
+  <w:num w:numId="1039">
+    <w:abstractNumId w:val="991"/>
+  </w:num>
+  <w:num w:numId="1040">
+    <w:abstractNumId w:val="991"/>
+  </w:num>
+  <w:num w:numId="1041">
+    <w:abstractNumId w:val="991"/>
+  </w:num>
+  <w:num w:numId="1042">
+    <w:abstractNumId w:val="991"/>
+  </w:num>
+  <w:num w:numId="1043">
+    <w:abstractNumId w:val="991"/>
+  </w:num>
+  <w:num w:numId="1044">
+    <w:abstractNumId w:val="991"/>
+  </w:num>
+  <w:num w:numId="1045">
+    <w:abstractNumId w:val="991"/>
+  </w:num>
+  <w:num w:numId="1046">
     <w:abstractNumId w:val="991"/>
   </w:num>
 </w:numbering>

</xml_diff>

<commit_message>
atualização 25/5/22 - vetor
</commit_message>
<xml_diff>
--- a/Readme.docx
+++ b/Readme.docx
@@ -59,7 +59,7 @@
         <w:pStyle w:val="Date"/>
       </w:pPr>
       <w:r>
-        <w:t xml:space="preserve">2022-05-24</w:t>
+        <w:t xml:space="preserve">2022-05-25</w:t>
       </w:r>
     </w:p>
     <w:sdt>
@@ -5951,7 +5951,7 @@
     </w:p>
     <w:bookmarkEnd w:id="57"/>
     <w:bookmarkEnd w:id="58"/>
-    <w:bookmarkStart w:id="59" w:name="aula-14--"/>
+    <w:bookmarkStart w:id="61" w:name="aula-14-e-15---filtros"/>
     <w:p>
       <w:pPr>
         <w:pStyle w:val="Heading1"/>
@@ -5966,7 +5966,597 @@
         <w:tab/>
       </w:r>
       <w:r>
-        <w:t xml:space="preserve">Aula 14 -</w:t>
+        <w:t xml:space="preserve">Aula 14 e 15 - Filtros</w:t>
+      </w:r>
+    </w:p>
+    <w:p>
+      <w:pPr>
+        <w:numPr>
+          <w:ilvl w:val="0"/>
+          <w:numId w:val="1047"/>
+        </w:numPr>
+        <w:pStyle w:val="Compact"/>
+      </w:pPr>
+      <w:r>
+        <w:t xml:space="preserve">Acessar, extrair e modificar dados em variaveis.</w:t>
+      </w:r>
+      <w:r>
+        <w:br/>
+      </w:r>
+    </w:p>
+    <w:bookmarkStart w:id="59" w:name="vetor-1"/>
+    <w:p>
+      <w:pPr>
+        <w:pStyle w:val="Heading2"/>
+      </w:pPr>
+      <w:r>
+        <w:rPr>
+          <w:rStyle w:val="SectionNumber"/>
+        </w:rPr>
+        <w:t xml:space="preserve">11.1</w:t>
+      </w:r>
+      <w:r>
+        <w:tab/>
+      </w:r>
+      <w:r>
+        <w:t xml:space="preserve">Vetor</w:t>
+      </w:r>
+    </w:p>
+    <w:p>
+      <w:pPr>
+        <w:numPr>
+          <w:ilvl w:val="0"/>
+          <w:numId w:val="1048"/>
+        </w:numPr>
+        <w:pStyle w:val="Compact"/>
+      </w:pPr>
+      <w:r>
+        <w:t xml:space="preserve">Acessar dados:</w:t>
+      </w:r>
+      <w:r>
+        <w:br/>
+      </w:r>
+    </w:p>
+    <w:p>
+      <w:pPr>
+        <w:numPr>
+          <w:ilvl w:val="1"/>
+          <w:numId w:val="1049"/>
+        </w:numPr>
+        <w:pStyle w:val="Compact"/>
+      </w:pPr>
+      <w:r>
+        <w:t xml:space="preserve">Acessar um elemento em determinada posição.</w:t>
+      </w:r>
+      <w:r>
+        <w:br/>
+      </w:r>
+      <w:r>
+        <w:rPr>
+          <w:iCs/>
+          <w:i/>
+        </w:rPr>
+        <w:t xml:space="preserve">nome_vetor</w:t>
+      </w:r>
+      <w:r>
+        <w:t xml:space="preserve"> </w:t>
+      </w:r>
+      <w:r>
+        <w:t xml:space="preserve">[</w:t>
+      </w:r>
+      <w:r>
+        <w:rPr>
+          <w:iCs/>
+          <w:i/>
+        </w:rPr>
+        <w:t xml:space="preserve">posição_do_elemento</w:t>
+      </w:r>
+      <w:r>
+        <w:t xml:space="preserve">]</w:t>
+      </w:r>
+      <w:r>
+        <w:br/>
+      </w:r>
+    </w:p>
+    <w:p>
+      <w:pPr>
+        <w:numPr>
+          <w:ilvl w:val="1"/>
+          <w:numId w:val="1049"/>
+        </w:numPr>
+        <w:pStyle w:val="Compact"/>
+      </w:pPr>
+      <w:r>
+        <w:t xml:space="preserve">Acessar todos os elementos, menos determinada posição.</w:t>
+      </w:r>
+      <w:r>
+        <w:br/>
+      </w:r>
+      <w:r>
+        <w:rPr>
+          <w:iCs/>
+          <w:i/>
+        </w:rPr>
+        <w:t xml:space="preserve">nome_vetor</w:t>
+      </w:r>
+      <w:r>
+        <w:t xml:space="preserve"> </w:t>
+      </w:r>
+      <w:r>
+        <w:t xml:space="preserve">[ -</w:t>
+      </w:r>
+      <w:r>
+        <w:rPr>
+          <w:iCs/>
+          <w:i/>
+        </w:rPr>
+        <w:t xml:space="preserve">posição_do_elemento_excluido</w:t>
+      </w:r>
+      <w:r>
+        <w:t xml:space="preserve">]</w:t>
+      </w:r>
+      <w:r>
+        <w:br/>
+      </w:r>
+    </w:p>
+    <w:p>
+      <w:pPr>
+        <w:numPr>
+          <w:ilvl w:val="1"/>
+          <w:numId w:val="1049"/>
+        </w:numPr>
+        <w:pStyle w:val="Compact"/>
+      </w:pPr>
+      <w:r>
+        <w:t xml:space="preserve">Dados entre posições (da</w:t>
+      </w:r>
+      <w:r>
+        <w:t xml:space="preserve"> </w:t>
+      </w:r>
+      <w:r>
+        <w:rPr>
+          <w:iCs/>
+          <w:i/>
+        </w:rPr>
+        <w:t xml:space="preserve">posição1</w:t>
+      </w:r>
+      <w:r>
+        <w:t xml:space="preserve"> </w:t>
+      </w:r>
+      <w:r>
+        <w:t xml:space="preserve">a</w:t>
+      </w:r>
+      <w:r>
+        <w:t xml:space="preserve"> </w:t>
+      </w:r>
+      <w:r>
+        <w:rPr>
+          <w:iCs/>
+          <w:i/>
+        </w:rPr>
+        <w:t xml:space="preserve">posição2</w:t>
+      </w:r>
+      <w:r>
+        <w:t xml:space="preserve">,</w:t>
+      </w:r>
+      <w:r>
+        <w:t xml:space="preserve"> </w:t>
+      </w:r>
+      <w:r>
+        <w:rPr>
+          <w:iCs/>
+          <w:i/>
+        </w:rPr>
+        <w:t xml:space="preserve">posição1</w:t>
+      </w:r>
+      <w:r>
+        <w:t xml:space="preserve"> </w:t>
+      </w:r>
+      <w:r>
+        <w:t xml:space="preserve">e</w:t>
+      </w:r>
+      <w:r>
+        <w:t xml:space="preserve"> </w:t>
+      </w:r>
+      <w:r>
+        <w:rPr>
+          <w:iCs/>
+          <w:i/>
+        </w:rPr>
+        <w:t xml:space="preserve">posição2</w:t>
+      </w:r>
+      <w:r>
+        <w:t xml:space="preserve"> </w:t>
+      </w:r>
+      <w:r>
+        <w:t xml:space="preserve">inclusas).</w:t>
+      </w:r>
+      <w:r>
+        <w:br/>
+      </w:r>
+      <w:r>
+        <w:rPr>
+          <w:iCs/>
+          <w:i/>
+        </w:rPr>
+        <w:t xml:space="preserve">nome_vetor</w:t>
+      </w:r>
+      <w:r>
+        <w:t xml:space="preserve"> </w:t>
+      </w:r>
+      <w:r>
+        <w:t xml:space="preserve">[</w:t>
+      </w:r>
+      <w:r>
+        <w:t xml:space="preserve"> </w:t>
+      </w:r>
+      <w:r>
+        <w:rPr>
+          <w:iCs/>
+          <w:i/>
+        </w:rPr>
+        <w:t xml:space="preserve">posição1</w:t>
+      </w:r>
+      <w:r>
+        <w:t xml:space="preserve">:</w:t>
+      </w:r>
+      <w:r>
+        <w:rPr>
+          <w:iCs/>
+          <w:i/>
+        </w:rPr>
+        <w:t xml:space="preserve">posição2</w:t>
+      </w:r>
+      <w:r>
+        <w:t xml:space="preserve">]</w:t>
+      </w:r>
+      <w:r>
+        <w:br/>
+      </w:r>
+    </w:p>
+    <w:p>
+      <w:pPr>
+        <w:numPr>
+          <w:ilvl w:val="1"/>
+          <w:numId w:val="1049"/>
+        </w:numPr>
+        <w:pStyle w:val="Compact"/>
+      </w:pPr>
+      <w:r>
+        <w:t xml:space="preserve">Acessando a posição final do vetor com ajuda da função</w:t>
+      </w:r>
+      <w:r>
+        <w:t xml:space="preserve"> </w:t>
+      </w:r>
+      <w:r>
+        <w:rPr>
+          <w:bCs/>
+          <w:b/>
+        </w:rPr>
+        <w:t xml:space="preserve">length</w:t>
+      </w:r>
+      <w:r>
+        <w:t xml:space="preserve">() (devolve o tamanho do vetor, ou seja, a ultima posição).</w:t>
+      </w:r>
+      <w:r>
+        <w:br/>
+      </w:r>
+      <w:r>
+        <w:rPr>
+          <w:iCs/>
+          <w:i/>
+        </w:rPr>
+        <w:t xml:space="preserve">nome_vetor</w:t>
+      </w:r>
+      <w:r>
+        <w:t xml:space="preserve"> </w:t>
+      </w:r>
+      <w:r>
+        <w:t xml:space="preserve">[</w:t>
+      </w:r>
+      <w:r>
+        <w:t xml:space="preserve"> </w:t>
+      </w:r>
+      <w:r>
+        <w:rPr>
+          <w:iCs/>
+          <w:i/>
+        </w:rPr>
+        <w:t xml:space="preserve">posição1</w:t>
+      </w:r>
+      <w:r>
+        <w:t xml:space="preserve">:</w:t>
+      </w:r>
+      <w:r>
+        <w:rPr>
+          <w:bCs/>
+          <w:b/>
+        </w:rPr>
+        <w:t xml:space="preserve">length</w:t>
+      </w:r>
+      <w:r>
+        <w:t xml:space="preserve">(</w:t>
+      </w:r>
+      <w:r>
+        <w:rPr>
+          <w:iCs/>
+          <w:i/>
+        </w:rPr>
+        <w:t xml:space="preserve">nome_vetor</w:t>
+      </w:r>
+      <w:r>
+        <w:t xml:space="preserve">)]</w:t>
+      </w:r>
+      <w:r>
+        <w:br/>
+      </w:r>
+    </w:p>
+    <w:p>
+      <w:pPr>
+        <w:numPr>
+          <w:ilvl w:val="1"/>
+          <w:numId w:val="1049"/>
+        </w:numPr>
+        <w:pStyle w:val="Compact"/>
+      </w:pPr>
+      <w:r>
+        <w:t xml:space="preserve">Acessando posição determinada atraves de operação matematica.</w:t>
+      </w:r>
+      <w:r>
+        <w:br/>
+      </w:r>
+      <w:r>
+        <w:rPr>
+          <w:iCs/>
+          <w:i/>
+        </w:rPr>
+        <w:t xml:space="preserve">nome_vetor</w:t>
+      </w:r>
+      <w:r>
+        <w:t xml:space="preserve"> </w:t>
+      </w:r>
+      <w:r>
+        <w:t xml:space="preserve">[</w:t>
+      </w:r>
+      <w:r>
+        <w:t xml:space="preserve"> </w:t>
+      </w:r>
+      <w:r>
+        <w:rPr>
+          <w:bCs/>
+          <w:b/>
+        </w:rPr>
+        <w:t xml:space="preserve">length</w:t>
+      </w:r>
+      <w:r>
+        <w:t xml:space="preserve">(</w:t>
+      </w:r>
+      <w:r>
+        <w:rPr>
+          <w:iCs/>
+          <w:i/>
+        </w:rPr>
+        <w:t xml:space="preserve">nome_vetor</w:t>
+      </w:r>
+      <w:r>
+        <w:t xml:space="preserve">)-2:</w:t>
+      </w:r>
+      <w:r>
+        <w:rPr>
+          <w:bCs/>
+          <w:b/>
+        </w:rPr>
+        <w:t xml:space="preserve">length</w:t>
+      </w:r>
+      <w:r>
+        <w:t xml:space="preserve">(</w:t>
+      </w:r>
+      <w:r>
+        <w:rPr>
+          <w:iCs/>
+          <w:i/>
+        </w:rPr>
+        <w:t xml:space="preserve">nome_vetor</w:t>
+      </w:r>
+      <w:r>
+        <w:t xml:space="preserve">)]</w:t>
+      </w:r>
+      <w:r>
+        <w:br/>
+      </w:r>
+    </w:p>
+    <w:p>
+      <w:pPr>
+        <w:numPr>
+          <w:ilvl w:val="1"/>
+          <w:numId w:val="1049"/>
+        </w:numPr>
+        <w:pStyle w:val="Compact"/>
+      </w:pPr>
+      <w:r>
+        <w:t xml:space="preserve">Acessando dados atraves de condições.</w:t>
+      </w:r>
+      <w:r>
+        <w:br/>
+      </w:r>
+      <w:r>
+        <w:rPr>
+          <w:iCs/>
+          <w:i/>
+        </w:rPr>
+        <w:t xml:space="preserve">nome_vetor</w:t>
+      </w:r>
+      <w:r>
+        <w:t xml:space="preserve"> </w:t>
+      </w:r>
+      <w:r>
+        <w:t xml:space="preserve">[</w:t>
+      </w:r>
+      <w:r>
+        <w:rPr>
+          <w:iCs/>
+          <w:i/>
+        </w:rPr>
+        <w:t xml:space="preserve">nome_vetor</w:t>
+      </w:r>
+      <w:r>
+        <w:rPr>
+          <w:bCs/>
+          <w:b/>
+        </w:rPr>
+        <w:t xml:space="preserve">==</w:t>
+      </w:r>
+      <w:r>
+        <w:rPr>
+          <w:iCs/>
+          <w:i/>
+        </w:rPr>
+        <w:t xml:space="preserve">condição</w:t>
+      </w:r>
+      <w:r>
+        <w:t xml:space="preserve">]</w:t>
+      </w:r>
+      <w:r>
+        <w:br/>
+      </w:r>
+      <w:r>
+        <w:rPr>
+          <w:iCs/>
+          <w:i/>
+        </w:rPr>
+        <w:t xml:space="preserve">nome_vetor</w:t>
+      </w:r>
+      <w:r>
+        <w:t xml:space="preserve"> </w:t>
+      </w:r>
+      <w:r>
+        <w:t xml:space="preserve">[</w:t>
+      </w:r>
+      <w:r>
+        <w:rPr>
+          <w:iCs/>
+          <w:i/>
+        </w:rPr>
+        <w:t xml:space="preserve">nome_vetor</w:t>
+      </w:r>
+      <w:r>
+        <w:rPr>
+          <w:bCs/>
+          <w:b/>
+        </w:rPr>
+        <w:t xml:space="preserve">!=</w:t>
+      </w:r>
+      <w:r>
+        <w:rPr>
+          <w:iCs/>
+          <w:i/>
+        </w:rPr>
+        <w:t xml:space="preserve">condição</w:t>
+      </w:r>
+      <w:r>
+        <w:t xml:space="preserve">]</w:t>
+      </w:r>
+      <w:r>
+        <w:br/>
+      </w:r>
+      <w:r>
+        <w:rPr>
+          <w:iCs/>
+          <w:i/>
+        </w:rPr>
+        <w:t xml:space="preserve">nome_vetor</w:t>
+      </w:r>
+      <w:r>
+        <w:t xml:space="preserve"> </w:t>
+      </w:r>
+      <w:r>
+        <w:t xml:space="preserve">[</w:t>
+      </w:r>
+      <w:r>
+        <w:rPr>
+          <w:iCs/>
+          <w:i/>
+        </w:rPr>
+        <w:t xml:space="preserve">nome_vetor</w:t>
+      </w:r>
+      <w:r>
+        <w:rPr>
+          <w:bCs/>
+          <w:b/>
+        </w:rPr>
+        <w:t xml:space="preserve">&gt;</w:t>
+      </w:r>
+      <w:r>
+        <w:rPr>
+          <w:iCs/>
+          <w:i/>
+        </w:rPr>
+        <w:t xml:space="preserve">condição</w:t>
+      </w:r>
+      <w:r>
+        <w:t xml:space="preserve">]</w:t>
+      </w:r>
+      <w:r>
+        <w:br/>
+      </w:r>
+      <w:r>
+        <w:rPr>
+          <w:iCs/>
+          <w:i/>
+        </w:rPr>
+        <w:t xml:space="preserve">nome_vetor</w:t>
+      </w:r>
+      <w:r>
+        <w:t xml:space="preserve"> </w:t>
+      </w:r>
+      <w:r>
+        <w:t xml:space="preserve">[</w:t>
+      </w:r>
+      <w:r>
+        <w:rPr>
+          <w:iCs/>
+          <w:i/>
+        </w:rPr>
+        <w:t xml:space="preserve">nome_vetor</w:t>
+      </w:r>
+      <w:r>
+        <w:rPr>
+          <w:bCs/>
+          <w:b/>
+        </w:rPr>
+        <w:t xml:space="preserve">&lt;=</w:t>
+      </w:r>
+      <w:r>
+        <w:rPr>
+          <w:iCs/>
+          <w:i/>
+        </w:rPr>
+        <w:t xml:space="preserve">condição</w:t>
+      </w:r>
+      <w:r>
+        <w:t xml:space="preserve">]</w:t>
+      </w:r>
+      <w:r>
+        <w:br/>
+      </w:r>
+    </w:p>
+    <w:bookmarkEnd w:id="59"/>
+    <w:bookmarkStart w:id="60" w:name="data.frames"/>
+    <w:p>
+      <w:pPr>
+        <w:pStyle w:val="Heading2"/>
+      </w:pPr>
+      <w:r>
+        <w:rPr>
+          <w:rStyle w:val="SectionNumber"/>
+        </w:rPr>
+        <w:t xml:space="preserve">11.2</w:t>
+      </w:r>
+      <w:r>
+        <w:tab/>
+      </w:r>
+      <w:r>
+        <w:t xml:space="preserve">Data.Frames</w:t>
       </w:r>
     </w:p>
     <w:p>
@@ -5974,8 +6564,9 @@
         <w:br w:type="page"/>
       </w:r>
     </w:p>
-    <w:bookmarkEnd w:id="59"/>
-    <w:bookmarkStart w:id="60" w:name="aula-15--"/>
+    <w:bookmarkEnd w:id="60"/>
+    <w:bookmarkEnd w:id="61"/>
+    <w:bookmarkStart w:id="62" w:name="aula-16--"/>
     <w:p>
       <w:pPr>
         <w:pStyle w:val="Heading1"/>
@@ -5990,7 +6581,7 @@
         <w:tab/>
       </w:r>
       <w:r>
-        <w:t xml:space="preserve">Aula 15 -</w:t>
+        <w:t xml:space="preserve">Aula 16 -</w:t>
       </w:r>
     </w:p>
     <w:p>
@@ -5998,8 +6589,8 @@
         <w:br w:type="page"/>
       </w:r>
     </w:p>
-    <w:bookmarkEnd w:id="60"/>
-    <w:bookmarkStart w:id="61" w:name="aula-16--"/>
+    <w:bookmarkEnd w:id="62"/>
+    <w:bookmarkStart w:id="63" w:name="aula-17--"/>
     <w:p>
       <w:pPr>
         <w:pStyle w:val="Heading1"/>
@@ -6014,7 +6605,7 @@
         <w:tab/>
       </w:r>
       <w:r>
-        <w:t xml:space="preserve">Aula 16 -</w:t>
+        <w:t xml:space="preserve">Aula 17 -</w:t>
       </w:r>
     </w:p>
     <w:p>
@@ -6022,8 +6613,8 @@
         <w:br w:type="page"/>
       </w:r>
     </w:p>
-    <w:bookmarkEnd w:id="61"/>
-    <w:bookmarkStart w:id="62" w:name="aula-17--"/>
+    <w:bookmarkEnd w:id="63"/>
+    <w:bookmarkStart w:id="65" w:name="andamento-dos-estudos"/>
     <w:p>
       <w:pPr>
         <w:pStyle w:val="Heading1"/>
@@ -6038,48 +6629,24 @@
         <w:tab/>
       </w:r>
       <w:r>
-        <w:t xml:space="preserve">Aula 17 -</w:t>
-      </w:r>
-    </w:p>
-    <w:p>
-      <w:r>
-        <w:br w:type="page"/>
-      </w:r>
-    </w:p>
-    <w:bookmarkEnd w:id="62"/>
-    <w:bookmarkStart w:id="64" w:name="andamento-dos-estudos"/>
-    <w:p>
-      <w:pPr>
-        <w:pStyle w:val="Heading1"/>
+        <w:t xml:space="preserve">Andamento dos Estudos</w:t>
+      </w:r>
+    </w:p>
+    <w:bookmarkStart w:id="64" w:name="assunto-em-andamento"/>
+    <w:p>
+      <w:pPr>
+        <w:pStyle w:val="Heading2"/>
       </w:pPr>
       <w:r>
         <w:rPr>
           <w:rStyle w:val="SectionNumber"/>
         </w:rPr>
-        <w:t xml:space="preserve">15</w:t>
+        <w:t xml:space="preserve">14.1</w:t>
       </w:r>
       <w:r>
         <w:tab/>
       </w:r>
       <w:r>
-        <w:t xml:space="preserve">Andamento dos Estudos</w:t>
-      </w:r>
-    </w:p>
-    <w:bookmarkStart w:id="63" w:name="assunto-em-andamento"/>
-    <w:p>
-      <w:pPr>
-        <w:pStyle w:val="Heading2"/>
-      </w:pPr>
-      <w:r>
-        <w:rPr>
-          <w:rStyle w:val="SectionNumber"/>
-        </w:rPr>
-        <w:t xml:space="preserve">15.1</w:t>
-      </w:r>
-      <w:r>
-        <w:tab/>
-      </w:r>
-      <w:r>
         <w:t xml:space="preserve">Assunto em andamento</w:t>
       </w:r>
     </w:p>
@@ -6094,8 +6661,8 @@
         <w:br/>
       </w:r>
     </w:p>
-    <w:bookmarkEnd w:id="63"/>
     <w:bookmarkEnd w:id="64"/>
+    <w:bookmarkEnd w:id="65"/>
     <w:sectPr/>
   </w:body>
 </w:document>
@@ -6417,6 +6984,15 @@
     <w:abstractNumId w:val="991"/>
   </w:num>
   <w:num w:numId="1046">
+    <w:abstractNumId w:val="991"/>
+  </w:num>
+  <w:num w:numId="1047">
+    <w:abstractNumId w:val="991"/>
+  </w:num>
+  <w:num w:numId="1048">
+    <w:abstractNumId w:val="991"/>
+  </w:num>
+  <w:num w:numId="1049">
     <w:abstractNumId w:val="991"/>
   </w:num>
 </w:numbering>

</xml_diff>

<commit_message>
atualização 26/5/22 - filtro data.frame
</commit_message>
<xml_diff>
--- a/Readme.docx
+++ b/Readme.docx
@@ -59,7 +59,7 @@
         <w:pStyle w:val="Date"/>
       </w:pPr>
       <w:r>
-        <w:t xml:space="preserve">2022-05-25</w:t>
+        <w:t xml:space="preserve">2022-05-26</w:t>
       </w:r>
     </w:p>
     <w:sdt>
@@ -6540,6 +6540,54 @@
         <w:br/>
       </w:r>
     </w:p>
+    <w:p>
+      <w:pPr>
+        <w:numPr>
+          <w:ilvl w:val="0"/>
+          <w:numId w:val="1048"/>
+        </w:numPr>
+        <w:pStyle w:val="Compact"/>
+      </w:pPr>
+      <w:r>
+        <w:t xml:space="preserve">Observação:</w:t>
+      </w:r>
+      <w:r>
+        <w:br/>
+      </w:r>
+    </w:p>
+    <w:p>
+      <w:pPr>
+        <w:numPr>
+          <w:ilvl w:val="1"/>
+          <w:numId w:val="1050"/>
+        </w:numPr>
+        <w:pStyle w:val="Compact"/>
+      </w:pPr>
+      <w:r>
+        <w:t xml:space="preserve">A função</w:t>
+      </w:r>
+      <w:r>
+        <w:t xml:space="preserve"> </w:t>
+      </w:r>
+      <w:r>
+        <w:rPr>
+          <w:bCs/>
+          <w:b/>
+        </w:rPr>
+        <w:t xml:space="preserve">length</w:t>
+      </w:r>
+      <w:r>
+        <w:t xml:space="preserve">() devolve o tamanho do vetor, ou seja, a última posição.</w:t>
+      </w:r>
+      <w:r>
+        <w:br/>
+      </w:r>
+    </w:p>
+    <w:p>
+      <w:r>
+        <w:br w:type="page"/>
+      </w:r>
+    </w:p>
     <w:bookmarkEnd w:id="59"/>
     <w:bookmarkStart w:id="60" w:name="data.frames"/>
     <w:p>
@@ -6557,6 +6605,716 @@
       </w:r>
       <w:r>
         <w:t xml:space="preserve">Data.Frames</w:t>
+      </w:r>
+    </w:p>
+    <w:p>
+      <w:pPr>
+        <w:numPr>
+          <w:ilvl w:val="0"/>
+          <w:numId w:val="1051"/>
+        </w:numPr>
+        <w:pStyle w:val="Compact"/>
+      </w:pPr>
+      <w:r>
+        <w:t xml:space="preserve">Acessar dados:</w:t>
+      </w:r>
+      <w:r>
+        <w:br/>
+      </w:r>
+    </w:p>
+    <w:p>
+      <w:pPr>
+        <w:numPr>
+          <w:ilvl w:val="1"/>
+          <w:numId w:val="1052"/>
+        </w:numPr>
+        <w:pStyle w:val="Compact"/>
+      </w:pPr>
+      <w:r>
+        <w:t xml:space="preserve">Acessando coluna/campo pelo numero da posição:</w:t>
+      </w:r>
+      <w:r>
+        <w:br/>
+      </w:r>
+      <w:r>
+        <w:rPr>
+          <w:iCs/>
+          <w:i/>
+        </w:rPr>
+        <w:t xml:space="preserve">df</w:t>
+      </w:r>
+      <w:r>
+        <w:t xml:space="preserve">[</w:t>
+      </w:r>
+      <w:r>
+        <w:rPr>
+          <w:iCs/>
+          <w:i/>
+        </w:rPr>
+        <w:t xml:space="preserve">numero_da_coluna</w:t>
+      </w:r>
+      <w:r>
+        <w:t xml:space="preserve">]</w:t>
+      </w:r>
+      <w:r>
+        <w:br/>
+      </w:r>
+    </w:p>
+    <w:p>
+      <w:pPr>
+        <w:numPr>
+          <w:ilvl w:val="1"/>
+          <w:numId w:val="1052"/>
+        </w:numPr>
+        <w:pStyle w:val="Compact"/>
+      </w:pPr>
+      <w:r>
+        <w:t xml:space="preserve">Acessando registro pelo numero da linha:</w:t>
+      </w:r>
+      <w:r>
+        <w:br/>
+      </w:r>
+      <w:r>
+        <w:rPr>
+          <w:iCs/>
+          <w:i/>
+        </w:rPr>
+        <w:t xml:space="preserve">df</w:t>
+      </w:r>
+      <w:r>
+        <w:t xml:space="preserve">[</w:t>
+      </w:r>
+      <w:r>
+        <w:rPr>
+          <w:iCs/>
+          <w:i/>
+        </w:rPr>
+        <w:t xml:space="preserve">numero_da_linha</w:t>
+      </w:r>
+      <w:r>
+        <w:t xml:space="preserve">,]</w:t>
+      </w:r>
+      <w:r>
+        <w:br/>
+      </w:r>
+    </w:p>
+    <w:p>
+      <w:pPr>
+        <w:numPr>
+          <w:ilvl w:val="1"/>
+          <w:numId w:val="1052"/>
+        </w:numPr>
+        <w:pStyle w:val="Compact"/>
+      </w:pPr>
+      <w:r>
+        <w:t xml:space="preserve">Acessando intervalo de colunas (posições inclusas):</w:t>
+      </w:r>
+      <w:r>
+        <w:br/>
+      </w:r>
+      <w:r>
+        <w:rPr>
+          <w:iCs/>
+          <w:i/>
+        </w:rPr>
+        <w:t xml:space="preserve">df</w:t>
+      </w:r>
+      <w:r>
+        <w:t xml:space="preserve">[</w:t>
+      </w:r>
+      <w:r>
+        <w:rPr>
+          <w:iCs/>
+          <w:i/>
+        </w:rPr>
+        <w:t xml:space="preserve">numero_da_coluna_inicial</w:t>
+      </w:r>
+      <w:r>
+        <w:t xml:space="preserve">:</w:t>
+      </w:r>
+      <w:r>
+        <w:rPr>
+          <w:iCs/>
+          <w:i/>
+        </w:rPr>
+        <w:t xml:space="preserve">numero_da_coluna_final</w:t>
+      </w:r>
+      <w:r>
+        <w:t xml:space="preserve">]</w:t>
+      </w:r>
+      <w:r>
+        <w:br/>
+      </w:r>
+    </w:p>
+    <w:p>
+      <w:pPr>
+        <w:numPr>
+          <w:ilvl w:val="1"/>
+          <w:numId w:val="1052"/>
+        </w:numPr>
+        <w:pStyle w:val="Compact"/>
+      </w:pPr>
+      <w:r>
+        <w:t xml:space="preserve">Acessando intervalo de linhas (posições inclusas):</w:t>
+      </w:r>
+      <w:r>
+        <w:br/>
+      </w:r>
+      <w:r>
+        <w:rPr>
+          <w:iCs/>
+          <w:i/>
+        </w:rPr>
+        <w:t xml:space="preserve">df</w:t>
+      </w:r>
+      <w:r>
+        <w:t xml:space="preserve">[</w:t>
+      </w:r>
+      <w:r>
+        <w:rPr>
+          <w:iCs/>
+          <w:i/>
+        </w:rPr>
+        <w:t xml:space="preserve">numero_da_linha_inicial</w:t>
+      </w:r>
+      <w:r>
+        <w:t xml:space="preserve">:</w:t>
+      </w:r>
+      <w:r>
+        <w:rPr>
+          <w:iCs/>
+          <w:i/>
+        </w:rPr>
+        <w:t xml:space="preserve">numero_da_linha_final</w:t>
+      </w:r>
+      <w:r>
+        <w:t xml:space="preserve">,]</w:t>
+      </w:r>
+      <w:r>
+        <w:br/>
+      </w:r>
+    </w:p>
+    <w:p>
+      <w:pPr>
+        <w:numPr>
+          <w:ilvl w:val="1"/>
+          <w:numId w:val="1052"/>
+        </w:numPr>
+        <w:pStyle w:val="Compact"/>
+      </w:pPr>
+      <w:r>
+        <w:t xml:space="preserve">Excluindo uma coluna do filtro:</w:t>
+      </w:r>
+      <w:r>
+        <w:br/>
+      </w:r>
+      <w:r>
+        <w:rPr>
+          <w:iCs/>
+          <w:i/>
+        </w:rPr>
+        <w:t xml:space="preserve">df</w:t>
+      </w:r>
+      <w:r>
+        <w:t xml:space="preserve">[-</w:t>
+      </w:r>
+      <w:r>
+        <w:rPr>
+          <w:iCs/>
+          <w:i/>
+        </w:rPr>
+        <w:t xml:space="preserve">numero_da_coluna</w:t>
+      </w:r>
+      <w:r>
+        <w:t xml:space="preserve">]</w:t>
+      </w:r>
+      <w:r>
+        <w:br/>
+      </w:r>
+    </w:p>
+    <w:p>
+      <w:pPr>
+        <w:numPr>
+          <w:ilvl w:val="1"/>
+          <w:numId w:val="1052"/>
+        </w:numPr>
+        <w:pStyle w:val="Compact"/>
+      </w:pPr>
+      <w:r>
+        <w:t xml:space="preserve">Juntando linha e coluna para acessar dados:</w:t>
+      </w:r>
+      <w:r>
+        <w:br/>
+      </w:r>
+      <w:r>
+        <w:rPr>
+          <w:iCs/>
+          <w:i/>
+        </w:rPr>
+        <w:t xml:space="preserve">df</w:t>
+      </w:r>
+      <w:r>
+        <w:t xml:space="preserve">[</w:t>
+      </w:r>
+      <w:r>
+        <w:rPr>
+          <w:iCs/>
+          <w:i/>
+        </w:rPr>
+        <w:t xml:space="preserve">numero_linha</w:t>
+      </w:r>
+      <w:r>
+        <w:t xml:space="preserve">,</w:t>
+      </w:r>
+      <w:r>
+        <w:rPr>
+          <w:iCs/>
+          <w:i/>
+        </w:rPr>
+        <w:t xml:space="preserve">numero_coluna</w:t>
+      </w:r>
+      <w:r>
+        <w:t xml:space="preserve">]</w:t>
+      </w:r>
+      <w:r>
+        <w:br/>
+      </w:r>
+    </w:p>
+    <w:p>
+      <w:pPr>
+        <w:numPr>
+          <w:ilvl w:val="1"/>
+          <w:numId w:val="1052"/>
+        </w:numPr>
+        <w:pStyle w:val="Compact"/>
+      </w:pPr>
+      <w:r>
+        <w:t xml:space="preserve">Acessando determinado registro de intervalo de colunas:</w:t>
+      </w:r>
+      <w:r>
+        <w:br/>
+      </w:r>
+      <w:r>
+        <w:rPr>
+          <w:iCs/>
+          <w:i/>
+        </w:rPr>
+        <w:t xml:space="preserve">df</w:t>
+      </w:r>
+      <w:r>
+        <w:t xml:space="preserve">[</w:t>
+      </w:r>
+      <w:r>
+        <w:rPr>
+          <w:iCs/>
+          <w:i/>
+        </w:rPr>
+        <w:t xml:space="preserve">numero_linha</w:t>
+      </w:r>
+      <w:r>
+        <w:t xml:space="preserve">,</w:t>
+      </w:r>
+      <w:r>
+        <w:rPr>
+          <w:iCs/>
+          <w:i/>
+        </w:rPr>
+        <w:t xml:space="preserve">numero_da_coluna_inicial</w:t>
+      </w:r>
+      <w:r>
+        <w:t xml:space="preserve">:</w:t>
+      </w:r>
+      <w:r>
+        <w:rPr>
+          <w:iCs/>
+          <w:i/>
+        </w:rPr>
+        <w:t xml:space="preserve">numero_da_coluna_final</w:t>
+      </w:r>
+      <w:r>
+        <w:t xml:space="preserve">]</w:t>
+      </w:r>
+      <w:r>
+        <w:br/>
+      </w:r>
+    </w:p>
+    <w:p>
+      <w:pPr>
+        <w:numPr>
+          <w:ilvl w:val="1"/>
+          <w:numId w:val="1052"/>
+        </w:numPr>
+        <w:pStyle w:val="Compact"/>
+      </w:pPr>
+      <w:r>
+        <w:t xml:space="preserve">Acessando registro, excluindo determinada coluna:</w:t>
+      </w:r>
+      <w:r>
+        <w:br/>
+      </w:r>
+      <w:r>
+        <w:rPr>
+          <w:iCs/>
+          <w:i/>
+        </w:rPr>
+        <w:t xml:space="preserve">df</w:t>
+      </w:r>
+      <w:r>
+        <w:t xml:space="preserve">[</w:t>
+      </w:r>
+      <w:r>
+        <w:rPr>
+          <w:iCs/>
+          <w:i/>
+        </w:rPr>
+        <w:t xml:space="preserve">numero_lina</w:t>
+      </w:r>
+      <w:r>
+        <w:t xml:space="preserve">,-</w:t>
+      </w:r>
+      <w:r>
+        <w:rPr>
+          <w:iCs/>
+          <w:i/>
+        </w:rPr>
+        <w:t xml:space="preserve">numero_coluna</w:t>
+      </w:r>
+      <w:r>
+        <w:t xml:space="preserve">]</w:t>
+      </w:r>
+      <w:r>
+        <w:br/>
+      </w:r>
+    </w:p>
+    <w:p>
+      <w:pPr>
+        <w:numPr>
+          <w:ilvl w:val="1"/>
+          <w:numId w:val="1052"/>
+        </w:numPr>
+        <w:pStyle w:val="Compact"/>
+      </w:pPr>
+      <w:r>
+        <w:t xml:space="preserve">Acessando intervalo de linhas e colunas:</w:t>
+      </w:r>
+      <w:r>
+        <w:br/>
+      </w:r>
+      <w:r>
+        <w:rPr>
+          <w:iCs/>
+          <w:i/>
+        </w:rPr>
+        <w:t xml:space="preserve">df</w:t>
+      </w:r>
+      <w:r>
+        <w:t xml:space="preserve">[</w:t>
+      </w:r>
+      <w:r>
+        <w:rPr>
+          <w:iCs/>
+          <w:i/>
+        </w:rPr>
+        <w:t xml:space="preserve">numero_da_linha_inicial</w:t>
+      </w:r>
+      <w:r>
+        <w:t xml:space="preserve">:</w:t>
+      </w:r>
+      <w:r>
+        <w:rPr>
+          <w:iCs/>
+          <w:i/>
+        </w:rPr>
+        <w:t xml:space="preserve">numero_da_linha_final</w:t>
+      </w:r>
+      <w:r>
+        <w:t xml:space="preserve">,</w:t>
+      </w:r>
+      <w:r>
+        <w:rPr>
+          <w:iCs/>
+          <w:i/>
+        </w:rPr>
+        <w:t xml:space="preserve">numero_da_coluna_inicial</w:t>
+      </w:r>
+      <w:r>
+        <w:t xml:space="preserve">:</w:t>
+      </w:r>
+      <w:r>
+        <w:rPr>
+          <w:iCs/>
+          <w:i/>
+        </w:rPr>
+        <w:t xml:space="preserve">numero_da_coluna_final</w:t>
+      </w:r>
+      <w:r>
+        <w:t xml:space="preserve">]</w:t>
+      </w:r>
+      <w:r>
+        <w:br/>
+      </w:r>
+    </w:p>
+    <w:p>
+      <w:pPr>
+        <w:numPr>
+          <w:ilvl w:val="1"/>
+          <w:numId w:val="1052"/>
+        </w:numPr>
+        <w:pStyle w:val="Compact"/>
+      </w:pPr>
+      <w:r>
+        <w:t xml:space="preserve">Excluindo deversas colunas do filtro:</w:t>
+      </w:r>
+      <w:r>
+        <w:br/>
+      </w:r>
+      <w:r>
+        <w:rPr>
+          <w:iCs/>
+          <w:i/>
+        </w:rPr>
+        <w:t xml:space="preserve">df</w:t>
+      </w:r>
+      <w:r>
+        <w:t xml:space="preserve">[</w:t>
+      </w:r>
+      <w:r>
+        <w:rPr>
+          <w:bCs/>
+          <w:b/>
+        </w:rPr>
+        <w:t xml:space="preserve">c</w:t>
+      </w:r>
+      <w:r>
+        <w:t xml:space="preserve">(-</w:t>
+      </w:r>
+      <w:r>
+        <w:rPr>
+          <w:iCs/>
+          <w:i/>
+        </w:rPr>
+        <w:t xml:space="preserve">numero_coluna1</w:t>
+      </w:r>
+      <w:r>
+        <w:t xml:space="preserve">,-</w:t>
+      </w:r>
+      <w:r>
+        <w:rPr>
+          <w:iCs/>
+          <w:i/>
+        </w:rPr>
+        <w:t xml:space="preserve">numero_coluna2</w:t>
+      </w:r>
+      <w:r>
+        <w:t xml:space="preserve">,-</w:t>
+      </w:r>
+      <w:r>
+        <w:rPr>
+          <w:iCs/>
+          <w:i/>
+        </w:rPr>
+        <w:t xml:space="preserve">numero_coluna3</w:t>
+      </w:r>
+      <w:r>
+        <w:t xml:space="preserve">,…)]</w:t>
+      </w:r>
+      <w:r>
+        <w:br/>
+      </w:r>
+    </w:p>
+    <w:p>
+      <w:pPr>
+        <w:numPr>
+          <w:ilvl w:val="0"/>
+          <w:numId w:val="1051"/>
+        </w:numPr>
+        <w:pStyle w:val="Compact"/>
+      </w:pPr>
+      <w:r>
+        <w:t xml:space="preserve">Filtro por nome da coluna:</w:t>
+      </w:r>
+      <w:r>
+        <w:br/>
+      </w:r>
+    </w:p>
+    <w:p>
+      <w:pPr>
+        <w:numPr>
+          <w:ilvl w:val="1"/>
+          <w:numId w:val="1053"/>
+        </w:numPr>
+        <w:pStyle w:val="Compact"/>
+      </w:pPr>
+      <w:r>
+        <w:t xml:space="preserve">Acessando um elemento da coluna:</w:t>
+      </w:r>
+      <w:r>
+        <w:br/>
+      </w:r>
+      <w:r>
+        <w:rPr>
+          <w:iCs/>
+          <w:i/>
+        </w:rPr>
+        <w:t xml:space="preserve">df</w:t>
+      </w:r>
+      <w:r>
+        <w:rPr>
+          <w:bCs/>
+          <w:b/>
+        </w:rPr>
+        <w:t xml:space="preserve">$</w:t>
+      </w:r>
+      <w:r>
+        <w:rPr>
+          <w:iCs/>
+          <w:i/>
+        </w:rPr>
+        <w:t xml:space="preserve">nome_coluna</w:t>
+      </w:r>
+      <w:r>
+        <w:t xml:space="preserve">[</w:t>
+      </w:r>
+      <w:r>
+        <w:rPr>
+          <w:iCs/>
+          <w:i/>
+        </w:rPr>
+        <w:t xml:space="preserve">numero_registro</w:t>
+      </w:r>
+      <w:r>
+        <w:t xml:space="preserve">]</w:t>
+      </w:r>
+      <w:r>
+        <w:br/>
+      </w:r>
+    </w:p>
+    <w:p>
+      <w:pPr>
+        <w:numPr>
+          <w:ilvl w:val="1"/>
+          <w:numId w:val="1053"/>
+        </w:numPr>
+        <w:pStyle w:val="Compact"/>
+      </w:pPr>
+      <w:r>
+        <w:t xml:space="preserve">Acessando um intervalo de registro:</w:t>
+      </w:r>
+      <w:r>
+        <w:br/>
+      </w:r>
+      <w:r>
+        <w:rPr>
+          <w:iCs/>
+          <w:i/>
+        </w:rPr>
+        <w:t xml:space="preserve">df</w:t>
+      </w:r>
+      <w:r>
+        <w:rPr>
+          <w:bCs/>
+          <w:b/>
+        </w:rPr>
+        <w:t xml:space="preserve">$</w:t>
+      </w:r>
+      <w:r>
+        <w:rPr>
+          <w:iCs/>
+          <w:i/>
+        </w:rPr>
+        <w:t xml:space="preserve">nome_coluna</w:t>
+      </w:r>
+      <w:r>
+        <w:t xml:space="preserve">[</w:t>
+      </w:r>
+      <w:r>
+        <w:rPr>
+          <w:iCs/>
+          <w:i/>
+        </w:rPr>
+        <w:t xml:space="preserve">numero_registro_inicial</w:t>
+      </w:r>
+      <w:r>
+        <w:t xml:space="preserve">:</w:t>
+      </w:r>
+      <w:r>
+        <w:rPr>
+          <w:iCs/>
+          <w:i/>
+        </w:rPr>
+        <w:t xml:space="preserve">numero_registro_final</w:t>
+      </w:r>
+      <w:r>
+        <w:t xml:space="preserve">]</w:t>
+      </w:r>
+      <w:r>
+        <w:br/>
+      </w:r>
+    </w:p>
+    <w:p>
+      <w:pPr>
+        <w:numPr>
+          <w:ilvl w:val="1"/>
+          <w:numId w:val="1053"/>
+        </w:numPr>
+        <w:pStyle w:val="Compact"/>
+      </w:pPr>
+      <w:r>
+        <w:t xml:space="preserve">Acessar determinados registros usando operador lógico:</w:t>
+      </w:r>
+      <w:r>
+        <w:br/>
+      </w:r>
+      <w:r>
+        <w:rPr>
+          <w:iCs/>
+          <w:i/>
+        </w:rPr>
+        <w:t xml:space="preserve">df</w:t>
+      </w:r>
+      <w:r>
+        <w:rPr>
+          <w:bCs/>
+          <w:b/>
+        </w:rPr>
+        <w:t xml:space="preserve">$</w:t>
+      </w:r>
+      <w:r>
+        <w:rPr>
+          <w:iCs/>
+          <w:i/>
+        </w:rPr>
+        <w:t xml:space="preserve">nome_coluna</w:t>
+      </w:r>
+      <w:r>
+        <w:t xml:space="preserve">[</w:t>
+      </w:r>
+      <w:r>
+        <w:rPr>
+          <w:iCs/>
+          <w:i/>
+        </w:rPr>
+        <w:t xml:space="preserve">valor</w:t>
+      </w:r>
+      <w:r>
+        <w:rPr>
+          <w:bCs/>
+          <w:b/>
+        </w:rPr>
+        <w:t xml:space="preserve">==</w:t>
+      </w:r>
+      <w:r>
+        <w:rPr>
+          <w:iCs/>
+          <w:i/>
+        </w:rPr>
+        <w:t xml:space="preserve">condição</w:t>
+      </w:r>
+      <w:r>
+        <w:t xml:space="preserve">]</w:t>
+      </w:r>
+      <w:r>
+        <w:br/>
       </w:r>
     </w:p>
     <w:p>
@@ -6655,7 +7413,7 @@
         <w:pStyle w:val="FirstParagraph"/>
       </w:pPr>
       <w:r>
-        <w:t xml:space="preserve">Atualmente estou escrevendo Aula 14.</w:t>
+        <w:t xml:space="preserve">Atualmente estou escrevendo Aula 16.</w:t>
       </w:r>
       <w:r>
         <w:br/>
@@ -6993,6 +7751,18 @@
     <w:abstractNumId w:val="991"/>
   </w:num>
   <w:num w:numId="1049">
+    <w:abstractNumId w:val="991"/>
+  </w:num>
+  <w:num w:numId="1050">
+    <w:abstractNumId w:val="991"/>
+  </w:num>
+  <w:num w:numId="1051">
+    <w:abstractNumId w:val="991"/>
+  </w:num>
+  <w:num w:numId="1052">
+    <w:abstractNumId w:val="991"/>
+  </w:num>
+  <w:num w:numId="1053">
     <w:abstractNumId w:val="991"/>
   </w:num>
 </w:numbering>

</xml_diff>

<commit_message>
atualização 27/5/22 - if, for, while
</commit_message>
<xml_diff>
--- a/Readme.docx
+++ b/Readme.docx
@@ -59,7 +59,7 @@
         <w:pStyle w:val="Date"/>
       </w:pPr>
       <w:r>
-        <w:t xml:space="preserve">2022-05-26</w:t>
+        <w:t xml:space="preserve">2022-05-27</w:t>
       </w:r>
     </w:p>
     <w:sdt>
@@ -7324,7 +7324,7 @@
     </w:p>
     <w:bookmarkEnd w:id="60"/>
     <w:bookmarkEnd w:id="61"/>
-    <w:bookmarkStart w:id="62" w:name="aula-16--"/>
+    <w:bookmarkStart w:id="65" w:name="aula-16---condicionais-if-for-e-while"/>
     <w:p>
       <w:pPr>
         <w:pStyle w:val="Heading1"/>
@@ -7339,7 +7339,729 @@
         <w:tab/>
       </w:r>
       <w:r>
-        <w:t xml:space="preserve">Aula 16 -</w:t>
+        <w:t xml:space="preserve">Aula 16 - Condicionais</w:t>
+      </w:r>
+      <w:r>
+        <w:t xml:space="preserve"> </w:t>
+      </w:r>
+      <w:r>
+        <w:rPr>
+          <w:bCs/>
+          <w:b/>
+        </w:rPr>
+        <w:t xml:space="preserve">IF</w:t>
+      </w:r>
+      <w:r>
+        <w:t xml:space="preserve">,</w:t>
+      </w:r>
+      <w:r>
+        <w:t xml:space="preserve"> </w:t>
+      </w:r>
+      <w:r>
+        <w:rPr>
+          <w:bCs/>
+          <w:b/>
+        </w:rPr>
+        <w:t xml:space="preserve">FOR</w:t>
+      </w:r>
+      <w:r>
+        <w:t xml:space="preserve"> </w:t>
+      </w:r>
+      <w:r>
+        <w:t xml:space="preserve">e</w:t>
+      </w:r>
+      <w:r>
+        <w:t xml:space="preserve"> </w:t>
+      </w:r>
+      <w:r>
+        <w:rPr>
+          <w:bCs/>
+          <w:b/>
+        </w:rPr>
+        <w:t xml:space="preserve">WHILE</w:t>
+      </w:r>
+    </w:p>
+    <w:bookmarkStart w:id="62" w:name="if"/>
+    <w:p>
+      <w:pPr>
+        <w:pStyle w:val="Heading2"/>
+      </w:pPr>
+      <w:r>
+        <w:rPr>
+          <w:rStyle w:val="SectionNumber"/>
+        </w:rPr>
+        <w:t xml:space="preserve">12.1</w:t>
+      </w:r>
+      <w:r>
+        <w:tab/>
+      </w:r>
+      <w:r>
+        <w:rPr>
+          <w:bCs/>
+          <w:b/>
+        </w:rPr>
+        <w:t xml:space="preserve">IF</w:t>
+      </w:r>
+    </w:p>
+    <w:p>
+      <w:pPr>
+        <w:numPr>
+          <w:ilvl w:val="0"/>
+          <w:numId w:val="1054"/>
+        </w:numPr>
+        <w:pStyle w:val="Compact"/>
+      </w:pPr>
+      <w:r>
+        <w:rPr>
+          <w:bCs/>
+          <w:b/>
+        </w:rPr>
+        <w:t xml:space="preserve">IF</w:t>
+      </w:r>
+      <w:r>
+        <w:br/>
+      </w:r>
+    </w:p>
+    <w:p>
+      <w:pPr>
+        <w:numPr>
+          <w:ilvl w:val="1"/>
+          <w:numId w:val="1055"/>
+        </w:numPr>
+        <w:pStyle w:val="Compact"/>
+      </w:pPr>
+      <w:r>
+        <w:t xml:space="preserve">“</w:t>
+      </w:r>
+      <w:r>
+        <w:rPr>
+          <w:bCs/>
+          <w:b/>
+        </w:rPr>
+        <w:t xml:space="preserve">Se</w:t>
+      </w:r>
+      <w:r>
+        <w:t xml:space="preserve"> </w:t>
+      </w:r>
+      <w:r>
+        <w:t xml:space="preserve">algo é verdade, faça isso…</w:t>
+      </w:r>
+      <w:r>
+        <w:t xml:space="preserve">”</w:t>
+      </w:r>
+      <w:r>
+        <w:br/>
+      </w:r>
+    </w:p>
+    <w:p>
+      <w:pPr>
+        <w:numPr>
+          <w:ilvl w:val="1"/>
+          <w:numId w:val="1055"/>
+        </w:numPr>
+        <w:pStyle w:val="Compact"/>
+      </w:pPr>
+      <w:r>
+        <w:rPr>
+          <w:bCs/>
+          <w:b/>
+        </w:rPr>
+        <w:t xml:space="preserve">Se</w:t>
+      </w:r>
+      <w:r>
+        <w:t xml:space="preserve"> </w:t>
+      </w:r>
+      <w:r>
+        <w:t xml:space="preserve">uma</w:t>
+      </w:r>
+      <w:r>
+        <w:t xml:space="preserve"> </w:t>
+      </w:r>
+      <w:r>
+        <w:rPr>
+          <w:iCs/>
+          <w:i/>
+        </w:rPr>
+        <w:t xml:space="preserve">condição</w:t>
+      </w:r>
+      <w:r>
+        <w:t xml:space="preserve"> </w:t>
+      </w:r>
+      <w:r>
+        <w:t xml:space="preserve">for verdadeira algo deve ser executado. </w:t>
+      </w:r>
+    </w:p>
+    <w:p>
+      <w:pPr>
+        <w:numPr>
+          <w:ilvl w:val="1"/>
+          <w:numId w:val="1055"/>
+        </w:numPr>
+        <w:pStyle w:val="Compact"/>
+      </w:pPr>
+      <w:r>
+        <w:t xml:space="preserve">Sintaxe:</w:t>
+      </w:r>
+      <w:r>
+        <w:br/>
+      </w:r>
+      <w:r>
+        <w:rPr>
+          <w:bCs/>
+          <w:b/>
+        </w:rPr>
+        <w:t xml:space="preserve">if</w:t>
+      </w:r>
+      <w:r>
+        <w:t xml:space="preserve"> </w:t>
+      </w:r>
+      <w:r>
+        <w:t xml:space="preserve">(</w:t>
+      </w:r>
+      <w:r>
+        <w:rPr>
+          <w:iCs/>
+          <w:i/>
+        </w:rPr>
+        <w:t xml:space="preserve">condição</w:t>
+      </w:r>
+      <w:r>
+        <w:t xml:space="preserve">){</w:t>
+      </w:r>
+      <w:r>
+        <w:br/>
+      </w:r>
+      <w:r>
+        <w:rPr>
+          <w:iCs/>
+          <w:i/>
+        </w:rPr>
+        <w:t xml:space="preserve">operção</w:t>
+      </w:r>
+      <w:r>
+        <w:br/>
+      </w:r>
+      <w:r>
+        <w:t xml:space="preserve">}</w:t>
+      </w:r>
+      <w:r>
+        <w:br/>
+      </w:r>
+    </w:p>
+    <w:p>
+      <w:pPr>
+        <w:numPr>
+          <w:ilvl w:val="0"/>
+          <w:numId w:val="1054"/>
+        </w:numPr>
+        <w:pStyle w:val="Compact"/>
+      </w:pPr>
+      <w:r>
+        <w:rPr>
+          <w:bCs/>
+          <w:b/>
+        </w:rPr>
+        <w:t xml:space="preserve">ELSE</w:t>
+      </w:r>
+      <w:r>
+        <w:br/>
+      </w:r>
+    </w:p>
+    <w:p>
+      <w:pPr>
+        <w:numPr>
+          <w:ilvl w:val="1"/>
+          <w:numId w:val="1056"/>
+        </w:numPr>
+        <w:pStyle w:val="Compact"/>
+      </w:pPr>
+      <w:r>
+        <w:t xml:space="preserve">“</w:t>
+      </w:r>
+      <w:r>
+        <w:rPr>
+          <w:bCs/>
+          <w:b/>
+        </w:rPr>
+        <w:t xml:space="preserve">Se</w:t>
+      </w:r>
+      <w:r>
+        <w:t xml:space="preserve"> </w:t>
+      </w:r>
+      <w:r>
+        <w:t xml:space="preserve">algo é verdade, faça isso…,</w:t>
+      </w:r>
+      <w:r>
+        <w:t xml:space="preserve"> </w:t>
+      </w:r>
+      <w:r>
+        <w:rPr>
+          <w:bCs/>
+          <w:b/>
+        </w:rPr>
+        <w:t xml:space="preserve">senão</w:t>
+      </w:r>
+      <w:r>
+        <w:t xml:space="preserve"> </w:t>
+      </w:r>
+      <w:r>
+        <w:t xml:space="preserve">faça aquilo outro</w:t>
+      </w:r>
+      <w:r>
+        <w:t xml:space="preserve">”</w:t>
+      </w:r>
+      <w:r>
+        <w:br/>
+      </w:r>
+    </w:p>
+    <w:p>
+      <w:pPr>
+        <w:numPr>
+          <w:ilvl w:val="1"/>
+          <w:numId w:val="1056"/>
+        </w:numPr>
+        <w:pStyle w:val="Compact"/>
+      </w:pPr>
+      <w:r>
+        <w:t xml:space="preserve">O</w:t>
+      </w:r>
+      <w:r>
+        <w:t xml:space="preserve"> </w:t>
+      </w:r>
+      <w:r>
+        <w:rPr>
+          <w:bCs/>
+          <w:b/>
+        </w:rPr>
+        <w:t xml:space="preserve">else</w:t>
+      </w:r>
+      <w:r>
+        <w:t xml:space="preserve"> </w:t>
+      </w:r>
+      <w:r>
+        <w:t xml:space="preserve">faz algo se a condição do</w:t>
+      </w:r>
+      <w:r>
+        <w:t xml:space="preserve"> </w:t>
+      </w:r>
+      <w:r>
+        <w:rPr>
+          <w:bCs/>
+          <w:b/>
+        </w:rPr>
+        <w:t xml:space="preserve">if</w:t>
+      </w:r>
+      <w:r>
+        <w:t xml:space="preserve"> </w:t>
+      </w:r>
+      <w:r>
+        <w:t xml:space="preserve">não for atendido.</w:t>
+      </w:r>
+      <w:r>
+        <w:br/>
+      </w:r>
+    </w:p>
+    <w:p>
+      <w:pPr>
+        <w:numPr>
+          <w:ilvl w:val="1"/>
+          <w:numId w:val="1056"/>
+        </w:numPr>
+        <w:pStyle w:val="Compact"/>
+      </w:pPr>
+      <w:r>
+        <w:t xml:space="preserve">Sintaxe:</w:t>
+      </w:r>
+      <w:r>
+        <w:br/>
+      </w:r>
+      <w:r>
+        <w:rPr>
+          <w:bCs/>
+          <w:b/>
+        </w:rPr>
+        <w:t xml:space="preserve">if</w:t>
+      </w:r>
+      <w:r>
+        <w:t xml:space="preserve"> </w:t>
+      </w:r>
+      <w:r>
+        <w:t xml:space="preserve">(</w:t>
+      </w:r>
+      <w:r>
+        <w:rPr>
+          <w:iCs/>
+          <w:i/>
+        </w:rPr>
+        <w:t xml:space="preserve">condição</w:t>
+      </w:r>
+      <w:r>
+        <w:t xml:space="preserve">){</w:t>
+      </w:r>
+      <w:r>
+        <w:br/>
+      </w:r>
+      <w:r>
+        <w:rPr>
+          <w:iCs/>
+          <w:i/>
+        </w:rPr>
+        <w:t xml:space="preserve">operação1</w:t>
+      </w:r>
+      <w:r>
+        <w:br/>
+      </w:r>
+      <w:r>
+        <w:t xml:space="preserve">}</w:t>
+      </w:r>
+      <w:r>
+        <w:t xml:space="preserve"> </w:t>
+      </w:r>
+      <w:r>
+        <w:rPr>
+          <w:bCs/>
+          <w:b/>
+        </w:rPr>
+        <w:t xml:space="preserve">else</w:t>
+      </w:r>
+      <w:r>
+        <w:t xml:space="preserve"> </w:t>
+      </w:r>
+      <w:r>
+        <w:t xml:space="preserve">{</w:t>
+      </w:r>
+      <w:r>
+        <w:br/>
+      </w:r>
+      <w:r>
+        <w:rPr>
+          <w:iCs/>
+          <w:i/>
+        </w:rPr>
+        <w:t xml:space="preserve">operação2</w:t>
+      </w:r>
+      <w:r>
+        <w:br/>
+      </w:r>
+      <w:r>
+        <w:t xml:space="preserve">}</w:t>
+      </w:r>
+      <w:r>
+        <w:br/>
+      </w:r>
+    </w:p>
+    <w:p>
+      <w:pPr>
+        <w:numPr>
+          <w:ilvl w:val="0"/>
+          <w:numId w:val="1054"/>
+        </w:numPr>
+        <w:pStyle w:val="Compact"/>
+      </w:pPr>
+      <w:r>
+        <w:rPr>
+          <w:bCs/>
+          <w:b/>
+        </w:rPr>
+        <w:t xml:space="preserve">ELSE IF</w:t>
+      </w:r>
+      <w:r>
+        <w:br/>
+      </w:r>
+    </w:p>
+    <w:p>
+      <w:pPr>
+        <w:numPr>
+          <w:ilvl w:val="1"/>
+          <w:numId w:val="1057"/>
+        </w:numPr>
+        <w:pStyle w:val="Compact"/>
+      </w:pPr>
+      <w:r>
+        <w:t xml:space="preserve">“</w:t>
+      </w:r>
+      <w:r>
+        <w:rPr>
+          <w:bCs/>
+          <w:b/>
+        </w:rPr>
+        <w:t xml:space="preserve">Se</w:t>
+      </w:r>
+      <w:r>
+        <w:t xml:space="preserve"> </w:t>
+      </w:r>
+      <w:r>
+        <w:t xml:space="preserve">algo é verdadeiro faça isso …,</w:t>
+      </w:r>
+      <w:r>
+        <w:t xml:space="preserve"> </w:t>
+      </w:r>
+      <w:r>
+        <w:rPr>
+          <w:bCs/>
+          <w:b/>
+        </w:rPr>
+        <w:t xml:space="preserve">caso</w:t>
+      </w:r>
+      <w:r>
+        <w:t xml:space="preserve"> </w:t>
+      </w:r>
+      <w:r>
+        <w:t xml:space="preserve">derterminada</w:t>
+      </w:r>
+      <w:r>
+        <w:t xml:space="preserve"> </w:t>
+      </w:r>
+      <w:r>
+        <w:rPr>
+          <w:iCs/>
+          <w:i/>
+        </w:rPr>
+        <w:t xml:space="preserve">condição</w:t>
+      </w:r>
+      <w:r>
+        <w:t xml:space="preserve"> </w:t>
+      </w:r>
+      <w:r>
+        <w:t xml:space="preserve">faça aquilo outro,</w:t>
+      </w:r>
+      <w:r>
+        <w:t xml:space="preserve"> </w:t>
+      </w:r>
+      <w:r>
+        <w:rPr>
+          <w:bCs/>
+          <w:b/>
+        </w:rPr>
+        <w:t xml:space="preserve">senão</w:t>
+      </w:r>
+      <w:r>
+        <w:t xml:space="preserve"> </w:t>
+      </w:r>
+      <w:r>
+        <w:t xml:space="preserve">…</w:t>
+      </w:r>
+      <w:r>
+        <w:t xml:space="preserve">”</w:t>
+      </w:r>
+      <w:r>
+        <w:br/>
+      </w:r>
+    </w:p>
+    <w:p>
+      <w:pPr>
+        <w:numPr>
+          <w:ilvl w:val="1"/>
+          <w:numId w:val="1057"/>
+        </w:numPr>
+        <w:pStyle w:val="Compact"/>
+      </w:pPr>
+      <w:r>
+        <w:t xml:space="preserve">Cria</w:t>
+      </w:r>
+      <w:r>
+        <w:t xml:space="preserve"> </w:t>
+      </w:r>
+      <w:r>
+        <w:rPr>
+          <w:bCs/>
+          <w:b/>
+        </w:rPr>
+        <w:t xml:space="preserve">casos</w:t>
+      </w:r>
+      <w:r>
+        <w:t xml:space="preserve"> </w:t>
+      </w:r>
+      <w:r>
+        <w:t xml:space="preserve">com</w:t>
+      </w:r>
+      <w:r>
+        <w:t xml:space="preserve"> </w:t>
+      </w:r>
+      <w:r>
+        <w:rPr>
+          <w:iCs/>
+          <w:i/>
+        </w:rPr>
+        <w:t xml:space="preserve">condições</w:t>
+      </w:r>
+      <w:r>
+        <w:t xml:space="preserve"> </w:t>
+      </w:r>
+      <w:r>
+        <w:t xml:space="preserve">a serem avaliadas, depois que anterior é analisada.</w:t>
+      </w:r>
+      <w:r>
+        <w:br/>
+      </w:r>
+    </w:p>
+    <w:p>
+      <w:pPr>
+        <w:numPr>
+          <w:ilvl w:val="1"/>
+          <w:numId w:val="1057"/>
+        </w:numPr>
+        <w:pStyle w:val="Compact"/>
+      </w:pPr>
+      <w:r>
+        <w:t xml:space="preserve">Podem existir varios</w:t>
+      </w:r>
+      <w:r>
+        <w:t xml:space="preserve"> </w:t>
+      </w:r>
+      <w:r>
+        <w:rPr>
+          <w:bCs/>
+          <w:b/>
+        </w:rPr>
+        <w:t xml:space="preserve">else if</w:t>
+      </w:r>
+      <w:r>
+        <w:t xml:space="preserve">.</w:t>
+      </w:r>
+      <w:r>
+        <w:br/>
+      </w:r>
+    </w:p>
+    <w:p>
+      <w:pPr>
+        <w:numPr>
+          <w:ilvl w:val="1"/>
+          <w:numId w:val="1057"/>
+        </w:numPr>
+        <w:pStyle w:val="Compact"/>
+      </w:pPr>
+      <w:r>
+        <w:t xml:space="preserve">Sintaxe:</w:t>
+      </w:r>
+      <w:r>
+        <w:br/>
+      </w:r>
+      <w:r>
+        <w:rPr>
+          <w:bCs/>
+          <w:b/>
+        </w:rPr>
+        <w:t xml:space="preserve">if</w:t>
+      </w:r>
+      <w:r>
+        <w:t xml:space="preserve"> </w:t>
+      </w:r>
+      <w:r>
+        <w:t xml:space="preserve">(</w:t>
+      </w:r>
+      <w:r>
+        <w:rPr>
+          <w:iCs/>
+          <w:i/>
+        </w:rPr>
+        <w:t xml:space="preserve">condição1</w:t>
+      </w:r>
+      <w:r>
+        <w:t xml:space="preserve">){</w:t>
+      </w:r>
+      <w:r>
+        <w:br/>
+      </w:r>
+      <w:r>
+        <w:rPr>
+          <w:iCs/>
+          <w:i/>
+        </w:rPr>
+        <w:t xml:space="preserve">operação1</w:t>
+      </w:r>
+      <w:r>
+        <w:br/>
+      </w:r>
+      <w:r>
+        <w:t xml:space="preserve">}</w:t>
+      </w:r>
+      <w:r>
+        <w:t xml:space="preserve"> </w:t>
+      </w:r>
+      <w:r>
+        <w:rPr>
+          <w:bCs/>
+          <w:b/>
+        </w:rPr>
+        <w:t xml:space="preserve">else</w:t>
+      </w:r>
+      <w:r>
+        <w:t xml:space="preserve"> </w:t>
+      </w:r>
+      <w:r>
+        <w:rPr>
+          <w:bCs/>
+          <w:b/>
+        </w:rPr>
+        <w:t xml:space="preserve">if</w:t>
+      </w:r>
+      <w:r>
+        <w:t xml:space="preserve"> </w:t>
+      </w:r>
+      <w:r>
+        <w:t xml:space="preserve">(</w:t>
+      </w:r>
+      <w:r>
+        <w:rPr>
+          <w:iCs/>
+          <w:i/>
+        </w:rPr>
+        <w:t xml:space="preserve">condição2</w:t>
+      </w:r>
+      <w:r>
+        <w:t xml:space="preserve">){</w:t>
+      </w:r>
+      <w:r>
+        <w:br/>
+      </w:r>
+      <w:r>
+        <w:rPr>
+          <w:iCs/>
+          <w:i/>
+        </w:rPr>
+        <w:t xml:space="preserve">operação2</w:t>
+      </w:r>
+      <w:r>
+        <w:br/>
+      </w:r>
+      <w:r>
+        <w:t xml:space="preserve">}</w:t>
+      </w:r>
+      <w:r>
+        <w:t xml:space="preserve"> </w:t>
+      </w:r>
+      <w:r>
+        <w:rPr>
+          <w:bCs/>
+          <w:b/>
+        </w:rPr>
+        <w:t xml:space="preserve">else</w:t>
+      </w:r>
+      <w:r>
+        <w:t xml:space="preserve"> </w:t>
+      </w:r>
+      <w:r>
+        <w:t xml:space="preserve">{</w:t>
+      </w:r>
+      <w:r>
+        <w:br/>
+      </w:r>
+      <w:r>
+        <w:rPr>
+          <w:iCs/>
+          <w:i/>
+        </w:rPr>
+        <w:t xml:space="preserve">operação3</w:t>
+      </w:r>
+      <w:r>
+        <w:br/>
+      </w:r>
+      <w:r>
+        <w:t xml:space="preserve">}</w:t>
+      </w:r>
+      <w:r>
+        <w:br/>
       </w:r>
     </w:p>
     <w:p>
@@ -7348,79 +8070,432 @@
       </w:r>
     </w:p>
     <w:bookmarkEnd w:id="62"/>
-    <w:bookmarkStart w:id="63" w:name="aula-17--"/>
-    <w:p>
-      <w:pPr>
-        <w:pStyle w:val="Heading1"/>
+    <w:bookmarkStart w:id="63" w:name="loop-for"/>
+    <w:p>
+      <w:pPr>
+        <w:pStyle w:val="Heading2"/>
       </w:pPr>
       <w:r>
         <w:rPr>
           <w:rStyle w:val="SectionNumber"/>
         </w:rPr>
-        <w:t xml:space="preserve">13</w:t>
+        <w:t xml:space="preserve">12.2</w:t>
       </w:r>
       <w:r>
         <w:tab/>
       </w:r>
       <w:r>
-        <w:t xml:space="preserve">Aula 17 -</w:t>
+        <w:t xml:space="preserve">Loop</w:t>
+      </w:r>
+      <w:r>
+        <w:t xml:space="preserve"> </w:t>
+      </w:r>
+      <w:r>
+        <w:rPr>
+          <w:bCs/>
+          <w:b/>
+        </w:rPr>
+        <w:t xml:space="preserve">FOR</w:t>
+      </w:r>
+    </w:p>
+    <w:p>
+      <w:pPr>
+        <w:numPr>
+          <w:ilvl w:val="0"/>
+          <w:numId w:val="1058"/>
+        </w:numPr>
+        <w:pStyle w:val="Compact"/>
+      </w:pPr>
+      <w:r>
+        <w:t xml:space="preserve">“</w:t>
+      </w:r>
+      <w:r>
+        <w:t xml:space="preserve">Para cada posição do</w:t>
+      </w:r>
+      <w:r>
+        <w:t xml:space="preserve"> </w:t>
+      </w:r>
+      <w:r>
+        <w:rPr>
+          <w:iCs/>
+          <w:i/>
+        </w:rPr>
+        <w:t xml:space="preserve">vetor</w:t>
+      </w:r>
+      <w:r>
+        <w:t xml:space="preserve"> </w:t>
+      </w:r>
+      <w:r>
+        <w:t xml:space="preserve">faça isso…</w:t>
+      </w:r>
+      <w:r>
+        <w:t xml:space="preserve">”</w:t>
+      </w:r>
+      <w:r>
+        <w:br/>
+      </w:r>
+    </w:p>
+    <w:p>
+      <w:pPr>
+        <w:numPr>
+          <w:ilvl w:val="0"/>
+          <w:numId w:val="1058"/>
+        </w:numPr>
+        <w:pStyle w:val="Compact"/>
+      </w:pPr>
+      <w:r>
+        <w:rPr>
+          <w:bCs/>
+          <w:b/>
+        </w:rPr>
+        <w:t xml:space="preserve">FOR</w:t>
+      </w:r>
+      <w:r>
+        <w:t xml:space="preserve"> </w:t>
+      </w:r>
+      <w:r>
+        <w:t xml:space="preserve">é usado para percorre um</w:t>
+      </w:r>
+      <w:r>
+        <w:t xml:space="preserve"> </w:t>
+      </w:r>
+      <w:r>
+        <w:rPr>
+          <w:iCs/>
+          <w:i/>
+        </w:rPr>
+        <w:t xml:space="preserve">vetor</w:t>
+      </w:r>
+      <w:r>
+        <w:t xml:space="preserve">.</w:t>
+      </w:r>
+      <w:r>
+        <w:br/>
+      </w:r>
+    </w:p>
+    <w:p>
+      <w:pPr>
+        <w:numPr>
+          <w:ilvl w:val="0"/>
+          <w:numId w:val="1058"/>
+        </w:numPr>
+        <w:pStyle w:val="Compact"/>
+      </w:pPr>
+      <w:r>
+        <w:t xml:space="preserve">A variavel</w:t>
+      </w:r>
+      <w:r>
+        <w:t xml:space="preserve"> </w:t>
+      </w:r>
+      <w:r>
+        <w:rPr>
+          <w:iCs/>
+          <w:i/>
+        </w:rPr>
+        <w:t xml:space="preserve">i</w:t>
+      </w:r>
+      <w:r>
+        <w:t xml:space="preserve"> </w:t>
+      </w:r>
+      <w:r>
+        <w:t xml:space="preserve">é incrementada a cada loop.</w:t>
+      </w:r>
+      <w:r>
+        <w:br/>
+      </w:r>
+    </w:p>
+    <w:p>
+      <w:pPr>
+        <w:numPr>
+          <w:ilvl w:val="0"/>
+          <w:numId w:val="1058"/>
+        </w:numPr>
+        <w:pStyle w:val="Compact"/>
+      </w:pPr>
+      <w:r>
+        <w:t xml:space="preserve">Sintaxe:</w:t>
+      </w:r>
+      <w:r>
+        <w:br/>
+      </w:r>
+      <w:r>
+        <w:rPr>
+          <w:bCs/>
+          <w:b/>
+        </w:rPr>
+        <w:t xml:space="preserve">for</w:t>
+      </w:r>
+      <w:r>
+        <w:t xml:space="preserve"> </w:t>
+      </w:r>
+      <w:r>
+        <w:t xml:space="preserve">(</w:t>
+      </w:r>
+      <w:r>
+        <w:rPr>
+          <w:iCs/>
+          <w:i/>
+        </w:rPr>
+        <w:t xml:space="preserve">i</w:t>
+      </w:r>
+      <w:r>
+        <w:t xml:space="preserve"> </w:t>
+      </w:r>
+      <w:r>
+        <w:rPr>
+          <w:bCs/>
+          <w:b/>
+        </w:rPr>
+        <w:t xml:space="preserve">in</w:t>
+      </w:r>
+      <w:r>
+        <w:t xml:space="preserve"> </w:t>
+      </w:r>
+      <w:r>
+        <w:rPr>
+          <w:iCs/>
+          <w:i/>
+        </w:rPr>
+        <w:t xml:space="preserve">vetor</w:t>
+      </w:r>
+      <w:r>
+        <w:t xml:space="preserve">){</w:t>
+      </w:r>
+      <w:r>
+        <w:br/>
+      </w:r>
+      <w:r>
+        <w:rPr>
+          <w:iCs/>
+          <w:i/>
+        </w:rPr>
+        <w:t xml:space="preserve">operação</w:t>
+      </w:r>
+      <w:r>
+        <w:br/>
+      </w:r>
+      <w:r>
+        <w:t xml:space="preserve">}</w:t>
+      </w:r>
+      <w:r>
+        <w:br/>
+      </w:r>
+    </w:p>
+    <w:bookmarkEnd w:id="63"/>
+    <w:bookmarkStart w:id="64" w:name="loop-while"/>
+    <w:p>
+      <w:pPr>
+        <w:pStyle w:val="Heading2"/>
+      </w:pPr>
+      <w:r>
+        <w:rPr>
+          <w:rStyle w:val="SectionNumber"/>
+        </w:rPr>
+        <w:t xml:space="preserve">12.3</w:t>
+      </w:r>
+      <w:r>
+        <w:tab/>
+      </w:r>
+      <w:r>
+        <w:t xml:space="preserve">Loop</w:t>
+      </w:r>
+      <w:r>
+        <w:t xml:space="preserve"> </w:t>
+      </w:r>
+      <w:r>
+        <w:rPr>
+          <w:bCs/>
+          <w:b/>
+        </w:rPr>
+        <w:t xml:space="preserve">WHILE</w:t>
+      </w:r>
+    </w:p>
+    <w:p>
+      <w:pPr>
+        <w:numPr>
+          <w:ilvl w:val="0"/>
+          <w:numId w:val="1059"/>
+        </w:numPr>
+        <w:pStyle w:val="Compact"/>
+      </w:pPr>
+      <w:r>
+        <w:t xml:space="preserve">“</w:t>
+      </w:r>
+      <w:r>
+        <w:t xml:space="preserve">Enquanto a condição for verdadeira, execute…</w:t>
+      </w:r>
+      <w:r>
+        <w:t xml:space="preserve">”</w:t>
+      </w:r>
+      <w:r>
+        <w:br/>
+      </w:r>
+    </w:p>
+    <w:p>
+      <w:pPr>
+        <w:numPr>
+          <w:ilvl w:val="0"/>
+          <w:numId w:val="1059"/>
+        </w:numPr>
+        <w:pStyle w:val="Compact"/>
+      </w:pPr>
+      <w:r>
+        <w:t xml:space="preserve">Executa o loop enquanto uma determinada</w:t>
+      </w:r>
+      <w:r>
+        <w:t xml:space="preserve"> </w:t>
+      </w:r>
+      <w:r>
+        <w:rPr>
+          <w:iCs/>
+          <w:i/>
+        </w:rPr>
+        <w:t xml:space="preserve">condição</w:t>
+      </w:r>
+      <w:r>
+        <w:t xml:space="preserve"> </w:t>
+      </w:r>
+      <w:r>
+        <w:t xml:space="preserve">(operção lógica) for verdadeira.</w:t>
+      </w:r>
+      <w:r>
+        <w:br/>
+      </w:r>
+    </w:p>
+    <w:p>
+      <w:pPr>
+        <w:numPr>
+          <w:ilvl w:val="0"/>
+          <w:numId w:val="1059"/>
+        </w:numPr>
+        <w:pStyle w:val="Compact"/>
+      </w:pPr>
+      <w:r>
+        <w:t xml:space="preserve">Sintaxe:</w:t>
+      </w:r>
+      <w:r>
+        <w:br/>
+      </w:r>
+      <w:r>
+        <w:rPr>
+          <w:bCs/>
+          <w:b/>
+        </w:rPr>
+        <w:t xml:space="preserve">while</w:t>
+      </w:r>
+      <w:r>
+        <w:t xml:space="preserve">(</w:t>
+      </w:r>
+      <w:r>
+        <w:rPr>
+          <w:iCs/>
+          <w:i/>
+        </w:rPr>
+        <w:t xml:space="preserve">condição</w:t>
+      </w:r>
+      <w:r>
+        <w:t xml:space="preserve">){</w:t>
+      </w:r>
+      <w:r>
+        <w:br/>
+      </w:r>
+      <w:r>
+        <w:rPr>
+          <w:iCs/>
+          <w:i/>
+        </w:rPr>
+        <w:t xml:space="preserve">operção</w:t>
+      </w:r>
+      <w:r>
+        <w:br/>
+      </w:r>
+      <w:r>
+        <w:t xml:space="preserve">}</w:t>
+      </w:r>
+      <w:r>
+        <w:br/>
       </w:r>
     </w:p>
     <w:p>
       <w:r>
         <w:br w:type="page"/>
-      </w:r>
-    </w:p>
-    <w:bookmarkEnd w:id="63"/>
-    <w:bookmarkStart w:id="65" w:name="andamento-dos-estudos"/>
-    <w:p>
-      <w:pPr>
-        <w:pStyle w:val="Heading1"/>
-      </w:pPr>
-      <w:r>
-        <w:rPr>
-          <w:rStyle w:val="SectionNumber"/>
-        </w:rPr>
-        <w:t xml:space="preserve">14</w:t>
-      </w:r>
-      <w:r>
-        <w:tab/>
-      </w:r>
-      <w:r>
-        <w:t xml:space="preserve">Andamento dos Estudos</w:t>
-      </w:r>
-    </w:p>
-    <w:bookmarkStart w:id="64" w:name="assunto-em-andamento"/>
-    <w:p>
-      <w:pPr>
-        <w:pStyle w:val="Heading2"/>
-      </w:pPr>
-      <w:r>
-        <w:rPr>
-          <w:rStyle w:val="SectionNumber"/>
-        </w:rPr>
-        <w:t xml:space="preserve">14.1</w:t>
-      </w:r>
-      <w:r>
-        <w:tab/>
-      </w:r>
-      <w:r>
-        <w:t xml:space="preserve">Assunto em andamento</w:t>
-      </w:r>
-    </w:p>
-    <w:p>
-      <w:pPr>
-        <w:pStyle w:val="FirstParagraph"/>
-      </w:pPr>
-      <w:r>
-        <w:t xml:space="preserve">Atualmente estou escrevendo Aula 16.</w:t>
-      </w:r>
-      <w:r>
-        <w:br/>
       </w:r>
     </w:p>
     <w:bookmarkEnd w:id="64"/>
     <w:bookmarkEnd w:id="65"/>
+    <w:bookmarkStart w:id="66" w:name="aula-17---função"/>
+    <w:p>
+      <w:pPr>
+        <w:pStyle w:val="Heading1"/>
+      </w:pPr>
+      <w:r>
+        <w:rPr>
+          <w:rStyle w:val="SectionNumber"/>
+        </w:rPr>
+        <w:t xml:space="preserve">13</w:t>
+      </w:r>
+      <w:r>
+        <w:tab/>
+      </w:r>
+      <w:r>
+        <w:t xml:space="preserve">Aula 17 - Função</w:t>
+      </w:r>
+    </w:p>
+    <w:p>
+      <w:r>
+        <w:br w:type="page"/>
+      </w:r>
+    </w:p>
+    <w:bookmarkEnd w:id="66"/>
+    <w:bookmarkStart w:id="68" w:name="andamento-dos-estudos"/>
+    <w:p>
+      <w:pPr>
+        <w:pStyle w:val="Heading1"/>
+      </w:pPr>
+      <w:r>
+        <w:rPr>
+          <w:rStyle w:val="SectionNumber"/>
+        </w:rPr>
+        <w:t xml:space="preserve">14</w:t>
+      </w:r>
+      <w:r>
+        <w:tab/>
+      </w:r>
+      <w:r>
+        <w:t xml:space="preserve">Andamento dos Estudos</w:t>
+      </w:r>
+    </w:p>
+    <w:bookmarkStart w:id="67" w:name="assunto-em-andamento"/>
+    <w:p>
+      <w:pPr>
+        <w:pStyle w:val="Heading2"/>
+      </w:pPr>
+      <w:r>
+        <w:rPr>
+          <w:rStyle w:val="SectionNumber"/>
+        </w:rPr>
+        <w:t xml:space="preserve">14.1</w:t>
+      </w:r>
+      <w:r>
+        <w:tab/>
+      </w:r>
+      <w:r>
+        <w:t xml:space="preserve">Assunto em andamento</w:t>
+      </w:r>
+    </w:p>
+    <w:p>
+      <w:pPr>
+        <w:pStyle w:val="FirstParagraph"/>
+      </w:pPr>
+      <w:r>
+        <w:t xml:space="preserve">Atualmente estou escrevendo Aula 17.</w:t>
+      </w:r>
+      <w:r>
+        <w:br/>
+      </w:r>
+    </w:p>
+    <w:bookmarkEnd w:id="67"/>
+    <w:bookmarkEnd w:id="68"/>
     <w:sectPr/>
   </w:body>
 </w:document>
@@ -7763,6 +8838,24 @@
     <w:abstractNumId w:val="991"/>
   </w:num>
   <w:num w:numId="1053">
+    <w:abstractNumId w:val="991"/>
+  </w:num>
+  <w:num w:numId="1054">
+    <w:abstractNumId w:val="991"/>
+  </w:num>
+  <w:num w:numId="1055">
+    <w:abstractNumId w:val="991"/>
+  </w:num>
+  <w:num w:numId="1056">
+    <w:abstractNumId w:val="991"/>
+  </w:num>
+  <w:num w:numId="1057">
+    <w:abstractNumId w:val="991"/>
+  </w:num>
+  <w:num w:numId="1058">
+    <w:abstractNumId w:val="991"/>
+  </w:num>
+  <w:num w:numId="1059">
     <w:abstractNumId w:val="991"/>
   </w:num>
 </w:numbering>

</xml_diff>

<commit_message>
atualização 28/5/22 - functions
</commit_message>
<xml_diff>
--- a/Readme.docx
+++ b/Readme.docx
@@ -59,7 +59,7 @@
         <w:pStyle w:val="Date"/>
       </w:pPr>
       <w:r>
-        <w:t xml:space="preserve">2022-05-27</w:t>
+        <w:t xml:space="preserve">2022-05-28</w:t>
       </w:r>
     </w:p>
     <w:sdt>
@@ -8423,7 +8423,7 @@
     </w:p>
     <w:bookmarkEnd w:id="64"/>
     <w:bookmarkEnd w:id="65"/>
-    <w:bookmarkStart w:id="66" w:name="aula-17---função"/>
+    <w:bookmarkStart w:id="68" w:name="aula-17---função-e-print"/>
     <w:p>
       <w:pPr>
         <w:pStyle w:val="Heading1"/>
@@ -8438,64 +8438,501 @@
         <w:tab/>
       </w:r>
       <w:r>
-        <w:t xml:space="preserve">Aula 17 - Função</w:t>
+        <w:t xml:space="preserve">Aula 17 - Função e print</w:t>
+      </w:r>
+    </w:p>
+    <w:bookmarkStart w:id="66" w:name="função---function"/>
+    <w:p>
+      <w:pPr>
+        <w:pStyle w:val="Heading2"/>
+      </w:pPr>
+      <w:r>
+        <w:rPr>
+          <w:rStyle w:val="SectionNumber"/>
+        </w:rPr>
+        <w:t xml:space="preserve">13.1</w:t>
+      </w:r>
+      <w:r>
+        <w:tab/>
+      </w:r>
+      <w:r>
+        <w:t xml:space="preserve">Função -</w:t>
+      </w:r>
+      <w:r>
+        <w:t xml:space="preserve"> </w:t>
+      </w:r>
+      <w:r>
+        <w:rPr>
+          <w:bCs/>
+          <w:b/>
+        </w:rPr>
+        <w:t xml:space="preserve">function</w:t>
+      </w:r>
+    </w:p>
+    <w:p>
+      <w:pPr>
+        <w:numPr>
+          <w:ilvl w:val="0"/>
+          <w:numId w:val="1060"/>
+        </w:numPr>
+        <w:pStyle w:val="Compact"/>
+      </w:pPr>
+      <w:r>
+        <w:t xml:space="preserve">Criar funções tem o objeto de evitar ter que reescrever varias vezes as mesmas instruções, abreviar esse trabalho.</w:t>
+      </w:r>
+      <w:r>
+        <w:br/>
+      </w:r>
+    </w:p>
+    <w:p>
+      <w:pPr>
+        <w:numPr>
+          <w:ilvl w:val="0"/>
+          <w:numId w:val="1060"/>
+        </w:numPr>
+        <w:pStyle w:val="Compact"/>
+      </w:pPr>
+      <w:r>
+        <w:t xml:space="preserve">Uma função é um conjunto de instruções organizadas em conjunto para executar uma tarefa específica.</w:t>
+      </w:r>
+      <w:r>
+        <w:br/>
+      </w:r>
+    </w:p>
+    <w:p>
+      <w:pPr>
+        <w:numPr>
+          <w:ilvl w:val="0"/>
+          <w:numId w:val="1060"/>
+        </w:numPr>
+        <w:pStyle w:val="Compact"/>
+      </w:pPr>
+      <w:r>
+        <w:t xml:space="preserve">Podem ser passados diversos</w:t>
+      </w:r>
+      <w:r>
+        <w:t xml:space="preserve"> </w:t>
+      </w:r>
+      <w:r>
+        <w:rPr>
+          <w:iCs/>
+          <w:i/>
+        </w:rPr>
+        <w:t xml:space="preserve">parametros</w:t>
+      </w:r>
+      <w:r>
+        <w:t xml:space="preserve"> </w:t>
+      </w:r>
+      <w:r>
+        <w:t xml:space="preserve">para dentro da função, basta informar isso na criação da função.</w:t>
+      </w:r>
+      <w:r>
+        <w:t xml:space="preserve"> </w:t>
+      </w:r>
+      <w:r>
+        <w:rPr>
+          <w:iCs/>
+          <w:i/>
+        </w:rPr>
+        <w:t xml:space="preserve">Parametros</w:t>
+      </w:r>
+      <w:r>
+        <w:t xml:space="preserve"> </w:t>
+      </w:r>
+      <w:r>
+        <w:t xml:space="preserve">são valores ou variaveis que são colocados para dentro da função.</w:t>
+      </w:r>
+      <w:r>
+        <w:br/>
+      </w:r>
+    </w:p>
+    <w:p>
+      <w:pPr>
+        <w:numPr>
+          <w:ilvl w:val="0"/>
+          <w:numId w:val="1060"/>
+        </w:numPr>
+        <w:pStyle w:val="Compact"/>
+      </w:pPr>
+      <w:r>
+        <w:t xml:space="preserve">As variaveis criadas e usadas dentro de</w:t>
+      </w:r>
+      <w:r>
+        <w:t xml:space="preserve"> </w:t>
+      </w:r>
+      <w:r>
+        <w:rPr>
+          <w:bCs/>
+          <w:b/>
+        </w:rPr>
+        <w:t xml:space="preserve">functions</w:t>
+      </w:r>
+      <w:r>
+        <w:t xml:space="preserve"> </w:t>
+      </w:r>
+      <w:r>
+        <w:t xml:space="preserve">(funções) são locais, não existem fora da função, deixam de existir depois que a função é executada.</w:t>
+      </w:r>
+      <w:r>
+        <w:br/>
+      </w:r>
+    </w:p>
+    <w:p>
+      <w:pPr>
+        <w:numPr>
+          <w:ilvl w:val="0"/>
+          <w:numId w:val="1060"/>
+        </w:numPr>
+        <w:pStyle w:val="Compact"/>
+      </w:pPr>
+      <w:r>
+        <w:t xml:space="preserve">A instrução</w:t>
+      </w:r>
+      <w:r>
+        <w:t xml:space="preserve"> </w:t>
+      </w:r>
+      <w:r>
+        <w:rPr>
+          <w:bCs/>
+          <w:b/>
+        </w:rPr>
+        <w:t xml:space="preserve">return</w:t>
+      </w:r>
+      <w:r>
+        <w:t xml:space="preserve">() devolve o</w:t>
+      </w:r>
+      <w:r>
+        <w:t xml:space="preserve"> </w:t>
+      </w:r>
+      <w:r>
+        <w:rPr>
+          <w:iCs/>
+          <w:i/>
+        </w:rPr>
+        <w:t xml:space="preserve">argumento</w:t>
+      </w:r>
+      <w:r>
+        <w:t xml:space="preserve"> </w:t>
+      </w:r>
+      <w:r>
+        <w:t xml:space="preserve">para fora da função.</w:t>
+      </w:r>
+      <w:r>
+        <w:br/>
+      </w:r>
+    </w:p>
+    <w:p>
+      <w:pPr>
+        <w:numPr>
+          <w:ilvl w:val="0"/>
+          <w:numId w:val="1060"/>
+        </w:numPr>
+        <w:pStyle w:val="Compact"/>
+      </w:pPr>
+      <w:r>
+        <w:t xml:space="preserve">Sintaxe:</w:t>
+      </w:r>
+      <w:r>
+        <w:br/>
+      </w:r>
+      <w:r>
+        <w:rPr>
+          <w:iCs/>
+          <w:i/>
+        </w:rPr>
+        <w:t xml:space="preserve">nome_da_função</w:t>
+      </w:r>
+      <w:r>
+        <w:t xml:space="preserve"> </w:t>
+      </w:r>
+      <w:r>
+        <w:rPr>
+          <w:bCs/>
+          <w:b/>
+        </w:rPr>
+        <w:t xml:space="preserve">&lt;-</w:t>
+      </w:r>
+      <w:r>
+        <w:t xml:space="preserve"> </w:t>
+      </w:r>
+      <w:r>
+        <w:rPr>
+          <w:bCs/>
+          <w:b/>
+        </w:rPr>
+        <w:t xml:space="preserve">function</w:t>
+      </w:r>
+      <w:r>
+        <w:t xml:space="preserve">(</w:t>
+      </w:r>
+      <w:r>
+        <w:rPr>
+          <w:iCs/>
+          <w:i/>
+        </w:rPr>
+        <w:t xml:space="preserve">parametro_1</w:t>
+      </w:r>
+      <w:r>
+        <w:t xml:space="preserve">,…){</w:t>
+      </w:r>
+      <w:r>
+        <w:br/>
+      </w:r>
+      <w:r>
+        <w:rPr>
+          <w:iCs/>
+          <w:i/>
+        </w:rPr>
+        <w:t xml:space="preserve">instruções</w:t>
+      </w:r>
+      <w:r>
+        <w:br/>
+      </w:r>
+      <w:r>
+        <w:rPr>
+          <w:bCs/>
+          <w:b/>
+        </w:rPr>
+        <w:t xml:space="preserve">print</w:t>
+      </w:r>
+      <w:r>
+        <w:t xml:space="preserve">(</w:t>
+      </w:r>
+      <w:r>
+        <w:rPr>
+          <w:iCs/>
+          <w:i/>
+        </w:rPr>
+        <w:t xml:space="preserve">variavel</w:t>
+      </w:r>
+      <w:r>
+        <w:t xml:space="preserve">)</w:t>
+      </w:r>
+      <w:r>
+        <w:br/>
+      </w:r>
+      <w:r>
+        <w:rPr>
+          <w:bCs/>
+          <w:b/>
+        </w:rPr>
+        <w:t xml:space="preserve">return</w:t>
+      </w:r>
+      <w:r>
+        <w:t xml:space="preserve"> </w:t>
+      </w:r>
+      <w:r>
+        <w:t xml:space="preserve">(</w:t>
+      </w:r>
+      <w:r>
+        <w:rPr>
+          <w:iCs/>
+          <w:i/>
+        </w:rPr>
+        <w:t xml:space="preserve">variavel_argumento</w:t>
+      </w:r>
+      <w:r>
+        <w:t xml:space="preserve">)</w:t>
+      </w:r>
+      <w:r>
+        <w:br/>
+      </w:r>
+      <w:r>
+        <w:t xml:space="preserve">}</w:t>
+      </w:r>
+      <w:r>
+        <w:br/>
+      </w:r>
+    </w:p>
+    <w:bookmarkEnd w:id="66"/>
+    <w:bookmarkStart w:id="67" w:name="print"/>
+    <w:p>
+      <w:pPr>
+        <w:pStyle w:val="Heading2"/>
+      </w:pPr>
+      <w:r>
+        <w:rPr>
+          <w:rStyle w:val="SectionNumber"/>
+        </w:rPr>
+        <w:t xml:space="preserve">13.2</w:t>
+      </w:r>
+      <w:r>
+        <w:tab/>
+      </w:r>
+      <w:r>
+        <w:t xml:space="preserve">Print</w:t>
+      </w:r>
+    </w:p>
+    <w:p>
+      <w:pPr>
+        <w:numPr>
+          <w:ilvl w:val="0"/>
+          <w:numId w:val="1061"/>
+        </w:numPr>
+        <w:pStyle w:val="Compact"/>
+      </w:pPr>
+      <w:r>
+        <w:t xml:space="preserve">A função</w:t>
+      </w:r>
+      <w:r>
+        <w:t xml:space="preserve"> </w:t>
+      </w:r>
+      <w:r>
+        <w:rPr>
+          <w:bCs/>
+          <w:b/>
+        </w:rPr>
+        <w:t xml:space="preserve">print</w:t>
+      </w:r>
+      <w:r>
+        <w:t xml:space="preserve">(</w:t>
+      </w:r>
+      <w:r>
+        <w:rPr>
+          <w:iCs/>
+          <w:i/>
+        </w:rPr>
+        <w:t xml:space="preserve">argumento</w:t>
+      </w:r>
+      <w:r>
+        <w:t xml:space="preserve">) imprime seu argumento na tela.</w:t>
+      </w:r>
+      <w:r>
+        <w:br/>
+      </w:r>
+    </w:p>
+    <w:p>
+      <w:pPr>
+        <w:numPr>
+          <w:ilvl w:val="0"/>
+          <w:numId w:val="1061"/>
+        </w:numPr>
+        <w:pStyle w:val="Compact"/>
+      </w:pPr>
+      <w:r>
+        <w:t xml:space="preserve">É uma função útil para usar dentro de</w:t>
+      </w:r>
+      <w:r>
+        <w:t xml:space="preserve"> </w:t>
+      </w:r>
+      <w:r>
+        <w:rPr>
+          <w:bCs/>
+          <w:b/>
+        </w:rPr>
+        <w:t xml:space="preserve">functions</w:t>
+      </w:r>
+      <w:r>
+        <w:t xml:space="preserve"> </w:t>
+      </w:r>
+      <w:r>
+        <w:t xml:space="preserve">(funções), dado que as variaveis dentro de</w:t>
+      </w:r>
+      <w:r>
+        <w:t xml:space="preserve"> </w:t>
+      </w:r>
+      <w:r>
+        <w:rPr>
+          <w:bCs/>
+          <w:b/>
+        </w:rPr>
+        <w:t xml:space="preserve">function</w:t>
+      </w:r>
+      <w:r>
+        <w:t xml:space="preserve"> </w:t>
+      </w:r>
+      <w:r>
+        <w:t xml:space="preserve">são locais.</w:t>
+      </w:r>
+      <w:r>
+        <w:br/>
+      </w:r>
+      <w:r>
+        <w:t xml:space="preserve">Sintaxe:</w:t>
+      </w:r>
+      <w:r>
+        <w:br/>
+      </w:r>
+      <w:r>
+        <w:rPr>
+          <w:bCs/>
+          <w:b/>
+        </w:rPr>
+        <w:t xml:space="preserve">print</w:t>
+      </w:r>
+      <w:r>
+        <w:t xml:space="preserve">(</w:t>
+      </w:r>
+      <w:r>
+        <w:rPr>
+          <w:iCs/>
+          <w:i/>
+        </w:rPr>
+        <w:t xml:space="preserve">variavel</w:t>
+      </w:r>
+      <w:r>
+        <w:t xml:space="preserve">)</w:t>
+      </w:r>
+      <w:r>
+        <w:br/>
       </w:r>
     </w:p>
     <w:p>
       <w:r>
         <w:br w:type="page"/>
-      </w:r>
-    </w:p>
-    <w:bookmarkEnd w:id="66"/>
-    <w:bookmarkStart w:id="68" w:name="andamento-dos-estudos"/>
-    <w:p>
-      <w:pPr>
-        <w:pStyle w:val="Heading1"/>
-      </w:pPr>
-      <w:r>
-        <w:rPr>
-          <w:rStyle w:val="SectionNumber"/>
-        </w:rPr>
-        <w:t xml:space="preserve">14</w:t>
-      </w:r>
-      <w:r>
-        <w:tab/>
-      </w:r>
-      <w:r>
-        <w:t xml:space="preserve">Andamento dos Estudos</w:t>
-      </w:r>
-    </w:p>
-    <w:bookmarkStart w:id="67" w:name="assunto-em-andamento"/>
-    <w:p>
-      <w:pPr>
-        <w:pStyle w:val="Heading2"/>
-      </w:pPr>
-      <w:r>
-        <w:rPr>
-          <w:rStyle w:val="SectionNumber"/>
-        </w:rPr>
-        <w:t xml:space="preserve">14.1</w:t>
-      </w:r>
-      <w:r>
-        <w:tab/>
-      </w:r>
-      <w:r>
-        <w:t xml:space="preserve">Assunto em andamento</w:t>
-      </w:r>
-    </w:p>
-    <w:p>
-      <w:pPr>
-        <w:pStyle w:val="FirstParagraph"/>
-      </w:pPr>
-      <w:r>
-        <w:t xml:space="preserve">Atualmente estou escrevendo Aula 17.</w:t>
-      </w:r>
-      <w:r>
-        <w:br/>
       </w:r>
     </w:p>
     <w:bookmarkEnd w:id="67"/>
     <w:bookmarkEnd w:id="68"/>
+    <w:bookmarkStart w:id="70" w:name="andamento-dos-estudos"/>
+    <w:p>
+      <w:pPr>
+        <w:pStyle w:val="Heading1"/>
+      </w:pPr>
+      <w:r>
+        <w:rPr>
+          <w:rStyle w:val="SectionNumber"/>
+        </w:rPr>
+        <w:t xml:space="preserve">14</w:t>
+      </w:r>
+      <w:r>
+        <w:tab/>
+      </w:r>
+      <w:r>
+        <w:t xml:space="preserve">Andamento dos Estudos</w:t>
+      </w:r>
+    </w:p>
+    <w:bookmarkStart w:id="69" w:name="assunto-em-andamento"/>
+    <w:p>
+      <w:pPr>
+        <w:pStyle w:val="Heading2"/>
+      </w:pPr>
+      <w:r>
+        <w:rPr>
+          <w:rStyle w:val="SectionNumber"/>
+        </w:rPr>
+        <w:t xml:space="preserve">14.1</w:t>
+      </w:r>
+      <w:r>
+        <w:tab/>
+      </w:r>
+      <w:r>
+        <w:t xml:space="preserve">Assunto em andamento</w:t>
+      </w:r>
+    </w:p>
+    <w:p>
+      <w:pPr>
+        <w:pStyle w:val="FirstParagraph"/>
+      </w:pPr>
+      <w:r>
+        <w:t xml:space="preserve">Concluído.</w:t>
+      </w:r>
+      <w:r>
+        <w:br/>
+      </w:r>
+    </w:p>
+    <w:bookmarkEnd w:id="69"/>
+    <w:bookmarkEnd w:id="70"/>
     <w:sectPr/>
   </w:body>
 </w:document>
@@ -8856,6 +9293,12 @@
     <w:abstractNumId w:val="991"/>
   </w:num>
   <w:num w:numId="1059">
+    <w:abstractNumId w:val="991"/>
+  </w:num>
+  <w:num w:numId="1060">
+    <w:abstractNumId w:val="991"/>
+  </w:num>
+  <w:num w:numId="1061">
     <w:abstractNumId w:val="991"/>
   </w:num>
 </w:numbering>

</xml_diff>

<commit_message>
Revisão numero de paginas
</commit_message>
<xml_diff>
--- a/Readme.docx
+++ b/Readme.docx
@@ -59,35 +59,24 @@
         <w:pStyle w:val="Date"/>
       </w:pPr>
       <w:r>
-        <w:t xml:space="preserve">2023-04-28</w:t>
-      </w:r>
-    </w:p>
-    <w:sdt>
-      <w:sdtPr>
-        <w:docPartObj>
-          <w:docPartGallery w:val="Table of Contents"/>
-          <w:docPartUnique/>
-        </w:docPartObj>
-      </w:sdtPr>
-      <w:sdtContent>
-        <w:p>
-          <w:pPr>
-            <w:pStyle w:val="TOCHeading"/>
-          </w:pPr>
-          <w:r>
-            <w:t xml:space="preserve">Table of Contents</w:t>
-          </w:r>
-        </w:p>
-        <w:p>
-          <w:r>
-            <w:fldChar w:fldCharType="begin" w:dirty="true"/>
-            <w:instrText xml:space="preserve">TOC \o "1-3" \h \z \u</w:instrText>
-            <w:fldChar w:fldCharType="separate"/>
-            <w:fldChar w:fldCharType="end"/>
-          </w:r>
-        </w:p>
-      </w:sdtContent>
-    </w:sdt>
+        <w:t xml:space="preserve">2023-06-14</w:t>
+      </w:r>
+    </w:p>
+    <w:p>
+      <w:r>
+        <w:br w:type="page"/>
+      </w:r>
+    </w:p>
+    <w:p>
+      <w:r>
+        <w:br w:type="page"/>
+      </w:r>
+    </w:p>
+    <w:p>
+      <w:r>
+        <w:br w:type="page"/>
+      </w:r>
+    </w:p>
     <w:bookmarkStart w:id="20" w:name="objetivo"/>
     <w:p>
       <w:pPr>
@@ -1992,6 +1981,7 @@
         <w:tblStyle w:val="Table"/>
         <w:tblW w:type="auto" w:w="0"/>
         <w:tblLook w:firstRow="1" w:lastRow="0" w:firstColumn="0" w:lastColumn="0" w:noHBand="0" w:noVBand="0" w:val="0020"/>
+        <w:jc w:val="start"/>
         <w:tblCaption w:val="Operadores Básicos"/>
       </w:tblPr>
       <w:tblGrid>
@@ -2268,6 +2258,7 @@
         <w:tblStyle w:val="Table"/>
         <w:tblW w:type="auto" w:w="0"/>
         <w:tblLook w:firstRow="1" w:lastRow="0" w:firstColumn="0" w:lastColumn="0" w:noHBand="0" w:noVBand="0" w:val="0020"/>
+        <w:jc w:val="start"/>
         <w:tblCaption w:val="Operadores Lógicos"/>
       </w:tblPr>
       <w:tblGrid>
@@ -8325,7 +8316,7 @@
     <w:name w:val="ConstantTok"/>
     <w:basedOn w:val="VerbatimChar"/>
     <w:rPr>
-      <w:color w:val="000000"/>
+      <w:color w:val="8f5902"/>
       <w:shd w:val="clear" w:fill="f8f8f8"/>
     </w:rPr>
   </w:style>
@@ -8341,8 +8332,9 @@
     <w:name w:val="SpecialCharTok"/>
     <w:basedOn w:val="VerbatimChar"/>
     <w:rPr>
-      <w:color w:val="000000"/>
+      <w:color w:val="ce5c00"/>
       <w:shd w:val="clear" w:fill="f8f8f8"/>
+      <w:b/>
     </w:rPr>
   </w:style>
   <w:style w:type="character" w:customStyle="1" w:styleId="StringTok">
@@ -8427,8 +8419,9 @@
     <w:name w:val="FunctionTok"/>
     <w:basedOn w:val="VerbatimChar"/>
     <w:rPr>
-      <w:color w:val="000000"/>
+      <w:color w:val="204a87"/>
       <w:shd w:val="clear" w:fill="f8f8f8"/>
+      <w:b/>
     </w:rPr>
   </w:style>
   <w:style w:type="character" w:customStyle="1" w:styleId="VariableTok">
@@ -8484,7 +8477,7 @@
     <w:name w:val="AttributeTok"/>
     <w:basedOn w:val="VerbatimChar"/>
     <w:rPr>
-      <w:color w:val="c4a000"/>
+      <w:color w:val="204a87"/>
       <w:shd w:val="clear" w:fill="f8f8f8"/>
     </w:rPr>
   </w:style>

</xml_diff>

<commit_message>
Tipos de dados - date
</commit_message>
<xml_diff>
--- a/Readme.docx
+++ b/Readme.docx
@@ -59,7 +59,7 @@
         <w:pStyle w:val="Date"/>
       </w:pPr>
       <w:r>
-        <w:t xml:space="preserve">2023-07-10</w:t>
+        <w:t xml:space="preserve">2023-09-15</w:t>
       </w:r>
     </w:p>
     <w:p>
@@ -2636,7 +2636,7 @@
     </w:p>
     <w:bookmarkEnd w:id="41"/>
     <w:bookmarkEnd w:id="42"/>
-    <w:bookmarkStart w:id="51" w:name="aula-06-á-09---tipo-de-dados"/>
+    <w:bookmarkStart w:id="52" w:name="aula-06-á-09---tipo-de-dados"/>
     <w:p>
       <w:pPr>
         <w:pStyle w:val="Heading1"/>
@@ -2654,7 +2654,7 @@
         <w:t xml:space="preserve">Aula 06 á 09 - Tipo de dados</w:t>
       </w:r>
     </w:p>
-    <w:bookmarkStart w:id="47" w:name="tipos-de-dados"/>
+    <w:bookmarkStart w:id="48" w:name="tipos-de-dados"/>
     <w:p>
       <w:pPr>
         <w:pStyle w:val="Heading2"/>
@@ -3082,6 +3082,11 @@
         <w:br/>
       </w:r>
     </w:p>
+    <w:p>
+      <w:r>
+        <w:br w:type="page"/>
+      </w:r>
+    </w:p>
     <w:bookmarkEnd w:id="44"/>
     <w:bookmarkStart w:id="45" w:name="fatores---factor"/>
     <w:p>
@@ -3564,41 +3569,22 @@
       </w:r>
     </w:p>
     <w:bookmarkEnd w:id="46"/>
-    <w:bookmarkEnd w:id="47"/>
-    <w:bookmarkStart w:id="50" w:name="descobrir-e-converter-tipos"/>
-    <w:p>
-      <w:pPr>
-        <w:pStyle w:val="Heading2"/>
+    <w:bookmarkStart w:id="47" w:name="data---date"/>
+    <w:p>
+      <w:pPr>
+        <w:pStyle w:val="Heading3"/>
       </w:pPr>
       <w:r>
         <w:rPr>
           <w:rStyle w:val="SectionNumber"/>
         </w:rPr>
-        <w:t xml:space="preserve">8.2</w:t>
+        <w:t xml:space="preserve">8.1.5</w:t>
       </w:r>
       <w:r>
         <w:tab/>
       </w:r>
       <w:r>
-        <w:t xml:space="preserve">Descobrir e converter tipos</w:t>
-      </w:r>
-    </w:p>
-    <w:bookmarkStart w:id="48" w:name="as.tipo"/>
-    <w:p>
-      <w:pPr>
-        <w:pStyle w:val="Heading3"/>
-      </w:pPr>
-      <w:r>
-        <w:rPr>
-          <w:rStyle w:val="SectionNumber"/>
-        </w:rPr>
-        <w:t xml:space="preserve">8.2.1</w:t>
-      </w:r>
-      <w:r>
-        <w:tab/>
-      </w:r>
-      <w:r>
-        <w:t xml:space="preserve">as.tipo</w:t>
+        <w:t xml:space="preserve">Data - date</w:t>
       </w:r>
     </w:p>
     <w:p>
@@ -3610,19 +3596,730 @@
         <w:pStyle w:val="Compact"/>
       </w:pPr>
       <w:r>
-        <w:t xml:space="preserve">As funções começadas por</w:t>
-      </w:r>
-      <w:r>
-        <w:t xml:space="preserve"> </w:t>
-      </w:r>
-      <w:r>
-        <w:t xml:space="preserve">“</w:t>
+        <w:t xml:space="preserve">O pacote</w:t>
+      </w:r>
+      <w:r>
+        <w:t xml:space="preserve"> </w:t>
+      </w:r>
+      <w:r>
+        <w:rPr>
+          <w:rStyle w:val="VerbatimChar"/>
+        </w:rPr>
+        <w:t xml:space="preserve">lubridate</w:t>
+      </w:r>
+      <w:r>
+        <w:t xml:space="preserve"> </w:t>
+      </w:r>
+      <w:r>
+        <w:t xml:space="preserve">perimite o acesso ao tipo</w:t>
+      </w:r>
+      <w:r>
+        <w:t xml:space="preserve"> </w:t>
+      </w:r>
+      <w:r>
+        <w:rPr>
+          <w:rStyle w:val="VerbatimChar"/>
+        </w:rPr>
+        <w:t xml:space="preserve">date</w:t>
+      </w:r>
+      <w:r>
+        <w:t xml:space="preserve"> </w:t>
+      </w:r>
+      <w:r>
+        <w:t xml:space="preserve">(data) e funções para se trabalhar com esse tipo de variável.</w:t>
+      </w:r>
+      <w:r>
+        <w:br/>
+      </w:r>
+    </w:p>
+    <w:p>
+      <w:pPr>
+        <w:numPr>
+          <w:ilvl w:val="0"/>
+          <w:numId w:val="1032"/>
+        </w:numPr>
+        <w:pStyle w:val="Compact"/>
+      </w:pPr>
+      <w:r>
+        <w:t xml:space="preserve">Normalmente passamos uma variável do tipo</w:t>
+      </w:r>
+      <w:r>
+        <w:t xml:space="preserve"> </w:t>
       </w:r>
       <w:r>
         <w:rPr>
           <w:bCs/>
           <w:b/>
         </w:rPr>
+        <w:t xml:space="preserve">character</w:t>
+      </w:r>
+      <w:r>
+        <w:t xml:space="preserve">, no formato de data (ex.: 2006-05-29), para o tipo</w:t>
+      </w:r>
+      <w:r>
+        <w:t xml:space="preserve"> </w:t>
+      </w:r>
+      <w:r>
+        <w:rPr>
+          <w:bCs/>
+          <w:b/>
+        </w:rPr>
+        <w:t xml:space="preserve">date</w:t>
+      </w:r>
+      <w:r>
+        <w:t xml:space="preserve">.</w:t>
+      </w:r>
+      <w:r>
+        <w:br/>
+      </w:r>
+    </w:p>
+    <w:p>
+      <w:pPr>
+        <w:numPr>
+          <w:ilvl w:val="0"/>
+          <w:numId w:val="1032"/>
+        </w:numPr>
+        <w:pStyle w:val="Compact"/>
+      </w:pPr>
+      <w:r>
+        <w:t xml:space="preserve">Podemos passar do tipo</w:t>
+      </w:r>
+      <w:r>
+        <w:t xml:space="preserve"> </w:t>
+      </w:r>
+      <w:r>
+        <w:rPr>
+          <w:bCs/>
+          <w:b/>
+        </w:rPr>
+        <w:t xml:space="preserve">char</w:t>
+      </w:r>
+      <w:r>
+        <w:t xml:space="preserve"> </w:t>
+      </w:r>
+      <w:r>
+        <w:t xml:space="preserve">para o tipo</w:t>
+      </w:r>
+      <w:r>
+        <w:t xml:space="preserve"> </w:t>
+      </w:r>
+      <w:r>
+        <w:rPr>
+          <w:bCs/>
+          <w:b/>
+        </w:rPr>
+        <w:t xml:space="preserve">date</w:t>
+      </w:r>
+      <w:r>
+        <w:t xml:space="preserve"> </w:t>
+      </w:r>
+      <w:r>
+        <w:t xml:space="preserve">através das funções:</w:t>
+      </w:r>
+      <w:r>
+        <w:br/>
+      </w:r>
+    </w:p>
+    <w:p>
+      <w:pPr>
+        <w:numPr>
+          <w:ilvl w:val="1"/>
+          <w:numId w:val="1033"/>
+        </w:numPr>
+        <w:pStyle w:val="Compact"/>
+      </w:pPr>
+      <w:r>
+        <w:rPr>
+          <w:rStyle w:val="VerbatimChar"/>
+        </w:rPr>
+        <w:t xml:space="preserve">date(variável_chr)</w:t>
+      </w:r>
+      <w:r>
+        <w:br/>
+      </w:r>
+      <w:r>
+        <w:t xml:space="preserve">Converte variável do tipo</w:t>
+      </w:r>
+      <w:r>
+        <w:t xml:space="preserve"> </w:t>
+      </w:r>
+      <w:r>
+        <w:rPr>
+          <w:rStyle w:val="VerbatimChar"/>
+        </w:rPr>
+        <w:t xml:space="preserve">chr</w:t>
+      </w:r>
+      <w:r>
+        <w:t xml:space="preserve"> </w:t>
+      </w:r>
+      <w:r>
+        <w:t xml:space="preserve">em tipo</w:t>
+      </w:r>
+      <w:r>
+        <w:t xml:space="preserve"> </w:t>
+      </w:r>
+      <w:r>
+        <w:rPr>
+          <w:rStyle w:val="VerbatimChar"/>
+        </w:rPr>
+        <w:t xml:space="preserve">date</w:t>
+      </w:r>
+      <w:r>
+        <w:t xml:space="preserve">.</w:t>
+      </w:r>
+      <w:r>
+        <w:br/>
+      </w:r>
+      <w:r>
+        <w:t xml:space="preserve">Ex.:</w:t>
+      </w:r>
+      <w:r>
+        <w:t xml:space="preserve"> </w:t>
+      </w:r>
+      <w:r>
+        <w:rPr>
+          <w:rStyle w:val="VerbatimChar"/>
+        </w:rPr>
+        <w:t xml:space="preserve">data_date &lt;- date(data_string)</w:t>
+      </w:r>
+      <w:r>
+        <w:br/>
+      </w:r>
+    </w:p>
+    <w:p>
+      <w:pPr>
+        <w:numPr>
+          <w:ilvl w:val="1"/>
+          <w:numId w:val="1033"/>
+        </w:numPr>
+        <w:pStyle w:val="Compact"/>
+      </w:pPr>
+      <w:r>
+        <w:rPr>
+          <w:rStyle w:val="VerbatimChar"/>
+        </w:rPr>
+        <w:t xml:space="preserve">as_date(variável_chr)</w:t>
+      </w:r>
+      <w:r>
+        <w:br/>
+      </w:r>
+    </w:p>
+    <w:p>
+      <w:pPr>
+        <w:numPr>
+          <w:ilvl w:val="1"/>
+          <w:numId w:val="1033"/>
+        </w:numPr>
+        <w:pStyle w:val="Compact"/>
+      </w:pPr>
+      <w:r>
+        <w:rPr>
+          <w:rStyle w:val="VerbatimChar"/>
+        </w:rPr>
+        <w:t xml:space="preserve">as.Date(variável_chr)</w:t>
+      </w:r>
+      <w:r>
+        <w:br/>
+      </w:r>
+      <w:r>
+        <w:t xml:space="preserve">Função da base do</w:t>
+      </w:r>
+      <w:r>
+        <w:t xml:space="preserve"> </w:t>
+      </w:r>
+      <w:r>
+        <w:rPr>
+          <w:bCs/>
+          <w:b/>
+        </w:rPr>
+        <w:t xml:space="preserve">R</w:t>
+      </w:r>
+      <w:r>
+        <w:t xml:space="preserve"> </w:t>
+      </w:r>
+      <w:r>
+        <w:t xml:space="preserve">para converter variável do tipo</w:t>
+      </w:r>
+      <w:r>
+        <w:t xml:space="preserve"> </w:t>
+      </w:r>
+      <w:r>
+        <w:rPr>
+          <w:rStyle w:val="VerbatimChar"/>
+        </w:rPr>
+        <w:t xml:space="preserve">chr</w:t>
+      </w:r>
+      <w:r>
+        <w:t xml:space="preserve"> </w:t>
+      </w:r>
+      <w:r>
+        <w:t xml:space="preserve">em tipo</w:t>
+      </w:r>
+      <w:r>
+        <w:t xml:space="preserve"> </w:t>
+      </w:r>
+      <w:r>
+        <w:rPr>
+          <w:rStyle w:val="VerbatimChar"/>
+        </w:rPr>
+        <w:t xml:space="preserve">date</w:t>
+      </w:r>
+      <w:r>
+        <w:t xml:space="preserve">.</w:t>
+      </w:r>
+      <w:r>
+        <w:br/>
+      </w:r>
+    </w:p>
+    <w:p>
+      <w:pPr>
+        <w:numPr>
+          <w:ilvl w:val="1"/>
+          <w:numId w:val="1033"/>
+        </w:numPr>
+        <w:pStyle w:val="Compact"/>
+      </w:pPr>
+      <w:r>
+        <w:rPr>
+          <w:rStyle w:val="VerbatimChar"/>
+        </w:rPr>
+        <w:t xml:space="preserve">dmy(variável_chr)</w:t>
+      </w:r>
+      <w:r>
+        <w:br/>
+      </w:r>
+      <w:r>
+        <w:t xml:space="preserve">Converte variável</w:t>
+      </w:r>
+      <w:r>
+        <w:t xml:space="preserve"> </w:t>
+      </w:r>
+      <w:r>
+        <w:rPr>
+          <w:rStyle w:val="VerbatimChar"/>
+        </w:rPr>
+        <w:t xml:space="preserve">chr</w:t>
+      </w:r>
+      <w:r>
+        <w:t xml:space="preserve"> </w:t>
+      </w:r>
+      <w:r>
+        <w:t xml:space="preserve">no formato</w:t>
+      </w:r>
+      <w:r>
+        <w:t xml:space="preserve"> </w:t>
+      </w:r>
+      <w:r>
+        <w:rPr>
+          <w:rStyle w:val="VerbatimChar"/>
+        </w:rPr>
+        <w:t xml:space="preserve">date</w:t>
+      </w:r>
+      <w:r>
+        <w:t xml:space="preserve"> </w:t>
+      </w:r>
+      <w:r>
+        <w:t xml:space="preserve">(dia, mês e ano).</w:t>
+      </w:r>
+      <w:r>
+        <w:br/>
+      </w:r>
+      <w:r>
+        <w:t xml:space="preserve">Ex. formato:</w:t>
+      </w:r>
+      <w:r>
+        <w:t xml:space="preserve"> </w:t>
+      </w:r>
+      <w:r>
+        <w:rPr>
+          <w:rStyle w:val="VerbatimChar"/>
+        </w:rPr>
+        <w:t xml:space="preserve">21-10-2015</w:t>
+      </w:r>
+      <w:r>
+        <w:t xml:space="preserve">.</w:t>
+      </w:r>
+      <w:r>
+        <w:br/>
+      </w:r>
+    </w:p>
+    <w:p>
+      <w:pPr>
+        <w:numPr>
+          <w:ilvl w:val="1"/>
+          <w:numId w:val="1033"/>
+        </w:numPr>
+        <w:pStyle w:val="Compact"/>
+      </w:pPr>
+      <w:r>
+        <w:rPr>
+          <w:rStyle w:val="VerbatimChar"/>
+        </w:rPr>
+        <w:t xml:space="preserve">mdy(variável_chr)</w:t>
+      </w:r>
+      <w:r>
+        <w:br/>
+      </w:r>
+      <w:r>
+        <w:t xml:space="preserve">Converte variável</w:t>
+      </w:r>
+      <w:r>
+        <w:t xml:space="preserve"> </w:t>
+      </w:r>
+      <w:r>
+        <w:rPr>
+          <w:rStyle w:val="VerbatimChar"/>
+        </w:rPr>
+        <w:t xml:space="preserve">chr</w:t>
+      </w:r>
+      <w:r>
+        <w:t xml:space="preserve"> </w:t>
+      </w:r>
+      <w:r>
+        <w:t xml:space="preserve">no formato</w:t>
+      </w:r>
+      <w:r>
+        <w:t xml:space="preserve"> </w:t>
+      </w:r>
+      <w:r>
+        <w:rPr>
+          <w:rStyle w:val="VerbatimChar"/>
+        </w:rPr>
+        <w:t xml:space="preserve">date</w:t>
+      </w:r>
+      <w:r>
+        <w:t xml:space="preserve"> </w:t>
+      </w:r>
+      <w:r>
+        <w:t xml:space="preserve">(mês, dia e ano).</w:t>
+      </w:r>
+      <w:r>
+        <w:br/>
+      </w:r>
+      <w:r>
+        <w:t xml:space="preserve">Ex. formato:</w:t>
+      </w:r>
+      <w:r>
+        <w:t xml:space="preserve"> </w:t>
+      </w:r>
+      <w:r>
+        <w:rPr>
+          <w:rStyle w:val="VerbatimChar"/>
+        </w:rPr>
+        <w:t xml:space="preserve">10-21-2015</w:t>
+      </w:r>
+      <w:r>
+        <w:t xml:space="preserve">.</w:t>
+      </w:r>
+      <w:r>
+        <w:br/>
+      </w:r>
+    </w:p>
+    <w:p>
+      <w:pPr>
+        <w:numPr>
+          <w:ilvl w:val="1"/>
+          <w:numId w:val="1033"/>
+        </w:numPr>
+        <w:pStyle w:val="Compact"/>
+      </w:pPr>
+      <w:r>
+        <w:rPr>
+          <w:rStyle w:val="VerbatimChar"/>
+        </w:rPr>
+        <w:t xml:space="preserve">myd(variável_chr)</w:t>
+      </w:r>
+      <w:r>
+        <w:br/>
+      </w:r>
+      <w:r>
+        <w:t xml:space="preserve">Converte variável</w:t>
+      </w:r>
+      <w:r>
+        <w:t xml:space="preserve"> </w:t>
+      </w:r>
+      <w:r>
+        <w:rPr>
+          <w:rStyle w:val="VerbatimChar"/>
+        </w:rPr>
+        <w:t xml:space="preserve">chr</w:t>
+      </w:r>
+      <w:r>
+        <w:t xml:space="preserve"> </w:t>
+      </w:r>
+      <w:r>
+        <w:t xml:space="preserve">no formato</w:t>
+      </w:r>
+      <w:r>
+        <w:t xml:space="preserve"> </w:t>
+      </w:r>
+      <w:r>
+        <w:rPr>
+          <w:rStyle w:val="VerbatimChar"/>
+        </w:rPr>
+        <w:t xml:space="preserve">date</w:t>
+      </w:r>
+      <w:r>
+        <w:t xml:space="preserve"> </w:t>
+      </w:r>
+      <w:r>
+        <w:t xml:space="preserve">(mês, ano e dia).</w:t>
+      </w:r>
+      <w:r>
+        <w:br/>
+      </w:r>
+      <w:r>
+        <w:t xml:space="preserve">Ex. formato:</w:t>
+      </w:r>
+      <w:r>
+        <w:t xml:space="preserve"> </w:t>
+      </w:r>
+      <w:r>
+        <w:rPr>
+          <w:rStyle w:val="VerbatimChar"/>
+        </w:rPr>
+        <w:t xml:space="preserve">10-2015-21</w:t>
+      </w:r>
+      <w:r>
+        <w:t xml:space="preserve">.</w:t>
+      </w:r>
+      <w:r>
+        <w:br/>
+      </w:r>
+    </w:p>
+    <w:p>
+      <w:pPr>
+        <w:numPr>
+          <w:ilvl w:val="1"/>
+          <w:numId w:val="1033"/>
+        </w:numPr>
+        <w:pStyle w:val="Compact"/>
+      </w:pPr>
+      <w:r>
+        <w:rPr>
+          <w:rStyle w:val="VerbatimChar"/>
+        </w:rPr>
+        <w:t xml:space="preserve">ymd(variável_chr)</w:t>
+      </w:r>
+      <w:r>
+        <w:br/>
+      </w:r>
+      <w:r>
+        <w:t xml:space="preserve">Converte variável</w:t>
+      </w:r>
+      <w:r>
+        <w:t xml:space="preserve"> </w:t>
+      </w:r>
+      <w:r>
+        <w:rPr>
+          <w:rStyle w:val="VerbatimChar"/>
+        </w:rPr>
+        <w:t xml:space="preserve">chr</w:t>
+      </w:r>
+      <w:r>
+        <w:t xml:space="preserve"> </w:t>
+      </w:r>
+      <w:r>
+        <w:t xml:space="preserve">no formato</w:t>
+      </w:r>
+      <w:r>
+        <w:t xml:space="preserve"> </w:t>
+      </w:r>
+      <w:r>
+        <w:rPr>
+          <w:rStyle w:val="VerbatimChar"/>
+        </w:rPr>
+        <w:t xml:space="preserve">date</w:t>
+      </w:r>
+      <w:r>
+        <w:t xml:space="preserve"> </w:t>
+      </w:r>
+      <w:r>
+        <w:t xml:space="preserve">(ano, mês e dia).</w:t>
+      </w:r>
+      <w:r>
+        <w:br/>
+      </w:r>
+      <w:r>
+        <w:t xml:space="preserve">Ex. formato:</w:t>
+      </w:r>
+      <w:r>
+        <w:t xml:space="preserve"> </w:t>
+      </w:r>
+      <w:r>
+        <w:rPr>
+          <w:rStyle w:val="VerbatimChar"/>
+        </w:rPr>
+        <w:t xml:space="preserve">2015-10-21</w:t>
+      </w:r>
+      <w:r>
+        <w:t xml:space="preserve">.</w:t>
+      </w:r>
+      <w:r>
+        <w:br/>
+      </w:r>
+    </w:p>
+    <w:p>
+      <w:pPr>
+        <w:numPr>
+          <w:ilvl w:val="1"/>
+          <w:numId w:val="1033"/>
+        </w:numPr>
+        <w:pStyle w:val="Compact"/>
+      </w:pPr>
+      <w:r>
+        <w:rPr>
+          <w:rStyle w:val="VerbatimChar"/>
+        </w:rPr>
+        <w:t xml:space="preserve">ydm(variável_chr)</w:t>
+      </w:r>
+      <w:r>
+        <w:br/>
+      </w:r>
+      <w:r>
+        <w:t xml:space="preserve">Converte variável</w:t>
+      </w:r>
+      <w:r>
+        <w:t xml:space="preserve"> </w:t>
+      </w:r>
+      <w:r>
+        <w:rPr>
+          <w:rStyle w:val="VerbatimChar"/>
+        </w:rPr>
+        <w:t xml:space="preserve">chr</w:t>
+      </w:r>
+      <w:r>
+        <w:t xml:space="preserve"> </w:t>
+      </w:r>
+      <w:r>
+        <w:t xml:space="preserve">no formato</w:t>
+      </w:r>
+      <w:r>
+        <w:t xml:space="preserve"> </w:t>
+      </w:r>
+      <w:r>
+        <w:rPr>
+          <w:rStyle w:val="VerbatimChar"/>
+        </w:rPr>
+        <w:t xml:space="preserve">date</w:t>
+      </w:r>
+      <w:r>
+        <w:t xml:space="preserve"> </w:t>
+      </w:r>
+      <w:r>
+        <w:t xml:space="preserve">(ano, dia e mês).</w:t>
+      </w:r>
+      <w:r>
+        <w:br/>
+      </w:r>
+      <w:r>
+        <w:t xml:space="preserve">Ex. formato:</w:t>
+      </w:r>
+      <w:r>
+        <w:t xml:space="preserve"> </w:t>
+      </w:r>
+      <w:r>
+        <w:rPr>
+          <w:rStyle w:val="VerbatimChar"/>
+        </w:rPr>
+        <w:t xml:space="preserve">2015-21-10</w:t>
+      </w:r>
+      <w:r>
+        <w:t xml:space="preserve">.</w:t>
+      </w:r>
+      <w:r>
+        <w:br/>
+      </w:r>
+    </w:p>
+    <w:p>
+      <w:pPr>
+        <w:numPr>
+          <w:ilvl w:val="0"/>
+          <w:numId w:val="1032"/>
+        </w:numPr>
+        <w:pStyle w:val="Compact"/>
+      </w:pPr>
+      <w:r>
+        <w:t xml:space="preserve">Sintaxe:</w:t>
+      </w:r>
+      <w:r>
+        <w:br/>
+      </w:r>
+      <w:r>
+        <w:rPr>
+          <w:rStyle w:val="VerbatimChar"/>
+        </w:rPr>
+        <w:t xml:space="preserve">data &lt;- as.date(variável_char)</w:t>
+      </w:r>
+      <w:r>
+        <w:br/>
+      </w:r>
+    </w:p>
+    <w:p>
+      <w:r>
+        <w:br w:type="page"/>
+      </w:r>
+    </w:p>
+    <w:bookmarkEnd w:id="47"/>
+    <w:bookmarkEnd w:id="48"/>
+    <w:bookmarkStart w:id="51" w:name="descobrir-e-converter-tipos"/>
+    <w:p>
+      <w:pPr>
+        <w:pStyle w:val="Heading2"/>
+      </w:pPr>
+      <w:r>
+        <w:rPr>
+          <w:rStyle w:val="SectionNumber"/>
+        </w:rPr>
+        <w:t xml:space="preserve">8.2</w:t>
+      </w:r>
+      <w:r>
+        <w:tab/>
+      </w:r>
+      <w:r>
+        <w:t xml:space="preserve">Descobrir e converter tipos</w:t>
+      </w:r>
+    </w:p>
+    <w:bookmarkStart w:id="49" w:name="as.tipo"/>
+    <w:p>
+      <w:pPr>
+        <w:pStyle w:val="Heading3"/>
+      </w:pPr>
+      <w:r>
+        <w:rPr>
+          <w:rStyle w:val="SectionNumber"/>
+        </w:rPr>
+        <w:t xml:space="preserve">8.2.1</w:t>
+      </w:r>
+      <w:r>
+        <w:tab/>
+      </w:r>
+      <w:r>
+        <w:t xml:space="preserve">as.tipo</w:t>
+      </w:r>
+    </w:p>
+    <w:p>
+      <w:pPr>
+        <w:numPr>
+          <w:ilvl w:val="0"/>
+          <w:numId w:val="1034"/>
+        </w:numPr>
+        <w:pStyle w:val="Compact"/>
+      </w:pPr>
+      <w:r>
+        <w:t xml:space="preserve">As funções começadas por</w:t>
+      </w:r>
+      <w:r>
+        <w:t xml:space="preserve"> </w:t>
+      </w:r>
+      <w:r>
+        <w:t xml:space="preserve">“</w:t>
+      </w:r>
+      <w:r>
+        <w:rPr>
+          <w:bCs/>
+          <w:b/>
+        </w:rPr>
         <w:t xml:space="preserve">as</w:t>
       </w:r>
       <w:r>
@@ -3686,7 +4383,7 @@
       <w:pPr>
         <w:numPr>
           <w:ilvl w:val="0"/>
-          <w:numId w:val="1032"/>
+          <w:numId w:val="1034"/>
         </w:numPr>
         <w:pStyle w:val="Compact"/>
       </w:pPr>
@@ -3710,7 +4407,7 @@
       <w:pPr>
         <w:numPr>
           <w:ilvl w:val="1"/>
-          <w:numId w:val="1033"/>
+          <w:numId w:val="1035"/>
         </w:numPr>
         <w:pStyle w:val="Compact"/>
       </w:pPr>
@@ -3721,8 +4418,8 @@
         <w:br/>
       </w:r>
     </w:p>
-    <w:bookmarkEnd w:id="48"/>
-    <w:bookmarkStart w:id="49" w:name="is.tipo"/>
+    <w:bookmarkEnd w:id="49"/>
+    <w:bookmarkStart w:id="50" w:name="is.tipo"/>
     <w:p>
       <w:pPr>
         <w:pStyle w:val="Heading3"/>
@@ -3744,7 +4441,7 @@
       <w:pPr>
         <w:numPr>
           <w:ilvl w:val="0"/>
-          <w:numId w:val="1034"/>
+          <w:numId w:val="1036"/>
         </w:numPr>
         <w:pStyle w:val="Compact"/>
       </w:pPr>
@@ -3825,7 +4522,7 @@
       <w:pPr>
         <w:numPr>
           <w:ilvl w:val="0"/>
-          <w:numId w:val="1034"/>
+          <w:numId w:val="1036"/>
         </w:numPr>
         <w:pStyle w:val="Compact"/>
       </w:pPr>
@@ -3878,7 +4575,7 @@
       <w:pPr>
         <w:numPr>
           <w:ilvl w:val="0"/>
-          <w:numId w:val="1034"/>
+          <w:numId w:val="1036"/>
         </w:numPr>
         <w:pStyle w:val="Compact"/>
       </w:pPr>
@@ -3902,7 +4599,7 @@
       <w:pPr>
         <w:numPr>
           <w:ilvl w:val="1"/>
-          <w:numId w:val="1035"/>
+          <w:numId w:val="1037"/>
         </w:numPr>
         <w:pStyle w:val="Compact"/>
       </w:pPr>
@@ -3939,7 +4636,7 @@
       <w:pPr>
         <w:numPr>
           <w:ilvl w:val="1"/>
-          <w:numId w:val="1035"/>
+          <w:numId w:val="1037"/>
         </w:numPr>
         <w:pStyle w:val="Compact"/>
       </w:pPr>
@@ -3977,10 +4674,10 @@
         <w:br w:type="page"/>
       </w:r>
     </w:p>
-    <w:bookmarkEnd w:id="49"/>
     <w:bookmarkEnd w:id="50"/>
     <w:bookmarkEnd w:id="51"/>
-    <w:bookmarkStart w:id="54" w:name="aula-10-e-11---vetores-e-listas"/>
+    <w:bookmarkEnd w:id="52"/>
+    <w:bookmarkStart w:id="55" w:name="aula-10-e-11---vetores-e-listas"/>
     <w:p>
       <w:pPr>
         <w:pStyle w:val="Heading1"/>
@@ -3998,7 +4695,7 @@
         <w:t xml:space="preserve">Aula 10 e 11 - Vetores e Listas</w:t>
       </w:r>
     </w:p>
-    <w:bookmarkStart w:id="52" w:name="vetor"/>
+    <w:bookmarkStart w:id="53" w:name="vetor"/>
     <w:p>
       <w:pPr>
         <w:pStyle w:val="Heading2"/>
@@ -4020,7 +4717,7 @@
       <w:pPr>
         <w:numPr>
           <w:ilvl w:val="0"/>
-          <w:numId w:val="1036"/>
+          <w:numId w:val="1038"/>
         </w:numPr>
         <w:pStyle w:val="Compact"/>
       </w:pPr>
@@ -4035,7 +4732,7 @@
       <w:pPr>
         <w:numPr>
           <w:ilvl w:val="0"/>
-          <w:numId w:val="1036"/>
+          <w:numId w:val="1038"/>
         </w:numPr>
         <w:pStyle w:val="Compact"/>
       </w:pPr>
@@ -4078,7 +4775,7 @@
       <w:pPr>
         <w:numPr>
           <w:ilvl w:val="0"/>
-          <w:numId w:val="1036"/>
+          <w:numId w:val="1038"/>
         </w:numPr>
         <w:pStyle w:val="Compact"/>
       </w:pPr>
@@ -4119,7 +4816,7 @@
       <w:pPr>
         <w:numPr>
           <w:ilvl w:val="0"/>
-          <w:numId w:val="1036"/>
+          <w:numId w:val="1038"/>
         </w:numPr>
         <w:pStyle w:val="Compact"/>
       </w:pPr>
@@ -4144,7 +4841,7 @@
       <w:pPr>
         <w:numPr>
           <w:ilvl w:val="0"/>
-          <w:numId w:val="1036"/>
+          <w:numId w:val="1038"/>
         </w:numPr>
         <w:pStyle w:val="Compact"/>
       </w:pPr>
@@ -4217,7 +4914,7 @@
       <w:pPr>
         <w:numPr>
           <w:ilvl w:val="0"/>
-          <w:numId w:val="1036"/>
+          <w:numId w:val="1038"/>
         </w:numPr>
         <w:pStyle w:val="Compact"/>
       </w:pPr>
@@ -4241,7 +4938,7 @@
       <w:pPr>
         <w:numPr>
           <w:ilvl w:val="0"/>
-          <w:numId w:val="1036"/>
+          <w:numId w:val="1038"/>
         </w:numPr>
         <w:pStyle w:val="Compact"/>
       </w:pPr>
@@ -4261,8 +4958,8 @@
         <w:br/>
       </w:r>
     </w:p>
-    <w:bookmarkEnd w:id="52"/>
-    <w:bookmarkStart w:id="53" w:name="lista"/>
+    <w:bookmarkEnd w:id="53"/>
+    <w:bookmarkStart w:id="54" w:name="lista"/>
     <w:p>
       <w:pPr>
         <w:pStyle w:val="Heading2"/>
@@ -4284,7 +4981,7 @@
       <w:pPr>
         <w:numPr>
           <w:ilvl w:val="0"/>
-          <w:numId w:val="1037"/>
+          <w:numId w:val="1039"/>
         </w:numPr>
         <w:pStyle w:val="Compact"/>
       </w:pPr>
@@ -4299,7 +4996,7 @@
       <w:pPr>
         <w:numPr>
           <w:ilvl w:val="0"/>
-          <w:numId w:val="1037"/>
+          <w:numId w:val="1039"/>
         </w:numPr>
         <w:pStyle w:val="Compact"/>
       </w:pPr>
@@ -4314,7 +5011,7 @@
       <w:pPr>
         <w:numPr>
           <w:ilvl w:val="0"/>
-          <w:numId w:val="1037"/>
+          <w:numId w:val="1039"/>
         </w:numPr>
         <w:pStyle w:val="Compact"/>
       </w:pPr>
@@ -4355,7 +5052,7 @@
       <w:pPr>
         <w:numPr>
           <w:ilvl w:val="0"/>
-          <w:numId w:val="1037"/>
+          <w:numId w:val="1039"/>
         </w:numPr>
         <w:pStyle w:val="Compact"/>
       </w:pPr>
@@ -4382,7 +5079,7 @@
       <w:pPr>
         <w:numPr>
           <w:ilvl w:val="0"/>
-          <w:numId w:val="1037"/>
+          <w:numId w:val="1039"/>
         </w:numPr>
         <w:pStyle w:val="Compact"/>
       </w:pPr>
@@ -4406,7 +5103,7 @@
       <w:pPr>
         <w:numPr>
           <w:ilvl w:val="0"/>
-          <w:numId w:val="1037"/>
+          <w:numId w:val="1039"/>
         </w:numPr>
         <w:pStyle w:val="Compact"/>
       </w:pPr>
@@ -4421,7 +5118,7 @@
       <w:pPr>
         <w:numPr>
           <w:ilvl w:val="1"/>
-          <w:numId w:val="1038"/>
+          <w:numId w:val="1040"/>
         </w:numPr>
         <w:pStyle w:val="Compact"/>
       </w:pPr>
@@ -4445,7 +5142,7 @@
       <w:pPr>
         <w:numPr>
           <w:ilvl w:val="1"/>
-          <w:numId w:val="1038"/>
+          <w:numId w:val="1040"/>
         </w:numPr>
         <w:pStyle w:val="Compact"/>
       </w:pPr>
@@ -4470,9 +5167,9 @@
         <w:br w:type="page"/>
       </w:r>
     </w:p>
-    <w:bookmarkEnd w:id="53"/>
     <w:bookmarkEnd w:id="54"/>
-    <w:bookmarkStart w:id="58" w:name="aula-12-e-13---matrizes-e-data.frames"/>
+    <w:bookmarkEnd w:id="55"/>
+    <w:bookmarkStart w:id="59" w:name="aula-12-e-13---matrizes-e-data.frames"/>
     <w:p>
       <w:pPr>
         <w:pStyle w:val="Heading1"/>
@@ -4490,7 +5187,7 @@
         <w:t xml:space="preserve">Aula 12 e 13 - Matrizes e Data.frames</w:t>
       </w:r>
     </w:p>
-    <w:bookmarkStart w:id="55" w:name="matrizes"/>
+    <w:bookmarkStart w:id="56" w:name="matrizes"/>
     <w:p>
       <w:pPr>
         <w:pStyle w:val="Heading2"/>
@@ -4512,7 +5209,7 @@
       <w:pPr>
         <w:numPr>
           <w:ilvl w:val="0"/>
-          <w:numId w:val="1039"/>
+          <w:numId w:val="1041"/>
         </w:numPr>
         <w:pStyle w:val="Compact"/>
       </w:pPr>
@@ -4527,7 +5224,7 @@
       <w:pPr>
         <w:numPr>
           <w:ilvl w:val="0"/>
-          <w:numId w:val="1039"/>
+          <w:numId w:val="1041"/>
         </w:numPr>
         <w:pStyle w:val="Compact"/>
       </w:pPr>
@@ -4542,7 +5239,7 @@
       <w:pPr>
         <w:numPr>
           <w:ilvl w:val="0"/>
-          <w:numId w:val="1039"/>
+          <w:numId w:val="1041"/>
         </w:numPr>
         <w:pStyle w:val="Compact"/>
       </w:pPr>
@@ -4570,7 +5267,7 @@
       <w:pPr>
         <w:numPr>
           <w:ilvl w:val="0"/>
-          <w:numId w:val="1039"/>
+          <w:numId w:val="1041"/>
         </w:numPr>
         <w:pStyle w:val="Compact"/>
       </w:pPr>
@@ -4594,7 +5291,7 @@
       <w:pPr>
         <w:numPr>
           <w:ilvl w:val="1"/>
-          <w:numId w:val="1040"/>
+          <w:numId w:val="1042"/>
         </w:numPr>
         <w:pStyle w:val="Compact"/>
       </w:pPr>
@@ -4628,7 +5325,7 @@
       <w:pPr>
         <w:numPr>
           <w:ilvl w:val="1"/>
-          <w:numId w:val="1040"/>
+          <w:numId w:val="1042"/>
         </w:numPr>
         <w:pStyle w:val="Compact"/>
       </w:pPr>
@@ -4653,7 +5350,7 @@
       <w:pPr>
         <w:numPr>
           <w:ilvl w:val="1"/>
-          <w:numId w:val="1040"/>
+          <w:numId w:val="1042"/>
         </w:numPr>
         <w:pStyle w:val="Compact"/>
       </w:pPr>
@@ -4678,7 +5375,7 @@
       <w:pPr>
         <w:numPr>
           <w:ilvl w:val="1"/>
-          <w:numId w:val="1040"/>
+          <w:numId w:val="1042"/>
         </w:numPr>
         <w:pStyle w:val="Compact"/>
       </w:pPr>
@@ -4703,7 +5400,7 @@
       <w:pPr>
         <w:numPr>
           <w:ilvl w:val="1"/>
-          <w:numId w:val="1040"/>
+          <w:numId w:val="1042"/>
         </w:numPr>
         <w:pStyle w:val="Compact"/>
       </w:pPr>
@@ -4737,7 +5434,7 @@
       <w:pPr>
         <w:numPr>
           <w:ilvl w:val="0"/>
-          <w:numId w:val="1039"/>
+          <w:numId w:val="1041"/>
         </w:numPr>
         <w:pStyle w:val="Compact"/>
       </w:pPr>
@@ -4773,7 +5470,7 @@
       <w:pPr>
         <w:numPr>
           <w:ilvl w:val="0"/>
-          <w:numId w:val="1039"/>
+          <w:numId w:val="1041"/>
         </w:numPr>
         <w:pStyle w:val="Compact"/>
       </w:pPr>
@@ -4809,7 +5506,7 @@
       <w:pPr>
         <w:numPr>
           <w:ilvl w:val="0"/>
-          <w:numId w:val="1039"/>
+          <w:numId w:val="1041"/>
         </w:numPr>
         <w:pStyle w:val="Compact"/>
       </w:pPr>
@@ -4824,7 +5521,7 @@
       <w:pPr>
         <w:numPr>
           <w:ilvl w:val="1"/>
-          <w:numId w:val="1041"/>
+          <w:numId w:val="1043"/>
         </w:numPr>
         <w:pStyle w:val="Compact"/>
       </w:pPr>
@@ -4848,7 +5545,7 @@
       <w:pPr>
         <w:numPr>
           <w:ilvl w:val="1"/>
-          <w:numId w:val="1041"/>
+          <w:numId w:val="1043"/>
         </w:numPr>
         <w:pStyle w:val="Compact"/>
       </w:pPr>
@@ -4872,7 +5569,7 @@
       <w:pPr>
         <w:numPr>
           <w:ilvl w:val="1"/>
-          <w:numId w:val="1041"/>
+          <w:numId w:val="1043"/>
         </w:numPr>
         <w:pStyle w:val="Compact"/>
       </w:pPr>
@@ -4892,8 +5589,8 @@
         <w:br/>
       </w:r>
     </w:p>
-    <w:bookmarkEnd w:id="55"/>
-    <w:bookmarkStart w:id="56" w:name="tabela-de-dados---data.frames"/>
+    <w:bookmarkEnd w:id="56"/>
+    <w:bookmarkStart w:id="57" w:name="tabela-de-dados---data.frames"/>
     <w:p>
       <w:pPr>
         <w:pStyle w:val="Heading2"/>
@@ -4915,7 +5612,7 @@
       <w:pPr>
         <w:numPr>
           <w:ilvl w:val="0"/>
-          <w:numId w:val="1042"/>
+          <w:numId w:val="1044"/>
         </w:numPr>
         <w:pStyle w:val="Compact"/>
       </w:pPr>
@@ -4946,7 +5643,7 @@
       <w:pPr>
         <w:numPr>
           <w:ilvl w:val="0"/>
-          <w:numId w:val="1042"/>
+          <w:numId w:val="1044"/>
         </w:numPr>
         <w:pStyle w:val="Compact"/>
       </w:pPr>
@@ -4970,7 +5667,7 @@
       <w:pPr>
         <w:numPr>
           <w:ilvl w:val="1"/>
-          <w:numId w:val="1043"/>
+          <w:numId w:val="1045"/>
         </w:numPr>
         <w:pStyle w:val="Compact"/>
       </w:pPr>
@@ -4985,7 +5682,7 @@
       <w:pPr>
         <w:numPr>
           <w:ilvl w:val="0"/>
-          <w:numId w:val="1042"/>
+          <w:numId w:val="1044"/>
         </w:numPr>
         <w:pStyle w:val="Compact"/>
       </w:pPr>
@@ -5012,7 +5709,7 @@
       <w:pPr>
         <w:numPr>
           <w:ilvl w:val="1"/>
-          <w:numId w:val="1044"/>
+          <w:numId w:val="1046"/>
         </w:numPr>
         <w:pStyle w:val="Compact"/>
       </w:pPr>
@@ -5027,7 +5724,7 @@
       <w:pPr>
         <w:numPr>
           <w:ilvl w:val="2"/>
-          <w:numId w:val="1045"/>
+          <w:numId w:val="1047"/>
         </w:numPr>
         <w:pStyle w:val="Compact"/>
       </w:pPr>
@@ -5073,7 +5770,7 @@
       <w:pPr>
         <w:numPr>
           <w:ilvl w:val="2"/>
-          <w:numId w:val="1045"/>
+          <w:numId w:val="1047"/>
         </w:numPr>
         <w:pStyle w:val="Compact"/>
       </w:pPr>
@@ -5113,83 +5810,83 @@
       <w:pPr>
         <w:numPr>
           <w:ilvl w:val="1"/>
+          <w:numId w:val="1046"/>
+        </w:numPr>
+        <w:pStyle w:val="Compact"/>
+      </w:pPr>
+      <w:r>
+        <w:t xml:space="preserve">Acessando um elemento:</w:t>
+      </w:r>
+      <w:r>
+        <w:br/>
+      </w:r>
+      <w:r>
+        <w:rPr>
+          <w:rStyle w:val="VerbatimChar"/>
+        </w:rPr>
+        <w:t xml:space="preserve">nome_do_df[linha, coluna]</w:t>
+      </w:r>
+      <w:r>
+        <w:br/>
+      </w:r>
+    </w:p>
+    <w:p>
+      <w:pPr>
+        <w:numPr>
+          <w:ilvl w:val="1"/>
+          <w:numId w:val="1046"/>
+        </w:numPr>
+        <w:pStyle w:val="Compact"/>
+      </w:pPr>
+      <w:r>
+        <w:t xml:space="preserve">Acessando uma linha:</w:t>
+      </w:r>
+      <w:r>
+        <w:br/>
+      </w:r>
+      <w:r>
+        <w:rPr>
+          <w:rStyle w:val="VerbatimChar"/>
+        </w:rPr>
+        <w:t xml:space="preserve">nome_do_df[linha,]</w:t>
+      </w:r>
+      <w:r>
+        <w:br/>
+      </w:r>
+    </w:p>
+    <w:p>
+      <w:pPr>
+        <w:numPr>
+          <w:ilvl w:val="0"/>
           <w:numId w:val="1044"/>
         </w:numPr>
         <w:pStyle w:val="Compact"/>
       </w:pPr>
       <w:r>
-        <w:t xml:space="preserve">Acessando um elemento:</w:t>
-      </w:r>
-      <w:r>
-        <w:br/>
-      </w:r>
-      <w:r>
-        <w:rPr>
-          <w:rStyle w:val="VerbatimChar"/>
-        </w:rPr>
-        <w:t xml:space="preserve">nome_do_df[linha, coluna]</w:t>
-      </w:r>
-      <w:r>
-        <w:br/>
-      </w:r>
-    </w:p>
-    <w:p>
-      <w:pPr>
-        <w:numPr>
-          <w:ilvl w:val="1"/>
+        <w:t xml:space="preserve">Excluindo uma coluna:</w:t>
+      </w:r>
+      <w:r>
+        <w:br/>
+      </w:r>
+      <w:r>
+        <w:rPr>
+          <w:rStyle w:val="VerbatimChar"/>
+        </w:rPr>
+        <w:t xml:space="preserve">nome_do_df$nome_coluna &lt;- NULL</w:t>
+      </w:r>
+      <w:r>
+        <w:br/>
+      </w:r>
+    </w:p>
+    <w:p>
+      <w:pPr>
+        <w:numPr>
+          <w:ilvl w:val="0"/>
           <w:numId w:val="1044"/>
         </w:numPr>
         <w:pStyle w:val="Compact"/>
       </w:pPr>
       <w:r>
-        <w:t xml:space="preserve">Acessando uma linha:</w:t>
-      </w:r>
-      <w:r>
-        <w:br/>
-      </w:r>
-      <w:r>
-        <w:rPr>
-          <w:rStyle w:val="VerbatimChar"/>
-        </w:rPr>
-        <w:t xml:space="preserve">nome_do_df[linha,]</w:t>
-      </w:r>
-      <w:r>
-        <w:br/>
-      </w:r>
-    </w:p>
-    <w:p>
-      <w:pPr>
-        <w:numPr>
-          <w:ilvl w:val="0"/>
-          <w:numId w:val="1042"/>
-        </w:numPr>
-        <w:pStyle w:val="Compact"/>
-      </w:pPr>
-      <w:r>
-        <w:t xml:space="preserve">Excluindo uma coluna:</w:t>
-      </w:r>
-      <w:r>
-        <w:br/>
-      </w:r>
-      <w:r>
-        <w:rPr>
-          <w:rStyle w:val="VerbatimChar"/>
-        </w:rPr>
-        <w:t xml:space="preserve">nome_do_df$nome_coluna &lt;- NULL</w:t>
-      </w:r>
-      <w:r>
-        <w:br/>
-      </w:r>
-    </w:p>
-    <w:p>
-      <w:pPr>
-        <w:numPr>
-          <w:ilvl w:val="0"/>
-          <w:numId w:val="1042"/>
-        </w:numPr>
-        <w:pStyle w:val="Compact"/>
-      </w:pPr>
-      <w:r>
         <w:t xml:space="preserve">Inserindo uma nova coluna:</w:t>
       </w:r>
       <w:r>
@@ -5205,8 +5902,8 @@
         <w:br/>
       </w:r>
     </w:p>
-    <w:bookmarkEnd w:id="56"/>
-    <w:bookmarkStart w:id="57" w:name="Xcad9f0c005e6c694e2140451e747cda0619b79a"/>
+    <w:bookmarkEnd w:id="57"/>
+    <w:bookmarkStart w:id="58" w:name="Xcad9f0c005e6c694e2140451e747cda0619b79a"/>
     <w:p>
       <w:pPr>
         <w:pStyle w:val="Heading2"/>
@@ -5228,7 +5925,7 @@
       <w:pPr>
         <w:numPr>
           <w:ilvl w:val="0"/>
-          <w:numId w:val="1046"/>
+          <w:numId w:val="1048"/>
         </w:numPr>
       </w:pPr>
       <w:r>
@@ -5251,7 +5948,7 @@
       <w:pPr>
         <w:numPr>
           <w:ilvl w:val="0"/>
-          <w:numId w:val="1046"/>
+          <w:numId w:val="1048"/>
         </w:numPr>
       </w:pPr>
       <w:r>
@@ -5291,9 +5988,9 @@
         <w:br w:type="page"/>
       </w:r>
     </w:p>
-    <w:bookmarkEnd w:id="57"/>
     <w:bookmarkEnd w:id="58"/>
-    <w:bookmarkStart w:id="61" w:name="aula-14-e-15---filtros"/>
+    <w:bookmarkEnd w:id="59"/>
+    <w:bookmarkStart w:id="62" w:name="aula-14-e-15---filtros"/>
     <w:p>
       <w:pPr>
         <w:pStyle w:val="Heading1"/>
@@ -5315,7 +6012,7 @@
       <w:pPr>
         <w:numPr>
           <w:ilvl w:val="0"/>
-          <w:numId w:val="1047"/>
+          <w:numId w:val="1049"/>
         </w:numPr>
         <w:pStyle w:val="Compact"/>
       </w:pPr>
@@ -5326,7 +6023,7 @@
         <w:br/>
       </w:r>
     </w:p>
-    <w:bookmarkStart w:id="59" w:name="vetor-1"/>
+    <w:bookmarkStart w:id="60" w:name="vetor-1"/>
     <w:p>
       <w:pPr>
         <w:pStyle w:val="Heading2"/>
@@ -5348,7 +6045,7 @@
       <w:pPr>
         <w:numPr>
           <w:ilvl w:val="0"/>
-          <w:numId w:val="1048"/>
+          <w:numId w:val="1050"/>
         </w:numPr>
         <w:pStyle w:val="Compact"/>
       </w:pPr>
@@ -5363,7 +6060,7 @@
       <w:pPr>
         <w:numPr>
           <w:ilvl w:val="1"/>
-          <w:numId w:val="1049"/>
+          <w:numId w:val="1051"/>
         </w:numPr>
         <w:pStyle w:val="Compact"/>
       </w:pPr>
@@ -5387,7 +6084,7 @@
       <w:pPr>
         <w:numPr>
           <w:ilvl w:val="1"/>
-          <w:numId w:val="1049"/>
+          <w:numId w:val="1051"/>
         </w:numPr>
         <w:pStyle w:val="Compact"/>
       </w:pPr>
@@ -5411,7 +6108,7 @@
       <w:pPr>
         <w:numPr>
           <w:ilvl w:val="1"/>
-          <w:numId w:val="1049"/>
+          <w:numId w:val="1051"/>
         </w:numPr>
         <w:pStyle w:val="Compact"/>
       </w:pPr>
@@ -5496,7 +6193,7 @@
       <w:pPr>
         <w:numPr>
           <w:ilvl w:val="1"/>
-          <w:numId w:val="1049"/>
+          <w:numId w:val="1051"/>
         </w:numPr>
         <w:pStyle w:val="Compact"/>
       </w:pPr>
@@ -5533,7 +6230,7 @@
       <w:pPr>
         <w:numPr>
           <w:ilvl w:val="1"/>
-          <w:numId w:val="1049"/>
+          <w:numId w:val="1051"/>
         </w:numPr>
         <w:pStyle w:val="Compact"/>
       </w:pPr>
@@ -5557,7 +6254,7 @@
       <w:pPr>
         <w:numPr>
           <w:ilvl w:val="1"/>
-          <w:numId w:val="1049"/>
+          <w:numId w:val="1051"/>
         </w:numPr>
         <w:pStyle w:val="Compact"/>
       </w:pPr>
@@ -5608,81 +6305,12 @@
       <w:pPr>
         <w:numPr>
           <w:ilvl w:val="0"/>
-          <w:numId w:val="1048"/>
+          <w:numId w:val="1050"/>
         </w:numPr>
         <w:pStyle w:val="Compact"/>
       </w:pPr>
       <w:r>
         <w:t xml:space="preserve">Observação:</w:t>
-      </w:r>
-      <w:r>
-        <w:br/>
-      </w:r>
-    </w:p>
-    <w:p>
-      <w:pPr>
-        <w:numPr>
-          <w:ilvl w:val="1"/>
-          <w:numId w:val="1050"/>
-        </w:numPr>
-        <w:pStyle w:val="Compact"/>
-      </w:pPr>
-      <w:r>
-        <w:t xml:space="preserve">A função</w:t>
-      </w:r>
-      <w:r>
-        <w:t xml:space="preserve"> </w:t>
-      </w:r>
-      <w:r>
-        <w:rPr>
-          <w:rStyle w:val="VerbatimChar"/>
-        </w:rPr>
-        <w:t xml:space="preserve">length()</w:t>
-      </w:r>
-      <w:r>
-        <w:t xml:space="preserve"> </w:t>
-      </w:r>
-      <w:r>
-        <w:t xml:space="preserve">devolve o tamanho do vetor, ou seja, a última posição.</w:t>
-      </w:r>
-      <w:r>
-        <w:br/>
-      </w:r>
-    </w:p>
-    <w:p>
-      <w:r>
-        <w:br w:type="page"/>
-      </w:r>
-    </w:p>
-    <w:bookmarkEnd w:id="59"/>
-    <w:bookmarkStart w:id="60" w:name="data.frames"/>
-    <w:p>
-      <w:pPr>
-        <w:pStyle w:val="Heading2"/>
-      </w:pPr>
-      <w:r>
-        <w:rPr>
-          <w:rStyle w:val="SectionNumber"/>
-        </w:rPr>
-        <w:t xml:space="preserve">11.2</w:t>
-      </w:r>
-      <w:r>
-        <w:tab/>
-      </w:r>
-      <w:r>
-        <w:t xml:space="preserve">Data.Frames</w:t>
-      </w:r>
-    </w:p>
-    <w:p>
-      <w:pPr>
-        <w:numPr>
-          <w:ilvl w:val="0"/>
-          <w:numId w:val="1051"/>
-        </w:numPr>
-        <w:pStyle w:val="Compact"/>
-      </w:pPr>
-      <w:r>
-        <w:t xml:space="preserve">Acessar dados:</w:t>
       </w:r>
       <w:r>
         <w:br/>
@@ -5697,6 +6325,75 @@
         <w:pStyle w:val="Compact"/>
       </w:pPr>
       <w:r>
+        <w:t xml:space="preserve">A função</w:t>
+      </w:r>
+      <w:r>
+        <w:t xml:space="preserve"> </w:t>
+      </w:r>
+      <w:r>
+        <w:rPr>
+          <w:rStyle w:val="VerbatimChar"/>
+        </w:rPr>
+        <w:t xml:space="preserve">length()</w:t>
+      </w:r>
+      <w:r>
+        <w:t xml:space="preserve"> </w:t>
+      </w:r>
+      <w:r>
+        <w:t xml:space="preserve">devolve o tamanho do vetor, ou seja, a última posição.</w:t>
+      </w:r>
+      <w:r>
+        <w:br/>
+      </w:r>
+    </w:p>
+    <w:p>
+      <w:r>
+        <w:br w:type="page"/>
+      </w:r>
+    </w:p>
+    <w:bookmarkEnd w:id="60"/>
+    <w:bookmarkStart w:id="61" w:name="data.frames"/>
+    <w:p>
+      <w:pPr>
+        <w:pStyle w:val="Heading2"/>
+      </w:pPr>
+      <w:r>
+        <w:rPr>
+          <w:rStyle w:val="SectionNumber"/>
+        </w:rPr>
+        <w:t xml:space="preserve">11.2</w:t>
+      </w:r>
+      <w:r>
+        <w:tab/>
+      </w:r>
+      <w:r>
+        <w:t xml:space="preserve">Data.Frames</w:t>
+      </w:r>
+    </w:p>
+    <w:p>
+      <w:pPr>
+        <w:numPr>
+          <w:ilvl w:val="0"/>
+          <w:numId w:val="1053"/>
+        </w:numPr>
+        <w:pStyle w:val="Compact"/>
+      </w:pPr>
+      <w:r>
+        <w:t xml:space="preserve">Acessar dados:</w:t>
+      </w:r>
+      <w:r>
+        <w:br/>
+      </w:r>
+    </w:p>
+    <w:p>
+      <w:pPr>
+        <w:numPr>
+          <w:ilvl w:val="1"/>
+          <w:numId w:val="1054"/>
+        </w:numPr>
+        <w:pStyle w:val="Compact"/>
+      </w:pPr>
+      <w:r>
         <w:t xml:space="preserve">Acessando coluna/campo pelo numero da posição:</w:t>
       </w:r>
       <w:r>
@@ -5716,7 +6413,7 @@
       <w:pPr>
         <w:numPr>
           <w:ilvl w:val="1"/>
-          <w:numId w:val="1052"/>
+          <w:numId w:val="1054"/>
         </w:numPr>
         <w:pStyle w:val="Compact"/>
       </w:pPr>
@@ -5740,7 +6437,7 @@
       <w:pPr>
         <w:numPr>
           <w:ilvl w:val="1"/>
-          <w:numId w:val="1052"/>
+          <w:numId w:val="1054"/>
         </w:numPr>
         <w:pStyle w:val="Compact"/>
       </w:pPr>
@@ -5764,7 +6461,7 @@
       <w:pPr>
         <w:numPr>
           <w:ilvl w:val="1"/>
-          <w:numId w:val="1052"/>
+          <w:numId w:val="1054"/>
         </w:numPr>
         <w:pStyle w:val="Compact"/>
       </w:pPr>
@@ -5788,7 +6485,7 @@
       <w:pPr>
         <w:numPr>
           <w:ilvl w:val="1"/>
-          <w:numId w:val="1052"/>
+          <w:numId w:val="1054"/>
         </w:numPr>
         <w:pStyle w:val="Compact"/>
       </w:pPr>
@@ -5812,7 +6509,7 @@
       <w:pPr>
         <w:numPr>
           <w:ilvl w:val="1"/>
-          <w:numId w:val="1052"/>
+          <w:numId w:val="1054"/>
         </w:numPr>
         <w:pStyle w:val="Compact"/>
       </w:pPr>
@@ -5836,7 +6533,7 @@
       <w:pPr>
         <w:numPr>
           <w:ilvl w:val="1"/>
-          <w:numId w:val="1052"/>
+          <w:numId w:val="1054"/>
         </w:numPr>
         <w:pStyle w:val="Compact"/>
       </w:pPr>
@@ -5860,7 +6557,7 @@
       <w:pPr>
         <w:numPr>
           <w:ilvl w:val="1"/>
-          <w:numId w:val="1052"/>
+          <w:numId w:val="1054"/>
         </w:numPr>
         <w:pStyle w:val="Compact"/>
       </w:pPr>
@@ -5884,7 +6581,7 @@
       <w:pPr>
         <w:numPr>
           <w:ilvl w:val="1"/>
-          <w:numId w:val="1052"/>
+          <w:numId w:val="1054"/>
         </w:numPr>
         <w:pStyle w:val="Compact"/>
       </w:pPr>
@@ -5908,7 +6605,7 @@
       <w:pPr>
         <w:numPr>
           <w:ilvl w:val="1"/>
-          <w:numId w:val="1052"/>
+          <w:numId w:val="1054"/>
         </w:numPr>
         <w:pStyle w:val="Compact"/>
       </w:pPr>
@@ -5932,7 +6629,7 @@
       <w:pPr>
         <w:numPr>
           <w:ilvl w:val="0"/>
-          <w:numId w:val="1051"/>
+          <w:numId w:val="1053"/>
         </w:numPr>
         <w:pStyle w:val="Compact"/>
       </w:pPr>
@@ -5947,7 +6644,7 @@
       <w:pPr>
         <w:numPr>
           <w:ilvl w:val="1"/>
-          <w:numId w:val="1053"/>
+          <w:numId w:val="1055"/>
         </w:numPr>
         <w:pStyle w:val="Compact"/>
       </w:pPr>
@@ -5971,7 +6668,7 @@
       <w:pPr>
         <w:numPr>
           <w:ilvl w:val="1"/>
-          <w:numId w:val="1053"/>
+          <w:numId w:val="1055"/>
         </w:numPr>
         <w:pStyle w:val="Compact"/>
       </w:pPr>
@@ -5995,7 +6692,7 @@
       <w:pPr>
         <w:numPr>
           <w:ilvl w:val="1"/>
-          <w:numId w:val="1053"/>
+          <w:numId w:val="1055"/>
         </w:numPr>
         <w:pStyle w:val="Compact"/>
       </w:pPr>
@@ -6020,9 +6717,9 @@
         <w:br w:type="page"/>
       </w:r>
     </w:p>
-    <w:bookmarkEnd w:id="60"/>
     <w:bookmarkEnd w:id="61"/>
-    <w:bookmarkStart w:id="65" w:name="aula-16---condicionais-if-for-e-while"/>
+    <w:bookmarkEnd w:id="62"/>
+    <w:bookmarkStart w:id="66" w:name="aula-16---condicionais-if-for-e-while"/>
     <w:p>
       <w:pPr>
         <w:pStyle w:val="Heading1"/>
@@ -6079,7 +6776,7 @@
         <w:t xml:space="preserve">WHILE</w:t>
       </w:r>
     </w:p>
-    <w:bookmarkStart w:id="62" w:name="if"/>
+    <w:bookmarkStart w:id="63" w:name="if"/>
     <w:p>
       <w:pPr>
         <w:pStyle w:val="Heading2"/>
@@ -6105,7 +6802,7 @@
       <w:pPr>
         <w:numPr>
           <w:ilvl w:val="0"/>
-          <w:numId w:val="1054"/>
+          <w:numId w:val="1056"/>
         </w:numPr>
         <w:pStyle w:val="Compact"/>
       </w:pPr>
@@ -6124,7 +6821,7 @@
       <w:pPr>
         <w:numPr>
           <w:ilvl w:val="1"/>
-          <w:numId w:val="1055"/>
+          <w:numId w:val="1057"/>
         </w:numPr>
         <w:pStyle w:val="Compact"/>
       </w:pPr>
@@ -6155,7 +6852,7 @@
       <w:pPr>
         <w:numPr>
           <w:ilvl w:val="1"/>
-          <w:numId w:val="1055"/>
+          <w:numId w:val="1057"/>
         </w:numPr>
         <w:pStyle w:val="Compact"/>
       </w:pPr>
@@ -6193,7 +6890,7 @@
       <w:pPr>
         <w:numPr>
           <w:ilvl w:val="1"/>
-          <w:numId w:val="1055"/>
+          <w:numId w:val="1057"/>
         </w:numPr>
         <w:pStyle w:val="Compact"/>
       </w:pPr>
@@ -6241,7 +6938,7 @@
       <w:pPr>
         <w:numPr>
           <w:ilvl w:val="0"/>
-          <w:numId w:val="1054"/>
+          <w:numId w:val="1056"/>
         </w:numPr>
         <w:pStyle w:val="Compact"/>
       </w:pPr>
@@ -6260,7 +6957,7 @@
       <w:pPr>
         <w:numPr>
           <w:ilvl w:val="1"/>
-          <w:numId w:val="1056"/>
+          <w:numId w:val="1058"/>
         </w:numPr>
         <w:pStyle w:val="Compact"/>
       </w:pPr>
@@ -6307,7 +7004,7 @@
       <w:pPr>
         <w:numPr>
           <w:ilvl w:val="1"/>
-          <w:numId w:val="1056"/>
+          <w:numId w:val="1058"/>
         </w:numPr>
         <w:pStyle w:val="Compact"/>
       </w:pPr>
@@ -6354,73 +7051,73 @@
       <w:pPr>
         <w:numPr>
           <w:ilvl w:val="1"/>
+          <w:numId w:val="1058"/>
+        </w:numPr>
+        <w:pStyle w:val="Compact"/>
+      </w:pPr>
+      <w:r>
+        <w:t xml:space="preserve">Sintaxe:</w:t>
+      </w:r>
+      <w:r>
+        <w:br/>
+      </w:r>
+    </w:p>
+    <w:p>
+      <w:pPr>
+        <w:numPr>
+          <w:ilvl w:val="0"/>
+          <w:numId w:val="1000"/>
+        </w:numPr>
+        <w:pStyle w:val="SourceCode"/>
+      </w:pPr>
+      <w:r>
+        <w:rPr>
+          <w:rStyle w:val="VerbatimChar"/>
+        </w:rPr>
+        <w:t xml:space="preserve">if (condição){</w:t>
+      </w:r>
+      <w:r>
+        <w:br/>
+      </w:r>
+      <w:r>
+        <w:rPr>
+          <w:rStyle w:val="VerbatimChar"/>
+        </w:rPr>
+        <w:t xml:space="preserve">operação1</w:t>
+      </w:r>
+      <w:r>
+        <w:br/>
+      </w:r>
+      <w:r>
+        <w:rPr>
+          <w:rStyle w:val="VerbatimChar"/>
+        </w:rPr>
+        <w:t xml:space="preserve">} else {</w:t>
+      </w:r>
+      <w:r>
+        <w:br/>
+      </w:r>
+      <w:r>
+        <w:rPr>
+          <w:rStyle w:val="VerbatimChar"/>
+        </w:rPr>
+        <w:t xml:space="preserve">operação2</w:t>
+      </w:r>
+      <w:r>
+        <w:br/>
+      </w:r>
+      <w:r>
+        <w:rPr>
+          <w:rStyle w:val="VerbatimChar"/>
+        </w:rPr>
+        <w:t xml:space="preserve">}</w:t>
+      </w:r>
+    </w:p>
+    <w:p>
+      <w:pPr>
+        <w:numPr>
+          <w:ilvl w:val="0"/>
           <w:numId w:val="1056"/>
-        </w:numPr>
-        <w:pStyle w:val="Compact"/>
-      </w:pPr>
-      <w:r>
-        <w:t xml:space="preserve">Sintaxe:</w:t>
-      </w:r>
-      <w:r>
-        <w:br/>
-      </w:r>
-    </w:p>
-    <w:p>
-      <w:pPr>
-        <w:numPr>
-          <w:ilvl w:val="0"/>
-          <w:numId w:val="1000"/>
-        </w:numPr>
-        <w:pStyle w:val="SourceCode"/>
-      </w:pPr>
-      <w:r>
-        <w:rPr>
-          <w:rStyle w:val="VerbatimChar"/>
-        </w:rPr>
-        <w:t xml:space="preserve">if (condição){</w:t>
-      </w:r>
-      <w:r>
-        <w:br/>
-      </w:r>
-      <w:r>
-        <w:rPr>
-          <w:rStyle w:val="VerbatimChar"/>
-        </w:rPr>
-        <w:t xml:space="preserve">operação1</w:t>
-      </w:r>
-      <w:r>
-        <w:br/>
-      </w:r>
-      <w:r>
-        <w:rPr>
-          <w:rStyle w:val="VerbatimChar"/>
-        </w:rPr>
-        <w:t xml:space="preserve">} else {</w:t>
-      </w:r>
-      <w:r>
-        <w:br/>
-      </w:r>
-      <w:r>
-        <w:rPr>
-          <w:rStyle w:val="VerbatimChar"/>
-        </w:rPr>
-        <w:t xml:space="preserve">operação2</w:t>
-      </w:r>
-      <w:r>
-        <w:br/>
-      </w:r>
-      <w:r>
-        <w:rPr>
-          <w:rStyle w:val="VerbatimChar"/>
-        </w:rPr>
-        <w:t xml:space="preserve">}</w:t>
-      </w:r>
-    </w:p>
-    <w:p>
-      <w:pPr>
-        <w:numPr>
-          <w:ilvl w:val="0"/>
-          <w:numId w:val="1054"/>
         </w:numPr>
         <w:pStyle w:val="Compact"/>
       </w:pPr>
@@ -6439,7 +7136,7 @@
       <w:pPr>
         <w:numPr>
           <w:ilvl w:val="1"/>
-          <w:numId w:val="1057"/>
+          <w:numId w:val="1059"/>
         </w:numPr>
         <w:pStyle w:val="Compact"/>
       </w:pPr>
@@ -6518,7 +7215,7 @@
       <w:pPr>
         <w:numPr>
           <w:ilvl w:val="1"/>
-          <w:numId w:val="1057"/>
+          <w:numId w:val="1059"/>
         </w:numPr>
         <w:pStyle w:val="Compact"/>
       </w:pPr>
@@ -6565,7 +7262,7 @@
       <w:pPr>
         <w:numPr>
           <w:ilvl w:val="1"/>
-          <w:numId w:val="1057"/>
+          <w:numId w:val="1059"/>
         </w:numPr>
         <w:pStyle w:val="Compact"/>
       </w:pPr>
@@ -6593,7 +7290,7 @@
       <w:pPr>
         <w:numPr>
           <w:ilvl w:val="1"/>
-          <w:numId w:val="1057"/>
+          <w:numId w:val="1059"/>
         </w:numPr>
         <w:pStyle w:val="Compact"/>
       </w:pPr>
@@ -6678,8 +7375,8 @@
         <w:br w:type="page"/>
       </w:r>
     </w:p>
-    <w:bookmarkEnd w:id="62"/>
-    <w:bookmarkStart w:id="63" w:name="loop-for"/>
+    <w:bookmarkEnd w:id="63"/>
+    <w:bookmarkStart w:id="64" w:name="loop-for"/>
     <w:p>
       <w:pPr>
         <w:pStyle w:val="Heading2"/>
@@ -6711,7 +7408,7 @@
       <w:pPr>
         <w:numPr>
           <w:ilvl w:val="0"/>
-          <w:numId w:val="1058"/>
+          <w:numId w:val="1060"/>
         </w:numPr>
         <w:pStyle w:val="Compact"/>
       </w:pPr>
@@ -6748,7 +7445,7 @@
       <w:pPr>
         <w:numPr>
           <w:ilvl w:val="0"/>
-          <w:numId w:val="1058"/>
+          <w:numId w:val="1060"/>
         </w:numPr>
         <w:pStyle w:val="Compact"/>
       </w:pPr>
@@ -6786,7 +7483,7 @@
       <w:pPr>
         <w:numPr>
           <w:ilvl w:val="0"/>
-          <w:numId w:val="1058"/>
+          <w:numId w:val="1060"/>
         </w:numPr>
         <w:pStyle w:val="Compact"/>
       </w:pPr>
@@ -6817,7 +7514,7 @@
       <w:pPr>
         <w:numPr>
           <w:ilvl w:val="0"/>
-          <w:numId w:val="1058"/>
+          <w:numId w:val="1060"/>
         </w:numPr>
         <w:pStyle w:val="Compact"/>
       </w:pPr>
@@ -6857,8 +7554,8 @@
         <w:t xml:space="preserve">}</w:t>
       </w:r>
     </w:p>
-    <w:bookmarkEnd w:id="63"/>
-    <w:bookmarkStart w:id="64" w:name="loop-while"/>
+    <w:bookmarkEnd w:id="64"/>
+    <w:bookmarkStart w:id="65" w:name="loop-while"/>
     <w:p>
       <w:pPr>
         <w:pStyle w:val="Heading2"/>
@@ -6890,7 +7587,7 @@
       <w:pPr>
         <w:numPr>
           <w:ilvl w:val="0"/>
-          <w:numId w:val="1059"/>
+          <w:numId w:val="1061"/>
         </w:numPr>
         <w:pStyle w:val="Compact"/>
       </w:pPr>
@@ -6911,7 +7608,7 @@
       <w:pPr>
         <w:numPr>
           <w:ilvl w:val="0"/>
-          <w:numId w:val="1059"/>
+          <w:numId w:val="1061"/>
         </w:numPr>
         <w:pStyle w:val="Compact"/>
       </w:pPr>
@@ -6942,7 +7639,7 @@
       <w:pPr>
         <w:numPr>
           <w:ilvl w:val="0"/>
-          <w:numId w:val="1059"/>
+          <w:numId w:val="1061"/>
         </w:numPr>
         <w:pStyle w:val="Compact"/>
       </w:pPr>
@@ -6987,9 +7684,9 @@
         <w:br w:type="page"/>
       </w:r>
     </w:p>
-    <w:bookmarkEnd w:id="64"/>
     <w:bookmarkEnd w:id="65"/>
-    <w:bookmarkStart w:id="68" w:name="aula-17---função-e-print"/>
+    <w:bookmarkEnd w:id="66"/>
+    <w:bookmarkStart w:id="69" w:name="aula-17---função-e-print"/>
     <w:p>
       <w:pPr>
         <w:pStyle w:val="Heading1"/>
@@ -7007,7 +7704,7 @@
         <w:t xml:space="preserve">Aula 17 - Função e print</w:t>
       </w:r>
     </w:p>
-    <w:bookmarkStart w:id="66" w:name="função---function"/>
+    <w:bookmarkStart w:id="67" w:name="função---function"/>
     <w:p>
       <w:pPr>
         <w:pStyle w:val="Heading2"/>
@@ -7039,7 +7736,7 @@
       <w:pPr>
         <w:numPr>
           <w:ilvl w:val="0"/>
-          <w:numId w:val="1060"/>
+          <w:numId w:val="1062"/>
         </w:numPr>
         <w:pStyle w:val="Compact"/>
       </w:pPr>
@@ -7054,7 +7751,7 @@
       <w:pPr>
         <w:numPr>
           <w:ilvl w:val="0"/>
-          <w:numId w:val="1060"/>
+          <w:numId w:val="1062"/>
         </w:numPr>
         <w:pStyle w:val="Compact"/>
       </w:pPr>
@@ -7069,7 +7766,7 @@
       <w:pPr>
         <w:numPr>
           <w:ilvl w:val="0"/>
-          <w:numId w:val="1060"/>
+          <w:numId w:val="1062"/>
         </w:numPr>
         <w:pStyle w:val="Compact"/>
       </w:pPr>
@@ -7116,7 +7813,7 @@
       <w:pPr>
         <w:numPr>
           <w:ilvl w:val="0"/>
-          <w:numId w:val="1060"/>
+          <w:numId w:val="1062"/>
         </w:numPr>
         <w:pStyle w:val="Compact"/>
       </w:pPr>
@@ -7147,7 +7844,7 @@
       <w:pPr>
         <w:numPr>
           <w:ilvl w:val="0"/>
-          <w:numId w:val="1060"/>
+          <w:numId w:val="1062"/>
         </w:numPr>
         <w:pStyle w:val="Compact"/>
       </w:pPr>
@@ -7191,7 +7888,7 @@
       <w:pPr>
         <w:numPr>
           <w:ilvl w:val="0"/>
-          <w:numId w:val="1060"/>
+          <w:numId w:val="1062"/>
         </w:numPr>
         <w:pStyle w:val="Compact"/>
       </w:pPr>
@@ -7249,8 +7946,8 @@
         <w:t xml:space="preserve">}</w:t>
       </w:r>
     </w:p>
-    <w:bookmarkEnd w:id="66"/>
-    <w:bookmarkStart w:id="67" w:name="print"/>
+    <w:bookmarkEnd w:id="67"/>
+    <w:bookmarkStart w:id="68" w:name="print"/>
     <w:p>
       <w:pPr>
         <w:pStyle w:val="Heading2"/>
@@ -7272,7 +7969,7 @@
       <w:pPr>
         <w:numPr>
           <w:ilvl w:val="0"/>
-          <w:numId w:val="1061"/>
+          <w:numId w:val="1063"/>
         </w:numPr>
         <w:pStyle w:val="Compact"/>
       </w:pPr>
@@ -7310,7 +8007,7 @@
       <w:pPr>
         <w:numPr>
           <w:ilvl w:val="0"/>
-          <w:numId w:val="1061"/>
+          <w:numId w:val="1063"/>
         </w:numPr>
         <w:pStyle w:val="Compact"/>
       </w:pPr>
@@ -7373,9 +8070,9 @@
         <w:br w:type="page"/>
       </w:r>
     </w:p>
-    <w:bookmarkEnd w:id="67"/>
     <w:bookmarkEnd w:id="68"/>
-    <w:bookmarkStart w:id="70" w:name="andamento-dos-estudos"/>
+    <w:bookmarkEnd w:id="69"/>
+    <w:bookmarkStart w:id="71" w:name="andamento-dos-estudos"/>
     <w:p>
       <w:pPr>
         <w:pStyle w:val="Heading1"/>
@@ -7393,7 +8090,7 @@
         <w:t xml:space="preserve">Andamento dos Estudos</w:t>
       </w:r>
     </w:p>
-    <w:bookmarkStart w:id="69" w:name="assunto-em-andamento"/>
+    <w:bookmarkStart w:id="70" w:name="assunto-em-andamento"/>
     <w:p>
       <w:pPr>
         <w:pStyle w:val="Heading2"/>
@@ -7422,8 +8119,8 @@
         <w:br/>
       </w:r>
     </w:p>
-    <w:bookmarkEnd w:id="69"/>
     <w:bookmarkEnd w:id="70"/>
+    <w:bookmarkEnd w:id="71"/>
     <w:sectPr/>
   </w:body>
 </w:document>
@@ -7790,6 +8487,12 @@
     <w:abstractNumId w:val="991"/>
   </w:num>
   <w:num w:numId="1061">
+    <w:abstractNumId w:val="991"/>
+  </w:num>
+  <w:num w:numId="1062">
+    <w:abstractNumId w:val="991"/>
+  </w:num>
+  <w:num w:numId="1063">
     <w:abstractNumId w:val="991"/>
   </w:num>
 </w:numbering>

</xml_diff>